<commit_message>
Staj Defteri 4. Gün dolduruldu .
</commit_message>
<xml_diff>
--- a/Staj Defteri.docx
+++ b/Staj Defteri.docx
@@ -2435,10 +2435,21 @@
               <w:spacing w:after="0" w:line="240" w:lineRule="auto"/>
               <w:jc w:val="both"/>
               <w:rPr>
-                <w:b/>
-                <w:bCs/>
-              </w:rPr>
-            </w:pPr>
+                <w:rFonts w:hint="default"/>
+                <w:b/>
+                <w:bCs/>
+                <w:lang w:val="tr-TR"/>
+              </w:rPr>
+            </w:pPr>
+            <w:r>
+              <w:rPr>
+                <w:rFonts w:hint="default"/>
+                <w:b/>
+                <w:bCs/>
+                <w:lang w:val="tr-TR"/>
+              </w:rPr>
+              <w:t>07.08.2025</w:t>
+            </w:r>
           </w:p>
         </w:tc>
         <w:tc>
@@ -2451,10 +2462,21 @@
               <w:spacing w:after="0" w:line="240" w:lineRule="auto"/>
               <w:jc w:val="both"/>
               <w:rPr>
-                <w:b/>
-                <w:bCs/>
-              </w:rPr>
-            </w:pPr>
+                <w:rFonts w:hint="default"/>
+                <w:b/>
+                <w:bCs/>
+                <w:lang w:val="tr-TR"/>
+              </w:rPr>
+            </w:pPr>
+            <w:r>
+              <w:rPr>
+                <w:rFonts w:hint="default"/>
+                <w:b/>
+                <w:bCs/>
+                <w:lang w:val="tr-TR"/>
+              </w:rPr>
+              <w:t>8</w:t>
+            </w:r>
           </w:p>
         </w:tc>
         <w:tc>
@@ -2468,10 +2490,33 @@
               <w:spacing w:after="0" w:line="240" w:lineRule="auto"/>
               <w:jc w:val="both"/>
               <w:rPr>
-                <w:b/>
-                <w:bCs/>
-              </w:rPr>
-            </w:pPr>
+                <w:rFonts w:hint="default"/>
+                <w:b/>
+                <w:bCs/>
+                <w:lang w:val="tr-TR"/>
+              </w:rPr>
+            </w:pPr>
+            <w:r>
+              <w:rPr>
+                <w:rFonts w:hint="default" w:ascii="Times New Roman" w:hAnsi="Times New Roman" w:eastAsia="SimSun" w:cs="Times New Roman"/>
+                <w:b/>
+                <w:bCs/>
+                <w:sz w:val="24"/>
+                <w:szCs w:val="24"/>
+              </w:rPr>
+              <w:t>Personel ve Yönetici Ana Menü Formları Tasarımı</w:t>
+            </w:r>
+            <w:r>
+              <w:rPr>
+                <w:rFonts w:hint="default" w:eastAsia="SimSun" w:cs="Times New Roman"/>
+                <w:b/>
+                <w:bCs/>
+                <w:sz w:val="24"/>
+                <w:szCs w:val="24"/>
+                <w:lang w:val="tr-TR"/>
+              </w:rPr>
+              <w:t>nın Güncellenmesi</w:t>
+            </w:r>
           </w:p>
         </w:tc>
       </w:tr>
@@ -2974,14 +3019,6 @@
       </w:tr>
       <w:tr>
         <w:tblPrEx>
-          <w:tblBorders>
-            <w:top w:val="single" w:color="auto" w:sz="4" w:space="0"/>
-            <w:left w:val="single" w:color="auto" w:sz="4" w:space="0"/>
-            <w:bottom w:val="single" w:color="auto" w:sz="4" w:space="0"/>
-            <w:right w:val="single" w:color="auto" w:sz="4" w:space="0"/>
-            <w:insideH w:val="single" w:color="auto" w:sz="4" w:space="0"/>
-            <w:insideV w:val="single" w:color="auto" w:sz="4" w:space="0"/>
-          </w:tblBorders>
           <w:tblCellMar>
             <w:top w:w="0" w:type="dxa"/>
             <w:left w:w="108" w:type="dxa"/>
@@ -3258,14 +3295,6 @@
       </w:tr>
       <w:tr>
         <w:tblPrEx>
-          <w:tblBorders>
-            <w:top w:val="single" w:color="auto" w:sz="4" w:space="0"/>
-            <w:left w:val="single" w:color="auto" w:sz="4" w:space="0"/>
-            <w:bottom w:val="single" w:color="auto" w:sz="4" w:space="0"/>
-            <w:right w:val="single" w:color="auto" w:sz="4" w:space="0"/>
-            <w:insideH w:val="single" w:color="auto" w:sz="4" w:space="0"/>
-            <w:insideV w:val="single" w:color="auto" w:sz="4" w:space="0"/>
-          </w:tblBorders>
           <w:tblCellMar>
             <w:top w:w="0" w:type="dxa"/>
             <w:left w:w="108" w:type="dxa"/>
@@ -3613,14 +3642,6 @@
       </w:tr>
       <w:tr>
         <w:tblPrEx>
-          <w:tblBorders>
-            <w:top w:val="single" w:color="auto" w:sz="4" w:space="0"/>
-            <w:left w:val="single" w:color="auto" w:sz="4" w:space="0"/>
-            <w:bottom w:val="single" w:color="auto" w:sz="4" w:space="0"/>
-            <w:right w:val="single" w:color="auto" w:sz="4" w:space="0"/>
-            <w:insideH w:val="single" w:color="auto" w:sz="4" w:space="0"/>
-            <w:insideV w:val="single" w:color="auto" w:sz="4" w:space="0"/>
-          </w:tblBorders>
           <w:tblCellMar>
             <w:top w:w="0" w:type="dxa"/>
             <w:left w:w="108" w:type="dxa"/>
@@ -4465,14 +4486,6 @@
       </w:tr>
       <w:tr>
         <w:tblPrEx>
-          <w:tblBorders>
-            <w:top w:val="single" w:color="auto" w:sz="4" w:space="0"/>
-            <w:left w:val="single" w:color="auto" w:sz="4" w:space="0"/>
-            <w:bottom w:val="single" w:color="auto" w:sz="4" w:space="0"/>
-            <w:right w:val="single" w:color="auto" w:sz="4" w:space="0"/>
-            <w:insideH w:val="single" w:color="auto" w:sz="4" w:space="0"/>
-            <w:insideV w:val="single" w:color="auto" w:sz="4" w:space="0"/>
-          </w:tblBorders>
           <w:tblCellMar>
             <w:top w:w="0" w:type="dxa"/>
             <w:left w:w="108" w:type="dxa"/>
@@ -6102,13 +6115,24 @@
       </w:r>
       <w:r>
         <w:rPr>
-          <w:rFonts w:hint="default" w:ascii="Times New Roman" w:hAnsi="Times New Roman" w:eastAsia="SimSun" w:cs="Times New Roman"/>
+          <w:rFonts w:hint="default" w:eastAsia="SimSun" w:cs="Times New Roman"/>
           <w:b/>
           <w:bCs/>
           <w:sz w:val="24"/>
           <w:szCs w:val="24"/>
-        </w:rPr>
-        <w:t xml:space="preserve">Uygulamanın bu bölümünde, kullanıcıların kendi rollerine uygun ekranlara yönlendirilebilmesi için iki farklı form oluşturulmuştur. </w:t>
+          <w:lang w:val="tr-TR"/>
+        </w:rPr>
+        <w:t>K</w:t>
+      </w:r>
+      <w:r>
+        <w:rPr>
+          <w:rFonts w:hint="default" w:ascii="Times New Roman" w:hAnsi="Times New Roman" w:eastAsia="SimSun" w:cs="Times New Roman"/>
+          <w:b/>
+          <w:bCs/>
+          <w:sz w:val="24"/>
+          <w:szCs w:val="24"/>
+        </w:rPr>
+        <w:t xml:space="preserve">ullanıcıların kendi rollerine uygun ekranlara yönlendirilebilmesi için iki farklı form oluşturulmuştur. </w:t>
       </w:r>
       <w:r>
         <w:rPr>
@@ -6573,7 +6597,6 @@
         </w:rPr>
         <w:t>:</w:t>
       </w:r>
-      <w:bookmarkStart w:id="0" w:name="_GoBack"/>
       <w:r>
         <w:rPr>
           <w:rStyle w:val="18"/>
@@ -6596,20 +6619,642 @@
         </w:rPr>
         <w:t>Timer tabanlı animasyon kodlaması</w:t>
       </w:r>
+      <w:r>
+        <w:rPr>
+          <w:rFonts w:hint="default" w:ascii="Times New Roman" w:hAnsi="Times New Roman" w:cs="Times New Roman"/>
+          <w:b/>
+          <w:bCs/>
+        </w:rPr>
+        <w:br w:type="page"/>
+      </w:r>
+    </w:p>
+    <w:p>
+      <w:pPr>
+        <w:pStyle w:val="17"/>
+        <w:keepNext w:val="0"/>
+        <w:keepLines w:val="0"/>
+        <w:widowControl/>
+        <w:suppressLineNumbers w:val="0"/>
+        <w:ind w:firstLine="120" w:firstLineChars="50"/>
+        <w:rPr>
+          <w:rFonts w:hint="default" w:ascii="Times New Roman" w:hAnsi="Times New Roman" w:cs="Times New Roman"/>
+          <w:b/>
+          <w:bCs/>
+        </w:rPr>
+      </w:pPr>
+      <w:r>
+        <w:rPr>
+          <w:rFonts w:hint="default" w:ascii="Times New Roman" w:hAnsi="Times New Roman" w:cs="Times New Roman"/>
+          <w:b/>
+          <w:bCs/>
+        </w:rPr>
+        <w:t>Stajın dördüncü gününde, Visual Studio 2022 geliştirme ortamı kullanılarak yürütülen masaüstü .NET Framework projesinde, kullanıcı arayüzü tasarımı üzerine odaklanılmıştır. Bir önceki gün tasarlanmış olan ana menü yapısının, profesyonel bir uygulama standartlarını karşılamadığı tespit edilmiş; bu durum ilgili birim sorumluları ile yapılan teknik görüşmeler sonucu detaylı şekilde değerlendirilmiştir.</w:t>
+      </w:r>
+    </w:p>
+    <w:p>
+      <w:pPr>
+        <w:pStyle w:val="17"/>
+        <w:keepNext w:val="0"/>
+        <w:keepLines w:val="0"/>
+        <w:widowControl/>
+        <w:suppressLineNumbers w:val="0"/>
+        <w:ind w:firstLine="120" w:firstLineChars="50"/>
+        <w:rPr>
+          <w:rFonts w:hint="default" w:ascii="Times New Roman" w:hAnsi="Times New Roman" w:cs="Times New Roman"/>
+          <w:b/>
+          <w:bCs/>
+        </w:rPr>
+      </w:pPr>
+      <w:r>
+        <w:rPr>
+          <w:rFonts w:hint="default" w:ascii="Times New Roman" w:hAnsi="Times New Roman" w:cs="Times New Roman"/>
+          <w:b/>
+          <w:bCs/>
+        </w:rPr>
+        <w:t>Gerçekleştirilen görüşmelerde,</w:t>
+      </w:r>
+      <w:r>
+        <w:rPr>
+          <w:rFonts w:hint="default" w:ascii="Times New Roman" w:hAnsi="Times New Roman" w:cs="Times New Roman"/>
+          <w:b/>
+          <w:bCs/>
+          <w:lang w:val="tr-TR"/>
+        </w:rPr>
+        <w:t xml:space="preserve"> </w:t>
+      </w:r>
+      <w:r>
+        <w:rPr>
+          <w:rFonts w:hint="default" w:ascii="Times New Roman" w:hAnsi="Times New Roman" w:cs="Times New Roman"/>
+          <w:b/>
+          <w:bCs/>
+        </w:rPr>
+        <w:t xml:space="preserve"> menü yapısının hem görsel bütünlük hem de işlevsel ölçeklenebilirlik açısından yetersiz olduğu ortaya konmuştur. Kullanıcı arayüzünde bölgesel ayrım, içerik yönetimi ve dinamik yükleme gibi ihtiyaçların artması nedeniyle, </w:t>
+      </w:r>
+      <w:r>
+        <w:rPr>
+          <w:rStyle w:val="15"/>
+          <w:rFonts w:hint="default" w:ascii="Times New Roman" w:hAnsi="Times New Roman" w:cs="Times New Roman"/>
+          <w:b/>
+          <w:bCs/>
+        </w:rPr>
+        <w:t>Panel</w:t>
+      </w:r>
+      <w:r>
+        <w:rPr>
+          <w:rFonts w:hint="default" w:ascii="Times New Roman" w:hAnsi="Times New Roman" w:cs="Times New Roman"/>
+          <w:b/>
+          <w:bCs/>
+        </w:rPr>
+        <w:t xml:space="preserve"> kontrolüne dayalı daha kurumsal bir arayüz tasarımına geçilmesi gerektiği kararlaştırılmıştır.</w:t>
+      </w:r>
+    </w:p>
+    <w:p>
+      <w:pPr>
+        <w:pStyle w:val="17"/>
+        <w:keepNext w:val="0"/>
+        <w:keepLines w:val="0"/>
+        <w:widowControl/>
+        <w:suppressLineNumbers w:val="0"/>
+        <w:ind w:firstLine="120" w:firstLineChars="50"/>
+        <w:rPr>
+          <w:rFonts w:hint="default" w:ascii="Times New Roman" w:hAnsi="Times New Roman" w:cs="Times New Roman"/>
+          <w:b/>
+          <w:bCs/>
+        </w:rPr>
+      </w:pPr>
+      <w:r>
+        <w:rPr>
+          <w:rFonts w:hint="default" w:ascii="Times New Roman" w:hAnsi="Times New Roman" w:cs="Times New Roman"/>
+          <w:b/>
+          <w:bCs/>
+        </w:rPr>
+        <w:t xml:space="preserve">Bu doğrultuda </w:t>
+      </w:r>
+      <w:r>
+        <w:rPr>
+          <w:rStyle w:val="15"/>
+          <w:rFonts w:hint="default" w:ascii="Times New Roman" w:hAnsi="Times New Roman" w:cs="Times New Roman"/>
+          <w:b/>
+          <w:bCs/>
+        </w:rPr>
+        <w:t>panel1</w:t>
+      </w:r>
+      <w:r>
+        <w:rPr>
+          <w:rFonts w:hint="default" w:ascii="Times New Roman" w:hAnsi="Times New Roman" w:cs="Times New Roman"/>
+          <w:b/>
+          <w:bCs/>
+        </w:rPr>
+        <w:t xml:space="preserve"> aracı, formun sol bölümünde sabitlenen bir ana menü paneli olarak yapılandırılmış; içerisinde </w:t>
+      </w:r>
+      <w:r>
+        <w:rPr>
+          <w:rStyle w:val="15"/>
+          <w:rFonts w:hint="default" w:ascii="Times New Roman" w:hAnsi="Times New Roman" w:cs="Times New Roman"/>
+          <w:b/>
+          <w:bCs/>
+        </w:rPr>
+        <w:t>btnKisiselBilgiler</w:t>
+      </w:r>
+      <w:r>
+        <w:rPr>
+          <w:rFonts w:hint="default" w:ascii="Times New Roman" w:hAnsi="Times New Roman" w:cs="Times New Roman"/>
+          <w:b/>
+          <w:bCs/>
+        </w:rPr>
+        <w:t xml:space="preserve">, </w:t>
+      </w:r>
+      <w:r>
+        <w:rPr>
+          <w:rStyle w:val="15"/>
+          <w:rFonts w:hint="default" w:ascii="Times New Roman" w:hAnsi="Times New Roman" w:cs="Times New Roman"/>
+          <w:b/>
+          <w:bCs/>
+        </w:rPr>
+        <w:t>btnIzinDurumu</w:t>
+      </w:r>
+      <w:r>
+        <w:rPr>
+          <w:rFonts w:hint="default" w:ascii="Times New Roman" w:hAnsi="Times New Roman" w:cs="Times New Roman"/>
+          <w:b/>
+          <w:bCs/>
+        </w:rPr>
+        <w:t xml:space="preserve">, </w:t>
+      </w:r>
+      <w:r>
+        <w:rPr>
+          <w:rStyle w:val="15"/>
+          <w:rFonts w:hint="default" w:ascii="Times New Roman" w:hAnsi="Times New Roman" w:cs="Times New Roman"/>
+          <w:b/>
+          <w:bCs/>
+        </w:rPr>
+        <w:t>btnIzinTalepleri</w:t>
+      </w:r>
+      <w:r>
+        <w:rPr>
+          <w:rFonts w:hint="default" w:ascii="Times New Roman" w:hAnsi="Times New Roman" w:cs="Times New Roman"/>
+          <w:b/>
+          <w:bCs/>
+        </w:rPr>
+        <w:t xml:space="preserve">, </w:t>
+      </w:r>
+      <w:r>
+        <w:rPr>
+          <w:rStyle w:val="15"/>
+          <w:rFonts w:hint="default" w:ascii="Times New Roman" w:hAnsi="Times New Roman" w:cs="Times New Roman"/>
+          <w:b/>
+          <w:bCs/>
+        </w:rPr>
+        <w:t>btnSifreDegistir</w:t>
+      </w:r>
+      <w:r>
+        <w:rPr>
+          <w:rFonts w:hint="default" w:ascii="Times New Roman" w:hAnsi="Times New Roman" w:cs="Times New Roman"/>
+          <w:b/>
+          <w:bCs/>
+        </w:rPr>
+        <w:t xml:space="preserve"> ve </w:t>
+      </w:r>
+      <w:r>
+        <w:rPr>
+          <w:rStyle w:val="15"/>
+          <w:rFonts w:hint="default" w:ascii="Times New Roman" w:hAnsi="Times New Roman" w:cs="Times New Roman"/>
+          <w:b/>
+          <w:bCs/>
+        </w:rPr>
+        <w:t>btnYardim</w:t>
+      </w:r>
+      <w:r>
+        <w:rPr>
+          <w:rFonts w:hint="default" w:ascii="Times New Roman" w:hAnsi="Times New Roman" w:cs="Times New Roman"/>
+          <w:b/>
+          <w:bCs/>
+        </w:rPr>
+        <w:t xml:space="preserve"> gibi </w:t>
+      </w:r>
+      <w:r>
+        <w:rPr>
+          <w:rStyle w:val="15"/>
+          <w:rFonts w:hint="default" w:ascii="Times New Roman" w:hAnsi="Times New Roman" w:cs="Times New Roman"/>
+          <w:b/>
+          <w:bCs/>
+        </w:rPr>
+        <w:t>Button</w:t>
+      </w:r>
+      <w:r>
+        <w:rPr>
+          <w:rFonts w:hint="default" w:ascii="Times New Roman" w:hAnsi="Times New Roman" w:cs="Times New Roman"/>
+          <w:b/>
+          <w:bCs/>
+        </w:rPr>
+        <w:t xml:space="preserve"> kontrolleri düzenli bir şekilde konumlandırılmıştır. Bu butonlara tıklandığında açılacak olan içerik formları ise </w:t>
+      </w:r>
+      <w:r>
+        <w:rPr>
+          <w:rStyle w:val="15"/>
+          <w:rFonts w:hint="default" w:ascii="Times New Roman" w:hAnsi="Times New Roman" w:cs="Times New Roman"/>
+          <w:b/>
+          <w:bCs/>
+        </w:rPr>
+        <w:t>panel2</w:t>
+      </w:r>
+      <w:r>
+        <w:rPr>
+          <w:rFonts w:hint="default" w:ascii="Times New Roman" w:hAnsi="Times New Roman" w:cs="Times New Roman"/>
+          <w:b/>
+          <w:bCs/>
+        </w:rPr>
+        <w:t xml:space="preserve"> adlı ikinci bir </w:t>
+      </w:r>
+      <w:r>
+        <w:rPr>
+          <w:rStyle w:val="15"/>
+          <w:rFonts w:hint="default" w:ascii="Times New Roman" w:hAnsi="Times New Roman" w:cs="Times New Roman"/>
+          <w:b/>
+          <w:bCs/>
+        </w:rPr>
+        <w:t>Panel</w:t>
+      </w:r>
+      <w:r>
+        <w:rPr>
+          <w:rFonts w:hint="default" w:ascii="Times New Roman" w:hAnsi="Times New Roman" w:cs="Times New Roman"/>
+          <w:b/>
+          <w:bCs/>
+        </w:rPr>
+        <w:t xml:space="preserve"> aracılığıyla yönetilmiştir. </w:t>
+      </w:r>
+      <w:r>
+        <w:rPr>
+          <w:rStyle w:val="15"/>
+          <w:rFonts w:hint="default" w:ascii="Times New Roman" w:hAnsi="Times New Roman" w:cs="Times New Roman"/>
+          <w:b/>
+          <w:bCs/>
+        </w:rPr>
+        <w:t>panel2</w:t>
+      </w:r>
+      <w:r>
+        <w:rPr>
+          <w:rFonts w:hint="default" w:ascii="Times New Roman" w:hAnsi="Times New Roman" w:cs="Times New Roman"/>
+          <w:b/>
+          <w:bCs/>
+        </w:rPr>
+        <w:t>, formun içerik bölgesi olarak tanımlanmış ve tüm alt formların bu panel içinde açılması sağlanmıştır.</w:t>
+      </w:r>
+    </w:p>
+    <w:p>
+      <w:pPr>
+        <w:pStyle w:val="17"/>
+        <w:keepNext w:val="0"/>
+        <w:keepLines w:val="0"/>
+        <w:widowControl/>
+        <w:suppressLineNumbers w:val="0"/>
+        <w:ind w:firstLine="120" w:firstLineChars="50"/>
+        <w:rPr>
+          <w:rFonts w:hint="default" w:ascii="Times New Roman" w:hAnsi="Times New Roman" w:cs="Times New Roman"/>
+          <w:b/>
+          <w:bCs/>
+        </w:rPr>
+      </w:pPr>
+      <w:r>
+        <w:rPr>
+          <w:rFonts w:hint="default" w:ascii="Times New Roman" w:hAnsi="Times New Roman" w:cs="Times New Roman"/>
+          <w:b/>
+          <w:bCs/>
+        </w:rPr>
+        <w:t xml:space="preserve">Alt formların dinamik olarak </w:t>
+      </w:r>
+      <w:r>
+        <w:rPr>
+          <w:rStyle w:val="15"/>
+          <w:rFonts w:hint="default" w:ascii="Times New Roman" w:hAnsi="Times New Roman" w:cs="Times New Roman"/>
+          <w:b/>
+          <w:bCs/>
+        </w:rPr>
+        <w:t>panel2</w:t>
+      </w:r>
+      <w:r>
+        <w:rPr>
+          <w:rFonts w:hint="default" w:ascii="Times New Roman" w:hAnsi="Times New Roman" w:cs="Times New Roman"/>
+          <w:b/>
+          <w:bCs/>
+        </w:rPr>
+        <w:t xml:space="preserve"> içinde yüklenebilmesi için aşağıdaki C# metodu kullanılmıştır:</w:t>
+      </w:r>
+    </w:p>
+    <w:p>
+      <w:pPr>
+        <w:jc w:val="both"/>
+        <w:rPr>
+          <w:rFonts w:hint="default" w:ascii="Times New Roman" w:hAnsi="Times New Roman" w:cs="Times New Roman"/>
+        </w:rPr>
+      </w:pPr>
+    </w:p>
+    <w:p>
+      <w:pPr>
+        <w:jc w:val="both"/>
+        <w:rPr>
+          <w:rFonts w:hint="default" w:ascii="Times New Roman" w:hAnsi="Times New Roman" w:cs="Times New Roman"/>
+        </w:rPr>
+      </w:pPr>
+      <w:r>
+        <w:rPr>
+          <w:rFonts w:hint="default" w:ascii="Times New Roman" w:hAnsi="Times New Roman" w:cs="Times New Roman"/>
+          <w:lang w:val="tr-TR"/>
+        </w:rPr>
+        <w:t xml:space="preserve">                         </w:t>
+      </w:r>
+      <w:r>
+        <w:rPr>
+          <w:rFonts w:hint="default" w:ascii="Times New Roman" w:hAnsi="Times New Roman" w:cs="Times New Roman"/>
+        </w:rPr>
+        <w:drawing>
+          <wp:inline distT="0" distB="0" distL="114300" distR="114300">
+            <wp:extent cx="4869815" cy="1733550"/>
+            <wp:effectExtent l="0" t="0" r="6985" b="0"/>
+            <wp:docPr id="4" name="Picture 4" descr="Ekran görüntüsü 2025-08-07 114333"/>
+            <wp:cNvGraphicFramePr>
+              <a:graphicFrameLocks xmlns:a="http://schemas.openxmlformats.org/drawingml/2006/main" noChangeAspect="1"/>
+            </wp:cNvGraphicFramePr>
+            <a:graphic xmlns:a="http://schemas.openxmlformats.org/drawingml/2006/main">
+              <a:graphicData uri="http://schemas.openxmlformats.org/drawingml/2006/picture">
+                <pic:pic xmlns:pic="http://schemas.openxmlformats.org/drawingml/2006/picture">
+                  <pic:nvPicPr>
+                    <pic:cNvPr id="4" name="Picture 4" descr="Ekran görüntüsü 2025-08-07 114333"/>
+                    <pic:cNvPicPr>
+                      <a:picLocks noChangeAspect="1"/>
+                    </pic:cNvPicPr>
+                  </pic:nvPicPr>
+                  <pic:blipFill>
+                    <a:blip r:embed="rId11"/>
+                    <a:stretch>
+                      <a:fillRect/>
+                    </a:stretch>
+                  </pic:blipFill>
+                  <pic:spPr>
+                    <a:xfrm>
+                      <a:off x="0" y="0"/>
+                      <a:ext cx="4869815" cy="1733550"/>
+                    </a:xfrm>
+                    <a:prstGeom prst="rect">
+                      <a:avLst/>
+                    </a:prstGeom>
+                  </pic:spPr>
+                </pic:pic>
+              </a:graphicData>
+            </a:graphic>
+          </wp:inline>
+        </w:drawing>
+      </w:r>
+    </w:p>
+    <w:p>
+      <w:pPr>
+        <w:pStyle w:val="17"/>
+        <w:keepNext w:val="0"/>
+        <w:keepLines w:val="0"/>
+        <w:widowControl/>
+        <w:suppressLineNumbers w:val="0"/>
+        <w:rPr>
+          <w:rFonts w:hint="default" w:ascii="Times New Roman" w:hAnsi="Times New Roman" w:cs="Times New Roman"/>
+          <w:lang w:val="tr-TR"/>
+        </w:rPr>
+      </w:pPr>
+      <w:r>
+        <w:rPr>
+          <w:rFonts w:hint="default" w:ascii="Times New Roman" w:hAnsi="Times New Roman" w:cs="Times New Roman"/>
+          <w:lang w:val="tr-TR"/>
+        </w:rPr>
+        <w:t xml:space="preserve">                                   </w:t>
+      </w:r>
+      <w:bookmarkStart w:id="0" w:name="_GoBack"/>
       <w:bookmarkEnd w:id="0"/>
       <w:r>
         <w:rPr>
           <w:rFonts w:hint="default" w:ascii="Times New Roman" w:hAnsi="Times New Roman" w:cs="Times New Roman"/>
-          <w:b/>
-          <w:bCs/>
-        </w:rPr>
-        <w:br w:type="page"/>
-      </w:r>
-    </w:p>
-    <w:p>
-      <w:pPr>
-        <w:jc w:val="both"/>
-      </w:pPr>
+          <w:lang w:val="tr-TR"/>
+        </w:rPr>
+        <w:t xml:space="preserve"> </w:t>
+      </w:r>
+      <w:r>
+        <w:rPr>
+          <w:rStyle w:val="18"/>
+          <w:rFonts w:hint="default" w:ascii="Segoe UI Variable Small Semibold" w:hAnsi="Segoe UI Variable Small Semibold" w:eastAsia="SimSun" w:cs="Segoe UI Variable Small Semibold"/>
+          <w:sz w:val="24"/>
+          <w:szCs w:val="24"/>
+        </w:rPr>
+        <w:t>Şekil 1.1.</w:t>
+      </w:r>
+      <w:r>
+        <w:rPr>
+          <w:rStyle w:val="18"/>
+          <w:rFonts w:hint="default" w:ascii="Segoe UI Variable Small Semibold" w:hAnsi="Segoe UI Variable Small Semibold" w:cs="Segoe UI Variable Small Semibold"/>
+          <w:sz w:val="24"/>
+          <w:szCs w:val="24"/>
+          <w:lang w:val="tr-TR"/>
+        </w:rPr>
+        <w:t>4</w:t>
+      </w:r>
+      <w:r>
+        <w:rPr>
+          <w:rStyle w:val="18"/>
+          <w:rFonts w:hint="default" w:ascii="Segoe UI Variable Small Semibold" w:hAnsi="Segoe UI Variable Small Semibold" w:eastAsia="SimSun" w:cs="Segoe UI Variable Small Semibold"/>
+          <w:sz w:val="24"/>
+          <w:szCs w:val="24"/>
+        </w:rPr>
+        <w:t>:</w:t>
+      </w:r>
+      <w:r>
+        <w:rPr>
+          <w:rStyle w:val="18"/>
+          <w:rFonts w:hint="default" w:ascii="Times New Roman" w:hAnsi="Times New Roman" w:eastAsia="SimSun" w:cs="Times New Roman"/>
+          <w:b/>
+          <w:bCs/>
+          <w:sz w:val="24"/>
+          <w:szCs w:val="24"/>
+          <w:lang w:val="tr-TR"/>
+        </w:rPr>
+        <w:t xml:space="preserve"> </w:t>
+      </w:r>
+      <w:r>
+        <w:rPr>
+          <w:rFonts w:hint="default" w:ascii="Times New Roman" w:hAnsi="Times New Roman" w:eastAsia="SimSun" w:cs="Times New Roman"/>
+          <w:b/>
+          <w:bCs/>
+          <w:sz w:val="24"/>
+          <w:szCs w:val="24"/>
+        </w:rPr>
+        <w:t>Panel tabanlı menü yapısının genel görünümü</w:t>
+      </w:r>
+    </w:p>
+    <w:p>
+      <w:pPr>
+        <w:pStyle w:val="17"/>
+        <w:keepNext w:val="0"/>
+        <w:keepLines w:val="0"/>
+        <w:widowControl/>
+        <w:suppressLineNumbers w:val="0"/>
+        <w:rPr>
+          <w:rFonts w:hint="default" w:ascii="Times New Roman" w:hAnsi="Times New Roman" w:cs="Times New Roman"/>
+          <w:b/>
+          <w:bCs/>
+        </w:rPr>
+      </w:pPr>
+      <w:r>
+        <w:rPr>
+          <w:rFonts w:hint="default" w:ascii="Times New Roman" w:hAnsi="Times New Roman" w:cs="Times New Roman"/>
+          <w:lang w:val="tr-TR"/>
+        </w:rPr>
+        <w:t xml:space="preserve"> </w:t>
+      </w:r>
+      <w:r>
+        <w:rPr>
+          <w:rFonts w:hint="default" w:ascii="Times New Roman" w:hAnsi="Times New Roman" w:cs="Times New Roman"/>
+          <w:b/>
+          <w:bCs/>
+        </w:rPr>
+        <w:t>Bu metodun uygulanmasıyla birlikte, farklı alt formların (</w:t>
+      </w:r>
+      <w:r>
+        <w:rPr>
+          <w:rStyle w:val="15"/>
+          <w:rFonts w:hint="default" w:ascii="Times New Roman" w:hAnsi="Times New Roman" w:cs="Times New Roman"/>
+          <w:b/>
+          <w:bCs/>
+        </w:rPr>
+        <w:t>FormKisiselBilgiler</w:t>
+      </w:r>
+      <w:r>
+        <w:rPr>
+          <w:rFonts w:hint="default" w:ascii="Times New Roman" w:hAnsi="Times New Roman" w:cs="Times New Roman"/>
+          <w:b/>
+          <w:bCs/>
+        </w:rPr>
+        <w:t xml:space="preserve">, </w:t>
+      </w:r>
+      <w:r>
+        <w:rPr>
+          <w:rStyle w:val="15"/>
+          <w:rFonts w:hint="default" w:ascii="Times New Roman" w:hAnsi="Times New Roman" w:cs="Times New Roman"/>
+          <w:b/>
+          <w:bCs/>
+        </w:rPr>
+        <w:t>FormIzinDurumu</w:t>
+      </w:r>
+      <w:r>
+        <w:rPr>
+          <w:rFonts w:hint="default" w:ascii="Times New Roman" w:hAnsi="Times New Roman" w:cs="Times New Roman"/>
+          <w:b/>
+          <w:bCs/>
+        </w:rPr>
+        <w:t xml:space="preserve"> vb.) ana formun içinde, ayrı pencereler açılmadan tek bir panel üzerinde gösterilmesi mümkün kılınmıştır. Böylece uygulamada hem kullanıcı deneyimi geliştirilmiş hem de form geçişleri daha kontrollü ve tutarlı hale getirilmiştir.</w:t>
+      </w:r>
+    </w:p>
+    <w:p>
+      <w:pPr>
+        <w:pStyle w:val="17"/>
+        <w:keepNext w:val="0"/>
+        <w:keepLines w:val="0"/>
+        <w:widowControl/>
+        <w:suppressLineNumbers w:val="0"/>
+        <w:ind w:firstLine="120" w:firstLineChars="50"/>
+        <w:rPr>
+          <w:rFonts w:hint="default" w:ascii="Times New Roman" w:hAnsi="Times New Roman" w:cs="Times New Roman"/>
+          <w:b/>
+          <w:bCs/>
+        </w:rPr>
+      </w:pPr>
+      <w:r>
+        <w:rPr>
+          <w:rFonts w:hint="default" w:ascii="Times New Roman" w:hAnsi="Times New Roman" w:cs="Times New Roman"/>
+          <w:b/>
+          <w:bCs/>
+        </w:rPr>
+        <w:t xml:space="preserve">Sonuç olarak, arayüz tasarımında yalnızca işlevsellik değil, aynı zamanda bileşenlerin düzenli hiyerarşisi ve görsel entegrasyonu da ön plana alınmış; </w:t>
+      </w:r>
+      <w:r>
+        <w:rPr>
+          <w:rStyle w:val="15"/>
+          <w:rFonts w:hint="default" w:ascii="Times New Roman" w:hAnsi="Times New Roman" w:cs="Times New Roman"/>
+          <w:b/>
+          <w:bCs/>
+        </w:rPr>
+        <w:t>Panel</w:t>
+      </w:r>
+      <w:r>
+        <w:rPr>
+          <w:rFonts w:hint="default" w:ascii="Times New Roman" w:hAnsi="Times New Roman" w:cs="Times New Roman"/>
+          <w:b/>
+          <w:bCs/>
+        </w:rPr>
+        <w:t xml:space="preserve">, </w:t>
+      </w:r>
+      <w:r>
+        <w:rPr>
+          <w:rStyle w:val="15"/>
+          <w:rFonts w:hint="default" w:ascii="Times New Roman" w:hAnsi="Times New Roman" w:cs="Times New Roman"/>
+          <w:b/>
+          <w:bCs/>
+        </w:rPr>
+        <w:t>Button</w:t>
+      </w:r>
+      <w:r>
+        <w:rPr>
+          <w:rFonts w:hint="default" w:ascii="Times New Roman" w:hAnsi="Times New Roman" w:cs="Times New Roman"/>
+          <w:b/>
+          <w:bCs/>
+        </w:rPr>
+        <w:t xml:space="preserve">, </w:t>
+      </w:r>
+      <w:r>
+        <w:rPr>
+          <w:rStyle w:val="15"/>
+          <w:rFonts w:hint="default" w:ascii="Times New Roman" w:hAnsi="Times New Roman" w:cs="Times New Roman"/>
+          <w:b/>
+          <w:bCs/>
+        </w:rPr>
+        <w:t>Dock</w:t>
+      </w:r>
+      <w:r>
+        <w:rPr>
+          <w:rFonts w:hint="default" w:ascii="Times New Roman" w:hAnsi="Times New Roman" w:cs="Times New Roman"/>
+          <w:b/>
+          <w:bCs/>
+        </w:rPr>
+        <w:t xml:space="preserve">, </w:t>
+      </w:r>
+      <w:r>
+        <w:rPr>
+          <w:rStyle w:val="15"/>
+          <w:rFonts w:hint="default" w:ascii="Times New Roman" w:hAnsi="Times New Roman" w:cs="Times New Roman"/>
+          <w:b/>
+          <w:bCs/>
+        </w:rPr>
+        <w:t>FormBorderStyle</w:t>
+      </w:r>
+      <w:r>
+        <w:rPr>
+          <w:rFonts w:hint="default" w:ascii="Times New Roman" w:hAnsi="Times New Roman" w:cs="Times New Roman"/>
+          <w:b/>
+          <w:bCs/>
+        </w:rPr>
+        <w:t xml:space="preserve">, </w:t>
+      </w:r>
+      <w:r>
+        <w:rPr>
+          <w:rStyle w:val="15"/>
+          <w:rFonts w:hint="default" w:ascii="Times New Roman" w:hAnsi="Times New Roman" w:cs="Times New Roman"/>
+          <w:b/>
+          <w:bCs/>
+        </w:rPr>
+        <w:t>Controls.Clear()</w:t>
+      </w:r>
+      <w:r>
+        <w:rPr>
+          <w:rFonts w:hint="default" w:ascii="Times New Roman" w:hAnsi="Times New Roman" w:cs="Times New Roman"/>
+          <w:b/>
+          <w:bCs/>
+        </w:rPr>
+        <w:t xml:space="preserve"> gibi araçların bilinçli kullanımı sayesinde daha ölçeklenebilir ve sürdürülebilir bir mimari yapı kurulmuştur. Bu süreçte, dinamik form yükleme yöntemleri ve kapsayıcı kontrollerin profesyonel yazılım geliştirme süreçlerindeki yeri kavranmıştır.</w:t>
+      </w:r>
     </w:p>
     <w:p>
       <w:pPr>

</xml_diff>

<commit_message>
MySQL veritabanı , baglantisi olusturuldu . Kontrolleri de yapıldı.
</commit_message>
<xml_diff>
--- a/Staj Defteri.docx
+++ b/Staj Defteri.docx
@@ -2551,10 +2551,21 @@
               <w:spacing w:after="0" w:line="240" w:lineRule="auto"/>
               <w:jc w:val="both"/>
               <w:rPr>
-                <w:b/>
-                <w:bCs/>
-              </w:rPr>
-            </w:pPr>
+                <w:rFonts w:hint="default"/>
+                <w:b/>
+                <w:bCs/>
+                <w:lang w:val="tr-TR"/>
+              </w:rPr>
+            </w:pPr>
+            <w:r>
+              <w:rPr>
+                <w:rFonts w:hint="default"/>
+                <w:b/>
+                <w:bCs/>
+                <w:lang w:val="tr-TR"/>
+              </w:rPr>
+              <w:t>08.08.2025</w:t>
+            </w:r>
           </w:p>
         </w:tc>
         <w:tc>
@@ -2567,10 +2578,21 @@
               <w:spacing w:after="0" w:line="240" w:lineRule="auto"/>
               <w:jc w:val="both"/>
               <w:rPr>
-                <w:b/>
-                <w:bCs/>
-              </w:rPr>
-            </w:pPr>
+                <w:rFonts w:hint="default"/>
+                <w:b/>
+                <w:bCs/>
+                <w:lang w:val="tr-TR"/>
+              </w:rPr>
+            </w:pPr>
+            <w:r>
+              <w:rPr>
+                <w:rFonts w:hint="default"/>
+                <w:b/>
+                <w:bCs/>
+                <w:lang w:val="tr-TR"/>
+              </w:rPr>
+              <w:t>8</w:t>
+            </w:r>
           </w:p>
         </w:tc>
         <w:tc>
@@ -2588,6 +2610,27 @@
                 <w:bCs/>
               </w:rPr>
             </w:pPr>
+            <w:r>
+              <w:rPr>
+                <w:rFonts w:hint="default" w:ascii="Times New Roman" w:hAnsi="Times New Roman" w:eastAsia="SimSun" w:cs="Times New Roman"/>
+                <w:b/>
+                <w:bCs/>
+                <w:sz w:val="24"/>
+                <w:szCs w:val="24"/>
+                <w:lang w:val="tr-TR"/>
+              </w:rPr>
+              <w:t xml:space="preserve">Proje1 için </w:t>
+            </w:r>
+            <w:r>
+              <w:rPr>
+                <w:rFonts w:hint="default" w:ascii="Times New Roman" w:hAnsi="Times New Roman" w:eastAsia="SimSun" w:cs="Times New Roman"/>
+                <w:b/>
+                <w:bCs/>
+                <w:sz w:val="24"/>
+                <w:szCs w:val="24"/>
+              </w:rPr>
+              <w:t>MySQL’de Veritabanı ve Tablo Oluşturma</w:t>
+            </w:r>
           </w:p>
         </w:tc>
       </w:tr>
@@ -3019,6 +3062,14 @@
       </w:tr>
       <w:tr>
         <w:tblPrEx>
+          <w:tblBorders>
+            <w:top w:val="single" w:color="auto" w:sz="4" w:space="0"/>
+            <w:left w:val="single" w:color="auto" w:sz="4" w:space="0"/>
+            <w:bottom w:val="single" w:color="auto" w:sz="4" w:space="0"/>
+            <w:right w:val="single" w:color="auto" w:sz="4" w:space="0"/>
+            <w:insideH w:val="single" w:color="auto" w:sz="4" w:space="0"/>
+            <w:insideV w:val="single" w:color="auto" w:sz="4" w:space="0"/>
+          </w:tblBorders>
           <w:tblCellMar>
             <w:top w:w="0" w:type="dxa"/>
             <w:left w:w="108" w:type="dxa"/>
@@ -3295,6 +3346,14 @@
       </w:tr>
       <w:tr>
         <w:tblPrEx>
+          <w:tblBorders>
+            <w:top w:val="single" w:color="auto" w:sz="4" w:space="0"/>
+            <w:left w:val="single" w:color="auto" w:sz="4" w:space="0"/>
+            <w:bottom w:val="single" w:color="auto" w:sz="4" w:space="0"/>
+            <w:right w:val="single" w:color="auto" w:sz="4" w:space="0"/>
+            <w:insideH w:val="single" w:color="auto" w:sz="4" w:space="0"/>
+            <w:insideV w:val="single" w:color="auto" w:sz="4" w:space="0"/>
+          </w:tblBorders>
           <w:tblCellMar>
             <w:top w:w="0" w:type="dxa"/>
             <w:left w:w="108" w:type="dxa"/>
@@ -3642,6 +3701,14 @@
       </w:tr>
       <w:tr>
         <w:tblPrEx>
+          <w:tblBorders>
+            <w:top w:val="single" w:color="auto" w:sz="4" w:space="0"/>
+            <w:left w:val="single" w:color="auto" w:sz="4" w:space="0"/>
+            <w:bottom w:val="single" w:color="auto" w:sz="4" w:space="0"/>
+            <w:right w:val="single" w:color="auto" w:sz="4" w:space="0"/>
+            <w:insideH w:val="single" w:color="auto" w:sz="4" w:space="0"/>
+            <w:insideV w:val="single" w:color="auto" w:sz="4" w:space="0"/>
+          </w:tblBorders>
           <w:tblCellMar>
             <w:top w:w="0" w:type="dxa"/>
             <w:left w:w="108" w:type="dxa"/>
@@ -4486,6 +4553,14 @@
       </w:tr>
       <w:tr>
         <w:tblPrEx>
+          <w:tblBorders>
+            <w:top w:val="single" w:color="auto" w:sz="4" w:space="0"/>
+            <w:left w:val="single" w:color="auto" w:sz="4" w:space="0"/>
+            <w:bottom w:val="single" w:color="auto" w:sz="4" w:space="0"/>
+            <w:right w:val="single" w:color="auto" w:sz="4" w:space="0"/>
+            <w:insideH w:val="single" w:color="auto" w:sz="4" w:space="0"/>
+            <w:insideV w:val="single" w:color="auto" w:sz="4" w:space="0"/>
+          </w:tblBorders>
           <w:tblCellMar>
             <w:top w:w="0" w:type="dxa"/>
             <w:left w:w="108" w:type="dxa"/>
@@ -7023,16 +7098,7 @@
           <w:rFonts w:hint="default" w:ascii="Times New Roman" w:hAnsi="Times New Roman" w:cs="Times New Roman"/>
           <w:lang w:val="tr-TR"/>
         </w:rPr>
-        <w:t xml:space="preserve">                                   </w:t>
-      </w:r>
-      <w:bookmarkStart w:id="0" w:name="_GoBack"/>
-      <w:bookmarkEnd w:id="0"/>
-      <w:r>
-        <w:rPr>
-          <w:rFonts w:hint="default" w:ascii="Times New Roman" w:hAnsi="Times New Roman" w:cs="Times New Roman"/>
-          <w:lang w:val="tr-TR"/>
-        </w:rPr>
-        <w:t xml:space="preserve"> </w:t>
+        <w:t xml:space="preserve">                                    </w:t>
       </w:r>
       <w:r>
         <w:rPr>
@@ -7266,21 +7332,409 @@
     </w:p>
     <w:p>
       <w:pPr>
-        <w:jc w:val="both"/>
-      </w:pPr>
-    </w:p>
-    <w:p>
-      <w:pPr>
-        <w:jc w:val="both"/>
-      </w:pPr>
-      <w:r>
-        <w:br w:type="page"/>
-      </w:r>
-    </w:p>
-    <w:p>
-      <w:pPr>
-        <w:jc w:val="both"/>
-      </w:pPr>
+        <w:ind w:firstLine="120" w:firstLineChars="50"/>
+        <w:jc w:val="both"/>
+        <w:rPr>
+          <w:rFonts w:hint="default" w:ascii="Times New Roman" w:hAnsi="Times New Roman" w:eastAsia="SimSun" w:cs="Times New Roman"/>
+          <w:b/>
+          <w:bCs/>
+          <w:sz w:val="24"/>
+          <w:szCs w:val="24"/>
+        </w:rPr>
+      </w:pPr>
+      <w:r>
+        <w:rPr>
+          <w:rFonts w:hint="default" w:ascii="Times New Roman" w:hAnsi="Times New Roman" w:eastAsia="SimSun" w:cs="Times New Roman"/>
+          <w:b/>
+          <w:bCs/>
+          <w:sz w:val="24"/>
+          <w:szCs w:val="24"/>
+          <w:lang w:val="tr-TR"/>
+        </w:rPr>
+        <w:t>P</w:t>
+      </w:r>
+      <w:r>
+        <w:rPr>
+          <w:rFonts w:hint="default" w:ascii="Times New Roman" w:hAnsi="Times New Roman" w:eastAsia="SimSun" w:cs="Times New Roman"/>
+          <w:b/>
+          <w:bCs/>
+          <w:sz w:val="24"/>
+          <w:szCs w:val="24"/>
+        </w:rPr>
+        <w:t>ersonel izin takip sistemi için MySQL üzerinde veritabanı ve tablo oluşturma çalışmaları gerçekleştiri</w:t>
+      </w:r>
+      <w:r>
+        <w:rPr>
+          <w:rFonts w:hint="default" w:ascii="Times New Roman" w:hAnsi="Times New Roman" w:eastAsia="SimSun" w:cs="Times New Roman"/>
+          <w:b/>
+          <w:bCs/>
+          <w:sz w:val="24"/>
+          <w:szCs w:val="24"/>
+          <w:lang w:val="tr-TR"/>
+        </w:rPr>
+        <w:t>di</w:t>
+      </w:r>
+      <w:r>
+        <w:rPr>
+          <w:rFonts w:hint="default" w:ascii="Times New Roman" w:hAnsi="Times New Roman" w:eastAsia="SimSun" w:cs="Times New Roman"/>
+          <w:b/>
+          <w:bCs/>
+          <w:sz w:val="24"/>
+          <w:szCs w:val="24"/>
+        </w:rPr>
+        <w:t xml:space="preserve">. Öncelikle “personel_izin_takip” isimli veritabanı oluşturulmuş, ardından içerisinde ad, soyad, kullanici_adi, sifre, pozisyon, ise_giris_tarihi ve izin_gun_sayisi gibi sütunlara sahip “personel” tablosu tasarlanmıştır. </w:t>
+      </w:r>
+    </w:p>
+    <w:p>
+      <w:pPr>
+        <w:ind w:firstLine="120" w:firstLineChars="50"/>
+        <w:jc w:val="both"/>
+        <w:rPr>
+          <w:rFonts w:hint="default" w:ascii="Times New Roman" w:hAnsi="Times New Roman" w:eastAsia="SimSun" w:cs="Times New Roman"/>
+          <w:b/>
+          <w:bCs/>
+          <w:sz w:val="24"/>
+          <w:szCs w:val="24"/>
+        </w:rPr>
+      </w:pPr>
+      <w:r>
+        <w:rPr>
+          <w:rFonts w:hint="default" w:ascii="Times New Roman" w:hAnsi="Times New Roman" w:eastAsia="SimSun" w:cs="Times New Roman"/>
+          <w:b/>
+          <w:bCs/>
+          <w:sz w:val="24"/>
+          <w:szCs w:val="24"/>
+        </w:rPr>
+        <w:t>Sistemde yüzlerce personel kaydı olması gerektiğinden, veri girişini manuel olarak yapmak yerine toplu veri ekleme yöntemi tercih edil</w:t>
+      </w:r>
+      <w:r>
+        <w:rPr>
+          <w:rFonts w:hint="default" w:ascii="Times New Roman" w:hAnsi="Times New Roman" w:eastAsia="SimSun" w:cs="Times New Roman"/>
+          <w:b/>
+          <w:bCs/>
+          <w:sz w:val="24"/>
+          <w:szCs w:val="24"/>
+          <w:lang w:val="tr-TR"/>
+        </w:rPr>
+        <w:t>di</w:t>
+      </w:r>
+      <w:r>
+        <w:rPr>
+          <w:rFonts w:hint="default" w:ascii="Times New Roman" w:hAnsi="Times New Roman" w:eastAsia="SimSun" w:cs="Times New Roman"/>
+          <w:b/>
+          <w:bCs/>
+          <w:sz w:val="24"/>
+          <w:szCs w:val="24"/>
+        </w:rPr>
+        <w:t>. Bunun için RAND() ve ELT() fonksiyonları kullanılarak rastgele ad, soyad ve meslek atamaları yapan SQL komutları hazırlan</w:t>
+      </w:r>
+      <w:r>
+        <w:rPr>
+          <w:rFonts w:hint="default" w:ascii="Times New Roman" w:hAnsi="Times New Roman" w:eastAsia="SimSun" w:cs="Times New Roman"/>
+          <w:b/>
+          <w:bCs/>
+          <w:sz w:val="24"/>
+          <w:szCs w:val="24"/>
+          <w:lang w:val="tr-TR"/>
+        </w:rPr>
+        <w:t>dı</w:t>
+      </w:r>
+      <w:r>
+        <w:rPr>
+          <w:rFonts w:hint="default" w:ascii="Times New Roman" w:hAnsi="Times New Roman" w:eastAsia="SimSun" w:cs="Times New Roman"/>
+          <w:b/>
+          <w:bCs/>
+          <w:sz w:val="24"/>
+          <w:szCs w:val="24"/>
+        </w:rPr>
+        <w:t>, böylece tek bir sorgu ile yüzlerce kayıt otomatik olarak eklen</w:t>
+      </w:r>
+      <w:r>
+        <w:rPr>
+          <w:rFonts w:hint="default" w:ascii="Times New Roman" w:hAnsi="Times New Roman" w:eastAsia="SimSun" w:cs="Times New Roman"/>
+          <w:b/>
+          <w:bCs/>
+          <w:sz w:val="24"/>
+          <w:szCs w:val="24"/>
+          <w:lang w:val="tr-TR"/>
+        </w:rPr>
+        <w:t>di</w:t>
+      </w:r>
+      <w:r>
+        <w:rPr>
+          <w:rFonts w:hint="default" w:ascii="Times New Roman" w:hAnsi="Times New Roman" w:eastAsia="SimSun" w:cs="Times New Roman"/>
+          <w:b/>
+          <w:bCs/>
+          <w:sz w:val="24"/>
+          <w:szCs w:val="24"/>
+        </w:rPr>
+        <w:t>.</w:t>
+      </w:r>
+    </w:p>
+    <w:p>
+      <w:pPr>
+        <w:ind w:firstLine="120" w:firstLineChars="50"/>
+        <w:jc w:val="both"/>
+        <w:rPr>
+          <w:rFonts w:hint="default" w:ascii="Times New Roman" w:hAnsi="Times New Roman" w:eastAsia="SimSun" w:cs="Times New Roman"/>
+          <w:b/>
+          <w:bCs/>
+          <w:sz w:val="24"/>
+          <w:szCs w:val="24"/>
+        </w:rPr>
+      </w:pPr>
+      <w:r>
+        <w:rPr>
+          <w:rFonts w:hint="default" w:ascii="Times New Roman" w:hAnsi="Times New Roman" w:eastAsia="SimSun" w:cs="Times New Roman"/>
+          <w:b/>
+          <w:bCs/>
+          <w:sz w:val="24"/>
+          <w:szCs w:val="24"/>
+        </w:rPr>
+        <w:t xml:space="preserve"> Veri ekleme sırasında kullanici_adi alanının UNIQUE olarak tanımlı olması nedeniyle, aynı kullanıcı adının tekrar eklenmesi durumunda “Error Code: 1062 – Duplicate entry” hatası ile karşılaşıl</w:t>
+      </w:r>
+      <w:r>
+        <w:rPr>
+          <w:rFonts w:hint="default" w:ascii="Times New Roman" w:hAnsi="Times New Roman" w:eastAsia="SimSun" w:cs="Times New Roman"/>
+          <w:b/>
+          <w:bCs/>
+          <w:sz w:val="24"/>
+          <w:szCs w:val="24"/>
+          <w:lang w:val="tr-TR"/>
+        </w:rPr>
+        <w:t>dı</w:t>
+      </w:r>
+      <w:r>
+        <w:rPr>
+          <w:rFonts w:hint="default" w:ascii="Times New Roman" w:hAnsi="Times New Roman" w:eastAsia="SimSun" w:cs="Times New Roman"/>
+          <w:b/>
+          <w:bCs/>
+          <w:sz w:val="24"/>
+          <w:szCs w:val="24"/>
+        </w:rPr>
+        <w:t>. Bu hatanın tekrarlamaması için rastgele sayı aralığı genişletil</w:t>
+      </w:r>
+      <w:r>
+        <w:rPr>
+          <w:rFonts w:hint="default" w:ascii="Times New Roman" w:hAnsi="Times New Roman" w:eastAsia="SimSun" w:cs="Times New Roman"/>
+          <w:b/>
+          <w:bCs/>
+          <w:sz w:val="24"/>
+          <w:szCs w:val="24"/>
+          <w:lang w:val="tr-TR"/>
+        </w:rPr>
+        <w:t>di</w:t>
+      </w:r>
+      <w:r>
+        <w:rPr>
+          <w:rFonts w:hint="default" w:ascii="Times New Roman" w:hAnsi="Times New Roman" w:eastAsia="SimSun" w:cs="Times New Roman"/>
+          <w:b/>
+          <w:bCs/>
+          <w:sz w:val="24"/>
+          <w:szCs w:val="24"/>
+        </w:rPr>
+        <w:t>, ekleme öncesinde benzersizlik kontrolü yapılabileceği ve gerekirse INSERT IGNORE veya ON DUPLICATE KEY UPDATE komutlarının kullanılabileceği öğrenil</w:t>
+      </w:r>
+      <w:r>
+        <w:rPr>
+          <w:rFonts w:hint="default" w:ascii="Times New Roman" w:hAnsi="Times New Roman" w:eastAsia="SimSun" w:cs="Times New Roman"/>
+          <w:b/>
+          <w:bCs/>
+          <w:sz w:val="24"/>
+          <w:szCs w:val="24"/>
+          <w:lang w:val="tr-TR"/>
+        </w:rPr>
+        <w:t>di</w:t>
+      </w:r>
+      <w:r>
+        <w:rPr>
+          <w:rFonts w:hint="default" w:ascii="Times New Roman" w:hAnsi="Times New Roman" w:eastAsia="SimSun" w:cs="Times New Roman"/>
+          <w:b/>
+          <w:bCs/>
+          <w:sz w:val="24"/>
+          <w:szCs w:val="24"/>
+        </w:rPr>
+        <w:t>.</w:t>
+      </w:r>
+    </w:p>
+    <w:p>
+      <w:pPr>
+        <w:ind w:firstLine="120" w:firstLineChars="50"/>
+        <w:jc w:val="both"/>
+        <w:rPr>
+          <w:rFonts w:hint="default"/>
+          <w:lang w:val="tr-TR"/>
+        </w:rPr>
+      </w:pPr>
+      <w:r>
+        <w:rPr>
+          <w:rFonts w:hint="default" w:ascii="SimSun" w:hAnsi="SimSun" w:eastAsia="SimSun" w:cs="SimSun"/>
+          <w:sz w:val="24"/>
+          <w:szCs w:val="24"/>
+          <w:lang w:val="tr-TR"/>
+        </w:rPr>
+        <w:t xml:space="preserve">      </w:t>
+      </w:r>
+      <w:r>
+        <w:rPr>
+          <w:rFonts w:hint="default"/>
+          <w:lang w:val="tr-TR"/>
+        </w:rPr>
+        <w:drawing>
+          <wp:inline distT="0" distB="0" distL="114300" distR="114300">
+            <wp:extent cx="5506085" cy="2793365"/>
+            <wp:effectExtent l="0" t="0" r="18415" b="6985"/>
+            <wp:docPr id="5" name="Picture 5" descr="Ekran görüntüsü 2025-08-08 160501"/>
+            <wp:cNvGraphicFramePr>
+              <a:graphicFrameLocks xmlns:a="http://schemas.openxmlformats.org/drawingml/2006/main" noChangeAspect="1"/>
+            </wp:cNvGraphicFramePr>
+            <a:graphic xmlns:a="http://schemas.openxmlformats.org/drawingml/2006/main">
+              <a:graphicData uri="http://schemas.openxmlformats.org/drawingml/2006/picture">
+                <pic:pic xmlns:pic="http://schemas.openxmlformats.org/drawingml/2006/picture">
+                  <pic:nvPicPr>
+                    <pic:cNvPr id="5" name="Picture 5" descr="Ekran görüntüsü 2025-08-08 160501"/>
+                    <pic:cNvPicPr>
+                      <a:picLocks noChangeAspect="1"/>
+                    </pic:cNvPicPr>
+                  </pic:nvPicPr>
+                  <pic:blipFill>
+                    <a:blip r:embed="rId12"/>
+                    <a:stretch>
+                      <a:fillRect/>
+                    </a:stretch>
+                  </pic:blipFill>
+                  <pic:spPr>
+                    <a:xfrm>
+                      <a:off x="0" y="0"/>
+                      <a:ext cx="5506085" cy="2793365"/>
+                    </a:xfrm>
+                    <a:prstGeom prst="rect">
+                      <a:avLst/>
+                    </a:prstGeom>
+                  </pic:spPr>
+                </pic:pic>
+              </a:graphicData>
+            </a:graphic>
+          </wp:inline>
+        </w:drawing>
+      </w:r>
+    </w:p>
+    <w:p>
+      <w:pPr>
+        <w:ind w:firstLine="120" w:firstLineChars="50"/>
+        <w:jc w:val="both"/>
+        <w:rPr>
+          <w:rFonts w:hint="default" w:ascii="Times New Roman" w:hAnsi="Times New Roman" w:cs="Times New Roman"/>
+          <w:b/>
+          <w:bCs/>
+          <w:lang w:val="tr-TR"/>
+        </w:rPr>
+      </w:pPr>
+      <w:r>
+        <w:rPr>
+          <w:rFonts w:hint="default" w:ascii="Times New Roman" w:hAnsi="Times New Roman" w:cs="Times New Roman"/>
+          <w:b/>
+          <w:bCs/>
+          <w:lang w:val="tr-TR"/>
+        </w:rPr>
+        <w:t xml:space="preserve"> </w:t>
+      </w:r>
+      <w:r>
+        <w:rPr>
+          <w:rFonts w:hint="default" w:ascii="Times New Roman" w:hAnsi="Times New Roman" w:eastAsia="SimSun" w:cs="Times New Roman"/>
+          <w:b/>
+          <w:bCs/>
+          <w:sz w:val="24"/>
+          <w:szCs w:val="24"/>
+        </w:rPr>
+        <w:t>Veritabanı oluşturma ve veri ekleme işlemleri tamamlandıktan sonra, Visual Studio 2022 ile MySQL veritabanı bağlantı</w:t>
+      </w:r>
+      <w:r>
+        <w:rPr>
+          <w:rFonts w:hint="default" w:ascii="Times New Roman" w:hAnsi="Times New Roman" w:eastAsia="SimSun" w:cs="Times New Roman"/>
+          <w:b/>
+          <w:bCs/>
+          <w:sz w:val="24"/>
+          <w:szCs w:val="24"/>
+          <w:lang w:val="tr-TR"/>
+        </w:rPr>
+        <w:t xml:space="preserve"> kontürolü</w:t>
+      </w:r>
+      <w:r>
+        <w:rPr>
+          <w:rFonts w:hint="default" w:ascii="Times New Roman" w:hAnsi="Times New Roman" w:eastAsia="SimSun" w:cs="Times New Roman"/>
+          <w:b/>
+          <w:bCs/>
+          <w:sz w:val="24"/>
+          <w:szCs w:val="24"/>
+        </w:rPr>
+        <w:t xml:space="preserve"> gerçekleştiril</w:t>
+      </w:r>
+      <w:r>
+        <w:rPr>
+          <w:rFonts w:hint="default" w:ascii="Times New Roman" w:hAnsi="Times New Roman" w:eastAsia="SimSun" w:cs="Times New Roman"/>
+          <w:b/>
+          <w:bCs/>
+          <w:sz w:val="24"/>
+          <w:szCs w:val="24"/>
+          <w:lang w:val="tr-TR"/>
+        </w:rPr>
+        <w:t>di</w:t>
+      </w:r>
+      <w:r>
+        <w:rPr>
+          <w:rFonts w:hint="default" w:ascii="Times New Roman" w:hAnsi="Times New Roman" w:eastAsia="SimSun" w:cs="Times New Roman"/>
+          <w:b/>
+          <w:bCs/>
+          <w:sz w:val="24"/>
+          <w:szCs w:val="24"/>
+        </w:rPr>
+        <w:t xml:space="preserve">. Bunun için MySQL Connector for .NET kütüphanesi yüklenmiş ve </w:t>
+      </w:r>
+      <w:r>
+        <w:rPr>
+          <w:rStyle w:val="15"/>
+          <w:rFonts w:hint="default" w:ascii="Times New Roman" w:hAnsi="Times New Roman" w:eastAsia="SimSun" w:cs="Times New Roman"/>
+          <w:b/>
+          <w:bCs/>
+          <w:sz w:val="24"/>
+          <w:szCs w:val="24"/>
+        </w:rPr>
+        <w:t>MySql.Data.MySqlClient</w:t>
+      </w:r>
+      <w:r>
+        <w:rPr>
+          <w:rFonts w:hint="default" w:ascii="Times New Roman" w:hAnsi="Times New Roman" w:eastAsia="SimSun" w:cs="Times New Roman"/>
+          <w:b/>
+          <w:bCs/>
+          <w:sz w:val="24"/>
+          <w:szCs w:val="24"/>
+        </w:rPr>
+        <w:t xml:space="preserve"> isimli namespace projeye eklenmiştir. Bağlantı denemeleri sırasında bağlantı dizesinde (connection string) sunucu adresi, port numarası, veritabanı adı, kullanıcı adı ve şifre bilgileri giril</w:t>
+      </w:r>
+      <w:r>
+        <w:rPr>
+          <w:rFonts w:hint="default" w:ascii="Times New Roman" w:hAnsi="Times New Roman" w:eastAsia="SimSun" w:cs="Times New Roman"/>
+          <w:b/>
+          <w:bCs/>
+          <w:sz w:val="24"/>
+          <w:szCs w:val="24"/>
+          <w:lang w:val="tr-TR"/>
+        </w:rPr>
+        <w:t>di ve MessageBox aracıyla veritabanı bağlantısı kontrol edildi</w:t>
+      </w:r>
+      <w:bookmarkStart w:id="0" w:name="_GoBack"/>
+      <w:bookmarkEnd w:id="0"/>
+      <w:r>
+        <w:rPr>
+          <w:rFonts w:hint="default" w:ascii="Times New Roman" w:hAnsi="Times New Roman" w:eastAsia="SimSun" w:cs="Times New Roman"/>
+          <w:b/>
+          <w:bCs/>
+          <w:sz w:val="24"/>
+          <w:szCs w:val="24"/>
+        </w:rPr>
+        <w:t>.</w:t>
+      </w:r>
     </w:p>
     <w:p>
       <w:pPr>

</xml_diff>

<commit_message>
MySQL veritabanı baglantisi ile personel giris formu ayarlandı . Kisisel Bilgiler ve Duyurular formu dolduruldu . Staj defteri gün 6 dolduruldu .
</commit_message>
<xml_diff>
--- a/Staj Defteri.docx
+++ b/Staj Defteri.docx
@@ -72,7 +72,7 @@
     </w:p>
     <w:tbl>
       <w:tblPr>
-        <w:tblStyle w:val="20"/>
+        <w:tblStyle w:val="21"/>
         <w:tblW w:w="10768" w:type="dxa"/>
         <w:tblInd w:w="0" w:type="dxa"/>
         <w:tblBorders>
@@ -928,7 +928,7 @@
     </w:p>
     <w:tbl>
       <w:tblPr>
-        <w:tblStyle w:val="20"/>
+        <w:tblStyle w:val="21"/>
         <w:tblW w:w="10768" w:type="dxa"/>
         <w:tblInd w:w="0" w:type="dxa"/>
         <w:tblBorders>
@@ -1024,7 +1024,7 @@
     </w:p>
     <w:tbl>
       <w:tblPr>
-        <w:tblStyle w:val="20"/>
+        <w:tblStyle w:val="21"/>
         <w:tblW w:w="10768" w:type="dxa"/>
         <w:tblInd w:w="0" w:type="dxa"/>
         <w:tblBorders>
@@ -1523,7 +1523,7 @@
     </w:p>
     <w:tbl>
       <w:tblPr>
-        <w:tblStyle w:val="20"/>
+        <w:tblStyle w:val="21"/>
         <w:tblW w:w="10768" w:type="dxa"/>
         <w:tblInd w:w="0" w:type="dxa"/>
         <w:tblBorders>
@@ -1682,7 +1682,7 @@
     </w:p>
     <w:tbl>
       <w:tblPr>
-        <w:tblStyle w:val="20"/>
+        <w:tblStyle w:val="21"/>
         <w:tblW w:w="10765" w:type="dxa"/>
         <w:tblInd w:w="0" w:type="dxa"/>
         <w:tblBorders>
@@ -1999,7 +1999,7 @@
     </w:p>
     <w:tbl>
       <w:tblPr>
-        <w:tblStyle w:val="20"/>
+        <w:tblStyle w:val="21"/>
         <w:tblW w:w="10488" w:type="dxa"/>
         <w:jc w:val="center"/>
         <w:tblBorders>
@@ -2619,7 +2619,29 @@
                 <w:szCs w:val="24"/>
                 <w:lang w:val="tr-TR"/>
               </w:rPr>
-              <w:t xml:space="preserve">Proje1 için </w:t>
+              <w:t>Proje</w:t>
+            </w:r>
+            <w:r>
+              <w:rPr>
+                <w:rFonts w:hint="default" w:eastAsia="SimSun" w:cs="Times New Roman"/>
+                <w:b/>
+                <w:bCs/>
+                <w:sz w:val="24"/>
+                <w:szCs w:val="24"/>
+                <w:lang w:val="tr-TR"/>
+              </w:rPr>
+              <w:t>_</w:t>
+            </w:r>
+            <w:r>
+              <w:rPr>
+                <w:rFonts w:hint="default" w:ascii="Times New Roman" w:hAnsi="Times New Roman" w:eastAsia="SimSun" w:cs="Times New Roman"/>
+                <w:b/>
+                <w:bCs/>
+                <w:sz w:val="24"/>
+                <w:szCs w:val="24"/>
+                <w:lang w:val="tr-TR"/>
+              </w:rPr>
+              <w:t xml:space="preserve">1 için </w:t>
             </w:r>
             <w:r>
               <w:rPr>
@@ -2665,10 +2687,21 @@
               <w:spacing w:after="0" w:line="240" w:lineRule="auto"/>
               <w:jc w:val="both"/>
               <w:rPr>
-                <w:b/>
-                <w:bCs/>
-              </w:rPr>
-            </w:pPr>
+                <w:rFonts w:hint="default"/>
+                <w:b/>
+                <w:bCs/>
+                <w:lang w:val="tr-TR"/>
+              </w:rPr>
+            </w:pPr>
+            <w:r>
+              <w:rPr>
+                <w:rFonts w:hint="default"/>
+                <w:b/>
+                <w:bCs/>
+                <w:lang w:val="tr-TR"/>
+              </w:rPr>
+              <w:t>11.08.2025</w:t>
+            </w:r>
           </w:p>
         </w:tc>
         <w:tc>
@@ -2681,10 +2714,21 @@
               <w:spacing w:after="0" w:line="240" w:lineRule="auto"/>
               <w:jc w:val="both"/>
               <w:rPr>
-                <w:b/>
-                <w:bCs/>
-              </w:rPr>
-            </w:pPr>
+                <w:rFonts w:hint="default"/>
+                <w:b/>
+                <w:bCs/>
+                <w:lang w:val="tr-TR"/>
+              </w:rPr>
+            </w:pPr>
+            <w:r>
+              <w:rPr>
+                <w:rFonts w:hint="default"/>
+                <w:b/>
+                <w:bCs/>
+                <w:lang w:val="tr-TR"/>
+              </w:rPr>
+              <w:t>8</w:t>
+            </w:r>
           </w:p>
         </w:tc>
         <w:tc>
@@ -2702,6 +2746,16 @@
                 <w:bCs/>
               </w:rPr>
             </w:pPr>
+            <w:r>
+              <w:rPr>
+                <w:rFonts w:hint="default" w:ascii="Times New Roman" w:hAnsi="Times New Roman" w:eastAsia="SimSun" w:cs="Times New Roman"/>
+                <w:b/>
+                <w:bCs/>
+                <w:sz w:val="24"/>
+                <w:szCs w:val="24"/>
+              </w:rPr>
+              <w:t>Giriş Formu ile MySQL Veritabanı Arasında Bağlantının Kurulması</w:t>
+            </w:r>
           </w:p>
         </w:tc>
       </w:tr>
@@ -4928,7 +4982,7 @@
     </w:p>
     <w:p>
       <w:pPr>
-        <w:pStyle w:val="17"/>
+        <w:pStyle w:val="18"/>
         <w:keepNext w:val="0"/>
         <w:keepLines w:val="0"/>
         <w:widowControl/>
@@ -4967,7 +5021,7 @@
       </w:r>
       <w:r>
         <w:rPr>
-          <w:rStyle w:val="18"/>
+          <w:rStyle w:val="19"/>
           <w:rFonts w:hint="default" w:ascii="Times New Roman" w:hAnsi="Times New Roman" w:cs="Times New Roman"/>
           <w:b/>
           <w:bCs/>
@@ -4984,7 +5038,7 @@
       </w:r>
       <w:r>
         <w:rPr>
-          <w:rStyle w:val="18"/>
+          <w:rStyle w:val="19"/>
           <w:rFonts w:hint="default" w:ascii="Times New Roman" w:hAnsi="Times New Roman" w:cs="Times New Roman"/>
           <w:b/>
           <w:bCs/>
@@ -5052,7 +5106,7 @@
       </w:r>
       <w:r>
         <w:rPr>
-          <w:rStyle w:val="18"/>
+          <w:rStyle w:val="19"/>
           <w:rFonts w:hint="default" w:ascii="Times New Roman" w:hAnsi="Times New Roman" w:cs="Times New Roman"/>
           <w:b/>
           <w:bCs/>
@@ -5087,7 +5141,7 @@
     </w:p>
     <w:p>
       <w:pPr>
-        <w:pStyle w:val="17"/>
+        <w:pStyle w:val="18"/>
         <w:keepNext w:val="0"/>
         <w:keepLines w:val="0"/>
         <w:widowControl/>
@@ -5110,7 +5164,7 @@
     </w:p>
     <w:p>
       <w:pPr>
-        <w:pStyle w:val="17"/>
+        <w:pStyle w:val="18"/>
         <w:keepNext w:val="0"/>
         <w:keepLines w:val="0"/>
         <w:widowControl/>
@@ -5150,7 +5204,7 @@
       </w:r>
       <w:r>
         <w:rPr>
-          <w:rStyle w:val="18"/>
+          <w:rStyle w:val="19"/>
           <w:rFonts w:hint="default" w:ascii="Times New Roman" w:hAnsi="Times New Roman" w:cs="Times New Roman"/>
           <w:b/>
           <w:bCs/>
@@ -5185,7 +5239,7 @@
     </w:p>
     <w:p>
       <w:pPr>
-        <w:pStyle w:val="17"/>
+        <w:pStyle w:val="18"/>
         <w:keepNext w:val="0"/>
         <w:keepLines w:val="0"/>
         <w:widowControl/>
@@ -5217,7 +5271,7 @@
     </w:p>
     <w:p>
       <w:pPr>
-        <w:pStyle w:val="17"/>
+        <w:pStyle w:val="18"/>
         <w:keepNext w:val="0"/>
         <w:keepLines w:val="0"/>
         <w:widowControl/>
@@ -5249,7 +5303,7 @@
     </w:p>
     <w:p>
       <w:pPr>
-        <w:pStyle w:val="17"/>
+        <w:pStyle w:val="18"/>
         <w:keepNext w:val="0"/>
         <w:keepLines w:val="0"/>
         <w:widowControl/>
@@ -5281,7 +5335,7 @@
       </w:r>
       <w:r>
         <w:rPr>
-          <w:rStyle w:val="15"/>
+          <w:rStyle w:val="16"/>
           <w:rFonts w:hint="default" w:ascii="Times New Roman" w:hAnsi="Times New Roman" w:cs="Times New Roman"/>
           <w:b/>
           <w:bCs/>
@@ -5308,7 +5362,7 @@
     </w:p>
     <w:p>
       <w:pPr>
-        <w:pStyle w:val="17"/>
+        <w:pStyle w:val="18"/>
         <w:keepNext w:val="0"/>
         <w:keepLines w:val="0"/>
         <w:widowControl/>
@@ -5322,7 +5376,7 @@
       </w:pPr>
       <w:r>
         <w:rPr>
-          <w:rStyle w:val="15"/>
+          <w:rStyle w:val="16"/>
           <w:rFonts w:hint="default" w:ascii="Times New Roman" w:hAnsi="Times New Roman" w:cs="Times New Roman"/>
           <w:b/>
           <w:bCs/>
@@ -5332,7 +5386,7 @@
       </w:r>
       <w:r>
         <w:rPr>
-          <w:rStyle w:val="15"/>
+          <w:rStyle w:val="16"/>
           <w:rFonts w:hint="default" w:ascii="Times New Roman" w:hAnsi="Times New Roman" w:cs="Times New Roman"/>
           <w:b/>
           <w:bCs/>
@@ -5350,7 +5404,7 @@
     </w:p>
     <w:p>
       <w:pPr>
-        <w:pStyle w:val="17"/>
+        <w:pStyle w:val="18"/>
         <w:keepNext w:val="0"/>
         <w:keepLines w:val="0"/>
         <w:widowControl/>
@@ -5365,7 +5419,7 @@
     </w:p>
     <w:p>
       <w:pPr>
-        <w:pStyle w:val="17"/>
+        <w:pStyle w:val="18"/>
         <w:keepNext w:val="0"/>
         <w:keepLines w:val="0"/>
         <w:widowControl/>
@@ -5405,7 +5459,7 @@
     </w:p>
     <w:p>
       <w:pPr>
-        <w:pStyle w:val="17"/>
+        <w:pStyle w:val="18"/>
         <w:keepNext w:val="0"/>
         <w:keepLines w:val="0"/>
         <w:widowControl/>
@@ -5537,7 +5591,7 @@
       </w:r>
       <w:r>
         <w:rPr>
-          <w:rStyle w:val="18"/>
+          <w:rStyle w:val="19"/>
           <w:rFonts w:hint="default" w:ascii="Segoe UI Variable Small Semibold" w:hAnsi="Segoe UI Variable Small Semibold" w:eastAsia="SimSun" w:cs="Segoe UI Variable Small Semibold"/>
           <w:sz w:val="24"/>
           <w:szCs w:val="24"/>
@@ -5568,7 +5622,7 @@
     </w:p>
     <w:p>
       <w:pPr>
-        <w:pStyle w:val="17"/>
+        <w:pStyle w:val="18"/>
         <w:keepNext w:val="0"/>
         <w:keepLines w:val="0"/>
         <w:widowControl/>
@@ -5591,7 +5645,7 @@
     </w:p>
     <w:p>
       <w:pPr>
-        <w:pStyle w:val="17"/>
+        <w:pStyle w:val="18"/>
         <w:keepNext w:val="0"/>
         <w:keepLines w:val="0"/>
         <w:widowControl/>
@@ -5614,7 +5668,7 @@
     </w:p>
     <w:p>
       <w:pPr>
-        <w:pStyle w:val="17"/>
+        <w:pStyle w:val="18"/>
         <w:keepNext w:val="0"/>
         <w:keepLines w:val="0"/>
         <w:widowControl/>
@@ -5628,7 +5682,7 @@
       </w:pPr>
       <w:r>
         <w:rPr>
-          <w:rStyle w:val="15"/>
+          <w:rStyle w:val="16"/>
           <w:rFonts w:hint="default" w:ascii="Times New Roman" w:hAnsi="Times New Roman" w:cs="Times New Roman"/>
           <w:b/>
           <w:bCs/>
@@ -5638,7 +5692,7 @@
       </w:r>
       <w:r>
         <w:rPr>
-          <w:rStyle w:val="15"/>
+          <w:rStyle w:val="16"/>
           <w:rFonts w:hint="default" w:ascii="Times New Roman" w:hAnsi="Times New Roman" w:cs="Times New Roman"/>
           <w:b/>
           <w:bCs/>
@@ -5656,7 +5710,7 @@
     </w:p>
     <w:p>
       <w:pPr>
-        <w:pStyle w:val="17"/>
+        <w:pStyle w:val="18"/>
         <w:keepNext w:val="0"/>
         <w:keepLines w:val="0"/>
         <w:widowControl/>
@@ -5688,7 +5742,7 @@
     </w:p>
     <w:p>
       <w:pPr>
-        <w:pStyle w:val="17"/>
+        <w:pStyle w:val="18"/>
         <w:keepNext w:val="0"/>
         <w:keepLines w:val="0"/>
         <w:widowControl/>
@@ -5719,7 +5773,7 @@
       </w:r>
       <w:r>
         <w:rPr>
-          <w:rStyle w:val="15"/>
+          <w:rStyle w:val="16"/>
           <w:rFonts w:hint="default" w:ascii="Times New Roman" w:hAnsi="Times New Roman" w:cs="Times New Roman"/>
           <w:b/>
           <w:bCs/>
@@ -5737,7 +5791,7 @@
     </w:p>
     <w:p>
       <w:pPr>
-        <w:pStyle w:val="17"/>
+        <w:pStyle w:val="18"/>
         <w:keepNext w:val="0"/>
         <w:keepLines w:val="0"/>
         <w:widowControl/>
@@ -5769,7 +5823,7 @@
     </w:p>
     <w:p>
       <w:pPr>
-        <w:pStyle w:val="17"/>
+        <w:pStyle w:val="18"/>
         <w:keepNext w:val="0"/>
         <w:keepLines w:val="0"/>
         <w:widowControl/>
@@ -5800,7 +5854,7 @@
       </w:r>
       <w:r>
         <w:rPr>
-          <w:rStyle w:val="15"/>
+          <w:rStyle w:val="16"/>
           <w:rFonts w:hint="default" w:ascii="Times New Roman" w:hAnsi="Times New Roman" w:cs="Times New Roman"/>
           <w:b/>
           <w:bCs/>
@@ -5817,7 +5871,7 @@
       </w:r>
       <w:r>
         <w:rPr>
-          <w:rStyle w:val="15"/>
+          <w:rStyle w:val="16"/>
           <w:rFonts w:hint="default" w:ascii="Times New Roman" w:hAnsi="Times New Roman" w:cs="Times New Roman"/>
           <w:b/>
           <w:bCs/>
@@ -5834,7 +5888,7 @@
       </w:r>
       <w:r>
         <w:rPr>
-          <w:rStyle w:val="15"/>
+          <w:rStyle w:val="16"/>
           <w:rFonts w:hint="default" w:ascii="Times New Roman" w:hAnsi="Times New Roman" w:cs="Times New Roman"/>
           <w:b/>
           <w:bCs/>
@@ -5851,7 +5905,7 @@
       </w:r>
       <w:r>
         <w:rPr>
-          <w:rStyle w:val="15"/>
+          <w:rStyle w:val="16"/>
           <w:rFonts w:hint="default" w:ascii="Times New Roman" w:hAnsi="Times New Roman" w:cs="Times New Roman"/>
           <w:b/>
           <w:bCs/>
@@ -5869,7 +5923,7 @@
     </w:p>
     <w:p>
       <w:pPr>
-        <w:pStyle w:val="17"/>
+        <w:pStyle w:val="18"/>
         <w:keepNext w:val="0"/>
         <w:keepLines w:val="0"/>
         <w:widowControl/>
@@ -5914,7 +5968,7 @@
       </w:r>
       <w:r>
         <w:rPr>
-          <w:rStyle w:val="15"/>
+          <w:rStyle w:val="16"/>
           <w:rFonts w:hint="default" w:ascii="Times New Roman" w:hAnsi="Times New Roman" w:eastAsia="SimSun" w:cs="Times New Roman"/>
           <w:b/>
           <w:bCs/>
@@ -5935,7 +5989,7 @@
       </w:r>
       <w:r>
         <w:rPr>
-          <w:rStyle w:val="15"/>
+          <w:rStyle w:val="16"/>
           <w:rFonts w:hint="default" w:ascii="Times New Roman" w:hAnsi="Times New Roman" w:eastAsia="SimSun" w:cs="Times New Roman"/>
           <w:b/>
           <w:bCs/>
@@ -6021,7 +6075,7 @@
       </w:r>
       <w:r>
         <w:rPr>
-          <w:rStyle w:val="18"/>
+          <w:rStyle w:val="19"/>
           <w:rFonts w:hint="default" w:ascii="Segoe UI Variable Small Semibold" w:hAnsi="Segoe UI Variable Small Semibold" w:eastAsia="SimSun" w:cs="Segoe UI Variable Small Semibold"/>
           <w:sz w:val="24"/>
           <w:szCs w:val="24"/>
@@ -6030,7 +6084,7 @@
       </w:r>
       <w:r>
         <w:rPr>
-          <w:rStyle w:val="18"/>
+          <w:rStyle w:val="19"/>
           <w:rFonts w:hint="default" w:ascii="Segoe UI Variable Small Semibold" w:hAnsi="Segoe UI Variable Small Semibold" w:eastAsia="SimSun" w:cs="Segoe UI Variable Small Semibold"/>
           <w:sz w:val="24"/>
           <w:szCs w:val="24"/>
@@ -6040,7 +6094,7 @@
       </w:r>
       <w:r>
         <w:rPr>
-          <w:rStyle w:val="18"/>
+          <w:rStyle w:val="19"/>
           <w:rFonts w:hint="default" w:ascii="Segoe UI Variable Small Semibold" w:hAnsi="Segoe UI Variable Small Semibold" w:eastAsia="SimSun" w:cs="Segoe UI Variable Small Semibold"/>
           <w:sz w:val="24"/>
           <w:szCs w:val="24"/>
@@ -6103,7 +6157,7 @@
       </w:r>
       <w:r>
         <w:rPr>
-          <w:rStyle w:val="18"/>
+          <w:rStyle w:val="19"/>
           <w:rFonts w:hint="default" w:ascii="Times New Roman" w:hAnsi="Times New Roman" w:eastAsia="SimSun" w:cs="Times New Roman"/>
           <w:b/>
           <w:bCs/>
@@ -6211,7 +6265,7 @@
       </w:r>
       <w:r>
         <w:rPr>
-          <w:rStyle w:val="18"/>
+          <w:rStyle w:val="19"/>
           <w:rFonts w:hint="default" w:ascii="Times New Roman" w:hAnsi="Times New Roman" w:eastAsia="SimSun" w:cs="Times New Roman"/>
           <w:b/>
           <w:bCs/>
@@ -6308,7 +6362,7 @@
       </w:r>
       <w:r>
         <w:rPr>
-          <w:rStyle w:val="15"/>
+          <w:rStyle w:val="16"/>
           <w:rFonts w:hint="default" w:ascii="Times New Roman" w:hAnsi="Times New Roman" w:eastAsia="SimSun" w:cs="Times New Roman"/>
           <w:b/>
           <w:bCs/>
@@ -6329,7 +6383,7 @@
       </w:r>
       <w:r>
         <w:rPr>
-          <w:rStyle w:val="15"/>
+          <w:rStyle w:val="16"/>
           <w:rFonts w:hint="default" w:ascii="Times New Roman" w:hAnsi="Times New Roman" w:eastAsia="SimSun" w:cs="Times New Roman"/>
           <w:b/>
           <w:bCs/>
@@ -6384,7 +6438,7 @@
       </w:r>
       <w:r>
         <w:rPr>
-          <w:rStyle w:val="15"/>
+          <w:rStyle w:val="16"/>
           <w:rFonts w:hint="default" w:ascii="Times New Roman" w:hAnsi="Times New Roman" w:eastAsia="SimSun" w:cs="Times New Roman"/>
           <w:b/>
           <w:bCs/>
@@ -6405,7 +6459,7 @@
       </w:r>
       <w:r>
         <w:rPr>
-          <w:rStyle w:val="15"/>
+          <w:rStyle w:val="16"/>
           <w:rFonts w:hint="default" w:ascii="Times New Roman" w:hAnsi="Times New Roman" w:eastAsia="SimSun" w:cs="Times New Roman"/>
           <w:b/>
           <w:bCs/>
@@ -6544,7 +6598,7 @@
       </w:r>
       <w:r>
         <w:rPr>
-          <w:rStyle w:val="15"/>
+          <w:rStyle w:val="16"/>
           <w:rFonts w:hint="default" w:ascii="Times New Roman" w:hAnsi="Times New Roman" w:eastAsia="SimSun" w:cs="Times New Roman"/>
           <w:b/>
           <w:bCs/>
@@ -6646,7 +6700,7 @@
       </w:pPr>
       <w:r>
         <w:rPr>
-          <w:rStyle w:val="18"/>
+          <w:rStyle w:val="19"/>
           <w:rFonts w:hint="default" w:ascii="Segoe UI Variable Small Semibold" w:hAnsi="Segoe UI Variable Small Semibold" w:eastAsia="SimSun" w:cs="Segoe UI Variable Small Semibold"/>
           <w:sz w:val="24"/>
           <w:szCs w:val="24"/>
@@ -6655,7 +6709,7 @@
       </w:r>
       <w:r>
         <w:rPr>
-          <w:rStyle w:val="18"/>
+          <w:rStyle w:val="19"/>
           <w:rFonts w:hint="default" w:ascii="Segoe UI Variable Small Semibold" w:hAnsi="Segoe UI Variable Small Semibold" w:eastAsia="SimSun" w:cs="Segoe UI Variable Small Semibold"/>
           <w:sz w:val="24"/>
           <w:szCs w:val="24"/>
@@ -6665,7 +6719,7 @@
       </w:r>
       <w:r>
         <w:rPr>
-          <w:rStyle w:val="18"/>
+          <w:rStyle w:val="19"/>
           <w:rFonts w:hint="default" w:ascii="Segoe UI Variable Small Semibold" w:hAnsi="Segoe UI Variable Small Semibold" w:eastAsia="SimSun" w:cs="Segoe UI Variable Small Semibold"/>
           <w:sz w:val="24"/>
           <w:szCs w:val="24"/>
@@ -6674,7 +6728,7 @@
       </w:r>
       <w:r>
         <w:rPr>
-          <w:rStyle w:val="18"/>
+          <w:rStyle w:val="19"/>
           <w:rFonts w:hint="default" w:ascii="Times New Roman" w:hAnsi="Times New Roman" w:eastAsia="SimSun" w:cs="Times New Roman"/>
           <w:b/>
           <w:bCs/>
@@ -6705,7 +6759,7 @@
     </w:p>
     <w:p>
       <w:pPr>
-        <w:pStyle w:val="17"/>
+        <w:pStyle w:val="18"/>
         <w:keepNext w:val="0"/>
         <w:keepLines w:val="0"/>
         <w:widowControl/>
@@ -6728,7 +6782,7 @@
     </w:p>
     <w:p>
       <w:pPr>
-        <w:pStyle w:val="17"/>
+        <w:pStyle w:val="18"/>
         <w:keepNext w:val="0"/>
         <w:keepLines w:val="0"/>
         <w:widowControl/>
@@ -6767,7 +6821,7 @@
       </w:r>
       <w:r>
         <w:rPr>
-          <w:rStyle w:val="15"/>
+          <w:rStyle w:val="16"/>
           <w:rFonts w:hint="default" w:ascii="Times New Roman" w:hAnsi="Times New Roman" w:cs="Times New Roman"/>
           <w:b/>
           <w:bCs/>
@@ -6785,7 +6839,7 @@
     </w:p>
     <w:p>
       <w:pPr>
-        <w:pStyle w:val="17"/>
+        <w:pStyle w:val="18"/>
         <w:keepNext w:val="0"/>
         <w:keepLines w:val="0"/>
         <w:widowControl/>
@@ -6807,7 +6861,7 @@
       </w:r>
       <w:r>
         <w:rPr>
-          <w:rStyle w:val="15"/>
+          <w:rStyle w:val="16"/>
           <w:rFonts w:hint="default" w:ascii="Times New Roman" w:hAnsi="Times New Roman" w:cs="Times New Roman"/>
           <w:b/>
           <w:bCs/>
@@ -6824,7 +6878,7 @@
       </w:r>
       <w:r>
         <w:rPr>
-          <w:rStyle w:val="15"/>
+          <w:rStyle w:val="16"/>
           <w:rFonts w:hint="default" w:ascii="Times New Roman" w:hAnsi="Times New Roman" w:cs="Times New Roman"/>
           <w:b/>
           <w:bCs/>
@@ -6841,7 +6895,7 @@
       </w:r>
       <w:r>
         <w:rPr>
-          <w:rStyle w:val="15"/>
+          <w:rStyle w:val="16"/>
           <w:rFonts w:hint="default" w:ascii="Times New Roman" w:hAnsi="Times New Roman" w:cs="Times New Roman"/>
           <w:b/>
           <w:bCs/>
@@ -6858,7 +6912,7 @@
       </w:r>
       <w:r>
         <w:rPr>
-          <w:rStyle w:val="15"/>
+          <w:rStyle w:val="16"/>
           <w:rFonts w:hint="default" w:ascii="Times New Roman" w:hAnsi="Times New Roman" w:cs="Times New Roman"/>
           <w:b/>
           <w:bCs/>
@@ -6875,7 +6929,7 @@
       </w:r>
       <w:r>
         <w:rPr>
-          <w:rStyle w:val="15"/>
+          <w:rStyle w:val="16"/>
           <w:rFonts w:hint="default" w:ascii="Times New Roman" w:hAnsi="Times New Roman" w:cs="Times New Roman"/>
           <w:b/>
           <w:bCs/>
@@ -6892,7 +6946,7 @@
       </w:r>
       <w:r>
         <w:rPr>
-          <w:rStyle w:val="15"/>
+          <w:rStyle w:val="16"/>
           <w:rFonts w:hint="default" w:ascii="Times New Roman" w:hAnsi="Times New Roman" w:cs="Times New Roman"/>
           <w:b/>
           <w:bCs/>
@@ -6909,7 +6963,7 @@
       </w:r>
       <w:r>
         <w:rPr>
-          <w:rStyle w:val="15"/>
+          <w:rStyle w:val="16"/>
           <w:rFonts w:hint="default" w:ascii="Times New Roman" w:hAnsi="Times New Roman" w:cs="Times New Roman"/>
           <w:b/>
           <w:bCs/>
@@ -6926,7 +6980,7 @@
       </w:r>
       <w:r>
         <w:rPr>
-          <w:rStyle w:val="15"/>
+          <w:rStyle w:val="16"/>
           <w:rFonts w:hint="default" w:ascii="Times New Roman" w:hAnsi="Times New Roman" w:cs="Times New Roman"/>
           <w:b/>
           <w:bCs/>
@@ -6943,7 +6997,7 @@
       </w:r>
       <w:r>
         <w:rPr>
-          <w:rStyle w:val="15"/>
+          <w:rStyle w:val="16"/>
           <w:rFonts w:hint="default" w:ascii="Times New Roman" w:hAnsi="Times New Roman" w:cs="Times New Roman"/>
           <w:b/>
           <w:bCs/>
@@ -6960,7 +7014,7 @@
       </w:r>
       <w:r>
         <w:rPr>
-          <w:rStyle w:val="15"/>
+          <w:rStyle w:val="16"/>
           <w:rFonts w:hint="default" w:ascii="Times New Roman" w:hAnsi="Times New Roman" w:cs="Times New Roman"/>
           <w:b/>
           <w:bCs/>
@@ -6978,7 +7032,7 @@
     </w:p>
     <w:p>
       <w:pPr>
-        <w:pStyle w:val="17"/>
+        <w:pStyle w:val="18"/>
         <w:keepNext w:val="0"/>
         <w:keepLines w:val="0"/>
         <w:widowControl/>
@@ -7000,7 +7054,7 @@
       </w:r>
       <w:r>
         <w:rPr>
-          <w:rStyle w:val="15"/>
+          <w:rStyle w:val="16"/>
           <w:rFonts w:hint="default" w:ascii="Times New Roman" w:hAnsi="Times New Roman" w:cs="Times New Roman"/>
           <w:b/>
           <w:bCs/>
@@ -7083,7 +7137,7 @@
     </w:p>
     <w:p>
       <w:pPr>
-        <w:pStyle w:val="17"/>
+        <w:pStyle w:val="18"/>
         <w:keepNext w:val="0"/>
         <w:keepLines w:val="0"/>
         <w:widowControl/>
@@ -7102,7 +7156,7 @@
       </w:r>
       <w:r>
         <w:rPr>
-          <w:rStyle w:val="18"/>
+          <w:rStyle w:val="19"/>
           <w:rFonts w:hint="default" w:ascii="Segoe UI Variable Small Semibold" w:hAnsi="Segoe UI Variable Small Semibold" w:eastAsia="SimSun" w:cs="Segoe UI Variable Small Semibold"/>
           <w:sz w:val="24"/>
           <w:szCs w:val="24"/>
@@ -7111,7 +7165,7 @@
       </w:r>
       <w:r>
         <w:rPr>
-          <w:rStyle w:val="18"/>
+          <w:rStyle w:val="19"/>
           <w:rFonts w:hint="default" w:ascii="Segoe UI Variable Small Semibold" w:hAnsi="Segoe UI Variable Small Semibold" w:cs="Segoe UI Variable Small Semibold"/>
           <w:sz w:val="24"/>
           <w:szCs w:val="24"/>
@@ -7121,7 +7175,7 @@
       </w:r>
       <w:r>
         <w:rPr>
-          <w:rStyle w:val="18"/>
+          <w:rStyle w:val="19"/>
           <w:rFonts w:hint="default" w:ascii="Segoe UI Variable Small Semibold" w:hAnsi="Segoe UI Variable Small Semibold" w:eastAsia="SimSun" w:cs="Segoe UI Variable Small Semibold"/>
           <w:sz w:val="24"/>
           <w:szCs w:val="24"/>
@@ -7130,7 +7184,7 @@
       </w:r>
       <w:r>
         <w:rPr>
-          <w:rStyle w:val="18"/>
+          <w:rStyle w:val="19"/>
           <w:rFonts w:hint="default" w:ascii="Times New Roman" w:hAnsi="Times New Roman" w:eastAsia="SimSun" w:cs="Times New Roman"/>
           <w:b/>
           <w:bCs/>
@@ -7153,7 +7207,7 @@
     </w:p>
     <w:p>
       <w:pPr>
-        <w:pStyle w:val="17"/>
+        <w:pStyle w:val="18"/>
         <w:keepNext w:val="0"/>
         <w:keepLines w:val="0"/>
         <w:widowControl/>
@@ -7181,7 +7235,7 @@
       </w:r>
       <w:r>
         <w:rPr>
-          <w:rStyle w:val="15"/>
+          <w:rStyle w:val="16"/>
           <w:rFonts w:hint="default" w:ascii="Times New Roman" w:hAnsi="Times New Roman" w:cs="Times New Roman"/>
           <w:b/>
           <w:bCs/>
@@ -7198,7 +7252,7 @@
       </w:r>
       <w:r>
         <w:rPr>
-          <w:rStyle w:val="15"/>
+          <w:rStyle w:val="16"/>
           <w:rFonts w:hint="default" w:ascii="Times New Roman" w:hAnsi="Times New Roman" w:cs="Times New Roman"/>
           <w:b/>
           <w:bCs/>
@@ -7216,7 +7270,7 @@
     </w:p>
     <w:p>
       <w:pPr>
-        <w:pStyle w:val="17"/>
+        <w:pStyle w:val="18"/>
         <w:keepNext w:val="0"/>
         <w:keepLines w:val="0"/>
         <w:widowControl/>
@@ -7238,7 +7292,7 @@
       </w:r>
       <w:r>
         <w:rPr>
-          <w:rStyle w:val="15"/>
+          <w:rStyle w:val="16"/>
           <w:rFonts w:hint="default" w:ascii="Times New Roman" w:hAnsi="Times New Roman" w:cs="Times New Roman"/>
           <w:b/>
           <w:bCs/>
@@ -7255,7 +7309,7 @@
       </w:r>
       <w:r>
         <w:rPr>
-          <w:rStyle w:val="15"/>
+          <w:rStyle w:val="16"/>
           <w:rFonts w:hint="default" w:ascii="Times New Roman" w:hAnsi="Times New Roman" w:cs="Times New Roman"/>
           <w:b/>
           <w:bCs/>
@@ -7272,7 +7326,7 @@
       </w:r>
       <w:r>
         <w:rPr>
-          <w:rStyle w:val="15"/>
+          <w:rStyle w:val="16"/>
           <w:rFonts w:hint="default" w:ascii="Times New Roman" w:hAnsi="Times New Roman" w:cs="Times New Roman"/>
           <w:b/>
           <w:bCs/>
@@ -7289,7 +7343,7 @@
       </w:r>
       <w:r>
         <w:rPr>
-          <w:rStyle w:val="15"/>
+          <w:rStyle w:val="16"/>
           <w:rFonts w:hint="default" w:ascii="Times New Roman" w:hAnsi="Times New Roman" w:cs="Times New Roman"/>
           <w:b/>
           <w:bCs/>
@@ -7306,7 +7360,7 @@
       </w:r>
       <w:r>
         <w:rPr>
-          <w:rStyle w:val="15"/>
+          <w:rStyle w:val="16"/>
           <w:rFonts w:hint="default" w:ascii="Times New Roman" w:hAnsi="Times New Roman" w:cs="Times New Roman"/>
           <w:b/>
           <w:bCs/>
@@ -7624,19 +7678,96 @@
         <w:ind w:firstLine="120" w:firstLineChars="50"/>
         <w:jc w:val="both"/>
         <w:rPr>
-          <w:rFonts w:hint="default" w:ascii="Times New Roman" w:hAnsi="Times New Roman" w:cs="Times New Roman"/>
-          <w:b/>
-          <w:bCs/>
+          <w:rStyle w:val="19"/>
+          <w:rFonts w:hint="default" w:ascii="Segoe UI Variable Small Semibold" w:hAnsi="Segoe UI Variable Small Semibold" w:eastAsia="SimSun" w:cs="Segoe UI Variable Small Semibold"/>
+          <w:sz w:val="24"/>
+          <w:szCs w:val="24"/>
           <w:lang w:val="tr-TR"/>
         </w:rPr>
       </w:pPr>
       <w:r>
         <w:rPr>
-          <w:rFonts w:hint="default" w:ascii="Times New Roman" w:hAnsi="Times New Roman" w:cs="Times New Roman"/>
-          <w:b/>
-          <w:bCs/>
+          <w:rFonts w:hint="default"/>
           <w:lang w:val="tr-TR"/>
         </w:rPr>
+        <w:t xml:space="preserve">                                  </w:t>
+      </w:r>
+      <w:r>
+        <w:rPr>
+          <w:rStyle w:val="19"/>
+          <w:rFonts w:hint="default" w:ascii="Segoe UI Variable Small Semibold" w:hAnsi="Segoe UI Variable Small Semibold" w:eastAsia="SimSun" w:cs="Segoe UI Variable Small Semibold"/>
+          <w:sz w:val="24"/>
+          <w:szCs w:val="24"/>
+        </w:rPr>
+        <w:t>Şekil 1.</w:t>
+      </w:r>
+      <w:r>
+        <w:rPr>
+          <w:rStyle w:val="19"/>
+          <w:rFonts w:hint="default" w:ascii="Segoe UI Variable Small Semibold" w:hAnsi="Segoe UI Variable Small Semibold" w:eastAsia="SimSun" w:cs="Segoe UI Variable Small Semibold"/>
+          <w:sz w:val="24"/>
+          <w:szCs w:val="24"/>
+          <w:lang w:val="tr-TR"/>
+        </w:rPr>
+        <w:t>1</w:t>
+      </w:r>
+      <w:r>
+        <w:rPr>
+          <w:rStyle w:val="19"/>
+          <w:rFonts w:hint="default" w:ascii="Segoe UI Variable Small Semibold" w:hAnsi="Segoe UI Variable Small Semibold" w:eastAsia="SimSun" w:cs="Segoe UI Variable Small Semibold"/>
+          <w:sz w:val="24"/>
+          <w:szCs w:val="24"/>
+        </w:rPr>
+        <w:t>.</w:t>
+      </w:r>
+      <w:r>
+        <w:rPr>
+          <w:rStyle w:val="19"/>
+          <w:rFonts w:hint="default" w:ascii="Segoe UI Variable Small Semibold" w:hAnsi="Segoe UI Variable Small Semibold" w:eastAsia="SimSun" w:cs="Segoe UI Variable Small Semibold"/>
+          <w:sz w:val="24"/>
+          <w:szCs w:val="24"/>
+          <w:lang w:val="tr-TR"/>
+        </w:rPr>
+        <w:t>5</w:t>
+      </w:r>
+      <w:r>
+        <w:rPr>
+          <w:rStyle w:val="19"/>
+          <w:rFonts w:hint="default" w:ascii="Segoe UI Variable Small Semibold" w:hAnsi="Segoe UI Variable Small Semibold" w:eastAsia="SimSun" w:cs="Segoe UI Variable Small Semibold"/>
+          <w:sz w:val="24"/>
+          <w:szCs w:val="24"/>
+        </w:rPr>
+        <w:t>:</w:t>
+      </w:r>
+      <w:r>
+        <w:rPr>
+          <w:rStyle w:val="19"/>
+          <w:rFonts w:hint="default" w:ascii="Segoe UI Variable Small Semibold" w:hAnsi="Segoe UI Variable Small Semibold" w:eastAsia="SimSun" w:cs="Segoe UI Variable Small Semibold"/>
+          <w:sz w:val="24"/>
+          <w:szCs w:val="24"/>
+          <w:lang w:val="tr-TR"/>
+        </w:rPr>
+        <w:t>MySQL tablosuna rastgele kayıtlar eklenmesi</w:t>
+      </w:r>
+    </w:p>
+    <w:p>
+      <w:pPr>
+        <w:ind w:firstLine="120" w:firstLineChars="50"/>
+        <w:jc w:val="both"/>
+        <w:rPr>
+          <w:rFonts w:hint="default" w:ascii="Times New Roman" w:hAnsi="Times New Roman" w:cs="Times New Roman"/>
+          <w:b/>
+          <w:bCs/>
+          <w:lang w:val="tr-TR"/>
+        </w:rPr>
+      </w:pPr>
+      <w:r>
+        <w:rPr>
+          <w:rFonts w:hint="default" w:ascii="Times New Roman" w:hAnsi="Times New Roman" w:cs="Times New Roman"/>
+          <w:b/>
+          <w:bCs/>
+          <w:lang w:val="tr-TR"/>
+        </w:rPr>
         <w:t xml:space="preserve"> </w:t>
       </w:r>
       <w:r>
@@ -7693,7 +7824,7 @@
       </w:r>
       <w:r>
         <w:rPr>
-          <w:rStyle w:val="15"/>
+          <w:rStyle w:val="16"/>
           <w:rFonts w:hint="default" w:ascii="Times New Roman" w:hAnsi="Times New Roman" w:eastAsia="SimSun" w:cs="Times New Roman"/>
           <w:b/>
           <w:bCs/>
@@ -7722,40 +7853,818 @@
           <w:lang w:val="tr-TR"/>
         </w:rPr>
         <w:t>di ve MessageBox aracıyla veritabanı bağlantısı kontrol edildi</w:t>
+      </w:r>
+      <w:r>
+        <w:rPr>
+          <w:rFonts w:hint="default" w:ascii="Times New Roman" w:hAnsi="Times New Roman" w:eastAsia="SimSun" w:cs="Times New Roman"/>
+          <w:b/>
+          <w:bCs/>
+          <w:sz w:val="24"/>
+          <w:szCs w:val="24"/>
+        </w:rPr>
+        <w:t>.</w:t>
+      </w:r>
+    </w:p>
+    <w:p>
+      <w:pPr>
+        <w:jc w:val="both"/>
+      </w:pPr>
+      <w:r>
+        <w:br w:type="page"/>
+      </w:r>
+    </w:p>
+    <w:p>
+      <w:pPr>
+        <w:ind w:firstLine="120" w:firstLineChars="50"/>
+        <w:jc w:val="both"/>
+        <w:rPr>
+          <w:rFonts w:hint="default" w:ascii="Times New Roman" w:hAnsi="Times New Roman" w:eastAsia="SimSun" w:cs="Times New Roman"/>
+          <w:b/>
+          <w:bCs/>
+          <w:sz w:val="24"/>
+          <w:szCs w:val="24"/>
+        </w:rPr>
+      </w:pPr>
+      <w:r>
+        <w:rPr>
+          <w:rFonts w:hint="default" w:ascii="Times New Roman" w:hAnsi="Times New Roman" w:eastAsia="SimSun" w:cs="Times New Roman"/>
+          <w:b/>
+          <w:bCs/>
+          <w:sz w:val="24"/>
+          <w:szCs w:val="24"/>
+        </w:rPr>
+        <w:t>Bugün</w:t>
+      </w:r>
+      <w:r>
+        <w:rPr>
+          <w:rFonts w:hint="default" w:eastAsia="SimSun" w:cs="Times New Roman"/>
+          <w:b/>
+          <w:bCs/>
+          <w:sz w:val="24"/>
+          <w:szCs w:val="24"/>
+          <w:lang w:val="tr-TR"/>
+        </w:rPr>
+        <w:t xml:space="preserve"> </w:t>
+      </w:r>
+      <w:r>
+        <w:rPr>
+          <w:rStyle w:val="19"/>
+          <w:rFonts w:hint="default" w:ascii="Times New Roman" w:hAnsi="Times New Roman" w:eastAsia="SimSun" w:cs="Times New Roman"/>
+          <w:b/>
+          <w:bCs/>
+          <w:sz w:val="24"/>
+          <w:szCs w:val="24"/>
+        </w:rPr>
+        <w:t>Personel Sistemi</w:t>
+      </w:r>
+      <w:r>
+        <w:rPr>
+          <w:rFonts w:hint="default" w:ascii="Times New Roman" w:hAnsi="Times New Roman" w:eastAsia="SimSun" w:cs="Times New Roman"/>
+          <w:b/>
+          <w:bCs/>
+          <w:sz w:val="24"/>
+          <w:szCs w:val="24"/>
+        </w:rPr>
+        <w:t xml:space="preserve"> projesinde </w:t>
+      </w:r>
+      <w:r>
+        <w:rPr>
+          <w:rStyle w:val="13"/>
+          <w:rFonts w:hint="default" w:ascii="Times New Roman" w:hAnsi="Times New Roman" w:eastAsia="SimSun" w:cs="Times New Roman"/>
+          <w:b/>
+          <w:bCs/>
+          <w:sz w:val="24"/>
+          <w:szCs w:val="24"/>
+        </w:rPr>
+        <w:t>personel giriş formu</w:t>
+      </w:r>
+      <w:r>
+        <w:rPr>
+          <w:rFonts w:hint="default" w:ascii="Times New Roman" w:hAnsi="Times New Roman" w:eastAsia="SimSun" w:cs="Times New Roman"/>
+          <w:b/>
+          <w:bCs/>
+          <w:sz w:val="24"/>
+          <w:szCs w:val="24"/>
+        </w:rPr>
+        <w:t xml:space="preserve"> üzerinde çalışmalara odaklanıldı.</w:t>
+      </w:r>
+      <w:r>
+        <w:rPr>
+          <w:rFonts w:hint="default" w:ascii="Times New Roman" w:hAnsi="Times New Roman" w:eastAsia="SimSun" w:cs="Times New Roman"/>
+          <w:b/>
+          <w:bCs/>
+          <w:sz w:val="24"/>
+          <w:szCs w:val="24"/>
+          <w:lang w:val="tr-TR"/>
+        </w:rPr>
+        <w:t>K</w:t>
+      </w:r>
+      <w:r>
+        <w:rPr>
+          <w:rFonts w:hint="default" w:ascii="Times New Roman" w:hAnsi="Times New Roman" w:eastAsia="SimSun" w:cs="Times New Roman"/>
+          <w:b/>
+          <w:bCs/>
+          <w:sz w:val="24"/>
+          <w:szCs w:val="24"/>
+        </w:rPr>
+        <w:t>ullanıcıların sisteme güvenli bir şekilde giriş yapabilmesi için MySQL veritabanı ile bağlantının kurulması ve kimlik doğrulama mekanizmasının geliştiri</w:t>
+      </w:r>
+      <w:r>
+        <w:rPr>
+          <w:rFonts w:hint="default" w:ascii="Times New Roman" w:hAnsi="Times New Roman" w:eastAsia="SimSun" w:cs="Times New Roman"/>
+          <w:b/>
+          <w:bCs/>
+          <w:sz w:val="24"/>
+          <w:szCs w:val="24"/>
+          <w:lang w:val="tr-TR"/>
+        </w:rPr>
+        <w:t>ldi</w:t>
+      </w:r>
+      <w:r>
+        <w:rPr>
+          <w:rFonts w:hint="default" w:ascii="Times New Roman" w:hAnsi="Times New Roman" w:eastAsia="SimSun" w:cs="Times New Roman"/>
+          <w:b/>
+          <w:bCs/>
+          <w:sz w:val="24"/>
+          <w:szCs w:val="24"/>
+        </w:rPr>
+        <w:t>.</w:t>
+      </w:r>
+    </w:p>
+    <w:p>
+      <w:pPr>
+        <w:pStyle w:val="18"/>
+        <w:keepNext w:val="0"/>
+        <w:keepLines w:val="0"/>
+        <w:widowControl/>
+        <w:suppressLineNumbers w:val="0"/>
+        <w:rPr>
+          <w:rFonts w:hint="default" w:ascii="Times New Roman" w:hAnsi="Times New Roman" w:cs="Times New Roman"/>
+          <w:b/>
+          <w:bCs/>
+          <w:lang w:val="tr-TR"/>
+        </w:rPr>
+      </w:pPr>
+      <w:r>
+        <w:rPr>
+          <w:rFonts w:hint="default" w:ascii="Times New Roman" w:hAnsi="Times New Roman" w:eastAsia="SimSun" w:cs="Times New Roman"/>
+          <w:b/>
+          <w:bCs/>
+          <w:sz w:val="24"/>
+          <w:szCs w:val="24"/>
+          <w:lang w:val="tr-TR"/>
+        </w:rPr>
+        <w:t xml:space="preserve"> </w:t>
+      </w:r>
+      <w:r>
+        <w:rPr>
+          <w:rFonts w:hint="default" w:ascii="Times New Roman" w:hAnsi="Times New Roman" w:cs="Times New Roman"/>
+          <w:b/>
+          <w:bCs/>
+        </w:rPr>
+        <w:t xml:space="preserve">Şifre kutusunda güvenlik amacıyla </w:t>
+      </w:r>
+      <w:r>
+        <w:rPr>
+          <w:rStyle w:val="16"/>
+          <w:rFonts w:hint="default" w:ascii="Times New Roman" w:hAnsi="Times New Roman" w:cs="Times New Roman"/>
+          <w:b/>
+          <w:bCs/>
+        </w:rPr>
+        <w:t>PasswordChar</w:t>
+      </w:r>
+      <w:r>
+        <w:rPr>
+          <w:rFonts w:hint="default" w:ascii="Times New Roman" w:hAnsi="Times New Roman" w:cs="Times New Roman"/>
+          <w:b/>
+          <w:bCs/>
+        </w:rPr>
+        <w:t xml:space="preserve"> özelliği ayarlanarak girilen karakterlerin gizlenmesi sağlandı. Tasarım düzenlemeleri </w:t>
+      </w:r>
+      <w:r>
+        <w:rPr>
+          <w:rStyle w:val="19"/>
+          <w:rFonts w:hint="default" w:ascii="Times New Roman" w:hAnsi="Times New Roman" w:cs="Times New Roman"/>
+          <w:b/>
+          <w:bCs/>
+        </w:rPr>
+        <w:t>Properties</w:t>
+      </w:r>
+      <w:r>
+        <w:rPr>
+          <w:rFonts w:hint="default" w:ascii="Times New Roman" w:hAnsi="Times New Roman" w:cs="Times New Roman"/>
+          <w:b/>
+          <w:bCs/>
+        </w:rPr>
+        <w:t xml:space="preserve"> penceresi üzerinden yapıldı; yazı tipleri, renkler ve hizalamalar düzenlendi</w:t>
+      </w:r>
+      <w:r>
+        <w:rPr>
+          <w:rFonts w:hint="default" w:ascii="Times New Roman" w:hAnsi="Times New Roman" w:cs="Times New Roman"/>
+          <w:b/>
+          <w:bCs/>
+          <w:lang w:val="tr-TR"/>
+        </w:rPr>
+        <w:t>.</w:t>
+      </w:r>
+    </w:p>
+    <w:p>
+      <w:pPr>
+        <w:pStyle w:val="18"/>
+        <w:keepNext w:val="0"/>
+        <w:keepLines w:val="0"/>
+        <w:widowControl/>
+        <w:suppressLineNumbers w:val="0"/>
+        <w:rPr>
+          <w:rFonts w:hint="default" w:ascii="Times New Roman" w:hAnsi="Times New Roman" w:cs="Times New Roman"/>
+          <w:b/>
+          <w:bCs/>
+        </w:rPr>
+      </w:pPr>
+      <w:r>
+        <w:rPr>
+          <w:rFonts w:hint="default" w:ascii="Times New Roman" w:hAnsi="Times New Roman" w:cs="Times New Roman"/>
+          <w:b/>
+          <w:bCs/>
+        </w:rPr>
+        <w:t xml:space="preserve">Veritabanı bağlantısı için </w:t>
+      </w:r>
+      <w:r>
+        <w:rPr>
+          <w:rStyle w:val="19"/>
+          <w:rFonts w:hint="default" w:ascii="Times New Roman" w:hAnsi="Times New Roman" w:cs="Times New Roman"/>
+          <w:b/>
+          <w:bCs/>
+        </w:rPr>
+        <w:t>MySQL Connector/NET</w:t>
+      </w:r>
+      <w:r>
+        <w:rPr>
+          <w:rFonts w:hint="default" w:ascii="Times New Roman" w:hAnsi="Times New Roman" w:cs="Times New Roman"/>
+          <w:b/>
+          <w:bCs/>
+        </w:rPr>
+        <w:t xml:space="preserve"> kütüphanesi kullanıldı. </w:t>
+      </w:r>
+      <w:r>
+        <w:rPr>
+          <w:rStyle w:val="19"/>
+          <w:rFonts w:hint="default" w:ascii="Times New Roman" w:hAnsi="Times New Roman" w:cs="Times New Roman"/>
+          <w:b/>
+          <w:bCs/>
+        </w:rPr>
+        <w:t>Solution Explorer</w:t>
+      </w:r>
+      <w:r>
+        <w:rPr>
+          <w:rFonts w:hint="default" w:ascii="Times New Roman" w:hAnsi="Times New Roman" w:cs="Times New Roman"/>
+          <w:b/>
+          <w:bCs/>
+        </w:rPr>
+        <w:t xml:space="preserve"> üzerinden projeye </w:t>
+      </w:r>
+      <w:r>
+        <w:rPr>
+          <w:rStyle w:val="16"/>
+          <w:rFonts w:hint="default" w:ascii="Times New Roman" w:hAnsi="Times New Roman" w:cs="Times New Roman"/>
+          <w:b/>
+          <w:bCs/>
+        </w:rPr>
+        <w:t>MySql.Data.dll</w:t>
+      </w:r>
+      <w:r>
+        <w:rPr>
+          <w:rFonts w:hint="default" w:ascii="Times New Roman" w:hAnsi="Times New Roman" w:cs="Times New Roman"/>
+          <w:b/>
+          <w:bCs/>
+        </w:rPr>
+        <w:t xml:space="preserve"> referansı eklendi ve gerekli </w:t>
+      </w:r>
+      <w:r>
+        <w:rPr>
+          <w:rStyle w:val="16"/>
+          <w:rFonts w:hint="default" w:ascii="Times New Roman" w:hAnsi="Times New Roman" w:cs="Times New Roman"/>
+          <w:b/>
+          <w:bCs/>
+        </w:rPr>
+        <w:t>using MySql.Data.MySqlClient;</w:t>
+      </w:r>
+      <w:r>
+        <w:rPr>
+          <w:rFonts w:hint="default" w:ascii="Times New Roman" w:hAnsi="Times New Roman" w:cs="Times New Roman"/>
+          <w:b/>
+          <w:bCs/>
+        </w:rPr>
+        <w:t xml:space="preserve"> bildirimi kodun başında tanımlandı. Bağlantı cümlesi (</w:t>
+      </w:r>
+      <w:r>
+        <w:rPr>
+          <w:rStyle w:val="16"/>
+          <w:rFonts w:hint="default" w:ascii="Times New Roman" w:hAnsi="Times New Roman" w:cs="Times New Roman"/>
+          <w:b/>
+          <w:bCs/>
+        </w:rPr>
+        <w:t>connection string</w:t>
+      </w:r>
+      <w:r>
+        <w:rPr>
+          <w:rFonts w:hint="default" w:ascii="Times New Roman" w:hAnsi="Times New Roman" w:cs="Times New Roman"/>
+          <w:b/>
+          <w:bCs/>
+        </w:rPr>
+        <w:t>) oluşturulurken, sunucu adresi, veritabanı adı, kullanıcı adı ve şifre bilgileri değişkenler halinde düzenlenerek daha yönetilebilir bir yapı oluşturuldu.</w:t>
+      </w:r>
+    </w:p>
+    <w:p>
+      <w:pPr>
+        <w:ind w:firstLine="120" w:firstLineChars="50"/>
+        <w:jc w:val="both"/>
+        <w:rPr>
+          <w:rFonts w:hint="default" w:ascii="Times New Roman" w:hAnsi="Times New Roman" w:eastAsia="SimSun" w:cs="Times New Roman"/>
+          <w:b/>
+          <w:bCs/>
+          <w:sz w:val="24"/>
+          <w:szCs w:val="24"/>
+        </w:rPr>
+      </w:pPr>
+      <w:r>
+        <w:rPr>
+          <w:rFonts w:hint="default" w:ascii="Times New Roman" w:hAnsi="Times New Roman" w:eastAsia="SimSun" w:cs="Times New Roman"/>
+          <w:b/>
+          <w:bCs/>
+          <w:sz w:val="24"/>
+          <w:szCs w:val="24"/>
+        </w:rPr>
+        <w:t xml:space="preserve">Kodlama sürecinde </w:t>
+      </w:r>
+      <w:r>
+        <w:rPr>
+          <w:rStyle w:val="19"/>
+          <w:rFonts w:hint="default" w:ascii="Times New Roman" w:hAnsi="Times New Roman" w:eastAsia="SimSun" w:cs="Times New Roman"/>
+          <w:b/>
+          <w:bCs/>
+          <w:sz w:val="24"/>
+          <w:szCs w:val="24"/>
+        </w:rPr>
+        <w:t>try-catch</w:t>
+      </w:r>
+      <w:r>
+        <w:rPr>
+          <w:rFonts w:hint="default" w:ascii="Times New Roman" w:hAnsi="Times New Roman" w:eastAsia="SimSun" w:cs="Times New Roman"/>
+          <w:b/>
+          <w:bCs/>
+          <w:sz w:val="24"/>
+          <w:szCs w:val="24"/>
+        </w:rPr>
+        <w:t xml:space="preserve"> blokları ile olası bağlantı hataları yakalandı ve kullanıcıya anlaşılır hata mesajları gösterildi. Bağlantı testleri sırasında </w:t>
+      </w:r>
+      <w:r>
+        <w:rPr>
+          <w:rStyle w:val="19"/>
+          <w:rFonts w:hint="default" w:ascii="Times New Roman" w:hAnsi="Times New Roman" w:eastAsia="SimSun" w:cs="Times New Roman"/>
+          <w:b/>
+          <w:bCs/>
+          <w:sz w:val="24"/>
+          <w:szCs w:val="24"/>
+        </w:rPr>
+        <w:t>Debug</w:t>
+      </w:r>
+      <w:r>
+        <w:rPr>
+          <w:rFonts w:hint="default" w:ascii="Times New Roman" w:hAnsi="Times New Roman" w:eastAsia="SimSun" w:cs="Times New Roman"/>
+          <w:b/>
+          <w:bCs/>
+          <w:sz w:val="24"/>
+          <w:szCs w:val="24"/>
+        </w:rPr>
+        <w:t xml:space="preserve"> modu kullanılarak, bağlantı açma-kapama ve sorgu çalışma süreleri gözlemlendi.</w:t>
+      </w:r>
+    </w:p>
+    <w:p>
+      <w:pPr>
+        <w:ind w:firstLine="120" w:firstLineChars="50"/>
+        <w:jc w:val="both"/>
+        <w:rPr>
+          <w:rFonts w:hint="default" w:ascii="Times New Roman" w:hAnsi="Times New Roman" w:eastAsia="SimSun" w:cs="Times New Roman"/>
+          <w:b/>
+          <w:bCs/>
+          <w:sz w:val="24"/>
+          <w:szCs w:val="24"/>
+          <w:lang w:val="tr-TR"/>
+        </w:rPr>
+      </w:pPr>
+      <w:r>
+        <w:rPr>
+          <w:rFonts w:hint="default" w:eastAsia="SimSun" w:cs="Times New Roman"/>
+          <w:b/>
+          <w:bCs/>
+          <w:sz w:val="24"/>
+          <w:szCs w:val="24"/>
+          <w:lang w:val="tr-TR"/>
+        </w:rPr>
+        <w:t xml:space="preserve">         </w:t>
+      </w:r>
+      <w:r>
+        <w:rPr>
+          <w:rFonts w:hint="default" w:ascii="Times New Roman" w:hAnsi="Times New Roman" w:eastAsia="SimSun" w:cs="Times New Roman"/>
+          <w:b/>
+          <w:bCs/>
+          <w:sz w:val="24"/>
+          <w:szCs w:val="24"/>
+          <w:lang w:val="tr-TR"/>
+        </w:rPr>
+        <w:drawing>
+          <wp:inline distT="0" distB="0" distL="114300" distR="114300">
+            <wp:extent cx="5382895" cy="2242185"/>
+            <wp:effectExtent l="0" t="0" r="8255" b="5715"/>
+            <wp:docPr id="6" name="Picture 6" descr="Ekran görüntüsü 2025-08-11 132423"/>
+            <wp:cNvGraphicFramePr>
+              <a:graphicFrameLocks xmlns:a="http://schemas.openxmlformats.org/drawingml/2006/main" noChangeAspect="1"/>
+            </wp:cNvGraphicFramePr>
+            <a:graphic xmlns:a="http://schemas.openxmlformats.org/drawingml/2006/main">
+              <a:graphicData uri="http://schemas.openxmlformats.org/drawingml/2006/picture">
+                <pic:pic xmlns:pic="http://schemas.openxmlformats.org/drawingml/2006/picture">
+                  <pic:nvPicPr>
+                    <pic:cNvPr id="6" name="Picture 6" descr="Ekran görüntüsü 2025-08-11 132423"/>
+                    <pic:cNvPicPr>
+                      <a:picLocks noChangeAspect="1"/>
+                    </pic:cNvPicPr>
+                  </pic:nvPicPr>
+                  <pic:blipFill>
+                    <a:blip r:embed="rId13"/>
+                    <a:stretch>
+                      <a:fillRect/>
+                    </a:stretch>
+                  </pic:blipFill>
+                  <pic:spPr>
+                    <a:xfrm>
+                      <a:off x="0" y="0"/>
+                      <a:ext cx="5382895" cy="2242185"/>
+                    </a:xfrm>
+                    <a:prstGeom prst="rect">
+                      <a:avLst/>
+                    </a:prstGeom>
+                  </pic:spPr>
+                </pic:pic>
+              </a:graphicData>
+            </a:graphic>
+          </wp:inline>
+        </w:drawing>
+      </w:r>
+    </w:p>
+    <w:p>
+      <w:pPr>
+        <w:ind w:firstLine="120" w:firstLineChars="50"/>
+        <w:jc w:val="both"/>
+        <w:rPr>
+          <w:rFonts w:hint="default" w:ascii="Times New Roman" w:hAnsi="Times New Roman" w:eastAsia="SimSun" w:cs="Times New Roman"/>
+          <w:b/>
+          <w:bCs/>
+          <w:sz w:val="24"/>
+          <w:szCs w:val="24"/>
+          <w:lang w:val="tr-TR"/>
+        </w:rPr>
+      </w:pPr>
+      <w:r>
+        <w:rPr>
+          <w:rFonts w:hint="default" w:eastAsia="SimSun" w:cs="Times New Roman"/>
+          <w:b/>
+          <w:bCs/>
+          <w:sz w:val="24"/>
+          <w:szCs w:val="24"/>
+          <w:lang w:val="tr-TR"/>
+        </w:rPr>
+        <w:t xml:space="preserve">               </w:t>
+      </w:r>
+      <w:r>
+        <w:rPr>
+          <w:rStyle w:val="19"/>
+          <w:rFonts w:hint="default" w:ascii="Segoe UI Variable Small Semibold" w:hAnsi="Segoe UI Variable Small Semibold" w:eastAsia="SimSun" w:cs="Segoe UI Variable Small Semibold"/>
+          <w:sz w:val="24"/>
+          <w:szCs w:val="24"/>
+        </w:rPr>
+        <w:t>Şekil 1.</w:t>
+      </w:r>
+      <w:r>
+        <w:rPr>
+          <w:rStyle w:val="19"/>
+          <w:rFonts w:hint="default" w:ascii="Segoe UI Variable Small Semibold" w:hAnsi="Segoe UI Variable Small Semibold" w:eastAsia="SimSun" w:cs="Segoe UI Variable Small Semibold"/>
+          <w:sz w:val="24"/>
+          <w:szCs w:val="24"/>
+          <w:lang w:val="tr-TR"/>
+        </w:rPr>
+        <w:t>2</w:t>
+      </w:r>
+      <w:r>
+        <w:rPr>
+          <w:rStyle w:val="19"/>
+          <w:rFonts w:hint="default" w:ascii="Segoe UI Variable Small Semibold" w:hAnsi="Segoe UI Variable Small Semibold" w:eastAsia="SimSun" w:cs="Segoe UI Variable Small Semibold"/>
+          <w:sz w:val="24"/>
+          <w:szCs w:val="24"/>
+        </w:rPr>
+        <w:t>.</w:t>
+      </w:r>
+      <w:r>
+        <w:rPr>
+          <w:rStyle w:val="19"/>
+          <w:rFonts w:hint="default" w:ascii="Segoe UI Variable Small Semibold" w:hAnsi="Segoe UI Variable Small Semibold" w:eastAsia="SimSun" w:cs="Segoe UI Variable Small Semibold"/>
+          <w:sz w:val="24"/>
+          <w:szCs w:val="24"/>
+          <w:lang w:val="tr-TR"/>
+        </w:rPr>
+        <w:t>1</w:t>
+      </w:r>
+      <w:r>
+        <w:rPr>
+          <w:rStyle w:val="19"/>
+          <w:rFonts w:hint="default" w:ascii="Segoe UI Variable Small Semibold" w:hAnsi="Segoe UI Variable Small Semibold" w:eastAsia="SimSun" w:cs="Segoe UI Variable Small Semibold"/>
+          <w:sz w:val="24"/>
+          <w:szCs w:val="24"/>
+        </w:rPr>
+        <w:t>:</w:t>
+      </w:r>
+      <w:r>
+        <w:rPr>
+          <w:rStyle w:val="19"/>
+          <w:rFonts w:hint="default" w:ascii="Times New Roman" w:hAnsi="Times New Roman" w:eastAsia="SimSun" w:cs="Times New Roman"/>
+          <w:b/>
+          <w:bCs/>
+          <w:sz w:val="24"/>
+          <w:szCs w:val="24"/>
+          <w:lang w:val="tr-TR"/>
+        </w:rPr>
+        <w:t xml:space="preserve"> </w:t>
+      </w:r>
+      <w:r>
+        <w:rPr>
+          <w:rStyle w:val="19"/>
+          <w:rFonts w:hint="default" w:eastAsia="SimSun" w:cs="Times New Roman"/>
+          <w:b/>
+          <w:bCs/>
+          <w:sz w:val="24"/>
+          <w:szCs w:val="24"/>
+          <w:lang w:val="tr-TR"/>
+        </w:rPr>
+        <w:t>Personel giriş formuna MySQL veritabanına bağlayan sistem</w:t>
+      </w:r>
+    </w:p>
+    <w:p>
+      <w:pPr>
+        <w:ind w:firstLine="120" w:firstLineChars="50"/>
+        <w:jc w:val="both"/>
+        <w:rPr>
+          <w:rFonts w:hint="default" w:ascii="Times New Roman" w:hAnsi="Times New Roman" w:eastAsia="SimSun" w:cs="Times New Roman"/>
+          <w:b/>
+          <w:bCs/>
+          <w:sz w:val="24"/>
+          <w:szCs w:val="24"/>
+          <w:lang w:val="tr-TR"/>
+        </w:rPr>
+      </w:pPr>
+      <w:r>
+        <w:rPr>
+          <w:rFonts w:hint="default" w:ascii="Times New Roman" w:hAnsi="Times New Roman" w:eastAsia="SimSun" w:cs="Times New Roman"/>
+          <w:b/>
+          <w:bCs/>
+          <w:sz w:val="24"/>
+          <w:szCs w:val="24"/>
+        </w:rPr>
+        <w:t xml:space="preserve">Bunun yanı sıra, </w:t>
+      </w:r>
+      <w:r>
+        <w:rPr>
+          <w:rStyle w:val="19"/>
+          <w:rFonts w:hint="default" w:ascii="Times New Roman" w:hAnsi="Times New Roman" w:eastAsia="SimSun" w:cs="Times New Roman"/>
+          <w:b/>
+          <w:bCs/>
+          <w:sz w:val="24"/>
+          <w:szCs w:val="24"/>
+        </w:rPr>
+        <w:t>Kişisel Bilgiler Formu</w:t>
+      </w:r>
+      <w:r>
+        <w:rPr>
+          <w:rFonts w:hint="default" w:ascii="Times New Roman" w:hAnsi="Times New Roman" w:eastAsia="SimSun" w:cs="Times New Roman"/>
+          <w:b/>
+          <w:bCs/>
+          <w:sz w:val="24"/>
+          <w:szCs w:val="24"/>
+        </w:rPr>
+        <w:t xml:space="preserve"> oluşturuldu. Bu formda, kullanıcının sistemde kayıtlı temel bilgilerini görüntüleyebilmesi ve gerektiğinde güncelleme yapabilmesi için arayüz tasarımı </w:t>
+      </w:r>
+      <w:r>
+        <w:rPr>
+          <w:rStyle w:val="19"/>
+          <w:rFonts w:hint="default" w:ascii="Times New Roman" w:hAnsi="Times New Roman" w:eastAsia="SimSun" w:cs="Times New Roman"/>
+          <w:b/>
+          <w:bCs/>
+          <w:sz w:val="24"/>
+          <w:szCs w:val="24"/>
+        </w:rPr>
+        <w:t>Toolbox</w:t>
+      </w:r>
+      <w:r>
+        <w:rPr>
+          <w:rFonts w:hint="default" w:ascii="Times New Roman" w:hAnsi="Times New Roman" w:eastAsia="SimSun" w:cs="Times New Roman"/>
+          <w:b/>
+          <w:bCs/>
+          <w:sz w:val="24"/>
+          <w:szCs w:val="24"/>
+        </w:rPr>
+        <w:t xml:space="preserve"> içerisindeki </w:t>
+      </w:r>
+      <w:r>
+        <w:rPr>
+          <w:rStyle w:val="16"/>
+          <w:rFonts w:hint="default" w:ascii="Times New Roman" w:hAnsi="Times New Roman" w:eastAsia="SimSun" w:cs="Times New Roman"/>
+          <w:b/>
+          <w:bCs/>
+          <w:sz w:val="24"/>
+          <w:szCs w:val="24"/>
+        </w:rPr>
+        <w:t>Label</w:t>
+      </w:r>
+      <w:r>
+        <w:rPr>
+          <w:rFonts w:hint="default" w:ascii="Times New Roman" w:hAnsi="Times New Roman" w:eastAsia="SimSun" w:cs="Times New Roman"/>
+          <w:b/>
+          <w:bCs/>
+          <w:sz w:val="24"/>
+          <w:szCs w:val="24"/>
+        </w:rPr>
+        <w:t xml:space="preserve">, </w:t>
+      </w:r>
+      <w:r>
+        <w:rPr>
+          <w:rStyle w:val="16"/>
+          <w:rFonts w:hint="default" w:ascii="Times New Roman" w:hAnsi="Times New Roman" w:eastAsia="SimSun" w:cs="Times New Roman"/>
+          <w:b/>
+          <w:bCs/>
+          <w:sz w:val="24"/>
+          <w:szCs w:val="24"/>
+        </w:rPr>
+        <w:t>TextBox</w:t>
+      </w:r>
+      <w:r>
+        <w:rPr>
+          <w:rFonts w:hint="default" w:ascii="Times New Roman" w:hAnsi="Times New Roman" w:eastAsia="SimSun" w:cs="Times New Roman"/>
+          <w:b/>
+          <w:bCs/>
+          <w:sz w:val="24"/>
+          <w:szCs w:val="24"/>
+        </w:rPr>
+        <w:t xml:space="preserve"> ve </w:t>
+      </w:r>
+      <w:r>
+        <w:rPr>
+          <w:rStyle w:val="16"/>
+          <w:rFonts w:hint="default" w:ascii="Times New Roman" w:hAnsi="Times New Roman" w:eastAsia="SimSun" w:cs="Times New Roman"/>
+          <w:b/>
+          <w:bCs/>
+          <w:sz w:val="24"/>
+          <w:szCs w:val="24"/>
+        </w:rPr>
+        <w:t>Button</w:t>
+      </w:r>
+      <w:r>
+        <w:rPr>
+          <w:rFonts w:hint="default" w:ascii="Times New Roman" w:hAnsi="Times New Roman" w:eastAsia="SimSun" w:cs="Times New Roman"/>
+          <w:b/>
+          <w:bCs/>
+          <w:sz w:val="24"/>
+          <w:szCs w:val="24"/>
+        </w:rPr>
+        <w:t xml:space="preserve"> kontrolleri ile yapıldı. Formun veritabanı ile senkronize çalışması için </w:t>
+      </w:r>
+      <w:r>
+        <w:rPr>
+          <w:rStyle w:val="19"/>
+          <w:rFonts w:hint="default" w:ascii="Times New Roman" w:hAnsi="Times New Roman" w:eastAsia="SimSun" w:cs="Times New Roman"/>
+          <w:b/>
+          <w:bCs/>
+          <w:sz w:val="24"/>
+          <w:szCs w:val="24"/>
+        </w:rPr>
+        <w:t>MySQL Connector/NET</w:t>
+      </w:r>
+      <w:r>
+        <w:rPr>
+          <w:rFonts w:hint="default" w:ascii="Times New Roman" w:hAnsi="Times New Roman" w:eastAsia="SimSun" w:cs="Times New Roman"/>
+          <w:b/>
+          <w:bCs/>
+          <w:sz w:val="24"/>
+          <w:szCs w:val="24"/>
+        </w:rPr>
+        <w:t xml:space="preserve"> kütüphanesi projeye eklendi ve </w:t>
+      </w:r>
+      <w:r>
+        <w:rPr>
+          <w:rStyle w:val="16"/>
+          <w:rFonts w:hint="default" w:ascii="Times New Roman" w:hAnsi="Times New Roman" w:eastAsia="SimSun" w:cs="Times New Roman"/>
+          <w:b/>
+          <w:bCs/>
+          <w:sz w:val="24"/>
+          <w:szCs w:val="24"/>
+        </w:rPr>
+        <w:t>MySqlConnection</w:t>
+      </w:r>
+      <w:r>
+        <w:rPr>
+          <w:rFonts w:hint="default" w:ascii="Times New Roman" w:hAnsi="Times New Roman" w:eastAsia="SimSun" w:cs="Times New Roman"/>
+          <w:b/>
+          <w:bCs/>
+          <w:sz w:val="24"/>
+          <w:szCs w:val="24"/>
+        </w:rPr>
+        <w:t xml:space="preserve">, </w:t>
+      </w:r>
+      <w:r>
+        <w:rPr>
+          <w:rStyle w:val="16"/>
+          <w:rFonts w:hint="default" w:ascii="Times New Roman" w:hAnsi="Times New Roman" w:eastAsia="SimSun" w:cs="Times New Roman"/>
+          <w:b/>
+          <w:bCs/>
+          <w:sz w:val="24"/>
+          <w:szCs w:val="24"/>
+        </w:rPr>
+        <w:t>MySqlCommand</w:t>
+      </w:r>
+      <w:r>
+        <w:rPr>
+          <w:rFonts w:hint="default" w:ascii="Times New Roman" w:hAnsi="Times New Roman" w:eastAsia="SimSun" w:cs="Times New Roman"/>
+          <w:b/>
+          <w:bCs/>
+          <w:sz w:val="24"/>
+          <w:szCs w:val="24"/>
+        </w:rPr>
+        <w:t xml:space="preserve"> sınıfları kullanılarak gerekli bağlantı altyapısı hazırlandı.</w:t>
+      </w:r>
+    </w:p>
+    <w:p>
+      <w:pPr>
+        <w:ind w:firstLine="120" w:firstLineChars="50"/>
+        <w:jc w:val="both"/>
+        <w:rPr>
+          <w:rFonts w:hint="default" w:ascii="Times New Roman" w:hAnsi="Times New Roman" w:eastAsia="SimSun" w:cs="Times New Roman"/>
+          <w:b/>
+          <w:bCs/>
+          <w:sz w:val="24"/>
+          <w:szCs w:val="24"/>
+          <w:lang w:val="tr-TR"/>
+        </w:rPr>
+      </w:pPr>
+      <w:r>
+        <w:rPr>
+          <w:rFonts w:hint="default" w:ascii="Times New Roman" w:hAnsi="Times New Roman" w:eastAsia="SimSun" w:cs="Times New Roman"/>
+          <w:b/>
+          <w:bCs/>
+          <w:sz w:val="24"/>
+          <w:szCs w:val="24"/>
+          <w:lang w:val="tr-TR"/>
+        </w:rPr>
+        <w:t xml:space="preserve"> </w:t>
+      </w:r>
+      <w:r>
+        <w:rPr>
+          <w:rFonts w:hint="default" w:ascii="Times New Roman" w:hAnsi="Times New Roman" w:eastAsia="SimSun" w:cs="Times New Roman"/>
+          <w:b/>
+          <w:bCs/>
+          <w:sz w:val="24"/>
+          <w:szCs w:val="24"/>
+        </w:rPr>
+        <w:t xml:space="preserve">Bu çalışmalar sonucunda, </w:t>
+      </w:r>
+      <w:r>
+        <w:rPr>
+          <w:rFonts w:hint="default" w:ascii="Times New Roman" w:hAnsi="Times New Roman" w:eastAsia="SimSun" w:cs="Times New Roman"/>
+          <w:b/>
+          <w:bCs/>
+          <w:sz w:val="24"/>
+          <w:szCs w:val="24"/>
+          <w:lang w:val="tr-TR"/>
+        </w:rPr>
+        <w:t>uygulama</w:t>
+      </w:r>
+      <w:r>
+        <w:rPr>
+          <w:rFonts w:hint="default" w:ascii="Times New Roman" w:hAnsi="Times New Roman" w:eastAsia="SimSun" w:cs="Times New Roman"/>
+          <w:b/>
+          <w:bCs/>
+          <w:sz w:val="24"/>
+          <w:szCs w:val="24"/>
+        </w:rPr>
+        <w:t xml:space="preserve"> ile MySQL veritabanı arasında güvenli ve kararlı bir bağlantı sağlandı. Kullanıcı doğrulama süreci hem tasarım hem de kodlama açısından tamamlanarak sistemin temel işlevlerinden biri başarıyla hayata geçirildi. Böylece, ilerleyen günlerde yönetici ve diğer kullanıcı rollerinin giriş modüllerine geçiş için sağlam bir altyapı oluşturulmuş oldu.</w:t>
+      </w:r>
+    </w:p>
+    <w:p>
+      <w:pPr>
+        <w:jc w:val="both"/>
+      </w:pPr>
+      <w:r>
+        <w:br w:type="page"/>
       </w:r>
       <w:bookmarkStart w:id="0" w:name="_GoBack"/>
       <w:bookmarkEnd w:id="0"/>
-      <w:r>
-        <w:rPr>
-          <w:rFonts w:hint="default" w:ascii="Times New Roman" w:hAnsi="Times New Roman" w:eastAsia="SimSun" w:cs="Times New Roman"/>
-          <w:b/>
-          <w:bCs/>
-          <w:sz w:val="24"/>
-          <w:szCs w:val="24"/>
-        </w:rPr>
-        <w:t>.</w:t>
-      </w:r>
-    </w:p>
-    <w:p>
-      <w:pPr>
-        <w:jc w:val="both"/>
-      </w:pPr>
-      <w:r>
-        <w:br w:type="page"/>
-      </w:r>
-    </w:p>
-    <w:p>
-      <w:pPr>
-        <w:jc w:val="both"/>
-      </w:pPr>
-    </w:p>
-    <w:p>
-      <w:pPr>
-        <w:jc w:val="both"/>
-      </w:pPr>
-      <w:r>
-        <w:br w:type="page"/>
-      </w:r>
     </w:p>
     <w:p>
       <w:pPr>
@@ -8772,13 +9681,13 @@
       </w:r>
       <w:r>
         <w:rPr>
-          <w:rStyle w:val="16"/>
+          <w:rStyle w:val="17"/>
         </w:rPr>
         <w:t>http://ebildirge.ssk.gov.tr/WEB/amp/login1dap</w:t>
       </w:r>
       <w:r>
         <w:rPr>
-          <w:rStyle w:val="16"/>
+          <w:rStyle w:val="17"/>
         </w:rPr>
         <w:fldChar w:fldCharType="end"/>
       </w:r>
@@ -8889,7 +9798,7 @@
 <w:ftr xmlns:wpc="http://schemas.microsoft.com/office/word/2010/wordprocessingCanvas" xmlns:mc="http://schemas.openxmlformats.org/markup-compatibility/2006" xmlns:o="urn:schemas-microsoft-com:office:office" xmlns:r="http://schemas.openxmlformats.org/officeDocument/2006/relationships" xmlns:m="http://schemas.openxmlformats.org/officeDocument/2006/math" xmlns:v="urn:schemas-microsoft-com:vml" xmlns:wp14="http://schemas.microsoft.com/office/word/2010/wordprocessingDrawing" xmlns:wp="http://schemas.openxmlformats.org/drawingml/2006/wordprocessingDrawing" xmlns:w10="urn:schemas-microsoft-com:office:word" xmlns:w="http://schemas.openxmlformats.org/wordprocessingml/2006/main" xmlns:w14="http://schemas.microsoft.com/office/word/2010/wordml" xmlns:w15="http://schemas.microsoft.com/office/word/2012/wordml" xmlns:wpg="http://schemas.microsoft.com/office/word/2010/wordprocessingGroup" xmlns:wpi="http://schemas.microsoft.com/office/word/2010/wordprocessingInk" xmlns:wne="http://schemas.microsoft.com/office/word/2006/wordml" xmlns:wps="http://schemas.microsoft.com/office/word/2010/wordprocessingShape" xmlns:wpsCustomData="http://www.wps.cn/officeDocument/2013/wpsCustomData" mc:Ignorable="w14 w15 wp14">
   <w:tbl>
     <w:tblPr>
-      <w:tblStyle w:val="20"/>
+      <w:tblStyle w:val="21"/>
       <w:tblW w:w="0" w:type="auto"/>
       <w:tblInd w:w="0" w:type="dxa"/>
       <w:tblBorders>
@@ -8941,7 +9850,7 @@
         </w:tcPr>
         <w:p>
           <w:pPr>
-            <w:pStyle w:val="13"/>
+            <w:pStyle w:val="14"/>
             <w:jc w:val="center"/>
           </w:pPr>
           <w:r>
@@ -8956,7 +9865,7 @@
         </w:tcPr>
         <w:p>
           <w:pPr>
-            <w:pStyle w:val="13"/>
+            <w:pStyle w:val="14"/>
             <w:jc w:val="center"/>
           </w:pPr>
           <w:r>
@@ -8991,7 +9900,7 @@
         </w:tcPr>
         <w:p>
           <w:pPr>
-            <w:pStyle w:val="13"/>
+            <w:pStyle w:val="14"/>
             <w:rPr>
               <w:rFonts w:hint="default"/>
               <w:lang w:val="tr-TR"/>
@@ -9009,7 +9918,7 @@
         </w:tcPr>
         <w:p>
           <w:pPr>
-            <w:pStyle w:val="13"/>
+            <w:pStyle w:val="14"/>
             <w:jc w:val="center"/>
           </w:pPr>
           <w:r>
@@ -9023,7 +9932,7 @@
         </w:tcPr>
         <w:p>
           <w:pPr>
-            <w:pStyle w:val="13"/>
+            <w:pStyle w:val="14"/>
           </w:pPr>
         </w:p>
       </w:tc>
@@ -9031,7 +9940,7 @@
   </w:tbl>
   <w:p>
     <w:pPr>
-      <w:pStyle w:val="13"/>
+      <w:pStyle w:val="14"/>
     </w:pPr>
   </w:p>
 </w:ftr>
@@ -9041,7 +9950,7 @@
 <w:ftr xmlns:wpc="http://schemas.microsoft.com/office/word/2010/wordprocessingCanvas" xmlns:mc="http://schemas.openxmlformats.org/markup-compatibility/2006" xmlns:o="urn:schemas-microsoft-com:office:office" xmlns:r="http://schemas.openxmlformats.org/officeDocument/2006/relationships" xmlns:m="http://schemas.openxmlformats.org/officeDocument/2006/math" xmlns:v="urn:schemas-microsoft-com:vml" xmlns:wp14="http://schemas.microsoft.com/office/word/2010/wordprocessingDrawing" xmlns:wp="http://schemas.openxmlformats.org/drawingml/2006/wordprocessingDrawing" xmlns:w10="urn:schemas-microsoft-com:office:word" xmlns:w="http://schemas.openxmlformats.org/wordprocessingml/2006/main" xmlns:w14="http://schemas.microsoft.com/office/word/2010/wordml" xmlns:w15="http://schemas.microsoft.com/office/word/2012/wordml" xmlns:wpg="http://schemas.microsoft.com/office/word/2010/wordprocessingGroup" xmlns:wpi="http://schemas.microsoft.com/office/word/2010/wordprocessingInk" xmlns:wne="http://schemas.microsoft.com/office/word/2006/wordml" xmlns:wps="http://schemas.microsoft.com/office/word/2010/wordprocessingShape" xmlns:wpsCustomData="http://www.wps.cn/officeDocument/2013/wpsCustomData" mc:Ignorable="w14 w15 wp14">
   <w:p>
     <w:pPr>
-      <w:pStyle w:val="13"/>
+      <w:pStyle w:val="14"/>
     </w:pPr>
   </w:p>
 </w:ftr>
@@ -9355,7 +10264,7 @@
     <w:name w:val="heading 1"/>
     <w:basedOn w:val="1"/>
     <w:next w:val="1"/>
-    <w:link w:val="22"/>
+    <w:link w:val="23"/>
     <w:qFormat/>
     <w:uiPriority w:val="9"/>
     <w:pPr>
@@ -9375,7 +10284,7 @@
     <w:name w:val="heading 2"/>
     <w:basedOn w:val="1"/>
     <w:next w:val="1"/>
-    <w:link w:val="23"/>
+    <w:link w:val="24"/>
     <w:semiHidden/>
     <w:unhideWhenUsed/>
     <w:qFormat/>
@@ -9397,7 +10306,7 @@
     <w:name w:val="heading 3"/>
     <w:basedOn w:val="1"/>
     <w:next w:val="1"/>
-    <w:link w:val="24"/>
+    <w:link w:val="25"/>
     <w:semiHidden/>
     <w:unhideWhenUsed/>
     <w:qFormat/>
@@ -9419,7 +10328,7 @@
     <w:name w:val="heading 4"/>
     <w:basedOn w:val="1"/>
     <w:next w:val="1"/>
-    <w:link w:val="25"/>
+    <w:link w:val="26"/>
     <w:semiHidden/>
     <w:unhideWhenUsed/>
     <w:qFormat/>
@@ -9441,7 +10350,7 @@
     <w:name w:val="heading 5"/>
     <w:basedOn w:val="1"/>
     <w:next w:val="1"/>
-    <w:link w:val="26"/>
+    <w:link w:val="27"/>
     <w:semiHidden/>
     <w:unhideWhenUsed/>
     <w:qFormat/>
@@ -9461,7 +10370,7 @@
     <w:name w:val="heading 6"/>
     <w:basedOn w:val="1"/>
     <w:next w:val="1"/>
-    <w:link w:val="27"/>
+    <w:link w:val="28"/>
     <w:semiHidden/>
     <w:unhideWhenUsed/>
     <w:qFormat/>
@@ -9491,7 +10400,7 @@
     <w:name w:val="heading 7"/>
     <w:basedOn w:val="1"/>
     <w:next w:val="1"/>
-    <w:link w:val="28"/>
+    <w:link w:val="29"/>
     <w:semiHidden/>
     <w:unhideWhenUsed/>
     <w:qFormat/>
@@ -9519,7 +10428,7 @@
     <w:name w:val="heading 8"/>
     <w:basedOn w:val="1"/>
     <w:next w:val="1"/>
-    <w:link w:val="29"/>
+    <w:link w:val="30"/>
     <w:semiHidden/>
     <w:unhideWhenUsed/>
     <w:qFormat/>
@@ -9549,7 +10458,7 @@
     <w:name w:val="heading 9"/>
     <w:basedOn w:val="1"/>
     <w:next w:val="1"/>
-    <w:link w:val="30"/>
+    <w:link w:val="31"/>
     <w:semiHidden/>
     <w:unhideWhenUsed/>
     <w:qFormat/>
@@ -9594,8 +10503,33 @@
       </w:tblCellMar>
     </w:tblPr>
   </w:style>
-  <w:style w:type="paragraph" w:styleId="13">
+  <w:style w:type="character" w:styleId="13">
+    <w:name w:val="Emphasis"/>
+    <w:basedOn w:val="11"/>
+    <w:qFormat/>
+    <w:uiPriority w:val="20"/>
+    <w:rPr>
+      <w:i/>
+      <w:iCs/>
+    </w:rPr>
+  </w:style>
+  <w:style w:type="paragraph" w:styleId="14">
     <w:name w:val="footer"/>
+    <w:basedOn w:val="1"/>
+    <w:link w:val="42"/>
+    <w:unhideWhenUsed/>
+    <w:qFormat/>
+    <w:uiPriority w:val="99"/>
+    <w:pPr>
+      <w:tabs>
+        <w:tab w:val="center" w:pos="4703"/>
+        <w:tab w:val="right" w:pos="9406"/>
+      </w:tabs>
+      <w:spacing w:after="0" w:line="240" w:lineRule="auto"/>
+    </w:pPr>
+  </w:style>
+  <w:style w:type="paragraph" w:styleId="15">
+    <w:name w:val="header"/>
     <w:basedOn w:val="1"/>
     <w:link w:val="41"/>
     <w:unhideWhenUsed/>
@@ -9609,22 +10543,7 @@
       <w:spacing w:after="0" w:line="240" w:lineRule="auto"/>
     </w:pPr>
   </w:style>
-  <w:style w:type="paragraph" w:styleId="14">
-    <w:name w:val="header"/>
-    <w:basedOn w:val="1"/>
-    <w:link w:val="40"/>
-    <w:unhideWhenUsed/>
-    <w:qFormat/>
-    <w:uiPriority w:val="99"/>
-    <w:pPr>
-      <w:tabs>
-        <w:tab w:val="center" w:pos="4703"/>
-        <w:tab w:val="right" w:pos="9406"/>
-      </w:tabs>
-      <w:spacing w:after="0" w:line="240" w:lineRule="auto"/>
-    </w:pPr>
-  </w:style>
-  <w:style w:type="character" w:styleId="15">
+  <w:style w:type="character" w:styleId="16">
     <w:name w:val="HTML Code"/>
     <w:basedOn w:val="11"/>
     <w:semiHidden/>
@@ -9637,7 +10556,7 @@
       <w:szCs w:val="20"/>
     </w:rPr>
   </w:style>
-  <w:style w:type="character" w:styleId="16">
+  <w:style w:type="character" w:styleId="17">
     <w:name w:val="Hyperlink"/>
     <w:basedOn w:val="11"/>
     <w:unhideWhenUsed/>
@@ -9653,7 +10572,7 @@
       </w14:textFill>
     </w:rPr>
   </w:style>
-  <w:style w:type="paragraph" w:styleId="17">
+  <w:style w:type="paragraph" w:styleId="18">
     <w:name w:val="Normal (Web)"/>
     <w:semiHidden/>
     <w:unhideWhenUsed/>
@@ -9672,7 +10591,7 @@
       <w:lang w:val="en-US" w:eastAsia="zh-CN" w:bidi="ar"/>
     </w:rPr>
   </w:style>
-  <w:style w:type="character" w:styleId="18">
+  <w:style w:type="character" w:styleId="19">
     <w:name w:val="Strong"/>
     <w:basedOn w:val="11"/>
     <w:qFormat/>
@@ -9682,11 +10601,11 @@
       <w:bCs/>
     </w:rPr>
   </w:style>
-  <w:style w:type="paragraph" w:styleId="19">
+  <w:style w:type="paragraph" w:styleId="20">
     <w:name w:val="Subtitle"/>
     <w:basedOn w:val="1"/>
     <w:next w:val="1"/>
-    <w:link w:val="32"/>
+    <w:link w:val="33"/>
     <w:qFormat/>
     <w:uiPriority w:val="11"/>
     <w:rPr>
@@ -9705,7 +10624,7 @@
       </w14:textFill>
     </w:rPr>
   </w:style>
-  <w:style w:type="table" w:styleId="20">
+  <w:style w:type="table" w:styleId="21">
     <w:name w:val="Table Grid"/>
     <w:basedOn w:val="12"/>
     <w:qFormat/>
@@ -9724,11 +10643,11 @@
       </w:tblBorders>
     </w:tblPr>
   </w:style>
-  <w:style w:type="paragraph" w:styleId="21">
+  <w:style w:type="paragraph" w:styleId="22">
     <w:name w:val="Title"/>
     <w:basedOn w:val="1"/>
     <w:next w:val="1"/>
-    <w:link w:val="31"/>
+    <w:link w:val="32"/>
     <w:qFormat/>
     <w:uiPriority w:val="10"/>
     <w:pPr>
@@ -9743,7 +10662,7 @@
       <w:szCs w:val="56"/>
     </w:rPr>
   </w:style>
-  <w:style w:type="character" w:customStyle="1" w:styleId="22">
+  <w:style w:type="character" w:customStyle="1" w:styleId="23">
     <w:name w:val="Başlık 1 Char"/>
     <w:basedOn w:val="11"/>
     <w:link w:val="2"/>
@@ -9756,7 +10675,7 @@
       <w:szCs w:val="40"/>
     </w:rPr>
   </w:style>
-  <w:style w:type="character" w:customStyle="1" w:styleId="23">
+  <w:style w:type="character" w:customStyle="1" w:styleId="24">
     <w:name w:val="Başlık 2 Char"/>
     <w:basedOn w:val="11"/>
     <w:link w:val="3"/>
@@ -9770,7 +10689,7 @@
       <w:szCs w:val="32"/>
     </w:rPr>
   </w:style>
-  <w:style w:type="character" w:customStyle="1" w:styleId="24">
+  <w:style w:type="character" w:customStyle="1" w:styleId="25">
     <w:name w:val="Başlık 3 Char"/>
     <w:basedOn w:val="11"/>
     <w:link w:val="4"/>
@@ -9784,7 +10703,7 @@
       <w:szCs w:val="28"/>
     </w:rPr>
   </w:style>
-  <w:style w:type="character" w:customStyle="1" w:styleId="25">
+  <w:style w:type="character" w:customStyle="1" w:styleId="26">
     <w:name w:val="Başlık 4 Char"/>
     <w:basedOn w:val="11"/>
     <w:link w:val="5"/>
@@ -9798,7 +10717,7 @@
       <w:color w:val="104862" w:themeColor="accent1" w:themeShade="BF"/>
     </w:rPr>
   </w:style>
-  <w:style w:type="character" w:customStyle="1" w:styleId="26">
+  <w:style w:type="character" w:customStyle="1" w:styleId="27">
     <w:name w:val="Başlık 5 Char"/>
     <w:basedOn w:val="11"/>
     <w:link w:val="6"/>
@@ -9810,7 +10729,7 @@
       <w:color w:val="104862" w:themeColor="accent1" w:themeShade="BF"/>
     </w:rPr>
   </w:style>
-  <w:style w:type="character" w:customStyle="1" w:styleId="27">
+  <w:style w:type="character" w:customStyle="1" w:styleId="28">
     <w:name w:val="Başlık 6 Char"/>
     <w:basedOn w:val="11"/>
     <w:link w:val="7"/>
@@ -9832,7 +10751,7 @@
       </w14:textFill>
     </w:rPr>
   </w:style>
-  <w:style w:type="character" w:customStyle="1" w:styleId="28">
+  <w:style w:type="character" w:customStyle="1" w:styleId="29">
     <w:name w:val="Başlık 7 Char"/>
     <w:basedOn w:val="11"/>
     <w:link w:val="8"/>
@@ -9852,7 +10771,7 @@
       </w14:textFill>
     </w:rPr>
   </w:style>
-  <w:style w:type="character" w:customStyle="1" w:styleId="29">
+  <w:style w:type="character" w:customStyle="1" w:styleId="30">
     <w:name w:val="Başlık 8 Char"/>
     <w:basedOn w:val="11"/>
     <w:link w:val="9"/>
@@ -9874,7 +10793,7 @@
       </w14:textFill>
     </w:rPr>
   </w:style>
-  <w:style w:type="character" w:customStyle="1" w:styleId="30">
+  <w:style w:type="character" w:customStyle="1" w:styleId="31">
     <w:name w:val="Başlık 9 Char"/>
     <w:basedOn w:val="11"/>
     <w:link w:val="10"/>
@@ -9894,10 +10813,10 @@
       </w14:textFill>
     </w:rPr>
   </w:style>
-  <w:style w:type="character" w:customStyle="1" w:styleId="31">
+  <w:style w:type="character" w:customStyle="1" w:styleId="32">
     <w:name w:val="Konu Başlığı Char"/>
     <w:basedOn w:val="11"/>
-    <w:link w:val="21"/>
+    <w:link w:val="22"/>
     <w:qFormat/>
     <w:uiPriority w:val="10"/>
     <w:rPr>
@@ -9908,10 +10827,10 @@
       <w:szCs w:val="56"/>
     </w:rPr>
   </w:style>
-  <w:style w:type="character" w:customStyle="1" w:styleId="32">
+  <w:style w:type="character" w:customStyle="1" w:styleId="33">
     <w:name w:val="Altyazı Char"/>
     <w:basedOn w:val="11"/>
-    <w:link w:val="19"/>
+    <w:link w:val="20"/>
     <w:qFormat/>
     <w:uiPriority w:val="11"/>
     <w:rPr>
@@ -9930,11 +10849,11 @@
       </w14:textFill>
     </w:rPr>
   </w:style>
-  <w:style w:type="paragraph" w:styleId="33">
+  <w:style w:type="paragraph" w:styleId="34">
     <w:name w:val="Quote"/>
     <w:basedOn w:val="1"/>
     <w:next w:val="1"/>
-    <w:link w:val="34"/>
+    <w:link w:val="35"/>
     <w:qFormat/>
     <w:uiPriority w:val="29"/>
     <w:pPr>
@@ -9955,10 +10874,10 @@
       </w14:textFill>
     </w:rPr>
   </w:style>
-  <w:style w:type="character" w:customStyle="1" w:styleId="34">
+  <w:style w:type="character" w:customStyle="1" w:styleId="35">
     <w:name w:val="Alıntı Char"/>
     <w:basedOn w:val="11"/>
-    <w:link w:val="33"/>
+    <w:link w:val="34"/>
     <w:qFormat/>
     <w:uiPriority w:val="29"/>
     <w:rPr>
@@ -9975,7 +10894,7 @@
       </w14:textFill>
     </w:rPr>
   </w:style>
-  <w:style w:type="paragraph" w:styleId="35">
+  <w:style w:type="paragraph" w:styleId="36">
     <w:name w:val="List Paragraph"/>
     <w:basedOn w:val="1"/>
     <w:qFormat/>
@@ -9985,7 +10904,7 @@
       <w:contextualSpacing/>
     </w:pPr>
   </w:style>
-  <w:style w:type="character" w:customStyle="1" w:styleId="36">
+  <w:style w:type="character" w:customStyle="1" w:styleId="37">
     <w:name w:val="Intense Emphasis"/>
     <w:basedOn w:val="11"/>
     <w:qFormat/>
@@ -9996,11 +10915,11 @@
       <w:color w:val="104862" w:themeColor="accent1" w:themeShade="BF"/>
     </w:rPr>
   </w:style>
-  <w:style w:type="paragraph" w:styleId="37">
+  <w:style w:type="paragraph" w:styleId="38">
     <w:name w:val="Intense Quote"/>
     <w:basedOn w:val="1"/>
     <w:next w:val="1"/>
-    <w:link w:val="38"/>
+    <w:link w:val="39"/>
     <w:qFormat/>
     <w:uiPriority w:val="30"/>
     <w:pPr>
@@ -10018,10 +10937,10 @@
       <w:color w:val="104862" w:themeColor="accent1" w:themeShade="BF"/>
     </w:rPr>
   </w:style>
-  <w:style w:type="character" w:customStyle="1" w:styleId="38">
+  <w:style w:type="character" w:customStyle="1" w:styleId="39">
     <w:name w:val="Güçlü Alıntı Char"/>
     <w:basedOn w:val="11"/>
-    <w:link w:val="37"/>
+    <w:link w:val="38"/>
     <w:qFormat/>
     <w:uiPriority w:val="30"/>
     <w:rPr>
@@ -10030,7 +10949,7 @@
       <w:color w:val="104862" w:themeColor="accent1" w:themeShade="BF"/>
     </w:rPr>
   </w:style>
-  <w:style w:type="character" w:customStyle="1" w:styleId="39">
+  <w:style w:type="character" w:customStyle="1" w:styleId="40">
     <w:name w:val="Intense Reference"/>
     <w:basedOn w:val="11"/>
     <w:qFormat/>
@@ -10043,21 +10962,21 @@
       <w:spacing w:val="5"/>
     </w:rPr>
   </w:style>
-  <w:style w:type="character" w:customStyle="1" w:styleId="40">
+  <w:style w:type="character" w:customStyle="1" w:styleId="41">
     <w:name w:val="Üst Bilgi Char"/>
+    <w:basedOn w:val="11"/>
+    <w:link w:val="15"/>
+    <w:qFormat/>
+    <w:uiPriority w:val="99"/>
+  </w:style>
+  <w:style w:type="character" w:customStyle="1" w:styleId="42">
+    <w:name w:val="Alt Bilgi Char"/>
     <w:basedOn w:val="11"/>
     <w:link w:val="14"/>
     <w:qFormat/>
     <w:uiPriority w:val="99"/>
   </w:style>
-  <w:style w:type="character" w:customStyle="1" w:styleId="41">
-    <w:name w:val="Alt Bilgi Char"/>
-    <w:basedOn w:val="11"/>
-    <w:link w:val="13"/>
-    <w:qFormat/>
-    <w:uiPriority w:val="99"/>
-  </w:style>
-  <w:style w:type="character" w:customStyle="1" w:styleId="42">
+  <w:style w:type="character" w:customStyle="1" w:styleId="43">
     <w:name w:val="Unresolved Mention"/>
     <w:basedOn w:val="11"/>
     <w:semiHidden/>

</xml_diff>

<commit_message>
Staj Defteri 6. gün dolduruldu.
</commit_message>
<xml_diff>
--- a/Staj Defteri.docx
+++ b/Staj Defteri.docx
@@ -1555,12 +1555,6 @@
             <w:insideH w:val="single" w:color="auto" w:sz="4" w:space="0"/>
             <w:insideV w:val="single" w:color="auto" w:sz="4" w:space="0"/>
           </w:tblBorders>
-          <w:tblCellMar>
-            <w:top w:w="0" w:type="dxa"/>
-            <w:left w:w="108" w:type="dxa"/>
-            <w:bottom w:w="0" w:type="dxa"/>
-            <w:right w:w="108" w:type="dxa"/>
-          </w:tblCellMar>
         </w:tblPrEx>
         <w:trPr>
           <w:trHeight w:val="397" w:hRule="atLeast"/>
@@ -2790,10 +2784,21 @@
               <w:spacing w:after="0" w:line="240" w:lineRule="auto"/>
               <w:jc w:val="both"/>
               <w:rPr>
-                <w:b/>
-                <w:bCs/>
-              </w:rPr>
-            </w:pPr>
+                <w:rFonts w:hint="default"/>
+                <w:b/>
+                <w:bCs/>
+                <w:lang w:val="tr-TR"/>
+              </w:rPr>
+            </w:pPr>
+            <w:r>
+              <w:rPr>
+                <w:rFonts w:hint="default"/>
+                <w:b/>
+                <w:bCs/>
+                <w:lang w:val="tr-TR"/>
+              </w:rPr>
+              <w:t>12.08.2025</w:t>
+            </w:r>
           </w:p>
         </w:tc>
         <w:tc>
@@ -2806,10 +2811,21 @@
               <w:spacing w:after="0" w:line="240" w:lineRule="auto"/>
               <w:jc w:val="both"/>
               <w:rPr>
-                <w:b/>
-                <w:bCs/>
-              </w:rPr>
-            </w:pPr>
+                <w:rFonts w:hint="default"/>
+                <w:b/>
+                <w:bCs/>
+                <w:lang w:val="tr-TR"/>
+              </w:rPr>
+            </w:pPr>
+            <w:r>
+              <w:rPr>
+                <w:rFonts w:hint="default"/>
+                <w:b/>
+                <w:bCs/>
+                <w:lang w:val="tr-TR"/>
+              </w:rPr>
+              <w:t>8</w:t>
+            </w:r>
           </w:p>
         </w:tc>
         <w:tc>
@@ -2827,6 +2843,16 @@
                 <w:bCs/>
               </w:rPr>
             </w:pPr>
+            <w:r>
+              <w:rPr>
+                <w:rFonts w:hint="default" w:ascii="Times New Roman" w:hAnsi="Times New Roman" w:eastAsia="SimSun" w:cs="Times New Roman"/>
+                <w:b/>
+                <w:bCs/>
+                <w:sz w:val="24"/>
+                <w:szCs w:val="24"/>
+              </w:rPr>
+              <w:t>Kişisel Bilgi Formu ve Duyurular/Bildirimler Ekranı Geliştirilmesi</w:t>
+            </w:r>
           </w:p>
         </w:tc>
       </w:tr>
@@ -8242,7 +8268,6 @@
     </w:p>
     <w:p>
       <w:pPr>
-        <w:ind w:firstLine="120" w:firstLineChars="50"/>
         <w:jc w:val="both"/>
         <w:rPr>
           <w:rFonts w:hint="default" w:ascii="Times New Roman" w:hAnsi="Times New Roman" w:eastAsia="SimSun" w:cs="Times New Roman"/>
@@ -8262,7 +8287,7 @@
           <w:szCs w:val="24"/>
           <w:lang w:val="tr-TR"/>
         </w:rPr>
-        <w:t xml:space="preserve">         </w:t>
+        <w:t xml:space="preserve">     </w:t>
       </w:r>
       <w:r>
         <w:rPr>
@@ -8275,8 +8300,8 @@
         </w:rPr>
         <w:drawing>
           <wp:inline distT="0" distB="0" distL="114300" distR="114300">
-            <wp:extent cx="5382895" cy="2242185"/>
-            <wp:effectExtent l="0" t="0" r="8255" b="5715"/>
+            <wp:extent cx="6434455" cy="2680335"/>
+            <wp:effectExtent l="0" t="0" r="4445" b="5715"/>
             <wp:docPr id="6" name="Picture 6" descr="Ekran görüntüsü 2025-08-11 132423"/>
             <wp:cNvGraphicFramePr>
               <a:graphicFrameLocks xmlns:a="http://schemas.openxmlformats.org/drawingml/2006/main" noChangeAspect="1"/>
@@ -8299,7 +8324,7 @@
                   <pic:spPr>
                     <a:xfrm>
                       <a:off x="0" y="0"/>
-                      <a:ext cx="5382895" cy="2242185"/>
+                      <a:ext cx="6434455" cy="2680335"/>
                     </a:xfrm>
                     <a:prstGeom prst="rect">
                       <a:avLst/>
@@ -8314,7 +8339,7 @@
     </w:p>
     <w:p>
       <w:pPr>
-        <w:ind w:firstLine="120" w:firstLineChars="50"/>
+        <w:ind w:firstLine="241" w:firstLineChars="100"/>
         <w:jc w:val="both"/>
         <w:rPr>
           <w:rFonts w:hint="default" w:ascii="Times New Roman" w:hAnsi="Times New Roman" w:eastAsia="SimSun" w:cs="Times New Roman"/>
@@ -8428,8 +8453,91 @@
           <w:bCs/>
           <w:sz w:val="24"/>
           <w:szCs w:val="24"/>
-        </w:rPr>
-        <w:t xml:space="preserve">Bunun yanı sıra, </w:t>
+          <w:lang w:val="tr-TR"/>
+        </w:rPr>
+        <w:t xml:space="preserve"> </w:t>
+      </w:r>
+      <w:r>
+        <w:rPr>
+          <w:rFonts w:hint="default" w:ascii="Times New Roman" w:hAnsi="Times New Roman" w:eastAsia="SimSun" w:cs="Times New Roman"/>
+          <w:b/>
+          <w:bCs/>
+          <w:sz w:val="24"/>
+          <w:szCs w:val="24"/>
+        </w:rPr>
+        <w:t xml:space="preserve">Bu çalışmalar sonucunda, </w:t>
+      </w:r>
+      <w:r>
+        <w:rPr>
+          <w:rFonts w:hint="default" w:ascii="Times New Roman" w:hAnsi="Times New Roman" w:eastAsia="SimSun" w:cs="Times New Roman"/>
+          <w:b/>
+          <w:bCs/>
+          <w:sz w:val="24"/>
+          <w:szCs w:val="24"/>
+          <w:lang w:val="tr-TR"/>
+        </w:rPr>
+        <w:t>uygulama</w:t>
+      </w:r>
+      <w:r>
+        <w:rPr>
+          <w:rFonts w:hint="default" w:ascii="Times New Roman" w:hAnsi="Times New Roman" w:eastAsia="SimSun" w:cs="Times New Roman"/>
+          <w:b/>
+          <w:bCs/>
+          <w:sz w:val="24"/>
+          <w:szCs w:val="24"/>
+        </w:rPr>
+        <w:t xml:space="preserve"> ile MySQL veritabanı arasında güvenli ve kararlı bir bağlantı sağlandı. Kullanıcı doğrulama süreci hem tasarım hem de kodlama açısından tamamlanarak sistemin temel işlevlerinden biri başarıyla hayata geçirildi. Böylece, ilerleyen günlerde yönetici ve diğer kullanıcı rollerinin giriş modüllerine geçiş için sağlam bir altyapı oluşturulmuş oldu.</w:t>
+      </w:r>
+    </w:p>
+    <w:p>
+      <w:pPr>
+        <w:jc w:val="both"/>
+      </w:pPr>
+      <w:r>
+        <w:br w:type="page"/>
+      </w:r>
+    </w:p>
+    <w:p>
+      <w:pPr>
+        <w:pStyle w:val="18"/>
+        <w:keepNext w:val="0"/>
+        <w:keepLines w:val="0"/>
+        <w:widowControl/>
+        <w:suppressLineNumbers w:val="0"/>
+        <w:rPr>
+          <w:rFonts w:hint="default" w:ascii="Times New Roman" w:hAnsi="Times New Roman" w:cs="Times New Roman"/>
+          <w:b/>
+          <w:bCs/>
+          <w:lang w:val="tr-TR"/>
+        </w:rPr>
+      </w:pPr>
+      <w:r>
+        <w:rPr>
+          <w:rFonts w:hint="default"/>
+          <w:lang w:val="tr-TR"/>
+        </w:rPr>
+        <w:t xml:space="preserve"> </w:t>
+      </w:r>
+      <w:r>
+        <w:rPr>
+          <w:rFonts w:hint="default" w:ascii="Times New Roman" w:hAnsi="Times New Roman" w:eastAsia="SimSun" w:cs="Times New Roman"/>
+          <w:b/>
+          <w:bCs/>
+          <w:sz w:val="24"/>
+          <w:szCs w:val="24"/>
+        </w:rPr>
+        <w:t>Bugün</w:t>
+      </w:r>
+      <w:r>
+        <w:rPr>
+          <w:rFonts w:hint="default" w:ascii="Times New Roman" w:hAnsi="Times New Roman" w:eastAsia="SimSun" w:cs="Times New Roman"/>
+          <w:b/>
+          <w:bCs/>
+          <w:sz w:val="24"/>
+          <w:szCs w:val="24"/>
+          <w:lang w:val="tr-TR"/>
+        </w:rPr>
+        <w:t xml:space="preserve"> </w:t>
       </w:r>
       <w:r>
         <w:rPr>
@@ -8440,17 +8548,38 @@
           <w:sz w:val="24"/>
           <w:szCs w:val="24"/>
         </w:rPr>
-        <w:t>Kişisel Bilgiler Formu</w:t>
-      </w:r>
-      <w:r>
-        <w:rPr>
-          <w:rFonts w:hint="default" w:ascii="Times New Roman" w:hAnsi="Times New Roman" w:eastAsia="SimSun" w:cs="Times New Roman"/>
-          <w:b/>
-          <w:bCs/>
-          <w:sz w:val="24"/>
-          <w:szCs w:val="24"/>
-        </w:rPr>
-        <w:t xml:space="preserve"> oluşturuldu. Bu formda, kullanıcının sistemde kayıtlı temel bilgilerini görüntüleyebilmesi ve gerektiğinde güncelleme yapabilmesi için arayüz tasarımı </w:t>
+        <w:t>Personel Sistemi</w:t>
+      </w:r>
+      <w:r>
+        <w:rPr>
+          <w:rFonts w:hint="default" w:ascii="Times New Roman" w:hAnsi="Times New Roman" w:eastAsia="SimSun" w:cs="Times New Roman"/>
+          <w:b/>
+          <w:bCs/>
+          <w:sz w:val="24"/>
+          <w:szCs w:val="24"/>
+        </w:rPr>
+        <w:t xml:space="preserve"> projesinde</w:t>
+      </w:r>
+      <w:r>
+        <w:rPr>
+          <w:rFonts w:hint="default" w:ascii="Times New Roman" w:hAnsi="Times New Roman" w:eastAsia="SimSun" w:cs="Times New Roman"/>
+          <w:b/>
+          <w:bCs/>
+          <w:sz w:val="24"/>
+          <w:szCs w:val="24"/>
+          <w:lang w:val="tr-TR"/>
+        </w:rPr>
+        <w:t xml:space="preserve"> </w:t>
+      </w:r>
+      <w:r>
+        <w:rPr>
+          <w:rFonts w:hint="default" w:ascii="Times New Roman" w:hAnsi="Times New Roman" w:eastAsia="SimSun" w:cs="Times New Roman"/>
+          <w:b/>
+          <w:bCs/>
+          <w:sz w:val="24"/>
+          <w:szCs w:val="24"/>
+        </w:rPr>
+        <w:t xml:space="preserve">sistem içerisinde kullanıcıların kendi bilgilerini görüntüleyip güncelleyebileceği </w:t>
       </w:r>
       <w:r>
         <w:rPr>
@@ -8461,221 +8590,643 @@
           <w:sz w:val="24"/>
           <w:szCs w:val="24"/>
         </w:rPr>
-        <w:t>Toolbox</w:t>
-      </w:r>
-      <w:r>
-        <w:rPr>
-          <w:rFonts w:hint="default" w:ascii="Times New Roman" w:hAnsi="Times New Roman" w:eastAsia="SimSun" w:cs="Times New Roman"/>
-          <w:b/>
-          <w:bCs/>
-          <w:sz w:val="24"/>
-          <w:szCs w:val="24"/>
-        </w:rPr>
-        <w:t xml:space="preserve"> içerisindeki </w:t>
+        <w:t>Kişisel Bilgi Formu</w:t>
+      </w:r>
+      <w:r>
+        <w:rPr>
+          <w:rFonts w:hint="default" w:ascii="Times New Roman" w:hAnsi="Times New Roman" w:eastAsia="SimSun" w:cs="Times New Roman"/>
+          <w:b/>
+          <w:bCs/>
+          <w:sz w:val="24"/>
+          <w:szCs w:val="24"/>
+        </w:rPr>
+        <w:t xml:space="preserve"> tasarımı tamamlandı.</w:t>
+      </w:r>
+      <w:r>
+        <w:rPr>
+          <w:rFonts w:hint="default" w:ascii="Times New Roman" w:hAnsi="Times New Roman" w:cs="Times New Roman"/>
+          <w:b/>
+          <w:bCs/>
+        </w:rPr>
+        <w:t>Label (Etiketler), her bir veri alanını tanımlamak ve kullanıcıların hangi TextBox’a hangi bilgiyi gireceklerini net bir şekilde anlamalarını sağlamak amacıyla kullanıldı.  TextBox (Metin Kutuları) ise kullanıcıların sistemde kayıtlı mevcut bilgilerini görüntüleyebilmesi ve gerekirse değiştirebilmesi için düzenlenebilir şekilde oluşturuldu ve varsayılan olarak veritabanından gelen bilgilerle dolduruldu. Button (“Değiştir” Butonu) ise kullanıcı tarafından yapılan değişiklikleri MySQL veritabanına aktarmak amacıyla eklendi; butona tıklandığında ilgili güncelleme sorgusu çalıştırılarak değişikliklerin sisteme yansıması sağlandı</w:t>
+      </w:r>
+      <w:r>
+        <w:rPr>
+          <w:rFonts w:hint="default" w:ascii="Times New Roman" w:hAnsi="Times New Roman" w:cs="Times New Roman"/>
+          <w:b/>
+          <w:bCs/>
+          <w:lang w:val="tr-TR"/>
+        </w:rPr>
+        <w:t>.</w:t>
+      </w:r>
+    </w:p>
+    <w:p>
+      <w:pPr>
+        <w:pStyle w:val="18"/>
+        <w:keepNext w:val="0"/>
+        <w:keepLines w:val="0"/>
+        <w:widowControl/>
+        <w:suppressLineNumbers w:val="0"/>
+        <w:rPr>
+          <w:rFonts w:hint="default" w:ascii="Times New Roman" w:hAnsi="Times New Roman" w:eastAsia="SimSun" w:cs="Times New Roman"/>
+          <w:b/>
+          <w:bCs/>
+          <w:sz w:val="24"/>
+          <w:szCs w:val="24"/>
+        </w:rPr>
+      </w:pPr>
+      <w:r>
+        <w:rPr>
+          <w:rFonts w:hint="default" w:ascii="Times New Roman" w:hAnsi="Times New Roman" w:cs="Times New Roman"/>
+          <w:b/>
+          <w:bCs/>
+          <w:lang w:val="tr-TR"/>
+        </w:rPr>
+        <w:t xml:space="preserve">  </w:t>
+      </w:r>
+      <w:r>
+        <w:rPr>
+          <w:rFonts w:hint="default" w:ascii="Times New Roman" w:hAnsi="Times New Roman" w:eastAsia="SimSun" w:cs="Times New Roman"/>
+          <w:b/>
+          <w:bCs/>
+          <w:sz w:val="24"/>
+          <w:szCs w:val="24"/>
+        </w:rPr>
+        <w:t xml:space="preserve">Bileşenlerin konumlandırılmasında </w:t>
+      </w:r>
+      <w:r>
+        <w:rPr>
+          <w:rStyle w:val="13"/>
+          <w:rFonts w:hint="default" w:ascii="Times New Roman" w:hAnsi="Times New Roman" w:eastAsia="SimSun" w:cs="Times New Roman"/>
+          <w:b/>
+          <w:bCs/>
+          <w:sz w:val="24"/>
+          <w:szCs w:val="24"/>
+        </w:rPr>
+        <w:t>TableLayoutPanel</w:t>
+      </w:r>
+      <w:r>
+        <w:rPr>
+          <w:rFonts w:hint="default" w:ascii="Times New Roman" w:hAnsi="Times New Roman" w:eastAsia="SimSun" w:cs="Times New Roman"/>
+          <w:b/>
+          <w:bCs/>
+          <w:sz w:val="24"/>
+          <w:szCs w:val="24"/>
+        </w:rPr>
+        <w:t xml:space="preserve"> ve </w:t>
+      </w:r>
+      <w:r>
+        <w:rPr>
+          <w:rStyle w:val="13"/>
+          <w:rFonts w:hint="default" w:ascii="Times New Roman" w:hAnsi="Times New Roman" w:eastAsia="SimSun" w:cs="Times New Roman"/>
+          <w:b/>
+          <w:bCs/>
+          <w:sz w:val="24"/>
+          <w:szCs w:val="24"/>
+        </w:rPr>
+        <w:t>GroupBox</w:t>
+      </w:r>
+      <w:r>
+        <w:rPr>
+          <w:rFonts w:hint="default" w:ascii="Times New Roman" w:hAnsi="Times New Roman" w:eastAsia="SimSun" w:cs="Times New Roman"/>
+          <w:b/>
+          <w:bCs/>
+          <w:sz w:val="24"/>
+          <w:szCs w:val="24"/>
+        </w:rPr>
+        <w:t xml:space="preserve"> gibi düzen araçları kullanılarak düzenli ve kullanıcı dostu bir arayüz elde edildi. Kodlama aşamasında ise </w:t>
+      </w:r>
+      <w:r>
+        <w:rPr>
+          <w:rStyle w:val="19"/>
+          <w:rFonts w:hint="default" w:ascii="Times New Roman" w:hAnsi="Times New Roman" w:eastAsia="SimSun" w:cs="Times New Roman"/>
+          <w:b/>
+          <w:bCs/>
+          <w:sz w:val="24"/>
+          <w:szCs w:val="24"/>
+        </w:rPr>
+        <w:t>C#</w:t>
+      </w:r>
+      <w:r>
+        <w:rPr>
+          <w:rFonts w:hint="default" w:ascii="Times New Roman" w:hAnsi="Times New Roman" w:eastAsia="SimSun" w:cs="Times New Roman"/>
+          <w:b/>
+          <w:bCs/>
+          <w:sz w:val="24"/>
+          <w:szCs w:val="24"/>
+        </w:rPr>
+        <w:t xml:space="preserve"> dilinde </w:t>
+      </w:r>
+      <w:r>
+        <w:rPr>
+          <w:rStyle w:val="13"/>
+          <w:rFonts w:hint="default" w:ascii="Times New Roman" w:hAnsi="Times New Roman" w:eastAsia="SimSun" w:cs="Times New Roman"/>
+          <w:b/>
+          <w:bCs/>
+          <w:sz w:val="24"/>
+          <w:szCs w:val="24"/>
+        </w:rPr>
+        <w:t>Click Event</w:t>
+      </w:r>
+      <w:r>
+        <w:rPr>
+          <w:rFonts w:hint="default" w:ascii="Times New Roman" w:hAnsi="Times New Roman" w:eastAsia="SimSun" w:cs="Times New Roman"/>
+          <w:b/>
+          <w:bCs/>
+          <w:sz w:val="24"/>
+          <w:szCs w:val="24"/>
+        </w:rPr>
+        <w:t xml:space="preserve"> metotları yazılarak butonların işlevleri tanımlandı.</w:t>
+      </w:r>
+    </w:p>
+    <w:p>
+      <w:pPr>
+        <w:pStyle w:val="18"/>
+        <w:keepNext w:val="0"/>
+        <w:keepLines w:val="0"/>
+        <w:widowControl/>
+        <w:suppressLineNumbers w:val="0"/>
+        <w:rPr>
+          <w:rFonts w:hint="default" w:ascii="Times New Roman" w:hAnsi="Times New Roman" w:cs="Times New Roman"/>
+          <w:b/>
+          <w:bCs/>
+        </w:rPr>
+      </w:pPr>
+      <w:r>
+        <w:rPr>
+          <w:rFonts w:hint="default" w:ascii="Times New Roman" w:hAnsi="Times New Roman" w:cs="Times New Roman"/>
+          <w:b/>
+          <w:bCs/>
+          <w:sz w:val="24"/>
+          <w:szCs w:val="24"/>
+          <w:lang w:val="tr-TR"/>
+        </w:rPr>
+        <w:t xml:space="preserve"> </w:t>
+      </w:r>
+      <w:r>
+        <w:rPr>
+          <w:rFonts w:hint="default" w:ascii="Times New Roman" w:hAnsi="Times New Roman" w:cs="Times New Roman"/>
+          <w:b/>
+          <w:bCs/>
+        </w:rPr>
+        <w:t xml:space="preserve">Ayrıca, sistemin bilgilendirme ve güncel gelişmeleri yansıtma amacıyla </w:t>
+      </w:r>
+      <w:r>
+        <w:rPr>
+          <w:rStyle w:val="19"/>
+          <w:rFonts w:hint="default" w:ascii="Times New Roman" w:hAnsi="Times New Roman" w:cs="Times New Roman"/>
+          <w:b/>
+          <w:bCs/>
+        </w:rPr>
+        <w:t>Duyurular/Bildirimler Formu</w:t>
+      </w:r>
+      <w:r>
+        <w:rPr>
+          <w:rFonts w:hint="default" w:ascii="Times New Roman" w:hAnsi="Times New Roman" w:cs="Times New Roman"/>
+          <w:b/>
+          <w:bCs/>
+        </w:rPr>
+        <w:t xml:space="preserve"> oluşturuldu. Bu formda, </w:t>
+      </w:r>
+      <w:r>
+        <w:rPr>
+          <w:rStyle w:val="19"/>
+          <w:rFonts w:hint="default" w:ascii="Times New Roman" w:hAnsi="Times New Roman" w:cs="Times New Roman"/>
+          <w:b/>
+          <w:bCs/>
+        </w:rPr>
+        <w:t>WebBrowser</w:t>
+      </w:r>
+      <w:r>
+        <w:rPr>
+          <w:rFonts w:hint="default" w:ascii="Times New Roman" w:hAnsi="Times New Roman" w:cs="Times New Roman"/>
+          <w:b/>
+          <w:bCs/>
+        </w:rPr>
+        <w:t xml:space="preserve"> (projede kullanılan .NET sürümünde </w:t>
       </w:r>
       <w:r>
         <w:rPr>
           <w:rStyle w:val="16"/>
-          <w:rFonts w:hint="default" w:ascii="Times New Roman" w:hAnsi="Times New Roman" w:eastAsia="SimSun" w:cs="Times New Roman"/>
-          <w:b/>
-          <w:bCs/>
-          <w:sz w:val="24"/>
-          <w:szCs w:val="24"/>
-        </w:rPr>
-        <w:t>Label</w:t>
-      </w:r>
-      <w:r>
-        <w:rPr>
-          <w:rFonts w:hint="default" w:ascii="Times New Roman" w:hAnsi="Times New Roman" w:eastAsia="SimSun" w:cs="Times New Roman"/>
-          <w:b/>
-          <w:bCs/>
-          <w:sz w:val="24"/>
-          <w:szCs w:val="24"/>
-        </w:rPr>
-        <w:t xml:space="preserve">, </w:t>
-      </w:r>
-      <w:r>
-        <w:rPr>
-          <w:rStyle w:val="16"/>
-          <w:rFonts w:hint="default" w:ascii="Times New Roman" w:hAnsi="Times New Roman" w:eastAsia="SimSun" w:cs="Times New Roman"/>
-          <w:b/>
-          <w:bCs/>
-          <w:sz w:val="24"/>
-          <w:szCs w:val="24"/>
-        </w:rPr>
-        <w:t>TextBox</w:t>
-      </w:r>
-      <w:r>
-        <w:rPr>
-          <w:rFonts w:hint="default" w:ascii="Times New Roman" w:hAnsi="Times New Roman" w:eastAsia="SimSun" w:cs="Times New Roman"/>
-          <w:b/>
-          <w:bCs/>
-          <w:sz w:val="24"/>
-          <w:szCs w:val="24"/>
-        </w:rPr>
-        <w:t xml:space="preserve"> ve </w:t>
-      </w:r>
-      <w:r>
-        <w:rPr>
-          <w:rStyle w:val="16"/>
-          <w:rFonts w:hint="default" w:ascii="Times New Roman" w:hAnsi="Times New Roman" w:eastAsia="SimSun" w:cs="Times New Roman"/>
-          <w:b/>
-          <w:bCs/>
-          <w:sz w:val="24"/>
-          <w:szCs w:val="24"/>
-        </w:rPr>
-        <w:t>Button</w:t>
-      </w:r>
-      <w:r>
-        <w:rPr>
-          <w:rFonts w:hint="default" w:ascii="Times New Roman" w:hAnsi="Times New Roman" w:eastAsia="SimSun" w:cs="Times New Roman"/>
-          <w:b/>
-          <w:bCs/>
-          <w:sz w:val="24"/>
-          <w:szCs w:val="24"/>
-        </w:rPr>
-        <w:t xml:space="preserve"> kontrolleri ile yapıldı. Formun veritabanı ile senkronize çalışması için </w:t>
+          <w:rFonts w:hint="default" w:ascii="Times New Roman" w:hAnsi="Times New Roman" w:cs="Times New Roman"/>
+          <w:b/>
+          <w:bCs/>
+        </w:rPr>
+        <w:t>WebView2</w:t>
+      </w:r>
+      <w:r>
+        <w:rPr>
+          <w:rFonts w:hint="default" w:ascii="Times New Roman" w:hAnsi="Times New Roman" w:cs="Times New Roman"/>
+          <w:b/>
+          <w:bCs/>
+        </w:rPr>
+        <w:t xml:space="preserve"> bileşeni yerine mevcut </w:t>
       </w:r>
       <w:r>
         <w:rPr>
           <w:rStyle w:val="19"/>
-          <w:rFonts w:hint="default" w:ascii="Times New Roman" w:hAnsi="Times New Roman" w:eastAsia="SimSun" w:cs="Times New Roman"/>
-          <w:b/>
-          <w:bCs/>
-          <w:sz w:val="24"/>
-          <w:szCs w:val="24"/>
-        </w:rPr>
-        <w:t>MySQL Connector/NET</w:t>
-      </w:r>
-      <w:r>
-        <w:rPr>
-          <w:rFonts w:hint="default" w:ascii="Times New Roman" w:hAnsi="Times New Roman" w:eastAsia="SimSun" w:cs="Times New Roman"/>
-          <w:b/>
-          <w:bCs/>
-          <w:sz w:val="24"/>
-          <w:szCs w:val="24"/>
-        </w:rPr>
-        <w:t xml:space="preserve"> kütüphanesi projeye eklendi ve </w:t>
-      </w:r>
-      <w:r>
-        <w:rPr>
-          <w:rStyle w:val="16"/>
-          <w:rFonts w:hint="default" w:ascii="Times New Roman" w:hAnsi="Times New Roman" w:eastAsia="SimSun" w:cs="Times New Roman"/>
-          <w:b/>
-          <w:bCs/>
-          <w:sz w:val="24"/>
-          <w:szCs w:val="24"/>
-        </w:rPr>
-        <w:t>MySqlConnection</w:t>
-      </w:r>
-      <w:r>
-        <w:rPr>
-          <w:rFonts w:hint="default" w:ascii="Times New Roman" w:hAnsi="Times New Roman" w:eastAsia="SimSun" w:cs="Times New Roman"/>
-          <w:b/>
-          <w:bCs/>
-          <w:sz w:val="24"/>
-          <w:szCs w:val="24"/>
-        </w:rPr>
-        <w:t xml:space="preserve">, </w:t>
-      </w:r>
-      <w:r>
-        <w:rPr>
-          <w:rStyle w:val="16"/>
-          <w:rFonts w:hint="default" w:ascii="Times New Roman" w:hAnsi="Times New Roman" w:eastAsia="SimSun" w:cs="Times New Roman"/>
-          <w:b/>
-          <w:bCs/>
-          <w:sz w:val="24"/>
-          <w:szCs w:val="24"/>
-        </w:rPr>
-        <w:t>MySqlCommand</w:t>
-      </w:r>
-      <w:r>
-        <w:rPr>
-          <w:rFonts w:hint="default" w:ascii="Times New Roman" w:hAnsi="Times New Roman" w:eastAsia="SimSun" w:cs="Times New Roman"/>
-          <w:b/>
-          <w:bCs/>
-          <w:sz w:val="24"/>
-          <w:szCs w:val="24"/>
-        </w:rPr>
-        <w:t xml:space="preserve"> sınıfları kullanılarak gerekli bağlantı altyapısı hazırlandı.</w:t>
-      </w:r>
-    </w:p>
-    <w:p>
-      <w:pPr>
-        <w:ind w:firstLine="120" w:firstLineChars="50"/>
-        <w:jc w:val="both"/>
-        <w:rPr>
-          <w:rFonts w:hint="default" w:ascii="Times New Roman" w:hAnsi="Times New Roman" w:eastAsia="SimSun" w:cs="Times New Roman"/>
-          <w:b/>
-          <w:bCs/>
-          <w:sz w:val="24"/>
-          <w:szCs w:val="24"/>
+          <w:rFonts w:hint="default" w:ascii="Times New Roman" w:hAnsi="Times New Roman" w:cs="Times New Roman"/>
+          <w:b/>
+          <w:bCs/>
+        </w:rPr>
+        <w:t>WebBrowser</w:t>
+      </w:r>
+      <w:r>
+        <w:rPr>
+          <w:rFonts w:hint="default" w:ascii="Times New Roman" w:hAnsi="Times New Roman" w:cs="Times New Roman"/>
+          <w:b/>
+          <w:bCs/>
+        </w:rPr>
+        <w:t xml:space="preserve"> kontrolü) kullanılarak </w:t>
+      </w:r>
+      <w:r>
+        <w:rPr>
+          <w:rStyle w:val="19"/>
+          <w:rFonts w:hint="default" w:ascii="Times New Roman" w:hAnsi="Times New Roman" w:cs="Times New Roman"/>
+          <w:b/>
+          <w:bCs/>
+        </w:rPr>
+        <w:t>Adana Büyükşehir Belediyesi</w:t>
+      </w:r>
+      <w:r>
+        <w:rPr>
+          <w:rFonts w:hint="default" w:ascii="Times New Roman" w:hAnsi="Times New Roman" w:cs="Times New Roman"/>
+          <w:b/>
+          <w:bCs/>
+        </w:rPr>
+        <w:t xml:space="preserve"> resmi internet sitesinin canlı olarak görüntülenmesi sağlandı. Bu sayede kullanıcılar uygulama içerisinden çıkmadan belediye duyurularını ve haberlerini takip edebilmektedir.</w:t>
+      </w:r>
+    </w:p>
+    <w:p>
+      <w:pPr>
+        <w:pStyle w:val="18"/>
+        <w:keepNext w:val="0"/>
+        <w:keepLines w:val="0"/>
+        <w:widowControl/>
+        <w:suppressLineNumbers w:val="0"/>
+        <w:rPr>
+          <w:rFonts w:hint="default" w:ascii="Times New Roman" w:hAnsi="Times New Roman" w:cs="Times New Roman"/>
+          <w:b/>
+          <w:bCs/>
+        </w:rPr>
+      </w:pPr>
+      <w:r>
+        <w:rPr>
+          <w:rStyle w:val="19"/>
+          <w:rFonts w:hint="default" w:ascii="Times New Roman" w:hAnsi="Times New Roman" w:cs="Times New Roman"/>
+          <w:b/>
+          <w:bCs/>
+        </w:rPr>
+        <w:t>WebBrowser bileşeninin avantajları:</w:t>
+      </w:r>
+    </w:p>
+    <w:p>
+      <w:pPr>
+        <w:pStyle w:val="18"/>
+        <w:keepNext w:val="0"/>
+        <w:keepLines w:val="0"/>
+        <w:widowControl/>
+        <w:suppressLineNumbers w:val="0"/>
+        <w:ind w:left="720"/>
+        <w:rPr>
+          <w:rFonts w:hint="default" w:ascii="Times New Roman" w:hAnsi="Times New Roman" w:cs="Times New Roman"/>
+          <w:b/>
+          <w:bCs/>
+        </w:rPr>
+      </w:pPr>
+      <w:r>
+        <w:rPr>
+          <w:rFonts w:hint="default" w:cs="Times New Roman"/>
+          <w:b/>
+          <w:bCs/>
           <w:lang w:val="tr-TR"/>
         </w:rPr>
-      </w:pPr>
-      <w:r>
-        <w:rPr>
-          <w:rFonts w:hint="default" w:ascii="Times New Roman" w:hAnsi="Times New Roman" w:eastAsia="SimSun" w:cs="Times New Roman"/>
-          <w:b/>
-          <w:bCs/>
-          <w:sz w:val="24"/>
-          <w:szCs w:val="24"/>
+        <w:t>+</w:t>
+      </w:r>
+      <w:r>
+        <w:rPr>
+          <w:rFonts w:hint="default" w:ascii="Times New Roman" w:hAnsi="Times New Roman" w:cs="Times New Roman"/>
+          <w:b/>
+          <w:bCs/>
+        </w:rPr>
+        <w:t>Harici bir tarayıcı açmadan web içeriğinin uygulama içerisinde gösterilmesi.</w:t>
+      </w:r>
+    </w:p>
+    <w:p>
+      <w:pPr>
+        <w:pStyle w:val="18"/>
+        <w:keepNext w:val="0"/>
+        <w:keepLines w:val="0"/>
+        <w:widowControl/>
+        <w:suppressLineNumbers w:val="0"/>
+        <w:ind w:firstLine="723" w:firstLineChars="300"/>
+        <w:rPr>
+          <w:rFonts w:hint="default" w:ascii="Times New Roman" w:hAnsi="Times New Roman" w:cs="Times New Roman"/>
+          <w:b/>
+          <w:bCs/>
+        </w:rPr>
+      </w:pPr>
+      <w:r>
+        <w:rPr>
+          <w:rFonts w:hint="default" w:cs="Times New Roman"/>
+          <w:b/>
+          <w:bCs/>
           <w:lang w:val="tr-TR"/>
         </w:rPr>
-        <w:t xml:space="preserve"> </w:t>
-      </w:r>
-      <w:r>
-        <w:rPr>
-          <w:rFonts w:hint="default" w:ascii="Times New Roman" w:hAnsi="Times New Roman" w:eastAsia="SimSun" w:cs="Times New Roman"/>
-          <w:b/>
-          <w:bCs/>
-          <w:sz w:val="24"/>
-          <w:szCs w:val="24"/>
-        </w:rPr>
-        <w:t xml:space="preserve">Bu çalışmalar sonucunda, </w:t>
-      </w:r>
-      <w:r>
-        <w:rPr>
-          <w:rFonts w:hint="default" w:ascii="Times New Roman" w:hAnsi="Times New Roman" w:eastAsia="SimSun" w:cs="Times New Roman"/>
-          <w:b/>
-          <w:bCs/>
-          <w:sz w:val="24"/>
-          <w:szCs w:val="24"/>
+        <w:t>+</w:t>
+      </w:r>
+      <w:r>
+        <w:rPr>
+          <w:rFonts w:hint="default" w:ascii="Times New Roman" w:hAnsi="Times New Roman" w:cs="Times New Roman"/>
+          <w:b/>
+          <w:bCs/>
+        </w:rPr>
+        <w:t>HTML, CSS ve JavaScript desteği ile sayfanın tarayıcıda olduğu gibi görüntülenebilmesi.</w:t>
+      </w:r>
+    </w:p>
+    <w:p>
+      <w:pPr>
+        <w:pStyle w:val="18"/>
+        <w:keepNext w:val="0"/>
+        <w:keepLines w:val="0"/>
+        <w:widowControl/>
+        <w:suppressLineNumbers w:val="0"/>
+        <w:ind w:left="720"/>
+        <w:rPr>
+          <w:rFonts w:hint="default" w:ascii="Times New Roman" w:hAnsi="Times New Roman" w:cs="Times New Roman"/>
+          <w:b/>
+          <w:bCs/>
+        </w:rPr>
+      </w:pPr>
+      <w:r>
+        <w:rPr>
+          <w:rFonts w:hint="default" w:cs="Times New Roman"/>
+          <w:b/>
+          <w:bCs/>
           <w:lang w:val="tr-TR"/>
         </w:rPr>
-        <w:t>uygulama</w:t>
-      </w:r>
-      <w:r>
-        <w:rPr>
-          <w:rFonts w:hint="default" w:ascii="Times New Roman" w:hAnsi="Times New Roman" w:eastAsia="SimSun" w:cs="Times New Roman"/>
-          <w:b/>
-          <w:bCs/>
-          <w:sz w:val="24"/>
-          <w:szCs w:val="24"/>
-        </w:rPr>
-        <w:t xml:space="preserve"> ile MySQL veritabanı arasında güvenli ve kararlı bir bağlantı sağlandı. Kullanıcı doğrulama süreci hem tasarım hem de kodlama açısından tamamlanarak sistemin temel işlevlerinden biri başarıyla hayata geçirildi. Böylece, ilerleyen günlerde yönetici ve diğer kullanıcı rollerinin giriş modüllerine geçiş için sağlam bir altyapı oluşturulmuş oldu.</w:t>
-      </w:r>
-    </w:p>
-    <w:p>
-      <w:pPr>
-        <w:jc w:val="both"/>
-      </w:pPr>
-      <w:r>
-        <w:br w:type="page"/>
+        <w:t>+</w:t>
       </w:r>
       <w:bookmarkStart w:id="0" w:name="_GoBack"/>
       <w:bookmarkEnd w:id="0"/>
-    </w:p>
-    <w:p>
-      <w:pPr>
-        <w:jc w:val="both"/>
-      </w:pPr>
-    </w:p>
-    <w:p>
-      <w:pPr>
-        <w:jc w:val="both"/>
-      </w:pPr>
-      <w:r>
+      <w:r>
+        <w:rPr>
+          <w:rFonts w:hint="default" w:ascii="Times New Roman" w:hAnsi="Times New Roman" w:cs="Times New Roman"/>
+          <w:b/>
+          <w:bCs/>
+        </w:rPr>
+        <w:t>Kullanıcı deneyimini artırarak bilgilere hızlı erişim sağlanması.</w:t>
+      </w:r>
+    </w:p>
+    <w:p>
+      <w:pPr>
+        <w:pStyle w:val="18"/>
+        <w:keepNext w:val="0"/>
+        <w:keepLines w:val="0"/>
+        <w:widowControl/>
+        <w:suppressLineNumbers w:val="0"/>
+        <w:rPr>
+          <w:rFonts w:hint="default" w:ascii="Times New Roman" w:hAnsi="Times New Roman" w:cs="Times New Roman"/>
+          <w:b/>
+          <w:bCs/>
+        </w:rPr>
+      </w:pPr>
+      <w:r>
+        <w:rPr>
+          <w:rFonts w:hint="default" w:ascii="Times New Roman" w:hAnsi="Times New Roman" w:cs="Times New Roman"/>
+          <w:b/>
+          <w:bCs/>
+        </w:rPr>
+        <w:t xml:space="preserve">Geliştirme süreci sonunda, hem </w:t>
+      </w:r>
+      <w:r>
+        <w:rPr>
+          <w:rStyle w:val="19"/>
+          <w:rFonts w:hint="default" w:ascii="Times New Roman" w:hAnsi="Times New Roman" w:cs="Times New Roman"/>
+          <w:b/>
+          <w:bCs/>
+        </w:rPr>
+        <w:t>Kişisel Bilgi Formu</w:t>
+      </w:r>
+      <w:r>
+        <w:rPr>
+          <w:rFonts w:hint="default" w:ascii="Times New Roman" w:hAnsi="Times New Roman" w:cs="Times New Roman"/>
+          <w:b/>
+          <w:bCs/>
+        </w:rPr>
+        <w:t xml:space="preserve"> hem de </w:t>
+      </w:r>
+      <w:r>
+        <w:rPr>
+          <w:rStyle w:val="19"/>
+          <w:rFonts w:hint="default" w:ascii="Times New Roman" w:hAnsi="Times New Roman" w:cs="Times New Roman"/>
+          <w:b/>
+          <w:bCs/>
+        </w:rPr>
+        <w:t>Duyurular/Bildirimler Ekranı</w:t>
+      </w:r>
+      <w:r>
+        <w:rPr>
+          <w:rFonts w:hint="default" w:ascii="Times New Roman" w:hAnsi="Times New Roman" w:cs="Times New Roman"/>
+          <w:b/>
+          <w:bCs/>
+        </w:rPr>
+        <w:t xml:space="preserve"> sorunsuz bir şekilde çalışır hale getirildi. Bu formlar, kullanıcı deneyimini güçlendiren, hem bilgi yönetimini hem de anlık duyuru takibini kolaylaştıran önemli modüller olarak sistemde yer aldı.</w:t>
+      </w:r>
+    </w:p>
+    <w:p>
+      <w:pPr>
+        <w:pStyle w:val="18"/>
+        <w:keepNext w:val="0"/>
+        <w:keepLines w:val="0"/>
+        <w:widowControl/>
+        <w:suppressLineNumbers w:val="0"/>
+        <w:rPr>
+          <w:rFonts w:hint="default" w:ascii="Times New Roman" w:hAnsi="Times New Roman" w:cs="Times New Roman"/>
+          <w:b/>
+          <w:bCs/>
+        </w:rPr>
+      </w:pPr>
+      <w:r>
+        <w:rPr>
+          <w:rFonts w:hint="default" w:ascii="Times New Roman" w:hAnsi="Times New Roman" w:cs="Times New Roman"/>
+          <w:b/>
+          <w:bCs/>
+          <w:sz w:val="24"/>
+          <w:szCs w:val="24"/>
+          <w:lang w:val="tr-TR"/>
+        </w:rPr>
+        <w:t xml:space="preserve"> </w:t>
+      </w:r>
+      <w:r>
+        <w:rPr>
+          <w:rFonts w:hint="default" w:ascii="Times New Roman" w:hAnsi="Times New Roman" w:cs="Times New Roman"/>
+          <w:b/>
+          <w:bCs/>
+        </w:rPr>
+        <w:t xml:space="preserve">Bugün, WinForms üzerinde kullanıcı dostu bir arayüz tasarlarken </w:t>
+      </w:r>
+      <w:r>
+        <w:rPr>
+          <w:rStyle w:val="19"/>
+          <w:rFonts w:hint="default" w:ascii="Times New Roman" w:hAnsi="Times New Roman" w:cs="Times New Roman"/>
+          <w:b/>
+          <w:bCs/>
+        </w:rPr>
+        <w:t>Label</w:t>
+      </w:r>
+      <w:r>
+        <w:rPr>
+          <w:rFonts w:hint="default" w:ascii="Times New Roman" w:hAnsi="Times New Roman" w:cs="Times New Roman"/>
+          <w:b/>
+          <w:bCs/>
+        </w:rPr>
+        <w:t xml:space="preserve">, </w:t>
+      </w:r>
+      <w:r>
+        <w:rPr>
+          <w:rStyle w:val="19"/>
+          <w:rFonts w:hint="default" w:ascii="Times New Roman" w:hAnsi="Times New Roman" w:cs="Times New Roman"/>
+          <w:b/>
+          <w:bCs/>
+        </w:rPr>
+        <w:t>TextBox</w:t>
+      </w:r>
+      <w:r>
+        <w:rPr>
+          <w:rFonts w:hint="default" w:ascii="Times New Roman" w:hAnsi="Times New Roman" w:cs="Times New Roman"/>
+          <w:b/>
+          <w:bCs/>
+        </w:rPr>
+        <w:t xml:space="preserve"> ve </w:t>
+      </w:r>
+      <w:r>
+        <w:rPr>
+          <w:rStyle w:val="19"/>
+          <w:rFonts w:hint="default" w:ascii="Times New Roman" w:hAnsi="Times New Roman" w:cs="Times New Roman"/>
+          <w:b/>
+          <w:bCs/>
+        </w:rPr>
+        <w:t>Button</w:t>
+      </w:r>
+      <w:r>
+        <w:rPr>
+          <w:rFonts w:hint="default" w:ascii="Times New Roman" w:hAnsi="Times New Roman" w:cs="Times New Roman"/>
+          <w:b/>
+          <w:bCs/>
+        </w:rPr>
+        <w:t xml:space="preserve"> gibi temel bileşenlerin etkin kullanımını pekiştir</w:t>
+      </w:r>
+      <w:r>
+        <w:rPr>
+          <w:rFonts w:hint="default" w:ascii="Times New Roman" w:hAnsi="Times New Roman" w:cs="Times New Roman"/>
+          <w:b/>
+          <w:bCs/>
+          <w:lang w:val="tr-TR"/>
+        </w:rPr>
+        <w:t>ildi</w:t>
+      </w:r>
+      <w:r>
+        <w:rPr>
+          <w:rFonts w:hint="default" w:ascii="Times New Roman" w:hAnsi="Times New Roman" w:cs="Times New Roman"/>
+          <w:b/>
+          <w:bCs/>
+        </w:rPr>
+        <w:t>. Ayrıca, veritabanından gelen verilerin form bileşenlerine nasıl aktarılacağını ve kullanıcı tarafından yapılan değişikliklerin MySQL veritabanına güncelleme sorguları ile nasıl yansıtılacağını öğren</w:t>
+      </w:r>
+      <w:r>
+        <w:rPr>
+          <w:rFonts w:hint="default" w:ascii="Times New Roman" w:hAnsi="Times New Roman" w:cs="Times New Roman"/>
+          <w:b/>
+          <w:bCs/>
+          <w:lang w:val="tr-TR"/>
+        </w:rPr>
+        <w:t>ildi</w:t>
+      </w:r>
+      <w:r>
+        <w:rPr>
+          <w:rFonts w:hint="default" w:ascii="Times New Roman" w:hAnsi="Times New Roman" w:cs="Times New Roman"/>
+          <w:b/>
+          <w:bCs/>
+        </w:rPr>
+        <w:t xml:space="preserve">. Bunun yanında, </w:t>
+      </w:r>
+      <w:r>
+        <w:rPr>
+          <w:rStyle w:val="19"/>
+          <w:rFonts w:hint="default" w:ascii="Times New Roman" w:hAnsi="Times New Roman" w:cs="Times New Roman"/>
+          <w:b/>
+          <w:bCs/>
+        </w:rPr>
+        <w:t>WebBrowser</w:t>
+      </w:r>
+      <w:r>
+        <w:rPr>
+          <w:rFonts w:hint="default" w:ascii="Times New Roman" w:hAnsi="Times New Roman" w:cs="Times New Roman"/>
+          <w:b/>
+          <w:bCs/>
+        </w:rPr>
+        <w:t xml:space="preserve"> kontrolünü kullanarak uygulama içine web sayfası entegre etme ve bu sayede harici tarayıcıya ihtiyaç duymadan anlık bilgi akışı sağlama deneyimi edin</w:t>
+      </w:r>
+      <w:r>
+        <w:rPr>
+          <w:rFonts w:hint="default" w:ascii="Times New Roman" w:hAnsi="Times New Roman" w:cs="Times New Roman"/>
+          <w:b/>
+          <w:bCs/>
+          <w:lang w:val="tr-TR"/>
+        </w:rPr>
+        <w:t>ildi</w:t>
+      </w:r>
+      <w:r>
+        <w:rPr>
+          <w:rFonts w:hint="default" w:ascii="Times New Roman" w:hAnsi="Times New Roman" w:cs="Times New Roman"/>
+          <w:b/>
+          <w:bCs/>
+        </w:rPr>
+        <w:t>.</w:t>
+      </w:r>
+    </w:p>
+    <w:p>
+      <w:pPr>
+        <w:keepNext w:val="0"/>
+        <w:keepLines w:val="0"/>
+        <w:widowControl/>
+        <w:suppressLineNumbers w:val="0"/>
+        <w:jc w:val="left"/>
+      </w:pPr>
+    </w:p>
+    <w:p>
+      <w:pPr>
+        <w:pStyle w:val="18"/>
+        <w:keepNext w:val="0"/>
+        <w:keepLines w:val="0"/>
+        <w:widowControl/>
+        <w:suppressLineNumbers w:val="0"/>
+        <w:rPr>
+          <w:rFonts w:hint="default" w:ascii="Times New Roman" w:hAnsi="Times New Roman" w:eastAsia="SimSun" w:cs="Times New Roman"/>
+          <w:b/>
+          <w:bCs/>
+          <w:sz w:val="24"/>
+          <w:szCs w:val="24"/>
+          <w:lang w:val="tr-TR"/>
+        </w:rPr>
+      </w:pPr>
+    </w:p>
+    <w:p>
+      <w:pPr>
+        <w:jc w:val="both"/>
+        <w:rPr>
+          <w:rFonts w:hint="default" w:ascii="Times New Roman" w:hAnsi="Times New Roman" w:cs="Times New Roman"/>
+          <w:b/>
+          <w:bCs/>
+        </w:rPr>
+      </w:pPr>
+      <w:r>
+        <w:rPr>
+          <w:rFonts w:hint="default" w:ascii="Times New Roman" w:hAnsi="Times New Roman" w:cs="Times New Roman"/>
+          <w:b/>
+          <w:bCs/>
+        </w:rPr>
         <w:br w:type="page"/>
       </w:r>
     </w:p>

</xml_diff>

<commit_message>
"Izin Talepleri" formu dolduruldu.
</commit_message>
<xml_diff>
--- a/Staj Defteri.docx
+++ b/Staj Defteri.docx
@@ -1555,6 +1555,12 @@
             <w:insideH w:val="single" w:color="auto" w:sz="4" w:space="0"/>
             <w:insideV w:val="single" w:color="auto" w:sz="4" w:space="0"/>
           </w:tblBorders>
+          <w:tblCellMar>
+            <w:top w:w="0" w:type="dxa"/>
+            <w:left w:w="108" w:type="dxa"/>
+            <w:bottom w:w="0" w:type="dxa"/>
+            <w:right w:w="108" w:type="dxa"/>
+          </w:tblCellMar>
         </w:tblPrEx>
         <w:trPr>
           <w:trHeight w:val="397" w:hRule="atLeast"/>
@@ -2887,10 +2893,21 @@
               <w:spacing w:after="0" w:line="240" w:lineRule="auto"/>
               <w:jc w:val="both"/>
               <w:rPr>
-                <w:b/>
-                <w:bCs/>
-              </w:rPr>
-            </w:pPr>
+                <w:rFonts w:hint="default"/>
+                <w:b/>
+                <w:bCs/>
+                <w:lang w:val="tr-TR"/>
+              </w:rPr>
+            </w:pPr>
+            <w:r>
+              <w:rPr>
+                <w:rFonts w:hint="default"/>
+                <w:b/>
+                <w:bCs/>
+                <w:lang w:val="tr-TR"/>
+              </w:rPr>
+              <w:t>13.08.2025</w:t>
+            </w:r>
           </w:p>
         </w:tc>
         <w:tc>
@@ -2903,10 +2920,21 @@
               <w:spacing w:after="0" w:line="240" w:lineRule="auto"/>
               <w:jc w:val="both"/>
               <w:rPr>
-                <w:b/>
-                <w:bCs/>
-              </w:rPr>
-            </w:pPr>
+                <w:rFonts w:hint="default"/>
+                <w:b/>
+                <w:bCs/>
+                <w:lang w:val="tr-TR"/>
+              </w:rPr>
+            </w:pPr>
+            <w:r>
+              <w:rPr>
+                <w:rFonts w:hint="default"/>
+                <w:b/>
+                <w:bCs/>
+                <w:lang w:val="tr-TR"/>
+              </w:rPr>
+              <w:t>8</w:t>
+            </w:r>
           </w:p>
         </w:tc>
         <w:tc>
@@ -2924,6 +2952,16 @@
                 <w:bCs/>
               </w:rPr>
             </w:pPr>
+            <w:r>
+              <w:rPr>
+                <w:rFonts w:hint="default" w:ascii="Times New Roman" w:hAnsi="Times New Roman" w:eastAsia="SimSun" w:cs="Times New Roman"/>
+                <w:b/>
+                <w:bCs/>
+                <w:sz w:val="24"/>
+                <w:szCs w:val="24"/>
+              </w:rPr>
+              <w:t>İzin Talebi Ekranı Geliştirilmesi</w:t>
+            </w:r>
           </w:p>
         </w:tc>
       </w:tr>
@@ -2958,10 +2996,21 @@
               <w:spacing w:after="0" w:line="240" w:lineRule="auto"/>
               <w:jc w:val="both"/>
               <w:rPr>
-                <w:b/>
-                <w:bCs/>
-              </w:rPr>
-            </w:pPr>
+                <w:rFonts w:hint="default"/>
+                <w:b/>
+                <w:bCs/>
+                <w:lang w:val="tr-TR"/>
+              </w:rPr>
+            </w:pPr>
+            <w:r>
+              <w:rPr>
+                <w:rFonts w:hint="default"/>
+                <w:b/>
+                <w:bCs/>
+                <w:lang w:val="tr-TR"/>
+              </w:rPr>
+              <w:t>14.08.2025</w:t>
+            </w:r>
           </w:p>
         </w:tc>
         <w:tc>
@@ -2974,10 +3023,21 @@
               <w:spacing w:after="0" w:line="240" w:lineRule="auto"/>
               <w:jc w:val="both"/>
               <w:rPr>
-                <w:b/>
-                <w:bCs/>
-              </w:rPr>
-            </w:pPr>
+                <w:rFonts w:hint="default"/>
+                <w:b/>
+                <w:bCs/>
+                <w:lang w:val="tr-TR"/>
+              </w:rPr>
+            </w:pPr>
+            <w:r>
+              <w:rPr>
+                <w:rFonts w:hint="default"/>
+                <w:b/>
+                <w:bCs/>
+                <w:lang w:val="tr-TR"/>
+              </w:rPr>
+              <w:t>8</w:t>
+            </w:r>
           </w:p>
         </w:tc>
         <w:tc>
@@ -2995,6 +3055,16 @@
                 <w:bCs/>
               </w:rPr>
             </w:pPr>
+            <w:r>
+              <w:rPr>
+                <w:rFonts w:hint="default" w:ascii="Times New Roman" w:hAnsi="Times New Roman" w:eastAsia="SimSun" w:cs="Times New Roman"/>
+                <w:b/>
+                <w:bCs/>
+                <w:sz w:val="24"/>
+                <w:szCs w:val="24"/>
+              </w:rPr>
+              <w:t>İzin Durumu Ekranı Geliştirilmesi</w:t>
+            </w:r>
           </w:p>
         </w:tc>
       </w:tr>
@@ -8747,6 +8817,169 @@
         <w:widowControl/>
         <w:suppressLineNumbers w:val="0"/>
         <w:rPr>
+          <w:rFonts w:hint="default" w:ascii="Times New Roman" w:hAnsi="Times New Roman" w:eastAsia="SimSun" w:cs="Times New Roman"/>
+          <w:b/>
+          <w:bCs/>
+          <w:sz w:val="24"/>
+          <w:szCs w:val="24"/>
+          <w:lang w:val="tr-TR"/>
+        </w:rPr>
+      </w:pPr>
+      <w:r>
+        <w:rPr>
+          <w:rFonts w:hint="default" w:cs="Times New Roman"/>
+          <w:b/>
+          <w:bCs/>
+          <w:sz w:val="24"/>
+          <w:szCs w:val="24"/>
+          <w:lang w:val="tr-TR"/>
+        </w:rPr>
+        <w:t xml:space="preserve">                                            </w:t>
+      </w:r>
+      <w:r>
+        <w:rPr>
+          <w:rFonts w:hint="default" w:ascii="Times New Roman" w:hAnsi="Times New Roman" w:eastAsia="SimSun" w:cs="Times New Roman"/>
+          <w:b/>
+          <w:bCs/>
+          <w:sz w:val="24"/>
+          <w:szCs w:val="24"/>
+          <w:lang w:val="tr-TR"/>
+        </w:rPr>
+        <w:drawing>
+          <wp:inline distT="0" distB="0" distL="114300" distR="114300">
+            <wp:extent cx="2838450" cy="635635"/>
+            <wp:effectExtent l="0" t="0" r="0" b="12065"/>
+            <wp:docPr id="7" name="Picture 7" descr="Ekran görüntüsü 2025-08-12 191716"/>
+            <wp:cNvGraphicFramePr>
+              <a:graphicFrameLocks xmlns:a="http://schemas.openxmlformats.org/drawingml/2006/main" noChangeAspect="1"/>
+            </wp:cNvGraphicFramePr>
+            <a:graphic xmlns:a="http://schemas.openxmlformats.org/drawingml/2006/main">
+              <a:graphicData uri="http://schemas.openxmlformats.org/drawingml/2006/picture">
+                <pic:pic xmlns:pic="http://schemas.openxmlformats.org/drawingml/2006/picture">
+                  <pic:nvPicPr>
+                    <pic:cNvPr id="7" name="Picture 7" descr="Ekran görüntüsü 2025-08-12 191716"/>
+                    <pic:cNvPicPr>
+                      <a:picLocks noChangeAspect="1"/>
+                    </pic:cNvPicPr>
+                  </pic:nvPicPr>
+                  <pic:blipFill>
+                    <a:blip r:embed="rId14"/>
+                    <a:stretch>
+                      <a:fillRect/>
+                    </a:stretch>
+                  </pic:blipFill>
+                  <pic:spPr>
+                    <a:xfrm>
+                      <a:off x="0" y="0"/>
+                      <a:ext cx="2838450" cy="635635"/>
+                    </a:xfrm>
+                    <a:prstGeom prst="rect">
+                      <a:avLst/>
+                    </a:prstGeom>
+                  </pic:spPr>
+                </pic:pic>
+              </a:graphicData>
+            </a:graphic>
+          </wp:inline>
+        </w:drawing>
+      </w:r>
+    </w:p>
+    <w:p>
+      <w:pPr>
+        <w:pStyle w:val="18"/>
+        <w:keepNext w:val="0"/>
+        <w:keepLines w:val="0"/>
+        <w:widowControl/>
+        <w:suppressLineNumbers w:val="0"/>
+        <w:ind w:firstLine="843" w:firstLineChars="350"/>
+        <w:rPr>
+          <w:rFonts w:hint="default" w:ascii="Times New Roman" w:hAnsi="Times New Roman" w:eastAsia="SimSun" w:cs="Times New Roman"/>
+          <w:b/>
+          <w:bCs/>
+          <w:sz w:val="24"/>
+          <w:szCs w:val="24"/>
+        </w:rPr>
+      </w:pPr>
+      <w:r>
+        <w:rPr>
+          <w:rStyle w:val="19"/>
+          <w:rFonts w:hint="default" w:ascii="Segoe UI Variable Small Semibold" w:hAnsi="Segoe UI Variable Small Semibold" w:eastAsia="SimSun" w:cs="Segoe UI Variable Small Semibold"/>
+          <w:sz w:val="24"/>
+          <w:szCs w:val="24"/>
+        </w:rPr>
+        <w:t>Şekil 1.</w:t>
+      </w:r>
+      <w:r>
+        <w:rPr>
+          <w:rStyle w:val="19"/>
+          <w:rFonts w:hint="default" w:ascii="Segoe UI Variable Small Semibold" w:hAnsi="Segoe UI Variable Small Semibold" w:eastAsia="SimSun" w:cs="Segoe UI Variable Small Semibold"/>
+          <w:sz w:val="24"/>
+          <w:szCs w:val="24"/>
+          <w:lang w:val="tr-TR"/>
+        </w:rPr>
+        <w:t>2</w:t>
+      </w:r>
+      <w:r>
+        <w:rPr>
+          <w:rStyle w:val="19"/>
+          <w:rFonts w:hint="default" w:ascii="Segoe UI Variable Small Semibold" w:hAnsi="Segoe UI Variable Small Semibold" w:eastAsia="SimSun" w:cs="Segoe UI Variable Small Semibold"/>
+          <w:sz w:val="24"/>
+          <w:szCs w:val="24"/>
+        </w:rPr>
+        <w:t>.</w:t>
+      </w:r>
+      <w:r>
+        <w:rPr>
+          <w:rStyle w:val="19"/>
+          <w:rFonts w:hint="default" w:ascii="Segoe UI Variable Small Semibold" w:hAnsi="Segoe UI Variable Small Semibold" w:cs="Segoe UI Variable Small Semibold"/>
+          <w:sz w:val="24"/>
+          <w:szCs w:val="24"/>
+          <w:lang w:val="tr-TR"/>
+        </w:rPr>
+        <w:t>2</w:t>
+      </w:r>
+      <w:r>
+        <w:rPr>
+          <w:rStyle w:val="19"/>
+          <w:rFonts w:hint="default" w:ascii="Segoe UI Variable Small Semibold" w:hAnsi="Segoe UI Variable Small Semibold" w:eastAsia="SimSun" w:cs="Segoe UI Variable Small Semibold"/>
+          <w:sz w:val="24"/>
+          <w:szCs w:val="24"/>
+        </w:rPr>
+        <w:t>:</w:t>
+      </w:r>
+      <w:r>
+        <w:rPr>
+          <w:rStyle w:val="19"/>
+          <w:rFonts w:hint="default" w:ascii="Times New Roman" w:hAnsi="Times New Roman" w:eastAsia="SimSun" w:cs="Times New Roman"/>
+          <w:b/>
+          <w:bCs/>
+          <w:sz w:val="24"/>
+          <w:szCs w:val="24"/>
+          <w:lang w:val="tr-TR"/>
+        </w:rPr>
+        <w:t xml:space="preserve"> </w:t>
+      </w:r>
+      <w:r>
+        <w:rPr>
+          <w:rStyle w:val="19"/>
+          <w:rFonts w:hint="default" w:eastAsia="SimSun" w:cs="Times New Roman"/>
+          <w:b/>
+          <w:bCs/>
+          <w:sz w:val="24"/>
+          <w:szCs w:val="24"/>
+          <w:lang w:val="tr-TR"/>
+        </w:rPr>
+        <w:t>Personel giriş formuna MySQL veritabanına bağlayan sistem</w:t>
+      </w:r>
+    </w:p>
+    <w:p>
+      <w:pPr>
+        <w:pStyle w:val="18"/>
+        <w:keepNext w:val="0"/>
+        <w:keepLines w:val="0"/>
+        <w:widowControl/>
+        <w:suppressLineNumbers w:val="0"/>
+        <w:rPr>
           <w:rFonts w:hint="default" w:ascii="Times New Roman" w:hAnsi="Times New Roman" w:cs="Times New Roman"/>
           <w:b/>
           <w:bCs/>
@@ -8967,8 +9200,6 @@
         </w:rPr>
         <w:t>+</w:t>
       </w:r>
-      <w:bookmarkStart w:id="0" w:name="_GoBack"/>
-      <w:bookmarkEnd w:id="0"/>
       <w:r>
         <w:rPr>
           <w:rFonts w:hint="default" w:ascii="Times New Roman" w:hAnsi="Times New Roman" w:cs="Times New Roman"/>
@@ -9203,13 +9434,776 @@
         <w:widowControl/>
         <w:suppressLineNumbers w:val="0"/>
         <w:rPr>
-          <w:rFonts w:hint="default" w:ascii="Times New Roman" w:hAnsi="Times New Roman" w:eastAsia="SimSun" w:cs="Times New Roman"/>
+          <w:rFonts w:hint="default" w:ascii="Times New Roman" w:hAnsi="Times New Roman" w:cs="Times New Roman"/>
+          <w:b/>
+          <w:bCs/>
+        </w:rPr>
+      </w:pPr>
+      <w:r>
+        <w:rPr>
+          <w:rFonts w:hint="default" w:ascii="Times New Roman" w:hAnsi="Times New Roman" w:cs="Times New Roman"/>
           <w:b/>
           <w:bCs/>
           <w:sz w:val="24"/>
           <w:szCs w:val="24"/>
           <w:lang w:val="tr-TR"/>
         </w:rPr>
+        <w:t xml:space="preserve"> </w:t>
+      </w:r>
+      <w:r>
+        <w:rPr>
+          <w:rFonts w:hint="default" w:ascii="Times New Roman" w:hAnsi="Times New Roman" w:cs="Times New Roman"/>
+          <w:b/>
+          <w:bCs/>
+        </w:rPr>
+        <w:t xml:space="preserve">Bugün, </w:t>
+      </w:r>
+      <w:r>
+        <w:rPr>
+          <w:rStyle w:val="19"/>
+          <w:rFonts w:hint="default" w:ascii="Times New Roman" w:hAnsi="Times New Roman" w:cs="Times New Roman"/>
+          <w:b/>
+          <w:bCs/>
+        </w:rPr>
+        <w:t>“İzin Durumu”</w:t>
+      </w:r>
+      <w:r>
+        <w:rPr>
+          <w:rFonts w:hint="default" w:ascii="Times New Roman" w:hAnsi="Times New Roman" w:cs="Times New Roman"/>
+          <w:b/>
+          <w:bCs/>
+        </w:rPr>
+        <w:t xml:space="preserve"> adındaki Form7 üzerinde çalışma yapıldı. Bu form, sisteme giriş yapan personelin </w:t>
+      </w:r>
+      <w:r>
+        <w:rPr>
+          <w:rStyle w:val="19"/>
+          <w:rFonts w:hint="default" w:ascii="Times New Roman" w:hAnsi="Times New Roman" w:cs="Times New Roman"/>
+          <w:b/>
+          <w:bCs/>
+        </w:rPr>
+        <w:t>kalan izin hakkını</w:t>
+      </w:r>
+      <w:r>
+        <w:rPr>
+          <w:rFonts w:hint="default" w:ascii="Times New Roman" w:hAnsi="Times New Roman" w:cs="Times New Roman"/>
+          <w:b/>
+          <w:bCs/>
+        </w:rPr>
+        <w:t xml:space="preserve">, </w:t>
+      </w:r>
+      <w:r>
+        <w:rPr>
+          <w:rStyle w:val="19"/>
+          <w:rFonts w:hint="default" w:ascii="Times New Roman" w:hAnsi="Times New Roman" w:cs="Times New Roman"/>
+          <w:b/>
+          <w:bCs/>
+        </w:rPr>
+        <w:t>geçmiş izinlerini</w:t>
+      </w:r>
+      <w:r>
+        <w:rPr>
+          <w:rFonts w:hint="default" w:ascii="Times New Roman" w:hAnsi="Times New Roman" w:cs="Times New Roman"/>
+          <w:b/>
+          <w:bCs/>
+        </w:rPr>
+        <w:t xml:space="preserve"> ve </w:t>
+      </w:r>
+      <w:r>
+        <w:rPr>
+          <w:rStyle w:val="19"/>
+          <w:rFonts w:hint="default" w:ascii="Times New Roman" w:hAnsi="Times New Roman" w:cs="Times New Roman"/>
+          <w:b/>
+          <w:bCs/>
+        </w:rPr>
+        <w:t>bugünkü çalışma/izin durumunu</w:t>
+      </w:r>
+      <w:r>
+        <w:rPr>
+          <w:rFonts w:hint="default" w:ascii="Times New Roman" w:hAnsi="Times New Roman" w:cs="Times New Roman"/>
+          <w:b/>
+          <w:bCs/>
+        </w:rPr>
+        <w:t xml:space="preserve"> otomatik olarak gösterecek şekilde geliştirildi.</w:t>
+      </w:r>
+    </w:p>
+    <w:p>
+      <w:pPr>
+        <w:pStyle w:val="18"/>
+        <w:keepNext w:val="0"/>
+        <w:keepLines w:val="0"/>
+        <w:widowControl/>
+        <w:suppressLineNumbers w:val="0"/>
+        <w:ind w:firstLine="120" w:firstLineChars="50"/>
+        <w:rPr>
+          <w:rFonts w:hint="default" w:ascii="Times New Roman" w:hAnsi="Times New Roman" w:cs="Times New Roman"/>
+          <w:b/>
+          <w:bCs/>
+        </w:rPr>
+      </w:pPr>
+      <w:bookmarkStart w:id="0" w:name="_GoBack"/>
+      <w:bookmarkEnd w:id="0"/>
+      <w:r>
+        <w:rPr>
+          <w:rFonts w:hint="default" w:ascii="Times New Roman" w:hAnsi="Times New Roman" w:cs="Times New Roman"/>
+          <w:b/>
+          <w:bCs/>
+        </w:rPr>
+        <w:t>Form yüklendiğinde (</w:t>
+      </w:r>
+      <w:r>
+        <w:rPr>
+          <w:rStyle w:val="16"/>
+          <w:rFonts w:hint="default" w:ascii="Times New Roman" w:hAnsi="Times New Roman" w:cs="Times New Roman"/>
+          <w:b/>
+          <w:bCs/>
+        </w:rPr>
+        <w:t>Form7_Load</w:t>
+      </w:r>
+      <w:r>
+        <w:rPr>
+          <w:rFonts w:hint="default" w:ascii="Times New Roman" w:hAnsi="Times New Roman" w:cs="Times New Roman"/>
+          <w:b/>
+          <w:bCs/>
+        </w:rPr>
+        <w:t>), üç ana metod sırasıyla çalıştırıldı</w:t>
+      </w:r>
+      <w:r>
+        <w:rPr>
+          <w:rFonts w:hint="default" w:ascii="Times New Roman" w:hAnsi="Times New Roman" w:cs="Times New Roman"/>
+          <w:b/>
+          <w:bCs/>
+          <w:lang w:val="tr-TR"/>
+        </w:rPr>
+        <w:t>:</w:t>
+      </w:r>
+      <w:r>
+        <w:rPr>
+          <w:rStyle w:val="16"/>
+          <w:rFonts w:hint="default" w:ascii="Times New Roman" w:hAnsi="Times New Roman" w:cs="Times New Roman"/>
+          <w:b/>
+          <w:bCs/>
+        </w:rPr>
+        <w:t>IzinHakkiGetir()</w:t>
+      </w:r>
+      <w:r>
+        <w:rPr>
+          <w:rFonts w:hint="default" w:ascii="Times New Roman" w:hAnsi="Times New Roman" w:cs="Times New Roman"/>
+          <w:b/>
+          <w:bCs/>
+        </w:rPr>
+        <w:t xml:space="preserve"> → Personelin kalan izin gün sayısı veritabanından çekilerek </w:t>
+      </w:r>
+      <w:r>
+        <w:rPr>
+          <w:rStyle w:val="16"/>
+          <w:rFonts w:hint="default" w:ascii="Times New Roman" w:hAnsi="Times New Roman" w:cs="Times New Roman"/>
+          <w:b/>
+          <w:bCs/>
+        </w:rPr>
+        <w:t>label1</w:t>
+      </w:r>
+      <w:r>
+        <w:rPr>
+          <w:rFonts w:hint="default" w:ascii="Times New Roman" w:hAnsi="Times New Roman" w:cs="Times New Roman"/>
+          <w:b/>
+          <w:bCs/>
+        </w:rPr>
+        <w:t xml:space="preserve"> üzerinde gösterildi.Öncelikle giriş yapan personelin kullanıcı adını bulmak için </w:t>
+      </w:r>
+      <w:r>
+        <w:rPr>
+          <w:rStyle w:val="16"/>
+          <w:rFonts w:hint="default" w:ascii="Times New Roman" w:hAnsi="Times New Roman" w:cs="Times New Roman"/>
+          <w:b/>
+          <w:bCs/>
+        </w:rPr>
+        <w:t>TryResolveKullaniciAdiFromParent()</w:t>
+      </w:r>
+      <w:r>
+        <w:rPr>
+          <w:rFonts w:hint="default" w:ascii="Times New Roman" w:hAnsi="Times New Roman" w:cs="Times New Roman"/>
+          <w:b/>
+          <w:bCs/>
+        </w:rPr>
+        <w:t xml:space="preserve"> metodu çalıştırıldı.Kullanıcı adı bulunamadığında, alternatif olarak bilgisayarın Windows kullanıcı adı veya daha önce set edilen </w:t>
+      </w:r>
+      <w:r>
+        <w:rPr>
+          <w:rStyle w:val="16"/>
+          <w:rFonts w:hint="default" w:ascii="Times New Roman" w:hAnsi="Times New Roman" w:cs="Times New Roman"/>
+          <w:b/>
+          <w:bCs/>
+        </w:rPr>
+        <w:t>personelId</w:t>
+      </w:r>
+      <w:r>
+        <w:rPr>
+          <w:rFonts w:hint="default" w:ascii="Times New Roman" w:hAnsi="Times New Roman" w:cs="Times New Roman"/>
+          <w:b/>
+          <w:bCs/>
+        </w:rPr>
+        <w:t xml:space="preserve"> bilgisi kullanıldı.MySQL üzerinden </w:t>
+      </w:r>
+      <w:r>
+        <w:rPr>
+          <w:rStyle w:val="16"/>
+          <w:rFonts w:hint="default" w:ascii="Times New Roman" w:hAnsi="Times New Roman" w:cs="Times New Roman"/>
+          <w:b/>
+          <w:bCs/>
+        </w:rPr>
+        <w:t>personel</w:t>
+      </w:r>
+      <w:r>
+        <w:rPr>
+          <w:rFonts w:hint="default" w:ascii="Times New Roman" w:hAnsi="Times New Roman" w:cs="Times New Roman"/>
+          <w:b/>
+          <w:bCs/>
+        </w:rPr>
+        <w:t xml:space="preserve"> tablosuna sorgu atılarak </w:t>
+      </w:r>
+      <w:r>
+        <w:rPr>
+          <w:rStyle w:val="16"/>
+          <w:rFonts w:hint="default" w:ascii="Times New Roman" w:hAnsi="Times New Roman" w:cs="Times New Roman"/>
+          <w:b/>
+          <w:bCs/>
+        </w:rPr>
+        <w:t>izin_gun_sayisi</w:t>
+      </w:r>
+      <w:r>
+        <w:rPr>
+          <w:rFonts w:hint="default" w:ascii="Times New Roman" w:hAnsi="Times New Roman" w:cs="Times New Roman"/>
+          <w:b/>
+          <w:bCs/>
+        </w:rPr>
+        <w:t xml:space="preserve"> bilgisi elde edildi.Veri bulunamadığında, tabloda ilk kayıt alınarak (fallback yöntemi) kullanıcıya bilgilendirme yapıldı.</w:t>
+      </w:r>
+      <w:r>
+        <w:rPr>
+          <w:rStyle w:val="16"/>
+          <w:rFonts w:hint="default" w:ascii="Times New Roman" w:hAnsi="Times New Roman" w:cs="Times New Roman"/>
+          <w:b/>
+          <w:bCs/>
+        </w:rPr>
+        <w:t>GecmisIzinleriGetir()</w:t>
+      </w:r>
+      <w:r>
+        <w:rPr>
+          <w:rFonts w:hint="default" w:ascii="Times New Roman" w:hAnsi="Times New Roman" w:cs="Times New Roman"/>
+          <w:b/>
+          <w:bCs/>
+        </w:rPr>
+        <w:t xml:space="preserve"> → Personelin daha önce aldığı izinler listelendi.</w:t>
+      </w:r>
+      <w:r>
+        <w:rPr>
+          <w:rStyle w:val="16"/>
+          <w:rFonts w:hint="default" w:ascii="Times New Roman" w:hAnsi="Times New Roman" w:cs="Times New Roman"/>
+          <w:b/>
+          <w:bCs/>
+        </w:rPr>
+        <w:t>izinler</w:t>
+      </w:r>
+      <w:r>
+        <w:rPr>
+          <w:rFonts w:hint="default" w:ascii="Times New Roman" w:hAnsi="Times New Roman" w:cs="Times New Roman"/>
+          <w:b/>
+          <w:bCs/>
+        </w:rPr>
+        <w:t xml:space="preserve"> tablosundan </w:t>
+      </w:r>
+      <w:r>
+        <w:rPr>
+          <w:rStyle w:val="16"/>
+          <w:rFonts w:hint="default" w:ascii="Times New Roman" w:hAnsi="Times New Roman" w:cs="Times New Roman"/>
+          <w:b/>
+          <w:bCs/>
+        </w:rPr>
+        <w:t>baslangic_tarihi</w:t>
+      </w:r>
+      <w:r>
+        <w:rPr>
+          <w:rFonts w:hint="default" w:ascii="Times New Roman" w:hAnsi="Times New Roman" w:cs="Times New Roman"/>
+          <w:b/>
+          <w:bCs/>
+        </w:rPr>
+        <w:t xml:space="preserve">, </w:t>
+      </w:r>
+      <w:r>
+        <w:rPr>
+          <w:rStyle w:val="16"/>
+          <w:rFonts w:hint="default" w:ascii="Times New Roman" w:hAnsi="Times New Roman" w:cs="Times New Roman"/>
+          <w:b/>
+          <w:bCs/>
+        </w:rPr>
+        <w:t>bitis_tarihi</w:t>
+      </w:r>
+      <w:r>
+        <w:rPr>
+          <w:rFonts w:hint="default" w:ascii="Times New Roman" w:hAnsi="Times New Roman" w:cs="Times New Roman"/>
+          <w:b/>
+          <w:bCs/>
+        </w:rPr>
+        <w:t xml:space="preserve"> ve </w:t>
+      </w:r>
+      <w:r>
+        <w:rPr>
+          <w:rStyle w:val="16"/>
+          <w:rFonts w:hint="default" w:ascii="Times New Roman" w:hAnsi="Times New Roman" w:cs="Times New Roman"/>
+          <w:b/>
+          <w:bCs/>
+        </w:rPr>
+        <w:t>aciklama</w:t>
+      </w:r>
+      <w:r>
+        <w:rPr>
+          <w:rFonts w:hint="default" w:ascii="Times New Roman" w:hAnsi="Times New Roman" w:cs="Times New Roman"/>
+          <w:b/>
+          <w:bCs/>
+        </w:rPr>
+        <w:t xml:space="preserve"> alanları çekildi.Çekilen veriler </w:t>
+      </w:r>
+      <w:r>
+        <w:rPr>
+          <w:rStyle w:val="16"/>
+          <w:rFonts w:hint="default" w:ascii="Times New Roman" w:hAnsi="Times New Roman" w:cs="Times New Roman"/>
+          <w:b/>
+          <w:bCs/>
+        </w:rPr>
+        <w:t>DataTable</w:t>
+      </w:r>
+      <w:r>
+        <w:rPr>
+          <w:rFonts w:hint="default" w:ascii="Times New Roman" w:hAnsi="Times New Roman" w:cs="Times New Roman"/>
+          <w:b/>
+          <w:bCs/>
+        </w:rPr>
+        <w:t xml:space="preserve"> içerisine dolduruldu ve </w:t>
+      </w:r>
+      <w:r>
+        <w:rPr>
+          <w:rStyle w:val="16"/>
+          <w:rFonts w:hint="default" w:ascii="Times New Roman" w:hAnsi="Times New Roman" w:cs="Times New Roman"/>
+          <w:b/>
+          <w:bCs/>
+        </w:rPr>
+        <w:t>dataGridView1</w:t>
+      </w:r>
+      <w:r>
+        <w:rPr>
+          <w:rFonts w:hint="default" w:ascii="Times New Roman" w:hAnsi="Times New Roman" w:cs="Times New Roman"/>
+          <w:b/>
+          <w:bCs/>
+        </w:rPr>
+        <w:t xml:space="preserve"> üzerinde kullanıcıya gösterildi.</w:t>
+      </w:r>
+      <w:r>
+        <w:rPr>
+          <w:rStyle w:val="16"/>
+          <w:rFonts w:hint="default" w:ascii="Times New Roman" w:hAnsi="Times New Roman" w:cs="Times New Roman"/>
+          <w:b/>
+          <w:bCs/>
+        </w:rPr>
+        <w:t>BugunIzinDurumu()</w:t>
+      </w:r>
+      <w:r>
+        <w:rPr>
+          <w:rFonts w:hint="default" w:ascii="Times New Roman" w:hAnsi="Times New Roman" w:cs="Times New Roman"/>
+          <w:b/>
+          <w:bCs/>
+        </w:rPr>
+        <w:t xml:space="preserve"> → Personelin bugün izinli olup olmadığı tespit edildi.</w:t>
+      </w:r>
+      <w:r>
+        <w:rPr>
+          <w:rStyle w:val="16"/>
+          <w:rFonts w:hint="default" w:ascii="Times New Roman" w:hAnsi="Times New Roman" w:cs="Times New Roman"/>
+          <w:b/>
+          <w:bCs/>
+        </w:rPr>
+        <w:t>izinler</w:t>
+      </w:r>
+      <w:r>
+        <w:rPr>
+          <w:rFonts w:hint="default" w:ascii="Times New Roman" w:hAnsi="Times New Roman" w:cs="Times New Roman"/>
+          <w:b/>
+          <w:bCs/>
+        </w:rPr>
+        <w:t xml:space="preserve"> tablosundan, bugünün tarihi (</w:t>
+      </w:r>
+      <w:r>
+        <w:rPr>
+          <w:rStyle w:val="16"/>
+          <w:rFonts w:hint="default" w:ascii="Times New Roman" w:hAnsi="Times New Roman" w:cs="Times New Roman"/>
+          <w:b/>
+          <w:bCs/>
+        </w:rPr>
+        <w:t>CURDATE()</w:t>
+      </w:r>
+      <w:r>
+        <w:rPr>
+          <w:rFonts w:hint="default" w:ascii="Times New Roman" w:hAnsi="Times New Roman" w:cs="Times New Roman"/>
+          <w:b/>
+          <w:bCs/>
+        </w:rPr>
+        <w:t xml:space="preserve">) izin başlangıç ve bitiş tarihleri arasındaysa kayıt sayısı kontrol edildi.Sonuç </w:t>
+      </w:r>
+      <w:r>
+        <w:rPr>
+          <w:rStyle w:val="19"/>
+          <w:rFonts w:hint="default" w:ascii="Times New Roman" w:hAnsi="Times New Roman" w:cs="Times New Roman"/>
+          <w:b/>
+          <w:bCs/>
+        </w:rPr>
+        <w:t>1 veya daha fazla</w:t>
+      </w:r>
+      <w:r>
+        <w:rPr>
+          <w:rFonts w:hint="default" w:ascii="Times New Roman" w:hAnsi="Times New Roman" w:cs="Times New Roman"/>
+          <w:b/>
+          <w:bCs/>
+        </w:rPr>
+        <w:t xml:space="preserve"> ise </w:t>
+      </w:r>
+      <w:r>
+        <w:rPr>
+          <w:rStyle w:val="16"/>
+          <w:rFonts w:hint="default" w:ascii="Times New Roman" w:hAnsi="Times New Roman" w:cs="Times New Roman"/>
+          <w:b/>
+          <w:bCs/>
+        </w:rPr>
+        <w:t>label2</w:t>
+      </w:r>
+      <w:r>
+        <w:rPr>
+          <w:rFonts w:hint="default" w:ascii="Times New Roman" w:hAnsi="Times New Roman" w:cs="Times New Roman"/>
+          <w:b/>
+          <w:bCs/>
+        </w:rPr>
+        <w:t xml:space="preserve"> üzerinde “Bugün izinlisiniz”, aksi durumda “Bugün çalışıyorsunuz” ifadesi gösterildi.</w:t>
+      </w:r>
+    </w:p>
+    <w:p>
+      <w:pPr>
+        <w:pStyle w:val="18"/>
+        <w:keepNext w:val="0"/>
+        <w:keepLines w:val="0"/>
+        <w:widowControl/>
+        <w:suppressLineNumbers w:val="0"/>
+        <w:rPr>
+          <w:rFonts w:hint="default" w:ascii="Times New Roman" w:hAnsi="Times New Roman" w:cs="Times New Roman"/>
+          <w:b/>
+          <w:bCs/>
+        </w:rPr>
+      </w:pPr>
+      <w:r>
+        <w:rPr>
+          <w:rFonts w:hint="default" w:ascii="Times New Roman" w:hAnsi="Times New Roman" w:cs="Times New Roman"/>
+          <w:b/>
+          <w:bCs/>
+          <w:sz w:val="24"/>
+          <w:szCs w:val="24"/>
+          <w:lang w:val="tr-TR"/>
+        </w:rPr>
+        <w:t xml:space="preserve">           </w:t>
+      </w:r>
+      <w:r>
+        <w:rPr>
+          <w:rFonts w:hint="default" w:ascii="Times New Roman" w:hAnsi="Times New Roman" w:eastAsia="SimSun" w:cs="Times New Roman"/>
+          <w:b/>
+          <w:bCs/>
+          <w:sz w:val="24"/>
+          <w:szCs w:val="24"/>
+          <w:lang w:val="tr-TR"/>
+        </w:rPr>
+        <w:drawing>
+          <wp:inline distT="0" distB="0" distL="114300" distR="114300">
+            <wp:extent cx="5494655" cy="2978785"/>
+            <wp:effectExtent l="0" t="0" r="10795" b="12065"/>
+            <wp:docPr id="8" name="Picture 8" descr="Ekran görüntüsü 2025-08-13 112338"/>
+            <wp:cNvGraphicFramePr>
+              <a:graphicFrameLocks xmlns:a="http://schemas.openxmlformats.org/drawingml/2006/main" noChangeAspect="1"/>
+            </wp:cNvGraphicFramePr>
+            <a:graphic xmlns:a="http://schemas.openxmlformats.org/drawingml/2006/main">
+              <a:graphicData uri="http://schemas.openxmlformats.org/drawingml/2006/picture">
+                <pic:pic xmlns:pic="http://schemas.openxmlformats.org/drawingml/2006/picture">
+                  <pic:nvPicPr>
+                    <pic:cNvPr id="8" name="Picture 8" descr="Ekran görüntüsü 2025-08-13 112338"/>
+                    <pic:cNvPicPr>
+                      <a:picLocks noChangeAspect="1"/>
+                    </pic:cNvPicPr>
+                  </pic:nvPicPr>
+                  <pic:blipFill>
+                    <a:blip r:embed="rId15"/>
+                    <a:stretch>
+                      <a:fillRect/>
+                    </a:stretch>
+                  </pic:blipFill>
+                  <pic:spPr>
+                    <a:xfrm>
+                      <a:off x="0" y="0"/>
+                      <a:ext cx="5494655" cy="2978785"/>
+                    </a:xfrm>
+                    <a:prstGeom prst="rect">
+                      <a:avLst/>
+                    </a:prstGeom>
+                  </pic:spPr>
+                </pic:pic>
+              </a:graphicData>
+            </a:graphic>
+          </wp:inline>
+        </w:drawing>
+      </w:r>
+    </w:p>
+    <w:p>
+      <w:pPr>
+        <w:pStyle w:val="18"/>
+        <w:keepNext w:val="0"/>
+        <w:keepLines w:val="0"/>
+        <w:widowControl/>
+        <w:suppressLineNumbers w:val="0"/>
+        <w:ind w:firstLine="120" w:firstLineChars="50"/>
+        <w:rPr>
+          <w:rFonts w:hint="default" w:ascii="Times New Roman" w:hAnsi="Times New Roman" w:cs="Times New Roman"/>
+          <w:b/>
+          <w:bCs/>
+        </w:rPr>
+      </w:pPr>
+      <w:r>
+        <w:rPr>
+          <w:rFonts w:hint="default" w:ascii="Times New Roman" w:hAnsi="Times New Roman" w:cs="Times New Roman"/>
+          <w:b/>
+          <w:bCs/>
+        </w:rPr>
+        <w:t xml:space="preserve">Veritabanı bağlantısı </w:t>
+      </w:r>
+      <w:r>
+        <w:rPr>
+          <w:rStyle w:val="16"/>
+          <w:rFonts w:hint="default" w:ascii="Times New Roman" w:hAnsi="Times New Roman" w:cs="Times New Roman"/>
+          <w:b/>
+          <w:bCs/>
+        </w:rPr>
+        <w:t>MySqlConnection</w:t>
+      </w:r>
+      <w:r>
+        <w:rPr>
+          <w:rFonts w:hint="default" w:ascii="Times New Roman" w:hAnsi="Times New Roman" w:cs="Times New Roman"/>
+          <w:b/>
+          <w:bCs/>
+        </w:rPr>
+        <w:t xml:space="preserve"> sınıfı ile kuruldu.SQL sorgularında parametre kullanılarak güvenli veri çekme işlemi sağlandı (</w:t>
+      </w:r>
+      <w:r>
+        <w:rPr>
+          <w:rStyle w:val="16"/>
+          <w:rFonts w:hint="default" w:ascii="Times New Roman" w:hAnsi="Times New Roman" w:cs="Times New Roman"/>
+          <w:b/>
+          <w:bCs/>
+        </w:rPr>
+        <w:t>@id</w:t>
+      </w:r>
+      <w:r>
+        <w:rPr>
+          <w:rFonts w:hint="default" w:ascii="Times New Roman" w:hAnsi="Times New Roman" w:cs="Times New Roman"/>
+          <w:b/>
+          <w:bCs/>
+        </w:rPr>
+        <w:t xml:space="preserve">, </w:t>
+      </w:r>
+      <w:r>
+        <w:rPr>
+          <w:rStyle w:val="16"/>
+          <w:rFonts w:hint="default" w:ascii="Times New Roman" w:hAnsi="Times New Roman" w:cs="Times New Roman"/>
+          <w:b/>
+          <w:bCs/>
+        </w:rPr>
+        <w:t>@kadi</w:t>
+      </w:r>
+      <w:r>
+        <w:rPr>
+          <w:rFonts w:hint="default" w:ascii="Times New Roman" w:hAnsi="Times New Roman" w:cs="Times New Roman"/>
+          <w:b/>
+          <w:bCs/>
+        </w:rPr>
+        <w:t xml:space="preserve">).Kod içerisinde olası veri bulunamama durumlarına karşı </w:t>
+      </w:r>
+      <w:r>
+        <w:rPr>
+          <w:rStyle w:val="19"/>
+          <w:rFonts w:hint="default" w:ascii="Times New Roman" w:hAnsi="Times New Roman" w:cs="Times New Roman"/>
+          <w:b/>
+          <w:bCs/>
+        </w:rPr>
+        <w:t>hata önleme</w:t>
+      </w:r>
+      <w:r>
+        <w:rPr>
+          <w:rFonts w:hint="default" w:ascii="Times New Roman" w:hAnsi="Times New Roman" w:cs="Times New Roman"/>
+          <w:b/>
+          <w:bCs/>
+        </w:rPr>
+        <w:t xml:space="preserve"> ve </w:t>
+      </w:r>
+      <w:r>
+        <w:rPr>
+          <w:rStyle w:val="19"/>
+          <w:rFonts w:hint="default" w:ascii="Times New Roman" w:hAnsi="Times New Roman" w:cs="Times New Roman"/>
+          <w:b/>
+          <w:bCs/>
+        </w:rPr>
+        <w:t>fallback</w:t>
+      </w:r>
+      <w:r>
+        <w:rPr>
+          <w:rFonts w:hint="default" w:ascii="Times New Roman" w:hAnsi="Times New Roman" w:cs="Times New Roman"/>
+          <w:b/>
+          <w:bCs/>
+        </w:rPr>
+        <w:t xml:space="preserve"> mekanizmaları eklendi.Form tamamen otomatik çalışacak şekilde yapılandırıldı, kullanıcı herhangi bir veri girişi yapmadan izin bilgilerini görebildi.</w:t>
+      </w:r>
+    </w:p>
+    <w:p>
+      <w:pPr>
+        <w:pStyle w:val="18"/>
+        <w:keepNext w:val="0"/>
+        <w:keepLines w:val="0"/>
+        <w:widowControl/>
+        <w:suppressLineNumbers w:val="0"/>
+        <w:ind w:firstLine="120" w:firstLineChars="50"/>
+        <w:rPr>
+          <w:rFonts w:hint="default" w:ascii="Times New Roman" w:hAnsi="Times New Roman" w:cs="Times New Roman"/>
+          <w:b/>
+          <w:bCs/>
+        </w:rPr>
+      </w:pPr>
+      <w:r>
+        <w:rPr>
+          <w:rFonts w:hint="default" w:ascii="Times New Roman" w:hAnsi="Times New Roman" w:cs="Times New Roman"/>
+          <w:b/>
+          <w:bCs/>
+        </w:rPr>
+        <w:t>Bu çalışmad</w:t>
+      </w:r>
+      <w:r>
+        <w:rPr>
+          <w:rFonts w:hint="default" w:ascii="Times New Roman" w:hAnsi="Times New Roman" w:cs="Times New Roman"/>
+          <w:b/>
+          <w:bCs/>
+          <w:lang w:val="tr-TR"/>
+        </w:rPr>
+        <w:t>a</w:t>
+      </w:r>
+      <w:r>
+        <w:rPr>
+          <w:rFonts w:hint="default" w:ascii="Times New Roman" w:hAnsi="Times New Roman" w:cs="Times New Roman"/>
+          <w:b/>
+          <w:bCs/>
+        </w:rPr>
+        <w:t xml:space="preserve">, </w:t>
+      </w:r>
+      <w:r>
+        <w:rPr>
+          <w:rStyle w:val="19"/>
+          <w:rFonts w:hint="default" w:ascii="Times New Roman" w:hAnsi="Times New Roman" w:cs="Times New Roman"/>
+          <w:b/>
+          <w:bCs/>
+        </w:rPr>
+        <w:t>formlar arası veri aktarımı</w:t>
+      </w:r>
+      <w:r>
+        <w:rPr>
+          <w:rFonts w:hint="default" w:ascii="Times New Roman" w:hAnsi="Times New Roman" w:cs="Times New Roman"/>
+          <w:b/>
+          <w:bCs/>
+        </w:rPr>
+        <w:t xml:space="preserve">, </w:t>
+      </w:r>
+      <w:r>
+        <w:rPr>
+          <w:rStyle w:val="19"/>
+          <w:rFonts w:hint="default" w:ascii="Times New Roman" w:hAnsi="Times New Roman" w:cs="Times New Roman"/>
+          <w:b/>
+          <w:bCs/>
+        </w:rPr>
+        <w:t>MySQL veritabanı sorguları</w:t>
+      </w:r>
+      <w:r>
+        <w:rPr>
+          <w:rFonts w:hint="default" w:ascii="Times New Roman" w:hAnsi="Times New Roman" w:cs="Times New Roman"/>
+          <w:b/>
+          <w:bCs/>
+        </w:rPr>
+        <w:t xml:space="preserve">, </w:t>
+      </w:r>
+      <w:r>
+        <w:rPr>
+          <w:rStyle w:val="19"/>
+          <w:rFonts w:hint="default" w:ascii="Times New Roman" w:hAnsi="Times New Roman" w:cs="Times New Roman"/>
+          <w:b/>
+          <w:bCs/>
+        </w:rPr>
+        <w:t>DataGridView veri gösterimi</w:t>
+      </w:r>
+      <w:r>
+        <w:rPr>
+          <w:rFonts w:hint="default" w:ascii="Times New Roman" w:hAnsi="Times New Roman" w:cs="Times New Roman"/>
+          <w:b/>
+          <w:bCs/>
+        </w:rPr>
+        <w:t xml:space="preserve"> ve </w:t>
+      </w:r>
+      <w:r>
+        <w:rPr>
+          <w:rStyle w:val="19"/>
+          <w:rFonts w:hint="default" w:ascii="Times New Roman" w:hAnsi="Times New Roman" w:cs="Times New Roman"/>
+          <w:b/>
+          <w:bCs/>
+        </w:rPr>
+        <w:t>koşullu label güncelleme</w:t>
+      </w:r>
+      <w:r>
+        <w:rPr>
+          <w:rFonts w:hint="default" w:ascii="Times New Roman" w:hAnsi="Times New Roman" w:cs="Times New Roman"/>
+          <w:b/>
+          <w:bCs/>
+        </w:rPr>
+        <w:t xml:space="preserve"> konularında deneyim kazanıldı. Ayrıca, kullanıcı bilgilerini dinamik olarak çözümleyen bir metod (</w:t>
+      </w:r>
+      <w:r>
+        <w:rPr>
+          <w:rStyle w:val="16"/>
+          <w:rFonts w:hint="default" w:ascii="Times New Roman" w:hAnsi="Times New Roman" w:cs="Times New Roman"/>
+          <w:b/>
+          <w:bCs/>
+        </w:rPr>
+        <w:t>TryResolveKullaniciAdiFromParent</w:t>
+      </w:r>
+      <w:r>
+        <w:rPr>
+          <w:rFonts w:hint="default" w:ascii="Times New Roman" w:hAnsi="Times New Roman" w:cs="Times New Roman"/>
+          <w:b/>
+          <w:bCs/>
+        </w:rPr>
+        <w:t>) geliştirildi.</w:t>
+      </w:r>
+    </w:p>
+    <w:p>
+      <w:pPr>
+        <w:pStyle w:val="18"/>
+        <w:keepNext w:val="0"/>
+        <w:keepLines w:val="0"/>
+        <w:widowControl/>
+        <w:suppressLineNumbers w:val="0"/>
+        <w:rPr>
+          <w:rFonts w:hint="default" w:ascii="Times New Roman" w:hAnsi="Times New Roman" w:eastAsia="SimSun" w:cs="Times New Roman"/>
+          <w:b/>
+          <w:bCs/>
+          <w:sz w:val="24"/>
+          <w:szCs w:val="24"/>
+          <w:lang w:val="tr-TR"/>
+        </w:rPr>
       </w:pPr>
     </w:p>
     <w:p>
@@ -9232,7 +10226,785 @@
     </w:p>
     <w:p>
       <w:pPr>
-        <w:jc w:val="both"/>
+        <w:pStyle w:val="18"/>
+        <w:keepNext w:val="0"/>
+        <w:keepLines w:val="0"/>
+        <w:widowControl/>
+        <w:suppressLineNumbers w:val="0"/>
+        <w:ind w:firstLine="120" w:firstLineChars="50"/>
+        <w:rPr>
+          <w:rFonts w:hint="default" w:ascii="Times New Roman" w:hAnsi="Times New Roman" w:cs="Times New Roman"/>
+          <w:b/>
+          <w:bCs/>
+        </w:rPr>
+      </w:pPr>
+      <w:r>
+        <w:rPr>
+          <w:rFonts w:hint="default" w:ascii="Times New Roman" w:hAnsi="Times New Roman" w:cs="Times New Roman"/>
+          <w:b/>
+          <w:bCs/>
+        </w:rPr>
+        <w:t xml:space="preserve">Bugün, </w:t>
+      </w:r>
+      <w:r>
+        <w:rPr>
+          <w:rStyle w:val="19"/>
+          <w:rFonts w:hint="default" w:ascii="Times New Roman" w:hAnsi="Times New Roman" w:cs="Times New Roman"/>
+          <w:b/>
+          <w:bCs/>
+        </w:rPr>
+        <w:t>“İzin Talebi”</w:t>
+      </w:r>
+      <w:r>
+        <w:rPr>
+          <w:rFonts w:hint="default" w:ascii="Times New Roman" w:hAnsi="Times New Roman" w:cs="Times New Roman"/>
+          <w:b/>
+          <w:bCs/>
+        </w:rPr>
+        <w:t xml:space="preserve"> adındaki Form8 üzerinde çalışma yapıldı. Bu form, sisteme giriş yapan personelin izin hakkını görüntüleyip yeni izin talebi oluşturmasına olanak sağlayacak şekilde geliştirildi.Form yüklendiğinde (</w:t>
+      </w:r>
+      <w:r>
+        <w:rPr>
+          <w:rStyle w:val="16"/>
+          <w:rFonts w:hint="default" w:ascii="Times New Roman" w:hAnsi="Times New Roman" w:cs="Times New Roman"/>
+          <w:b/>
+          <w:bCs/>
+        </w:rPr>
+        <w:t>Form8_Load</w:t>
+      </w:r>
+      <w:r>
+        <w:rPr>
+          <w:rFonts w:hint="default" w:ascii="Times New Roman" w:hAnsi="Times New Roman" w:cs="Times New Roman"/>
+          <w:b/>
+          <w:bCs/>
+        </w:rPr>
+        <w:t xml:space="preserve">), </w:t>
+      </w:r>
+      <w:r>
+        <w:rPr>
+          <w:rStyle w:val="19"/>
+          <w:rFonts w:hint="default" w:ascii="Times New Roman" w:hAnsi="Times New Roman" w:cs="Times New Roman"/>
+          <w:b/>
+          <w:bCs/>
+        </w:rPr>
+        <w:t>IzinHakkiGetir()</w:t>
+      </w:r>
+      <w:r>
+        <w:rPr>
+          <w:rFonts w:hint="default" w:ascii="Times New Roman" w:hAnsi="Times New Roman" w:cs="Times New Roman"/>
+          <w:b/>
+          <w:bCs/>
+        </w:rPr>
+        <w:t xml:space="preserve"> metodu çalıştırılarak personelin kalan izin hakkı </w:t>
+      </w:r>
+      <w:r>
+        <w:rPr>
+          <w:rStyle w:val="19"/>
+          <w:rFonts w:hint="default" w:ascii="Times New Roman" w:hAnsi="Times New Roman" w:cs="Times New Roman"/>
+          <w:b/>
+          <w:bCs/>
+        </w:rPr>
+        <w:t>label1</w:t>
+      </w:r>
+      <w:r>
+        <w:rPr>
+          <w:rFonts w:hint="default" w:ascii="Times New Roman" w:hAnsi="Times New Roman" w:cs="Times New Roman"/>
+          <w:b/>
+          <w:bCs/>
+        </w:rPr>
+        <w:t xml:space="preserve"> üzerinde gösterildi.</w:t>
+      </w:r>
+    </w:p>
+    <w:p>
+      <w:pPr>
+        <w:pStyle w:val="18"/>
+        <w:keepNext w:val="0"/>
+        <w:keepLines w:val="0"/>
+        <w:widowControl/>
+        <w:suppressLineNumbers w:val="0"/>
+        <w:ind w:firstLine="120" w:firstLineChars="50"/>
+        <w:rPr>
+          <w:rFonts w:hint="default" w:ascii="Times New Roman" w:hAnsi="Times New Roman" w:cs="Times New Roman"/>
+          <w:b/>
+          <w:bCs/>
+        </w:rPr>
+      </w:pPr>
+      <w:r>
+        <w:rPr>
+          <w:rStyle w:val="19"/>
+          <w:rFonts w:hint="default" w:ascii="Times New Roman" w:hAnsi="Times New Roman" w:cs="Times New Roman"/>
+          <w:b/>
+          <w:bCs/>
+        </w:rPr>
+        <w:t>IzinHakkiGetir()</w:t>
+      </w:r>
+      <w:r>
+        <w:rPr>
+          <w:rFonts w:hint="default" w:ascii="Times New Roman" w:hAnsi="Times New Roman" w:cs="Times New Roman"/>
+          <w:b/>
+          <w:bCs/>
+        </w:rPr>
+        <w:t xml:space="preserve"> →Öncelikle giriş yapan personelin kullanıcı adını bulmak için </w:t>
+      </w:r>
+      <w:r>
+        <w:rPr>
+          <w:rStyle w:val="19"/>
+          <w:rFonts w:hint="default" w:ascii="Times New Roman" w:hAnsi="Times New Roman" w:cs="Times New Roman"/>
+          <w:b/>
+          <w:bCs/>
+        </w:rPr>
+        <w:t>TryResolveKullaniciAdiFromParent()</w:t>
+      </w:r>
+      <w:r>
+        <w:rPr>
+          <w:rFonts w:hint="default" w:ascii="Times New Roman" w:hAnsi="Times New Roman" w:cs="Times New Roman"/>
+          <w:b/>
+          <w:bCs/>
+        </w:rPr>
+        <w:t xml:space="preserve"> metodu çalıştırıldı</w:t>
+      </w:r>
+      <w:r>
+        <w:rPr>
+          <w:rFonts w:hint="default" w:ascii="Times New Roman" w:hAnsi="Times New Roman" w:cs="Times New Roman"/>
+          <w:b/>
+          <w:bCs/>
+          <w:lang w:val="tr-TR"/>
+        </w:rPr>
+        <w:t>.</w:t>
+      </w:r>
+      <w:r>
+        <w:rPr>
+          <w:rFonts w:hint="default" w:ascii="Times New Roman" w:hAnsi="Times New Roman" w:cs="Times New Roman"/>
+          <w:b/>
+          <w:bCs/>
+        </w:rPr>
+        <w:t xml:space="preserve">Kullanıcı adı bulunamadığında alternatif olarak </w:t>
+      </w:r>
+      <w:r>
+        <w:rPr>
+          <w:rStyle w:val="19"/>
+          <w:rFonts w:hint="default" w:ascii="Times New Roman" w:hAnsi="Times New Roman" w:cs="Times New Roman"/>
+          <w:b/>
+          <w:bCs/>
+        </w:rPr>
+        <w:t>Windows kullanıcı adı</w:t>
+      </w:r>
+      <w:r>
+        <w:rPr>
+          <w:rFonts w:hint="default" w:ascii="Times New Roman" w:hAnsi="Times New Roman" w:cs="Times New Roman"/>
+          <w:b/>
+          <w:bCs/>
+        </w:rPr>
+        <w:t xml:space="preserve"> veya daha önce set edilen </w:t>
+      </w:r>
+      <w:r>
+        <w:rPr>
+          <w:rStyle w:val="19"/>
+          <w:rFonts w:hint="default" w:ascii="Times New Roman" w:hAnsi="Times New Roman" w:cs="Times New Roman"/>
+          <w:b/>
+          <w:bCs/>
+        </w:rPr>
+        <w:t>personelId</w:t>
+      </w:r>
+      <w:r>
+        <w:rPr>
+          <w:rFonts w:hint="default" w:ascii="Times New Roman" w:hAnsi="Times New Roman" w:cs="Times New Roman"/>
+          <w:b/>
+          <w:bCs/>
+        </w:rPr>
+        <w:t xml:space="preserve"> bilgisi kullanıldı.MySQL üzerinden </w:t>
+      </w:r>
+      <w:r>
+        <w:rPr>
+          <w:rStyle w:val="19"/>
+          <w:rFonts w:hint="default" w:ascii="Times New Roman" w:hAnsi="Times New Roman" w:cs="Times New Roman"/>
+          <w:b/>
+          <w:bCs/>
+        </w:rPr>
+        <w:t>personel</w:t>
+      </w:r>
+      <w:r>
+        <w:rPr>
+          <w:rFonts w:hint="default" w:ascii="Times New Roman" w:hAnsi="Times New Roman" w:cs="Times New Roman"/>
+          <w:b/>
+          <w:bCs/>
+        </w:rPr>
+        <w:t xml:space="preserve"> tablosuna sorgu atılarak </w:t>
+      </w:r>
+      <w:r>
+        <w:rPr>
+          <w:rStyle w:val="19"/>
+          <w:rFonts w:hint="default" w:ascii="Times New Roman" w:hAnsi="Times New Roman" w:cs="Times New Roman"/>
+          <w:b/>
+          <w:bCs/>
+        </w:rPr>
+        <w:t>izin_gun_sayisi</w:t>
+      </w:r>
+      <w:r>
+        <w:rPr>
+          <w:rFonts w:hint="default" w:ascii="Times New Roman" w:hAnsi="Times New Roman" w:cs="Times New Roman"/>
+          <w:b/>
+          <w:bCs/>
+        </w:rPr>
+        <w:t xml:space="preserve"> bilgisi elde edildi.Veri bulun</w:t>
+      </w:r>
+      <w:r>
+        <w:rPr>
+          <w:rFonts w:hint="default" w:ascii="Times New Roman" w:hAnsi="Times New Roman" w:cs="Times New Roman"/>
+          <w:b/>
+          <w:bCs/>
+          <w:lang w:val="tr-TR"/>
+        </w:rPr>
+        <w:t>a</w:t>
+      </w:r>
+      <w:r>
+        <w:rPr>
+          <w:rFonts w:hint="default" w:ascii="Times New Roman" w:hAnsi="Times New Roman" w:cs="Times New Roman"/>
+          <w:b/>
+          <w:bCs/>
+        </w:rPr>
+        <w:t xml:space="preserve">mazsa tabloda ilk kayıt alınarak (fallback yöntemi) kullanıcıya bilgilendirme yapıldı.Sonuç, izin hakkı gün sayısı olarak </w:t>
+      </w:r>
+      <w:r>
+        <w:rPr>
+          <w:rStyle w:val="19"/>
+          <w:rFonts w:hint="default" w:ascii="Times New Roman" w:hAnsi="Times New Roman" w:cs="Times New Roman"/>
+          <w:b/>
+          <w:bCs/>
+        </w:rPr>
+        <w:t>label1</w:t>
+      </w:r>
+      <w:r>
+        <w:rPr>
+          <w:rFonts w:hint="default" w:ascii="Times New Roman" w:hAnsi="Times New Roman" w:cs="Times New Roman"/>
+          <w:b/>
+          <w:bCs/>
+        </w:rPr>
+        <w:t xml:space="preserve"> üzerinde gösterildi.</w:t>
+      </w:r>
+    </w:p>
+    <w:p>
+      <w:pPr>
+        <w:pStyle w:val="18"/>
+        <w:keepNext w:val="0"/>
+        <w:keepLines w:val="0"/>
+        <w:widowControl/>
+        <w:suppressLineNumbers w:val="0"/>
+        <w:ind w:firstLine="120" w:firstLineChars="50"/>
+        <w:rPr>
+          <w:rFonts w:hint="default" w:ascii="Times New Roman" w:hAnsi="Times New Roman" w:cs="Times New Roman"/>
+          <w:b/>
+          <w:bCs/>
+        </w:rPr>
+      </w:pPr>
+      <w:r>
+        <w:rPr>
+          <w:rFonts w:hint="default" w:ascii="Times New Roman" w:hAnsi="Times New Roman" w:cs="Times New Roman"/>
+          <w:b/>
+          <w:bCs/>
+          <w:lang w:val="tr-TR"/>
+        </w:rPr>
+        <w:t>İzin_Talep_Et butonuna basılmadan önce k</w:t>
+      </w:r>
+      <w:r>
+        <w:rPr>
+          <w:rFonts w:hint="default" w:ascii="Times New Roman" w:hAnsi="Times New Roman" w:cs="Times New Roman"/>
+          <w:b/>
+          <w:bCs/>
+        </w:rPr>
+        <w:t xml:space="preserve">ullanıcı </w:t>
+      </w:r>
+      <w:r>
+        <w:rPr>
+          <w:rStyle w:val="19"/>
+          <w:rFonts w:hint="default" w:ascii="Times New Roman" w:hAnsi="Times New Roman" w:cs="Times New Roman"/>
+          <w:b/>
+          <w:bCs/>
+        </w:rPr>
+        <w:t>başlangıç</w:t>
+      </w:r>
+      <w:r>
+        <w:rPr>
+          <w:rFonts w:hint="default" w:ascii="Times New Roman" w:hAnsi="Times New Roman" w:cs="Times New Roman"/>
+          <w:b/>
+          <w:bCs/>
+        </w:rPr>
+        <w:t xml:space="preserve"> ve </w:t>
+      </w:r>
+      <w:r>
+        <w:rPr>
+          <w:rStyle w:val="19"/>
+          <w:rFonts w:hint="default" w:ascii="Times New Roman" w:hAnsi="Times New Roman" w:cs="Times New Roman"/>
+          <w:b/>
+          <w:bCs/>
+        </w:rPr>
+        <w:t>bitiş</w:t>
+      </w:r>
+      <w:r>
+        <w:rPr>
+          <w:rFonts w:hint="default" w:ascii="Times New Roman" w:hAnsi="Times New Roman" w:cs="Times New Roman"/>
+          <w:b/>
+          <w:bCs/>
+        </w:rPr>
+        <w:t xml:space="preserve"> tarihlerini </w:t>
+      </w:r>
+      <w:r>
+        <w:rPr>
+          <w:rStyle w:val="16"/>
+          <w:rFonts w:hint="default" w:ascii="Times New Roman" w:hAnsi="Times New Roman" w:cs="Times New Roman"/>
+          <w:b/>
+          <w:bCs/>
+        </w:rPr>
+        <w:t>dateTimePicker1</w:t>
+      </w:r>
+      <w:r>
+        <w:rPr>
+          <w:rFonts w:hint="default" w:ascii="Times New Roman" w:hAnsi="Times New Roman" w:cs="Times New Roman"/>
+          <w:b/>
+          <w:bCs/>
+        </w:rPr>
+        <w:t xml:space="preserve"> ve </w:t>
+      </w:r>
+      <w:r>
+        <w:rPr>
+          <w:rStyle w:val="16"/>
+          <w:rFonts w:hint="default" w:ascii="Times New Roman" w:hAnsi="Times New Roman" w:cs="Times New Roman"/>
+          <w:b/>
+          <w:bCs/>
+        </w:rPr>
+        <w:t>dateTimePicker2</w:t>
+      </w:r>
+      <w:r>
+        <w:rPr>
+          <w:rFonts w:hint="default" w:ascii="Times New Roman" w:hAnsi="Times New Roman" w:cs="Times New Roman"/>
+          <w:b/>
+          <w:bCs/>
+        </w:rPr>
+        <w:t xml:space="preserve"> kontrollerinden seçti.Bitiş tarihinin, başlangıç tarihinden önce olup olmadığı kontrol edildi. Hatalı seçimde kullanıcı uyarıldı.</w:t>
+      </w:r>
+      <w:r>
+        <w:rPr>
+          <w:rStyle w:val="16"/>
+          <w:rFonts w:hint="default" w:ascii="Times New Roman" w:hAnsi="Times New Roman" w:cs="Times New Roman"/>
+          <w:b/>
+          <w:bCs/>
+        </w:rPr>
+        <w:t>personelId</w:t>
+      </w:r>
+      <w:r>
+        <w:rPr>
+          <w:rFonts w:hint="default" w:ascii="Times New Roman" w:hAnsi="Times New Roman" w:cs="Times New Roman"/>
+          <w:b/>
+          <w:bCs/>
+        </w:rPr>
+        <w:t xml:space="preserve"> mevcut değilse, veritabanından kullanıcı adına göre çekildi.Gerekli bilgiler tamamlandıktan sonra</w:t>
+      </w:r>
+      <w:r>
+        <w:rPr>
+          <w:rFonts w:hint="default" w:ascii="Times New Roman" w:hAnsi="Times New Roman" w:cs="Times New Roman"/>
+          <w:b/>
+          <w:bCs/>
+          <w:lang w:val="tr-TR"/>
+        </w:rPr>
+        <w:t xml:space="preserve"> İzin_Talep_Et butonuna basıldığında</w:t>
+      </w:r>
+      <w:r>
+        <w:rPr>
+          <w:rFonts w:hint="default" w:ascii="Times New Roman" w:hAnsi="Times New Roman" w:cs="Times New Roman"/>
+          <w:b/>
+          <w:bCs/>
+        </w:rPr>
+        <w:t xml:space="preserve"> MySQL veritabanındaki </w:t>
+      </w:r>
+      <w:r>
+        <w:rPr>
+          <w:rStyle w:val="19"/>
+          <w:rFonts w:hint="default" w:ascii="Times New Roman" w:hAnsi="Times New Roman" w:cs="Times New Roman"/>
+          <w:b/>
+          <w:bCs/>
+        </w:rPr>
+        <w:t>izin_talepleri</w:t>
+      </w:r>
+      <w:r>
+        <w:rPr>
+          <w:rFonts w:hint="default" w:ascii="Times New Roman" w:hAnsi="Times New Roman" w:cs="Times New Roman"/>
+          <w:b/>
+          <w:bCs/>
+        </w:rPr>
+        <w:t xml:space="preserve"> tablosuna </w:t>
+      </w:r>
+      <w:r>
+        <w:rPr>
+          <w:rStyle w:val="16"/>
+          <w:rFonts w:hint="default" w:ascii="Times New Roman" w:hAnsi="Times New Roman" w:cs="Times New Roman"/>
+          <w:b/>
+          <w:bCs/>
+        </w:rPr>
+        <w:t>INSERT</w:t>
+      </w:r>
+      <w:r>
+        <w:rPr>
+          <w:rFonts w:hint="default" w:ascii="Times New Roman" w:hAnsi="Times New Roman" w:cs="Times New Roman"/>
+          <w:b/>
+          <w:bCs/>
+        </w:rPr>
+        <w:t xml:space="preserve"> sorgusu ile yeni izin kaydı eklendi.İşlem başarıyla tamamlandığında kullanıcıya </w:t>
+      </w:r>
+      <w:r>
+        <w:rPr>
+          <w:rStyle w:val="19"/>
+          <w:rFonts w:hint="default" w:ascii="Times New Roman" w:hAnsi="Times New Roman" w:cs="Times New Roman"/>
+          <w:b/>
+          <w:bCs/>
+        </w:rPr>
+        <w:t>“İzin talebiniz gönderildi. Onay bekleniyor.”</w:t>
+      </w:r>
+      <w:r>
+        <w:rPr>
+          <w:rFonts w:hint="default" w:ascii="Times New Roman" w:hAnsi="Times New Roman" w:cs="Times New Roman"/>
+          <w:b/>
+          <w:bCs/>
+        </w:rPr>
+        <w:t xml:space="preserve"> mesajı gösterildi.</w:t>
+      </w:r>
+    </w:p>
+    <w:p>
+      <w:pPr>
+        <w:pStyle w:val="18"/>
+        <w:keepNext w:val="0"/>
+        <w:keepLines w:val="0"/>
+        <w:widowControl/>
+        <w:suppressLineNumbers w:val="0"/>
+        <w:ind w:firstLine="120" w:firstLineChars="50"/>
+        <w:rPr>
+          <w:rFonts w:hint="default" w:ascii="Times New Roman" w:hAnsi="Times New Roman" w:cs="Times New Roman"/>
+          <w:b/>
+          <w:bCs/>
+        </w:rPr>
+      </w:pPr>
+      <w:r>
+        <w:rPr>
+          <w:rFonts w:hint="default" w:ascii="Times New Roman" w:hAnsi="Times New Roman" w:cs="Times New Roman"/>
+          <w:b/>
+          <w:bCs/>
+        </w:rPr>
+        <w:t xml:space="preserve">Veritabanı bağlantısı </w:t>
+      </w:r>
+      <w:r>
+        <w:rPr>
+          <w:rStyle w:val="19"/>
+          <w:rFonts w:hint="default" w:ascii="Times New Roman" w:hAnsi="Times New Roman" w:cs="Times New Roman"/>
+          <w:b/>
+          <w:bCs/>
+        </w:rPr>
+        <w:t>MySqlConnection</w:t>
+      </w:r>
+      <w:r>
+        <w:rPr>
+          <w:rFonts w:hint="default" w:ascii="Times New Roman" w:hAnsi="Times New Roman" w:cs="Times New Roman"/>
+          <w:b/>
+          <w:bCs/>
+        </w:rPr>
+        <w:t xml:space="preserve"> sınıfı ile kuruldu.SQL sorgularında </w:t>
+      </w:r>
+      <w:r>
+        <w:rPr>
+          <w:rStyle w:val="19"/>
+          <w:rFonts w:hint="default" w:ascii="Times New Roman" w:hAnsi="Times New Roman" w:cs="Times New Roman"/>
+          <w:b/>
+          <w:bCs/>
+        </w:rPr>
+        <w:t>parametre</w:t>
+      </w:r>
+      <w:r>
+        <w:rPr>
+          <w:rFonts w:hint="default" w:ascii="Times New Roman" w:hAnsi="Times New Roman" w:cs="Times New Roman"/>
+          <w:b/>
+          <w:bCs/>
+        </w:rPr>
+        <w:t xml:space="preserve"> kullanılarak güvenli veri ekleme sağlandı (</w:t>
+      </w:r>
+      <w:r>
+        <w:rPr>
+          <w:rStyle w:val="16"/>
+          <w:rFonts w:hint="default" w:ascii="Times New Roman" w:hAnsi="Times New Roman" w:cs="Times New Roman"/>
+          <w:b/>
+          <w:bCs/>
+        </w:rPr>
+        <w:t>@pid</w:t>
+      </w:r>
+      <w:r>
+        <w:rPr>
+          <w:rFonts w:hint="default" w:ascii="Times New Roman" w:hAnsi="Times New Roman" w:cs="Times New Roman"/>
+          <w:b/>
+          <w:bCs/>
+        </w:rPr>
+        <w:t xml:space="preserve">, </w:t>
+      </w:r>
+      <w:r>
+        <w:rPr>
+          <w:rStyle w:val="16"/>
+          <w:rFonts w:hint="default" w:ascii="Times New Roman" w:hAnsi="Times New Roman" w:cs="Times New Roman"/>
+          <w:b/>
+          <w:bCs/>
+        </w:rPr>
+        <w:t>@bas</w:t>
+      </w:r>
+      <w:r>
+        <w:rPr>
+          <w:rFonts w:hint="default" w:ascii="Times New Roman" w:hAnsi="Times New Roman" w:cs="Times New Roman"/>
+          <w:b/>
+          <w:bCs/>
+        </w:rPr>
+        <w:t xml:space="preserve">, </w:t>
+      </w:r>
+      <w:r>
+        <w:rPr>
+          <w:rStyle w:val="16"/>
+          <w:rFonts w:hint="default" w:ascii="Times New Roman" w:hAnsi="Times New Roman" w:cs="Times New Roman"/>
+          <w:b/>
+          <w:bCs/>
+        </w:rPr>
+        <w:t>@bit</w:t>
+      </w:r>
+      <w:r>
+        <w:rPr>
+          <w:rFonts w:hint="default" w:ascii="Times New Roman" w:hAnsi="Times New Roman" w:cs="Times New Roman"/>
+          <w:b/>
+          <w:bCs/>
+        </w:rPr>
+        <w:t xml:space="preserve">, </w:t>
+      </w:r>
+      <w:r>
+        <w:rPr>
+          <w:rStyle w:val="16"/>
+          <w:rFonts w:hint="default" w:ascii="Times New Roman" w:hAnsi="Times New Roman" w:cs="Times New Roman"/>
+          <w:b/>
+          <w:bCs/>
+        </w:rPr>
+        <w:t>@kadi</w:t>
+      </w:r>
+      <w:r>
+        <w:rPr>
+          <w:rFonts w:hint="default" w:ascii="Times New Roman" w:hAnsi="Times New Roman" w:cs="Times New Roman"/>
+          <w:b/>
+          <w:bCs/>
+        </w:rPr>
+        <w:t xml:space="preserve">).Kod içerisinde veri bulunamama ve bağlantı hatalarına karşı </w:t>
+      </w:r>
+      <w:r>
+        <w:rPr>
+          <w:rStyle w:val="19"/>
+          <w:rFonts w:hint="default" w:ascii="Times New Roman" w:hAnsi="Times New Roman" w:cs="Times New Roman"/>
+          <w:b/>
+          <w:bCs/>
+        </w:rPr>
+        <w:t>try-catch</w:t>
+      </w:r>
+      <w:r>
+        <w:rPr>
+          <w:rFonts w:hint="default" w:ascii="Times New Roman" w:hAnsi="Times New Roman" w:cs="Times New Roman"/>
+          <w:b/>
+          <w:bCs/>
+        </w:rPr>
+        <w:t xml:space="preserve"> blokları ile hata yönetimi uygulandı.Form, otomatik olarak kullanıcı bilgilerini çözüp, izin hakkını gösterecek ve izin talebini veritabanına kaydedecek şekilde yapılandırıldı.</w:t>
+      </w:r>
+    </w:p>
+    <w:p>
+      <w:pPr>
+        <w:pStyle w:val="18"/>
+        <w:keepNext w:val="0"/>
+        <w:keepLines w:val="0"/>
+        <w:widowControl/>
+        <w:suppressLineNumbers w:val="0"/>
+        <w:ind w:firstLine="120" w:firstLineChars="50"/>
+        <w:rPr>
+          <w:rFonts w:hint="default" w:ascii="Times New Roman" w:hAnsi="Times New Roman" w:cs="Times New Roman"/>
+          <w:b/>
+          <w:bCs/>
+          <w:lang w:val="tr-TR"/>
+        </w:rPr>
+      </w:pPr>
+      <w:r>
+        <w:rPr>
+          <w:rFonts w:hint="default" w:ascii="Times New Roman" w:hAnsi="Times New Roman" w:cs="Times New Roman"/>
+          <w:b/>
+          <w:bCs/>
+          <w:lang w:val="tr-TR"/>
+        </w:rPr>
+        <w:t xml:space="preserve">      </w:t>
+      </w:r>
+      <w:r>
+        <w:rPr>
+          <w:rFonts w:hint="default" w:ascii="Times New Roman" w:hAnsi="Times New Roman" w:cs="Times New Roman"/>
+          <w:b/>
+          <w:bCs/>
+          <w:lang w:val="tr-TR"/>
+        </w:rPr>
+        <w:drawing>
+          <wp:inline distT="0" distB="0" distL="114300" distR="114300">
+            <wp:extent cx="6095365" cy="2166620"/>
+            <wp:effectExtent l="0" t="0" r="635" b="5080"/>
+            <wp:docPr id="9" name="Picture 9" descr="Ekran görüntüsü 2025-08-14 083538"/>
+            <wp:cNvGraphicFramePr>
+              <a:graphicFrameLocks xmlns:a="http://schemas.openxmlformats.org/drawingml/2006/main" noChangeAspect="1"/>
+            </wp:cNvGraphicFramePr>
+            <a:graphic xmlns:a="http://schemas.openxmlformats.org/drawingml/2006/main">
+              <a:graphicData uri="http://schemas.openxmlformats.org/drawingml/2006/picture">
+                <pic:pic xmlns:pic="http://schemas.openxmlformats.org/drawingml/2006/picture">
+                  <pic:nvPicPr>
+                    <pic:cNvPr id="9" name="Picture 9" descr="Ekran görüntüsü 2025-08-14 083538"/>
+                    <pic:cNvPicPr>
+                      <a:picLocks noChangeAspect="1"/>
+                    </pic:cNvPicPr>
+                  </pic:nvPicPr>
+                  <pic:blipFill>
+                    <a:blip r:embed="rId16"/>
+                    <a:stretch>
+                      <a:fillRect/>
+                    </a:stretch>
+                  </pic:blipFill>
+                  <pic:spPr>
+                    <a:xfrm>
+                      <a:off x="0" y="0"/>
+                      <a:ext cx="6095365" cy="2166620"/>
+                    </a:xfrm>
+                    <a:prstGeom prst="rect">
+                      <a:avLst/>
+                    </a:prstGeom>
+                  </pic:spPr>
+                </pic:pic>
+              </a:graphicData>
+            </a:graphic>
+          </wp:inline>
+        </w:drawing>
+      </w:r>
+    </w:p>
+    <w:p>
+      <w:pPr>
+        <w:pStyle w:val="18"/>
+        <w:keepNext w:val="0"/>
+        <w:keepLines w:val="0"/>
+        <w:widowControl/>
+        <w:suppressLineNumbers w:val="0"/>
+        <w:ind w:firstLine="120" w:firstLineChars="50"/>
+        <w:rPr>
+          <w:rFonts w:hint="default" w:ascii="Times New Roman" w:hAnsi="Times New Roman" w:cs="Times New Roman"/>
+          <w:b/>
+          <w:bCs/>
+        </w:rPr>
+      </w:pPr>
+      <w:r>
+        <w:rPr>
+          <w:rFonts w:hint="default" w:ascii="Times New Roman" w:hAnsi="Times New Roman" w:cs="Times New Roman"/>
+          <w:b/>
+          <w:bCs/>
+        </w:rPr>
+        <w:t xml:space="preserve">Bu çalışmada, </w:t>
+      </w:r>
+      <w:r>
+        <w:rPr>
+          <w:rFonts w:hint="default" w:ascii="Times New Roman" w:hAnsi="Times New Roman" w:cs="Times New Roman"/>
+          <w:b/>
+          <w:bCs/>
+          <w:lang w:val="tr-TR"/>
+        </w:rPr>
+        <w:t>V</w:t>
+      </w:r>
+      <w:r>
+        <w:rPr>
+          <w:rStyle w:val="19"/>
+          <w:rFonts w:hint="default" w:ascii="Times New Roman" w:hAnsi="Times New Roman" w:cs="Times New Roman"/>
+          <w:b/>
+          <w:bCs/>
+        </w:rPr>
+        <w:t>eritabanına veri ekleme (INSERT)</w:t>
+      </w:r>
+      <w:r>
+        <w:rPr>
+          <w:rFonts w:hint="default" w:ascii="Times New Roman" w:hAnsi="Times New Roman" w:cs="Times New Roman"/>
+          <w:b/>
+          <w:bCs/>
+        </w:rPr>
+        <w:t xml:space="preserve">, </w:t>
+      </w:r>
+      <w:r>
+        <w:rPr>
+          <w:rStyle w:val="19"/>
+          <w:rFonts w:hint="default" w:ascii="Times New Roman" w:hAnsi="Times New Roman" w:cs="Times New Roman"/>
+          <w:b/>
+          <w:bCs/>
+        </w:rPr>
+        <w:t>kullanıcı bilgilerini otomatik çözümleme</w:t>
+      </w:r>
+      <w:r>
+        <w:rPr>
+          <w:rFonts w:hint="default" w:ascii="Times New Roman" w:hAnsi="Times New Roman" w:cs="Times New Roman"/>
+          <w:b/>
+          <w:bCs/>
+        </w:rPr>
+        <w:t xml:space="preserve">, </w:t>
+      </w:r>
+      <w:r>
+        <w:rPr>
+          <w:rStyle w:val="19"/>
+          <w:rFonts w:hint="default" w:ascii="Times New Roman" w:hAnsi="Times New Roman" w:cs="Times New Roman"/>
+          <w:b/>
+          <w:bCs/>
+        </w:rPr>
+        <w:t>formlar arası veri aktarımı</w:t>
+      </w:r>
+      <w:r>
+        <w:rPr>
+          <w:rFonts w:hint="default" w:ascii="Times New Roman" w:hAnsi="Times New Roman" w:cs="Times New Roman"/>
+          <w:b/>
+          <w:bCs/>
+        </w:rPr>
+        <w:t xml:space="preserve">, </w:t>
+      </w:r>
+      <w:r>
+        <w:rPr>
+          <w:rStyle w:val="19"/>
+          <w:rFonts w:hint="default" w:ascii="Times New Roman" w:hAnsi="Times New Roman" w:cs="Times New Roman"/>
+          <w:b/>
+          <w:bCs/>
+        </w:rPr>
+        <w:t>tarih doğrulama işlemleri</w:t>
+      </w:r>
+      <w:r>
+        <w:rPr>
+          <w:rFonts w:hint="default" w:ascii="Times New Roman" w:hAnsi="Times New Roman" w:cs="Times New Roman"/>
+          <w:b/>
+          <w:bCs/>
+        </w:rPr>
+        <w:t xml:space="preserve"> ve </w:t>
+      </w:r>
+      <w:r>
+        <w:rPr>
+          <w:rStyle w:val="19"/>
+          <w:rFonts w:hint="default" w:ascii="Times New Roman" w:hAnsi="Times New Roman" w:cs="Times New Roman"/>
+          <w:b/>
+          <w:bCs/>
+        </w:rPr>
+        <w:t>hata yönetimi</w:t>
+      </w:r>
+      <w:r>
+        <w:rPr>
+          <w:rFonts w:hint="default" w:ascii="Times New Roman" w:hAnsi="Times New Roman" w:cs="Times New Roman"/>
+          <w:b/>
+          <w:bCs/>
+        </w:rPr>
+        <w:t xml:space="preserve"> konularında deneyim kazanıldı. Ayrıca, parametreli SQL sorgularının güvenlik avantajları ve MySQL bağlantı yönetimi üzerine pratik yapıldı.</w:t>
+      </w:r>
+    </w:p>
+    <w:p>
+      <w:pPr>
+        <w:jc w:val="both"/>
+        <w:rPr>
+          <w:rFonts w:hint="default" w:ascii="Times New Roman" w:hAnsi="Times New Roman" w:cs="Times New Roman"/>
+          <w:b/>
+          <w:bCs/>
+        </w:rPr>
       </w:pPr>
     </w:p>
     <w:p>

</xml_diff>

<commit_message>
Staj Defteri 10. ve 11. gün dolduruldu.
</commit_message>
<xml_diff>
--- a/Staj Defteri.docx
+++ b/Staj Defteri.docx
@@ -3099,10 +3099,21 @@
               <w:spacing w:after="0" w:line="240" w:lineRule="auto"/>
               <w:jc w:val="both"/>
               <w:rPr>
-                <w:b/>
-                <w:bCs/>
-              </w:rPr>
-            </w:pPr>
+                <w:rFonts w:hint="default"/>
+                <w:b/>
+                <w:bCs/>
+                <w:lang w:val="tr-TR"/>
+              </w:rPr>
+            </w:pPr>
+            <w:r>
+              <w:rPr>
+                <w:rFonts w:hint="default"/>
+                <w:b/>
+                <w:bCs/>
+                <w:lang w:val="tr-TR"/>
+              </w:rPr>
+              <w:t>15.08.2025</w:t>
+            </w:r>
           </w:p>
         </w:tc>
         <w:tc>
@@ -3115,10 +3126,21 @@
               <w:spacing w:after="0" w:line="240" w:lineRule="auto"/>
               <w:jc w:val="both"/>
               <w:rPr>
-                <w:b/>
-                <w:bCs/>
-              </w:rPr>
-            </w:pPr>
+                <w:rFonts w:hint="default"/>
+                <w:b/>
+                <w:bCs/>
+                <w:lang w:val="tr-TR"/>
+              </w:rPr>
+            </w:pPr>
+            <w:r>
+              <w:rPr>
+                <w:rFonts w:hint="default"/>
+                <w:b/>
+                <w:bCs/>
+                <w:lang w:val="tr-TR"/>
+              </w:rPr>
+              <w:t>8</w:t>
+            </w:r>
           </w:p>
         </w:tc>
         <w:tc>
@@ -3132,10 +3154,21 @@
               <w:spacing w:after="0" w:line="240" w:lineRule="auto"/>
               <w:jc w:val="both"/>
               <w:rPr>
-                <w:b/>
-                <w:bCs/>
-              </w:rPr>
-            </w:pPr>
+                <w:rFonts w:hint="default"/>
+                <w:b/>
+                <w:bCs/>
+                <w:lang w:val="tr-TR"/>
+              </w:rPr>
+            </w:pPr>
+            <w:r>
+              <w:rPr>
+                <w:rFonts w:hint="default"/>
+                <w:b/>
+                <w:bCs/>
+                <w:lang w:val="tr-TR"/>
+              </w:rPr>
+              <w:t>Yardım Ekranı Tasarımı ve Geliştirmesi</w:t>
+            </w:r>
           </w:p>
         </w:tc>
       </w:tr>
@@ -11527,7 +11560,7 @@
           <w:szCs w:val="24"/>
           <w:lang w:val="tr-TR"/>
         </w:rPr>
-        <w:t>4</w:t>
+        <w:t>5</w:t>
       </w:r>
       <w:r>
         <w:rPr>
@@ -11682,39 +11715,436 @@
         </w:rPr>
         <w:t xml:space="preserve"> olayı ile gerçek zamanlı arama mantığı, RichTextBox üzerinden metinlerin programatik olarak doldurulması, LinkLabel ile e-posta istemcisi açma veya panoya kopyalama işlemleri, MySQL veritabanına form üzerinden veri ekleme (INSERT) işlemleri ile kullanıcı girişlerini doğrulama ve boş alan kontrolü konularında deneyim kazanıldı.</w:t>
       </w:r>
+    </w:p>
+    <w:p>
+      <w:pPr>
+        <w:jc w:val="both"/>
+      </w:pPr>
+      <w:r>
+        <w:br w:type="page"/>
+      </w:r>
+    </w:p>
+    <w:p>
+      <w:pPr>
+        <w:pStyle w:val="18"/>
+        <w:keepNext w:val="0"/>
+        <w:keepLines w:val="0"/>
+        <w:widowControl/>
+        <w:suppressLineNumbers w:val="0"/>
+        <w:ind w:firstLine="120" w:firstLineChars="50"/>
+        <w:rPr>
+          <w:rFonts w:hint="default" w:ascii="Times New Roman" w:hAnsi="Times New Roman" w:cs="Times New Roman"/>
+          <w:b/>
+          <w:bCs/>
+        </w:rPr>
+      </w:pPr>
+      <w:r>
+        <w:rPr>
+          <w:rFonts w:hint="default" w:ascii="Times New Roman" w:hAnsi="Times New Roman" w:cs="Times New Roman"/>
+          <w:b/>
+          <w:bCs/>
+        </w:rPr>
+        <w:t xml:space="preserve">Bugün, WinForms tabanlı personel izin takip uygulaması kapsamında yer alan </w:t>
+      </w:r>
+      <w:r>
+        <w:rPr>
+          <w:rStyle w:val="19"/>
+          <w:rFonts w:hint="default" w:ascii="Times New Roman" w:hAnsi="Times New Roman" w:cs="Times New Roman"/>
+          <w:b/>
+          <w:bCs/>
+        </w:rPr>
+        <w:t>Form9 (Şifre Değiştirme)</w:t>
+      </w:r>
+      <w:r>
+        <w:rPr>
+          <w:rFonts w:hint="default" w:ascii="Times New Roman" w:hAnsi="Times New Roman" w:cs="Times New Roman"/>
+          <w:b/>
+          <w:bCs/>
+        </w:rPr>
+        <w:t xml:space="preserve"> üzerinde detaylı geliştirme ve test çalışmaları gerçekleştirildi.</w:t>
+      </w:r>
+      <w:r>
+        <w:rPr>
+          <w:rFonts w:hint="default" w:ascii="Times New Roman" w:hAnsi="Times New Roman" w:cs="Times New Roman"/>
+          <w:b/>
+          <w:bCs/>
+          <w:lang w:val="tr-TR"/>
+        </w:rPr>
+        <w:t>F</w:t>
+      </w:r>
+      <w:r>
+        <w:rPr>
+          <w:rFonts w:hint="default" w:ascii="Times New Roman" w:hAnsi="Times New Roman" w:cs="Times New Roman"/>
+          <w:b/>
+          <w:bCs/>
+        </w:rPr>
+        <w:t>ormun açılış akışı, kullanıcı girdisi doğrulamaları, veritabanı etkileşimleri ve hata yönetimi senaryoları test edildi.</w:t>
+      </w:r>
+    </w:p>
+    <w:p>
+      <w:pPr>
+        <w:pStyle w:val="18"/>
+        <w:keepNext w:val="0"/>
+        <w:keepLines w:val="0"/>
+        <w:widowControl/>
+        <w:suppressLineNumbers w:val="0"/>
+        <w:ind w:firstLine="120" w:firstLineChars="50"/>
+        <w:rPr>
+          <w:rFonts w:hint="default" w:ascii="Times New Roman" w:hAnsi="Times New Roman" w:cs="Times New Roman"/>
+          <w:b/>
+          <w:bCs/>
+        </w:rPr>
+      </w:pPr>
+      <w:r>
+        <w:rPr>
+          <w:rFonts w:hint="default" w:ascii="Times New Roman" w:hAnsi="Times New Roman" w:cs="Times New Roman"/>
+          <w:b/>
+          <w:bCs/>
+        </w:rPr>
+        <w:t xml:space="preserve">Form9, uygulamanın oturum yönetiminden gelen </w:t>
+      </w:r>
+      <w:r>
+        <w:rPr>
+          <w:rStyle w:val="16"/>
+          <w:rFonts w:hint="default" w:ascii="Times New Roman" w:hAnsi="Times New Roman" w:cs="Times New Roman"/>
+          <w:b/>
+          <w:bCs/>
+        </w:rPr>
+        <w:t>GlobalKullanici.ID</w:t>
+      </w:r>
+      <w:r>
+        <w:rPr>
+          <w:rFonts w:hint="default" w:ascii="Times New Roman" w:hAnsi="Times New Roman" w:cs="Times New Roman"/>
+          <w:b/>
+          <w:bCs/>
+        </w:rPr>
+        <w:t xml:space="preserve"> değeri ile aktif kullanıcının kimliğini belirleyerek çalışmaktadır. Form yüklenmesi (</w:t>
+      </w:r>
+      <w:r>
+        <w:rPr>
+          <w:rStyle w:val="16"/>
+          <w:rFonts w:hint="default" w:ascii="Times New Roman" w:hAnsi="Times New Roman" w:cs="Times New Roman"/>
+          <w:b/>
+          <w:bCs/>
+        </w:rPr>
+        <w:t>Form9_Load</w:t>
+      </w:r>
+      <w:r>
+        <w:rPr>
+          <w:rFonts w:hint="default" w:ascii="Times New Roman" w:hAnsi="Times New Roman" w:cs="Times New Roman"/>
+          <w:b/>
+          <w:bCs/>
+        </w:rPr>
+        <w:t xml:space="preserve">) sırasında gelen bu ID </w:t>
+      </w:r>
+      <w:r>
+        <w:rPr>
+          <w:rStyle w:val="16"/>
+          <w:rFonts w:hint="default" w:ascii="Times New Roman" w:hAnsi="Times New Roman" w:cs="Times New Roman"/>
+          <w:b/>
+          <w:bCs/>
+        </w:rPr>
+        <w:t>int.TryParse</w:t>
+      </w:r>
+      <w:r>
+        <w:rPr>
+          <w:rFonts w:hint="default" w:ascii="Times New Roman" w:hAnsi="Times New Roman" w:cs="Times New Roman"/>
+          <w:b/>
+          <w:bCs/>
+        </w:rPr>
+        <w:t xml:space="preserve"> ile sayısal bir değere dönüştürülmekte; dönüşüm başarısız olursa form kapatılarak kullanıcıdan yeniden giriş yapması beklenmektedir. Bu mekanizma, yanlış veya bozuk oturum verilerinin uygulama akışını bozmasını önlemek için basit ama etkili bir önlemdir. Formun arayüzünde üç adet şifre alanı bulunmaktadır: mevcut şifre, yeni şifre ve yeni şifre tekrar. Bu alanlar </w:t>
+      </w:r>
+      <w:r>
+        <w:rPr>
+          <w:rStyle w:val="16"/>
+          <w:rFonts w:hint="default" w:ascii="Times New Roman" w:hAnsi="Times New Roman" w:cs="Times New Roman"/>
+          <w:b/>
+          <w:bCs/>
+        </w:rPr>
+        <w:t>UseSystemPasswordChar = true</w:t>
+      </w:r>
+      <w:r>
+        <w:rPr>
+          <w:rFonts w:hint="default" w:ascii="Times New Roman" w:hAnsi="Times New Roman" w:cs="Times New Roman"/>
+          <w:b/>
+          <w:bCs/>
+        </w:rPr>
+        <w:t xml:space="preserve"> ile gizlenmekte ve her biri için </w:t>
+      </w:r>
+      <w:r>
+        <w:rPr>
+          <w:rStyle w:val="16"/>
+          <w:rFonts w:hint="default" w:ascii="Times New Roman" w:hAnsi="Times New Roman" w:cs="Times New Roman"/>
+          <w:b/>
+          <w:bCs/>
+        </w:rPr>
+        <w:t>MaxLength = 6</w:t>
+      </w:r>
+      <w:r>
+        <w:rPr>
+          <w:rFonts w:hint="default" w:ascii="Times New Roman" w:hAnsi="Times New Roman" w:cs="Times New Roman"/>
+          <w:b/>
+          <w:bCs/>
+        </w:rPr>
+        <w:t xml:space="preserve"> olarak sınırlandırılmıştır. Bu kullanıcı arayüzü tercihleri, kısa vadede kullanıcıya konfor sağlasa da güvenlik politikaları açısından yetersiz kabul edildi.</w:t>
+      </w:r>
+    </w:p>
+    <w:p>
+      <w:pPr>
+        <w:ind w:firstLine="120" w:firstLineChars="50"/>
+        <w:jc w:val="both"/>
+        <w:rPr>
+          <w:rFonts w:hint="default" w:ascii="Times New Roman" w:hAnsi="Times New Roman" w:eastAsia="SimSun" w:cs="Times New Roman"/>
+          <w:b/>
+          <w:bCs/>
+          <w:sz w:val="24"/>
+          <w:szCs w:val="24"/>
+        </w:rPr>
+      </w:pPr>
+      <w:r>
+        <w:rPr>
+          <w:rFonts w:hint="default" w:ascii="Times New Roman" w:hAnsi="Times New Roman" w:eastAsia="SimSun" w:cs="Times New Roman"/>
+          <w:b/>
+          <w:bCs/>
+          <w:sz w:val="24"/>
+          <w:szCs w:val="24"/>
+        </w:rPr>
+        <w:t>Yapılan testlerde ilk olarak formun alan doğrulamaları kontrol edildi: herhangi bir alan boş bırakıldığında kullanıcıya uygun uyarı mesajı gösteriliyor; yeni şifre ile tekrarının uyuşmaması durumunda kullanıcı bilgilendiriliyor. Buton tıklaması ile tetiklenen işlem akışı şu sırayla ilerliyor: boş alan kontrolü, yeni şifre eşleşme kontrolü, veritabanı bağlantısı açılarak mevcut şifrenin (</w:t>
+      </w:r>
+      <w:r>
+        <w:rPr>
+          <w:rStyle w:val="16"/>
+          <w:rFonts w:hint="default" w:ascii="Times New Roman" w:hAnsi="Times New Roman" w:eastAsia="SimSun" w:cs="Times New Roman"/>
+          <w:b/>
+          <w:bCs/>
+          <w:sz w:val="24"/>
+          <w:szCs w:val="24"/>
+        </w:rPr>
+        <w:t>SELECT sifre FROM personel WHERE id = @id</w:t>
+      </w:r>
+      <w:r>
+        <w:rPr>
+          <w:rFonts w:hint="default" w:ascii="Times New Roman" w:hAnsi="Times New Roman" w:eastAsia="SimSun" w:cs="Times New Roman"/>
+          <w:b/>
+          <w:bCs/>
+          <w:sz w:val="24"/>
+          <w:szCs w:val="24"/>
+        </w:rPr>
+        <w:t xml:space="preserve">) doğrulanması ve eşleşme halinde </w:t>
+      </w:r>
+      <w:r>
+        <w:rPr>
+          <w:rStyle w:val="16"/>
+          <w:rFonts w:hint="default" w:ascii="Times New Roman" w:hAnsi="Times New Roman" w:eastAsia="SimSun" w:cs="Times New Roman"/>
+          <w:b/>
+          <w:bCs/>
+          <w:sz w:val="24"/>
+          <w:szCs w:val="24"/>
+        </w:rPr>
+        <w:t>UPDATE personel SET sifre = @yeniSifre WHERE id = @id</w:t>
+      </w:r>
+      <w:r>
+        <w:rPr>
+          <w:rFonts w:hint="default" w:ascii="Times New Roman" w:hAnsi="Times New Roman" w:eastAsia="SimSun" w:cs="Times New Roman"/>
+          <w:b/>
+          <w:bCs/>
+          <w:sz w:val="24"/>
+          <w:szCs w:val="24"/>
+        </w:rPr>
+        <w:t xml:space="preserve"> sorgusu ile şifrenin güncellenmesi. </w:t>
+      </w:r>
+      <w:r>
+        <w:rPr>
+          <w:rStyle w:val="16"/>
+          <w:rFonts w:hint="default" w:ascii="Times New Roman" w:hAnsi="Times New Roman" w:eastAsia="SimSun" w:cs="Times New Roman"/>
+          <w:b/>
+          <w:bCs/>
+          <w:sz w:val="24"/>
+          <w:szCs w:val="24"/>
+        </w:rPr>
+        <w:t>ExecuteScalar</w:t>
+      </w:r>
+      <w:r>
+        <w:rPr>
+          <w:rFonts w:hint="default" w:ascii="Times New Roman" w:hAnsi="Times New Roman" w:eastAsia="SimSun" w:cs="Times New Roman"/>
+          <w:b/>
+          <w:bCs/>
+          <w:sz w:val="24"/>
+          <w:szCs w:val="24"/>
+        </w:rPr>
+        <w:t xml:space="preserve"> ve </w:t>
+      </w:r>
+      <w:r>
+        <w:rPr>
+          <w:rStyle w:val="16"/>
+          <w:rFonts w:hint="default" w:ascii="Times New Roman" w:hAnsi="Times New Roman" w:eastAsia="SimSun" w:cs="Times New Roman"/>
+          <w:b/>
+          <w:bCs/>
+          <w:sz w:val="24"/>
+          <w:szCs w:val="24"/>
+        </w:rPr>
+        <w:t>ExecuteNonQuery</w:t>
+      </w:r>
+      <w:r>
+        <w:rPr>
+          <w:rFonts w:hint="default" w:ascii="Times New Roman" w:hAnsi="Times New Roman" w:eastAsia="SimSun" w:cs="Times New Roman"/>
+          <w:b/>
+          <w:bCs/>
+          <w:sz w:val="24"/>
+          <w:szCs w:val="24"/>
+        </w:rPr>
+        <w:t xml:space="preserve"> çağrılarının döndürdüğü değerler kullanıcıya bilgi mesajı olarak yansıtılmaktadır. Bu akış, temel işlevsellik açısından doğru çalışmakla birlikte pratik testlerde bazı güvenlik ve kullanılabilirlik eksikleri gözlemlendi.</w:t>
+      </w:r>
+    </w:p>
+    <w:p>
+      <w:pPr>
+        <w:jc w:val="both"/>
+        <w:rPr>
+          <w:rFonts w:hint="default"/>
+          <w:lang w:val="tr-TR"/>
+        </w:rPr>
+      </w:pPr>
+      <w:r>
+        <w:rPr>
+          <w:rFonts w:hint="default"/>
+          <w:lang w:val="tr-TR"/>
+        </w:rPr>
+        <w:t xml:space="preserve">         </w:t>
+      </w:r>
+      <w:r>
+        <w:rPr>
+          <w:rFonts w:hint="default"/>
+          <w:lang w:val="tr-TR"/>
+        </w:rPr>
+        <w:drawing>
+          <wp:inline distT="0" distB="0" distL="114300" distR="114300">
+            <wp:extent cx="5892800" cy="1951990"/>
+            <wp:effectExtent l="0" t="0" r="12700" b="10160"/>
+            <wp:docPr id="11" name="Picture 11" descr="Ekran görüntüsü 2025-08-19 090204"/>
+            <wp:cNvGraphicFramePr>
+              <a:graphicFrameLocks xmlns:a="http://schemas.openxmlformats.org/drawingml/2006/main" noChangeAspect="1"/>
+            </wp:cNvGraphicFramePr>
+            <a:graphic xmlns:a="http://schemas.openxmlformats.org/drawingml/2006/main">
+              <a:graphicData uri="http://schemas.openxmlformats.org/drawingml/2006/picture">
+                <pic:pic xmlns:pic="http://schemas.openxmlformats.org/drawingml/2006/picture">
+                  <pic:nvPicPr>
+                    <pic:cNvPr id="11" name="Picture 11" descr="Ekran görüntüsü 2025-08-19 090204"/>
+                    <pic:cNvPicPr>
+                      <a:picLocks noChangeAspect="1"/>
+                    </pic:cNvPicPr>
+                  </pic:nvPicPr>
+                  <pic:blipFill>
+                    <a:blip r:embed="rId18"/>
+                    <a:stretch>
+                      <a:fillRect/>
+                    </a:stretch>
+                  </pic:blipFill>
+                  <pic:spPr>
+                    <a:xfrm>
+                      <a:off x="0" y="0"/>
+                      <a:ext cx="5892800" cy="1951990"/>
+                    </a:xfrm>
+                    <a:prstGeom prst="rect">
+                      <a:avLst/>
+                    </a:prstGeom>
+                  </pic:spPr>
+                </pic:pic>
+              </a:graphicData>
+            </a:graphic>
+          </wp:inline>
+        </w:drawing>
+      </w:r>
+    </w:p>
+    <w:p>
+      <w:pPr>
+        <w:ind w:firstLine="120" w:firstLineChars="50"/>
+        <w:jc w:val="both"/>
+        <w:rPr>
+          <w:rFonts w:hint="default" w:ascii="Times New Roman" w:hAnsi="Times New Roman" w:cs="Times New Roman"/>
+          <w:b/>
+          <w:bCs/>
+        </w:rPr>
+      </w:pPr>
+      <w:r>
+        <w:rPr>
+          <w:rFonts w:hint="default" w:ascii="Times New Roman" w:hAnsi="Times New Roman" w:eastAsia="SimSun" w:cs="Times New Roman"/>
+          <w:b/>
+          <w:bCs/>
+          <w:sz w:val="24"/>
+          <w:szCs w:val="24"/>
+        </w:rPr>
+        <w:t xml:space="preserve">Bu çalışma, hem WinForms ile form akışı ve kullanıcı girdisi doğrulama konularında hem de veritabanı etkileşimlerinde pratik deneyim kazanmamı sağladı. Özellikle oturum bilgisinin form akışına entegrasyonu, </w:t>
+      </w:r>
+      <w:r>
+        <w:rPr>
+          <w:rStyle w:val="16"/>
+          <w:rFonts w:hint="default" w:ascii="Times New Roman" w:hAnsi="Times New Roman" w:eastAsia="SimSun" w:cs="Times New Roman"/>
+          <w:b/>
+          <w:bCs/>
+          <w:sz w:val="24"/>
+          <w:szCs w:val="24"/>
+        </w:rPr>
+        <w:t>ExecuteScalar</w:t>
+      </w:r>
+      <w:r>
+        <w:rPr>
+          <w:rFonts w:hint="default" w:ascii="Times New Roman" w:hAnsi="Times New Roman" w:eastAsia="SimSun" w:cs="Times New Roman"/>
+          <w:b/>
+          <w:bCs/>
+          <w:sz w:val="24"/>
+          <w:szCs w:val="24"/>
+        </w:rPr>
+        <w:t>/</w:t>
+      </w:r>
+      <w:r>
+        <w:rPr>
+          <w:rStyle w:val="16"/>
+          <w:rFonts w:hint="default" w:ascii="Times New Roman" w:hAnsi="Times New Roman" w:eastAsia="SimSun" w:cs="Times New Roman"/>
+          <w:b/>
+          <w:bCs/>
+          <w:sz w:val="24"/>
+          <w:szCs w:val="24"/>
+        </w:rPr>
+        <w:t>ExecuteNonQuery</w:t>
+      </w:r>
+      <w:r>
+        <w:rPr>
+          <w:rFonts w:hint="default" w:ascii="Times New Roman" w:hAnsi="Times New Roman" w:eastAsia="SimSun" w:cs="Times New Roman"/>
+          <w:b/>
+          <w:bCs/>
+          <w:sz w:val="24"/>
+          <w:szCs w:val="24"/>
+        </w:rPr>
+        <w:t xml:space="preserve"> kullanımının davranışları ve </w:t>
+      </w:r>
+      <w:r>
+        <w:rPr>
+          <w:rStyle w:val="16"/>
+          <w:rFonts w:hint="default" w:ascii="Times New Roman" w:hAnsi="Times New Roman" w:eastAsia="SimSun" w:cs="Times New Roman"/>
+          <w:b/>
+          <w:bCs/>
+          <w:sz w:val="24"/>
+          <w:szCs w:val="24"/>
+        </w:rPr>
+        <w:t>try-catch-finally</w:t>
+      </w:r>
+      <w:r>
+        <w:rPr>
+          <w:rFonts w:hint="default" w:ascii="Times New Roman" w:hAnsi="Times New Roman" w:eastAsia="SimSun" w:cs="Times New Roman"/>
+          <w:b/>
+          <w:bCs/>
+          <w:sz w:val="24"/>
+          <w:szCs w:val="24"/>
+        </w:rPr>
+        <w:t xml:space="preserve"> ile hata yönetimi konularında uygulamalı dersler alındı. En önemlisi, yazılım güvenliğinin (şifre yönetimi, bağlantı bilgileri, audit log) uygulama yaşam döngüsünün bir parçası olması gerektiği daha iyi anlaşıldı.</w:t>
+      </w:r>
+    </w:p>
+    <w:p>
+      <w:pPr>
+        <w:jc w:val="both"/>
+      </w:pPr>
       <w:bookmarkStart w:id="0" w:name="_GoBack"/>
       <w:bookmarkEnd w:id="0"/>
-    </w:p>
-    <w:p>
-      <w:pPr>
-        <w:jc w:val="both"/>
-      </w:pPr>
-      <w:r>
-        <w:br w:type="page"/>
-      </w:r>
-    </w:p>
-    <w:p>
-      <w:pPr>
-        <w:jc w:val="both"/>
-      </w:pPr>
-    </w:p>
-    <w:p>
-      <w:pPr>
-        <w:jc w:val="both"/>
-      </w:pPr>
-      <w:r>
-        <w:br w:type="page"/>
-      </w:r>
-    </w:p>
-    <w:p>
-      <w:pPr>
-        <w:jc w:val="both"/>
-      </w:pPr>
-    </w:p>
-    <w:p>
-      <w:pPr>
-        <w:jc w:val="both"/>
-      </w:pPr>
       <w:r>
         <w:br w:type="page"/>
       </w:r>
@@ -12820,6 +13250,12 @@
           <w:insideH w:val="single" w:color="auto" w:sz="4" w:space="0"/>
           <w:insideV w:val="single" w:color="auto" w:sz="4" w:space="0"/>
         </w:tblBorders>
+        <w:tblCellMar>
+          <w:top w:w="0" w:type="dxa"/>
+          <w:left w:w="108" w:type="dxa"/>
+          <w:bottom w:w="0" w:type="dxa"/>
+          <w:right w:w="108" w:type="dxa"/>
+        </w:tblCellMar>
       </w:tblPrEx>
       <w:trPr>
         <w:trHeight w:val="85" w:hRule="atLeast"/>

</xml_diff>

<commit_message>
Ortak Formların Entegrasyonu tamamlandı.
</commit_message>
<xml_diff>
--- a/Staj Defteri.docx
+++ b/Staj Defteri.docx
@@ -3203,10 +3203,21 @@
               <w:spacing w:after="0" w:line="240" w:lineRule="auto"/>
               <w:jc w:val="both"/>
               <w:rPr>
-                <w:b/>
-                <w:bCs/>
-              </w:rPr>
-            </w:pPr>
+                <w:rFonts w:hint="default"/>
+                <w:b/>
+                <w:bCs/>
+                <w:lang w:val="tr-TR"/>
+              </w:rPr>
+            </w:pPr>
+            <w:r>
+              <w:rPr>
+                <w:rFonts w:hint="default"/>
+                <w:b/>
+                <w:bCs/>
+                <w:lang w:val="tr-TR"/>
+              </w:rPr>
+              <w:t>18.08.2025</w:t>
+            </w:r>
           </w:p>
         </w:tc>
         <w:tc>
@@ -3219,10 +3230,21 @@
               <w:spacing w:after="0" w:line="240" w:lineRule="auto"/>
               <w:jc w:val="both"/>
               <w:rPr>
-                <w:b/>
-                <w:bCs/>
-              </w:rPr>
-            </w:pPr>
+                <w:rFonts w:hint="default"/>
+                <w:b/>
+                <w:bCs/>
+                <w:lang w:val="tr-TR"/>
+              </w:rPr>
+            </w:pPr>
+            <w:r>
+              <w:rPr>
+                <w:rFonts w:hint="default"/>
+                <w:b/>
+                <w:bCs/>
+                <w:lang w:val="tr-TR"/>
+              </w:rPr>
+              <w:t>8</w:t>
+            </w:r>
           </w:p>
         </w:tc>
         <w:tc>
@@ -3240,6 +3262,16 @@
                 <w:bCs/>
               </w:rPr>
             </w:pPr>
+            <w:r>
+              <w:rPr>
+                <w:rFonts w:hint="default" w:ascii="Times New Roman" w:hAnsi="Times New Roman" w:eastAsia="SimSun" w:cs="Times New Roman"/>
+                <w:b/>
+                <w:bCs/>
+                <w:sz w:val="24"/>
+                <w:szCs w:val="24"/>
+              </w:rPr>
+              <w:t>Form9 (Şifre Değiştirme) Kod Analizi, Testler ve Güvenlik İyileştirme Önerileri</w:t>
+            </w:r>
           </w:p>
         </w:tc>
       </w:tr>
@@ -3274,10 +3306,21 @@
               <w:spacing w:after="0" w:line="240" w:lineRule="auto"/>
               <w:jc w:val="both"/>
               <w:rPr>
-                <w:b/>
-                <w:bCs/>
-              </w:rPr>
-            </w:pPr>
+                <w:rFonts w:hint="default"/>
+                <w:b/>
+                <w:bCs/>
+                <w:lang w:val="tr-TR"/>
+              </w:rPr>
+            </w:pPr>
+            <w:r>
+              <w:rPr>
+                <w:rFonts w:hint="default"/>
+                <w:b/>
+                <w:bCs/>
+                <w:lang w:val="tr-TR"/>
+              </w:rPr>
+              <w:t>19.08.2025</w:t>
+            </w:r>
           </w:p>
         </w:tc>
         <w:tc>
@@ -3290,10 +3333,21 @@
               <w:spacing w:after="0" w:line="240" w:lineRule="auto"/>
               <w:jc w:val="both"/>
               <w:rPr>
-                <w:b/>
-                <w:bCs/>
-              </w:rPr>
-            </w:pPr>
+                <w:rFonts w:hint="default"/>
+                <w:b/>
+                <w:bCs/>
+                <w:lang w:val="tr-TR"/>
+              </w:rPr>
+            </w:pPr>
+            <w:r>
+              <w:rPr>
+                <w:rFonts w:hint="default"/>
+                <w:b/>
+                <w:bCs/>
+                <w:lang w:val="tr-TR"/>
+              </w:rPr>
+              <w:t>8</w:t>
+            </w:r>
           </w:p>
         </w:tc>
         <w:tc>
@@ -3311,6 +3365,16 @@
                 <w:bCs/>
               </w:rPr>
             </w:pPr>
+            <w:r>
+              <w:rPr>
+                <w:rFonts w:hint="default" w:ascii="Times New Roman" w:hAnsi="Times New Roman" w:eastAsia="SimSun" w:cs="Times New Roman"/>
+                <w:b/>
+                <w:bCs/>
+                <w:sz w:val="24"/>
+                <w:szCs w:val="24"/>
+              </w:rPr>
+              <w:t>Yönetici ve Personel Ortak Formlarının Entegrasyonu ve Test Çalışmaları</w:t>
+            </w:r>
           </w:p>
         </w:tc>
       </w:tr>
@@ -3892,12 +3956,6 @@
             <w:insideH w:val="single" w:color="auto" w:sz="4" w:space="0"/>
             <w:insideV w:val="single" w:color="auto" w:sz="4" w:space="0"/>
           </w:tblBorders>
-          <w:tblCellMar>
-            <w:top w:w="0" w:type="dxa"/>
-            <w:left w:w="108" w:type="dxa"/>
-            <w:bottom w:w="0" w:type="dxa"/>
-            <w:right w:w="108" w:type="dxa"/>
-          </w:tblCellMar>
         </w:tblPrEx>
         <w:trPr>
           <w:trHeight w:val="340" w:hRule="atLeast"/>
@@ -12057,6 +12115,102 @@
     </w:p>
     <w:p>
       <w:pPr>
+        <w:jc w:val="both"/>
+        <w:rPr>
+          <w:rFonts w:hint="default" w:ascii="Times New Roman" w:hAnsi="Times New Roman" w:cs="Times New Roman"/>
+          <w:b/>
+          <w:bCs/>
+          <w:lang w:val="tr-TR"/>
+        </w:rPr>
+      </w:pPr>
+      <w:r>
+        <w:rPr>
+          <w:rFonts w:hint="default" w:ascii="Times New Roman" w:hAnsi="Times New Roman" w:cs="Times New Roman"/>
+          <w:b/>
+          <w:bCs/>
+          <w:lang w:val="tr-TR"/>
+        </w:rPr>
+        <w:t xml:space="preserve"> </w:t>
+      </w:r>
+      <w:r>
+        <w:rPr>
+          <w:rFonts w:hint="default" w:cs="Times New Roman"/>
+          <w:b/>
+          <w:bCs/>
+          <w:lang w:val="tr-TR"/>
+        </w:rPr>
+        <w:t xml:space="preserve">         </w:t>
+      </w:r>
+      <w:r>
+        <w:rPr>
+          <w:rStyle w:val="19"/>
+          <w:rFonts w:hint="default" w:ascii="Segoe UI Variable Small Semibold" w:hAnsi="Segoe UI Variable Small Semibold" w:eastAsia="SimSun" w:cs="Segoe UI Variable Small Semibold"/>
+          <w:sz w:val="24"/>
+          <w:szCs w:val="24"/>
+        </w:rPr>
+        <w:t>Şekil 1.</w:t>
+      </w:r>
+      <w:r>
+        <w:rPr>
+          <w:rStyle w:val="19"/>
+          <w:rFonts w:hint="default" w:ascii="Segoe UI Variable Small Semibold" w:hAnsi="Segoe UI Variable Small Semibold" w:cs="Segoe UI Variable Small Semibold"/>
+          <w:sz w:val="24"/>
+          <w:szCs w:val="24"/>
+          <w:lang w:val="tr-TR"/>
+        </w:rPr>
+        <w:t>3</w:t>
+      </w:r>
+      <w:r>
+        <w:rPr>
+          <w:rStyle w:val="19"/>
+          <w:rFonts w:hint="default" w:ascii="Segoe UI Variable Small Semibold" w:hAnsi="Segoe UI Variable Small Semibold" w:eastAsia="SimSun" w:cs="Segoe UI Variable Small Semibold"/>
+          <w:sz w:val="24"/>
+          <w:szCs w:val="24"/>
+        </w:rPr>
+        <w:t>.</w:t>
+      </w:r>
+      <w:r>
+        <w:rPr>
+          <w:rStyle w:val="19"/>
+          <w:rFonts w:hint="default" w:ascii="Segoe UI Variable Small Semibold" w:hAnsi="Segoe UI Variable Small Semibold" w:cs="Segoe UI Variable Small Semibold"/>
+          <w:sz w:val="24"/>
+          <w:szCs w:val="24"/>
+          <w:lang w:val="tr-TR"/>
+        </w:rPr>
+        <w:t>1</w:t>
+      </w:r>
+      <w:r>
+        <w:rPr>
+          <w:rStyle w:val="19"/>
+          <w:rFonts w:hint="default" w:ascii="Segoe UI Variable Small Semibold" w:hAnsi="Segoe UI Variable Small Semibold" w:eastAsia="SimSun" w:cs="Segoe UI Variable Small Semibold"/>
+          <w:sz w:val="24"/>
+          <w:szCs w:val="24"/>
+        </w:rPr>
+        <w:t>:</w:t>
+      </w:r>
+      <w:r>
+        <w:rPr>
+          <w:rStyle w:val="19"/>
+          <w:rFonts w:hint="default" w:ascii="Segoe UI Variable Small Semibold" w:hAnsi="Segoe UI Variable Small Semibold" w:eastAsia="SimSun" w:cs="Segoe UI Variable Small Semibold"/>
+          <w:sz w:val="24"/>
+          <w:szCs w:val="24"/>
+          <w:lang w:val="tr-TR"/>
+        </w:rPr>
+        <w:t>Ş</w:t>
+      </w:r>
+      <w:r>
+        <w:rPr>
+          <w:rFonts w:hint="default" w:ascii="Times New Roman" w:hAnsi="Times New Roman" w:eastAsia="SimSun" w:cs="Times New Roman"/>
+          <w:b/>
+          <w:bCs/>
+          <w:sz w:val="24"/>
+          <w:szCs w:val="24"/>
+        </w:rPr>
+        <w:t>ifre güncelleme işlemini gerçekleştiren SQL komutu ve hata yakalama yapısı</w:t>
+      </w:r>
+    </w:p>
+    <w:p>
+      <w:pPr>
         <w:ind w:firstLine="120" w:firstLineChars="50"/>
         <w:jc w:val="both"/>
         <w:rPr>
@@ -12136,23 +12290,394 @@
           <w:sz w:val="24"/>
           <w:szCs w:val="24"/>
         </w:rPr>
-        <w:t xml:space="preserve"> ile hata yönetimi konularında uygulamalı dersler alındı. En önemlisi, yazılım güvenliğinin (şifre yönetimi, bağlantı bilgileri, audit log) uygulama yaşam döngüsünün bir parçası olması gerektiği daha iyi anlaşıldı.</w:t>
-      </w:r>
-    </w:p>
-    <w:p>
-      <w:pPr>
-        <w:jc w:val="both"/>
-      </w:pPr>
+        <w:t xml:space="preserve"> ile hata yönetimi konularında uygulam</w:t>
+      </w:r>
       <w:bookmarkStart w:id="0" w:name="_GoBack"/>
       <w:bookmarkEnd w:id="0"/>
       <w:r>
+        <w:rPr>
+          <w:rFonts w:hint="default" w:ascii="Times New Roman" w:hAnsi="Times New Roman" w:eastAsia="SimSun" w:cs="Times New Roman"/>
+          <w:b/>
+          <w:bCs/>
+          <w:sz w:val="24"/>
+          <w:szCs w:val="24"/>
+        </w:rPr>
+        <w:t>alı dersler alındı. En önemlisi, yazılım güvenliğinin (şifre yönetimi, bağlantı bilgileri, audit log) uygulama yaşam döngüsünün bir parçası olması gerektiği daha iyi anlaşıldı.</w:t>
+      </w:r>
+    </w:p>
+    <w:p>
+      <w:pPr>
+        <w:jc w:val="both"/>
+      </w:pPr>
+      <w:r>
         <w:br w:type="page"/>
       </w:r>
     </w:p>
     <w:p>
       <w:pPr>
-        <w:jc w:val="both"/>
-      </w:pPr>
+        <w:pStyle w:val="18"/>
+        <w:keepNext w:val="0"/>
+        <w:keepLines w:val="0"/>
+        <w:widowControl/>
+        <w:suppressLineNumbers w:val="0"/>
+        <w:ind w:firstLine="120" w:firstLineChars="50"/>
+        <w:rPr>
+          <w:rFonts w:hint="default" w:ascii="Times New Roman" w:hAnsi="Times New Roman" w:cs="Times New Roman"/>
+          <w:b/>
+          <w:bCs/>
+        </w:rPr>
+      </w:pPr>
+      <w:r>
+        <w:rPr>
+          <w:rFonts w:hint="default" w:ascii="Times New Roman" w:hAnsi="Times New Roman" w:cs="Times New Roman"/>
+          <w:b/>
+          <w:bCs/>
+        </w:rPr>
+        <w:t xml:space="preserve">Bugün yapılan çalışmalarda, Yönetici Ana Menü formunda bulunan butonlardan, Personel Ana Menü formu ile ortak olan </w:t>
+      </w:r>
+      <w:r>
+        <w:rPr>
+          <w:rStyle w:val="19"/>
+          <w:rFonts w:hint="default" w:ascii="Times New Roman" w:hAnsi="Times New Roman" w:cs="Times New Roman"/>
+          <w:b/>
+          <w:bCs/>
+        </w:rPr>
+        <w:t>Kişisel Bilgiler</w:t>
+      </w:r>
+      <w:r>
+        <w:rPr>
+          <w:rFonts w:hint="default" w:ascii="Times New Roman" w:hAnsi="Times New Roman" w:cs="Times New Roman"/>
+          <w:b/>
+          <w:bCs/>
+        </w:rPr>
+        <w:t xml:space="preserve">, </w:t>
+      </w:r>
+      <w:r>
+        <w:rPr>
+          <w:rStyle w:val="19"/>
+          <w:rFonts w:hint="default" w:ascii="Times New Roman" w:hAnsi="Times New Roman" w:cs="Times New Roman"/>
+          <w:b/>
+          <w:bCs/>
+        </w:rPr>
+        <w:t>Şifre Değiştir</w:t>
+      </w:r>
+      <w:r>
+        <w:rPr>
+          <w:rFonts w:hint="default" w:ascii="Times New Roman" w:hAnsi="Times New Roman" w:cs="Times New Roman"/>
+          <w:b/>
+          <w:bCs/>
+        </w:rPr>
+        <w:t xml:space="preserve"> ve </w:t>
+      </w:r>
+      <w:r>
+        <w:rPr>
+          <w:rStyle w:val="19"/>
+          <w:rFonts w:hint="default" w:ascii="Times New Roman" w:hAnsi="Times New Roman" w:cs="Times New Roman"/>
+          <w:b/>
+          <w:bCs/>
+        </w:rPr>
+        <w:t>Yardım/Bilgi</w:t>
+      </w:r>
+      <w:r>
+        <w:rPr>
+          <w:rFonts w:hint="default" w:ascii="Times New Roman" w:hAnsi="Times New Roman" w:cs="Times New Roman"/>
+          <w:b/>
+          <w:bCs/>
+        </w:rPr>
+        <w:t xml:space="preserve"> formlarının bağlamaları gerçekleştirildi. Bu sayede, yöneticilerin de personeller ile aynı formlara erişebilmesi sağlandı. Bağlantıların tamamlanmasının ardından gerekli testler yapıldı ve sistemin çalışması incelendi.</w:t>
+      </w:r>
+    </w:p>
+    <w:p>
+      <w:pPr>
+        <w:pStyle w:val="18"/>
+        <w:keepNext w:val="0"/>
+        <w:keepLines w:val="0"/>
+        <w:widowControl/>
+        <w:suppressLineNumbers w:val="0"/>
+        <w:ind w:firstLine="120" w:firstLineChars="50"/>
+        <w:rPr>
+          <w:rFonts w:hint="default" w:ascii="Times New Roman" w:hAnsi="Times New Roman" w:cs="Times New Roman"/>
+          <w:b/>
+          <w:bCs/>
+        </w:rPr>
+      </w:pPr>
+      <w:r>
+        <w:rPr>
+          <w:rFonts w:hint="default" w:ascii="Times New Roman" w:hAnsi="Times New Roman" w:cs="Times New Roman"/>
+          <w:b/>
+          <w:bCs/>
+        </w:rPr>
+        <w:t xml:space="preserve">Testler sırasında </w:t>
+      </w:r>
+      <w:r>
+        <w:rPr>
+          <w:rStyle w:val="19"/>
+          <w:rFonts w:hint="default" w:ascii="Times New Roman" w:hAnsi="Times New Roman" w:cs="Times New Roman"/>
+          <w:b/>
+          <w:bCs/>
+        </w:rPr>
+        <w:t>Şifre Değiştirme Formu</w:t>
+      </w:r>
+      <w:r>
+        <w:rPr>
+          <w:rFonts w:hint="default" w:ascii="Times New Roman" w:hAnsi="Times New Roman" w:cs="Times New Roman"/>
+          <w:b/>
+          <w:bCs/>
+        </w:rPr>
+        <w:t xml:space="preserve">nun yalnızca personel kullanıcıları için çalıştığı, ancak yönetici kullanıcıları için işlev göstermediği gözlemlendi. İlk aşamada bu sorun, Global sınıfı üzerinden </w:t>
+      </w:r>
+      <w:r>
+        <w:rPr>
+          <w:rStyle w:val="19"/>
+          <w:rFonts w:hint="default" w:ascii="Times New Roman" w:hAnsi="Times New Roman" w:cs="Times New Roman"/>
+          <w:b/>
+          <w:bCs/>
+        </w:rPr>
+        <w:t>true/false mantığı</w:t>
+      </w:r>
+      <w:r>
+        <w:rPr>
+          <w:rFonts w:hint="default" w:ascii="Times New Roman" w:hAnsi="Times New Roman" w:cs="Times New Roman"/>
+          <w:b/>
+          <w:bCs/>
+        </w:rPr>
+        <w:t xml:space="preserve"> ile çözülmeye çalışıldı. Fakat bu yöntemin yalnızca şifre değiştirme formunu değil, diğer dört formda da fazladan değişiklik gerektirdiği anlaşıldı. Bu durum kodun karmaşıklaşmasına yol açacağından, yalnızca ilgili form üzerinde yapılabilecek alternatif çözümler tartışıldı.</w:t>
+      </w:r>
+    </w:p>
+    <w:p>
+      <w:pPr>
+        <w:pStyle w:val="18"/>
+        <w:keepNext w:val="0"/>
+        <w:keepLines w:val="0"/>
+        <w:widowControl/>
+        <w:suppressLineNumbers w:val="0"/>
+        <w:ind w:firstLine="120" w:firstLineChars="50"/>
+        <w:rPr>
+          <w:rFonts w:hint="default" w:ascii="Times New Roman" w:hAnsi="Times New Roman" w:cs="Times New Roman"/>
+          <w:b/>
+          <w:bCs/>
+          <w:lang w:val="tr-TR"/>
+        </w:rPr>
+      </w:pPr>
+      <w:r>
+        <w:rPr>
+          <w:rFonts w:hint="default" w:ascii="Times New Roman" w:hAnsi="Times New Roman" w:cs="Times New Roman"/>
+          <w:b/>
+          <w:bCs/>
+        </w:rPr>
+        <w:t>Ekip içinde yapılan değerlendirmeler sonucunda, mevcut kodlara müdahale edilmeden yalnızca şifre değiştirme formunun ara kısmına ek bir kontrol yapısının eklenmesine karar verildi. Bu kapsamda, personel tablosunda kullanıcı bulunamadığı durumda sistemin yönetici tablosunu da kontrol etmesi sağlandı. Aşağıdaki kod bloğu, ilgili kısma eklenerek çözüm uygulandı</w:t>
+      </w:r>
+      <w:r>
+        <w:rPr>
+          <w:rFonts w:hint="default" w:ascii="Times New Roman" w:hAnsi="Times New Roman" w:cs="Times New Roman"/>
+          <w:b/>
+          <w:bCs/>
+          <w:lang w:val="tr-TR"/>
+        </w:rPr>
+        <w:t>:</w:t>
+      </w:r>
+    </w:p>
+    <w:p>
+      <w:pPr>
+        <w:jc w:val="both"/>
+        <w:rPr>
+          <w:rFonts w:hint="default" w:ascii="Times New Roman" w:hAnsi="Times New Roman" w:cs="Times New Roman"/>
+          <w:b/>
+          <w:bCs/>
+          <w:lang w:val="tr-TR"/>
+        </w:rPr>
+      </w:pPr>
+      <w:r>
+        <w:rPr>
+          <w:rFonts w:hint="default" w:ascii="Times New Roman" w:hAnsi="Times New Roman" w:cs="Times New Roman"/>
+          <w:b/>
+          <w:bCs/>
+          <w:lang w:val="tr-TR"/>
+        </w:rPr>
+        <w:t xml:space="preserve">           </w:t>
+      </w:r>
+      <w:r>
+        <w:rPr>
+          <w:rFonts w:hint="default" w:ascii="Times New Roman" w:hAnsi="Times New Roman" w:cs="Times New Roman"/>
+          <w:b/>
+          <w:bCs/>
+          <w:lang w:val="tr-TR"/>
+        </w:rPr>
+        <w:drawing>
+          <wp:inline distT="0" distB="0" distL="114300" distR="114300">
+            <wp:extent cx="5568950" cy="3099435"/>
+            <wp:effectExtent l="0" t="0" r="12700" b="5715"/>
+            <wp:docPr id="13" name="Picture 13" descr="Ekran görüntüsü 2025-08-19 102414"/>
+            <wp:cNvGraphicFramePr>
+              <a:graphicFrameLocks xmlns:a="http://schemas.openxmlformats.org/drawingml/2006/main" noChangeAspect="1"/>
+            </wp:cNvGraphicFramePr>
+            <a:graphic xmlns:a="http://schemas.openxmlformats.org/drawingml/2006/main">
+              <a:graphicData uri="http://schemas.openxmlformats.org/drawingml/2006/picture">
+                <pic:pic xmlns:pic="http://schemas.openxmlformats.org/drawingml/2006/picture">
+                  <pic:nvPicPr>
+                    <pic:cNvPr id="13" name="Picture 13" descr="Ekran görüntüsü 2025-08-19 102414"/>
+                    <pic:cNvPicPr>
+                      <a:picLocks noChangeAspect="1"/>
+                    </pic:cNvPicPr>
+                  </pic:nvPicPr>
+                  <pic:blipFill>
+                    <a:blip r:embed="rId19"/>
+                    <a:stretch>
+                      <a:fillRect/>
+                    </a:stretch>
+                  </pic:blipFill>
+                  <pic:spPr>
+                    <a:xfrm>
+                      <a:off x="0" y="0"/>
+                      <a:ext cx="5568950" cy="3099435"/>
+                    </a:xfrm>
+                    <a:prstGeom prst="rect">
+                      <a:avLst/>
+                    </a:prstGeom>
+                  </pic:spPr>
+                </pic:pic>
+              </a:graphicData>
+            </a:graphic>
+          </wp:inline>
+        </w:drawing>
+      </w:r>
+    </w:p>
+    <w:p>
+      <w:pPr>
+        <w:ind w:firstLine="482" w:firstLineChars="200"/>
+        <w:jc w:val="both"/>
+        <w:rPr>
+          <w:rFonts w:hint="default" w:ascii="Times New Roman" w:hAnsi="Times New Roman" w:cs="Times New Roman"/>
+          <w:b/>
+          <w:bCs/>
+          <w:lang w:val="tr-TR"/>
+        </w:rPr>
+      </w:pPr>
+      <w:r>
+        <w:rPr>
+          <w:rStyle w:val="19"/>
+          <w:rFonts w:hint="default" w:ascii="Times New Roman" w:hAnsi="Times New Roman" w:eastAsia="SimSun" w:cs="Times New Roman"/>
+          <w:b/>
+          <w:bCs/>
+          <w:sz w:val="24"/>
+          <w:szCs w:val="24"/>
+        </w:rPr>
+        <w:t>Şekil 1.</w:t>
+      </w:r>
+      <w:r>
+        <w:rPr>
+          <w:rStyle w:val="19"/>
+          <w:rFonts w:hint="default" w:ascii="Times New Roman" w:hAnsi="Times New Roman" w:cs="Times New Roman"/>
+          <w:b/>
+          <w:bCs/>
+          <w:sz w:val="24"/>
+          <w:szCs w:val="24"/>
+          <w:lang w:val="tr-TR"/>
+        </w:rPr>
+        <w:t>3</w:t>
+      </w:r>
+      <w:r>
+        <w:rPr>
+          <w:rStyle w:val="19"/>
+          <w:rFonts w:hint="default" w:ascii="Times New Roman" w:hAnsi="Times New Roman" w:eastAsia="SimSun" w:cs="Times New Roman"/>
+          <w:b/>
+          <w:bCs/>
+          <w:sz w:val="24"/>
+          <w:szCs w:val="24"/>
+        </w:rPr>
+        <w:t>.</w:t>
+      </w:r>
+      <w:r>
+        <w:rPr>
+          <w:rStyle w:val="19"/>
+          <w:rFonts w:hint="default" w:ascii="Times New Roman" w:hAnsi="Times New Roman" w:eastAsia="SimSun" w:cs="Times New Roman"/>
+          <w:b/>
+          <w:bCs/>
+          <w:sz w:val="24"/>
+          <w:szCs w:val="24"/>
+          <w:lang w:val="tr-TR"/>
+        </w:rPr>
+        <w:t>2</w:t>
+      </w:r>
+      <w:r>
+        <w:rPr>
+          <w:rStyle w:val="19"/>
+          <w:rFonts w:hint="default" w:ascii="Times New Roman" w:hAnsi="Times New Roman" w:eastAsia="SimSun" w:cs="Times New Roman"/>
+          <w:b/>
+          <w:bCs/>
+          <w:sz w:val="24"/>
+          <w:szCs w:val="24"/>
+        </w:rPr>
+        <w:t>:</w:t>
+      </w:r>
+      <w:r>
+        <w:rPr>
+          <w:rStyle w:val="19"/>
+          <w:rFonts w:hint="default" w:ascii="Times New Roman" w:hAnsi="Times New Roman" w:eastAsia="SimSun" w:cs="Times New Roman"/>
+          <w:b/>
+          <w:bCs/>
+          <w:sz w:val="24"/>
+          <w:szCs w:val="24"/>
+          <w:lang w:val="tr-TR"/>
+        </w:rPr>
+        <w:t>K</w:t>
+      </w:r>
+      <w:r>
+        <w:rPr>
+          <w:rFonts w:hint="default" w:ascii="Times New Roman" w:hAnsi="Times New Roman" w:eastAsia="SimSun" w:cs="Times New Roman"/>
+          <w:b/>
+          <w:bCs/>
+          <w:sz w:val="24"/>
+          <w:szCs w:val="24"/>
+        </w:rPr>
+        <w:t>ayıt bulunamadığında yönetici tablosundan şifre kontrolü yapan SQL komutu</w:t>
+      </w:r>
+    </w:p>
+    <w:p>
+      <w:pPr>
+        <w:pStyle w:val="18"/>
+        <w:keepNext w:val="0"/>
+        <w:keepLines w:val="0"/>
+        <w:widowControl/>
+        <w:suppressLineNumbers w:val="0"/>
+        <w:ind w:firstLine="120" w:firstLineChars="50"/>
+        <w:rPr>
+          <w:rFonts w:hint="default" w:ascii="Times New Roman" w:hAnsi="Times New Roman" w:cs="Times New Roman"/>
+          <w:b/>
+          <w:bCs/>
+        </w:rPr>
+      </w:pPr>
+      <w:r>
+        <w:rPr>
+          <w:rFonts w:hint="default" w:ascii="Times New Roman" w:hAnsi="Times New Roman" w:cs="Times New Roman"/>
+          <w:b/>
+          <w:bCs/>
+        </w:rPr>
+        <w:t>Bu ekleme ile birlikte, sistem önce personel tablosunu kontrol etmekte, eğer sonuç alınamazsa yönetici tablosuna yönelmektedir. Yapılan testler sonucunda, bu çözümün başarılı olduğu ve artık hem personel hem de yönetici kullanıcılarının aynı şifre değiştirme formunu kullanabildiği gözlemlendi.</w:t>
+      </w:r>
+    </w:p>
+    <w:p>
+      <w:pPr>
+        <w:pStyle w:val="18"/>
+        <w:keepNext w:val="0"/>
+        <w:keepLines w:val="0"/>
+        <w:widowControl/>
+        <w:suppressLineNumbers w:val="0"/>
+        <w:ind w:firstLine="120" w:firstLineChars="50"/>
+        <w:rPr>
+          <w:rFonts w:hint="default" w:ascii="Times New Roman" w:hAnsi="Times New Roman" w:cs="Times New Roman"/>
+          <w:b/>
+          <w:bCs/>
+        </w:rPr>
+      </w:pPr>
+      <w:r>
+        <w:rPr>
+          <w:rFonts w:hint="default" w:ascii="Times New Roman" w:hAnsi="Times New Roman" w:cs="Times New Roman"/>
+          <w:b/>
+          <w:bCs/>
+        </w:rPr>
+        <w:t>Sonuç olarak, bugünkü çalışmada sistemin hem personel hem de yönetici tarafında ortak kullanılan formların bağlantıları sağlanmış, ayrıca şifre değiştirme formunda tespit edilen hata çözülmüştür. Böylece uygulamanın işlevselliği artırılmış ve kullanıcı deneyimi geliştirilmiştir. Ayrıca ekip içinde yapılan tartışmalar sonucunda, en az kod değişikliği ile en verimli çözümün uygulanabileceği görülmüştür.</w:t>
+      </w:r>
     </w:p>
     <w:p>
       <w:pPr>

</xml_diff>

<commit_message>
"izin yonetimi" formu olusturuldu ve defter gün 13 dolduruldu.
</commit_message>
<xml_diff>
--- a/Staj Defteri.docx
+++ b/Staj Defteri.docx
@@ -1555,12 +1555,6 @@
             <w:insideH w:val="single" w:color="auto" w:sz="4" w:space="0"/>
             <w:insideV w:val="single" w:color="auto" w:sz="4" w:space="0"/>
           </w:tblBorders>
-          <w:tblCellMar>
-            <w:top w:w="0" w:type="dxa"/>
-            <w:left w:w="108" w:type="dxa"/>
-            <w:bottom w:w="0" w:type="dxa"/>
-            <w:right w:w="108" w:type="dxa"/>
-          </w:tblCellMar>
         </w:tblPrEx>
         <w:trPr>
           <w:trHeight w:val="397" w:hRule="atLeast"/>
@@ -3409,10 +3403,21 @@
               <w:spacing w:after="0" w:line="240" w:lineRule="auto"/>
               <w:jc w:val="both"/>
               <w:rPr>
-                <w:b/>
-                <w:bCs/>
-              </w:rPr>
-            </w:pPr>
+                <w:rFonts w:hint="default"/>
+                <w:b/>
+                <w:bCs/>
+                <w:lang w:val="tr-TR"/>
+              </w:rPr>
+            </w:pPr>
+            <w:r>
+              <w:rPr>
+                <w:rFonts w:hint="default"/>
+                <w:b/>
+                <w:bCs/>
+                <w:lang w:val="tr-TR"/>
+              </w:rPr>
+              <w:t>20.08.2025</w:t>
+            </w:r>
           </w:p>
         </w:tc>
         <w:tc>
@@ -3425,10 +3430,21 @@
               <w:spacing w:after="0" w:line="240" w:lineRule="auto"/>
               <w:jc w:val="both"/>
               <w:rPr>
-                <w:b/>
-                <w:bCs/>
-              </w:rPr>
-            </w:pPr>
+                <w:rFonts w:hint="default"/>
+                <w:b/>
+                <w:bCs/>
+                <w:lang w:val="tr-TR"/>
+              </w:rPr>
+            </w:pPr>
+            <w:r>
+              <w:rPr>
+                <w:rFonts w:hint="default"/>
+                <w:b/>
+                <w:bCs/>
+                <w:lang w:val="tr-TR"/>
+              </w:rPr>
+              <w:t>8</w:t>
+            </w:r>
           </w:p>
         </w:tc>
         <w:tc>
@@ -3593,14 +3609,6 @@
       </w:tr>
       <w:tr>
         <w:tblPrEx>
-          <w:tblBorders>
-            <w:top w:val="single" w:color="auto" w:sz="4" w:space="0"/>
-            <w:left w:val="single" w:color="auto" w:sz="4" w:space="0"/>
-            <w:bottom w:val="single" w:color="auto" w:sz="4" w:space="0"/>
-            <w:right w:val="single" w:color="auto" w:sz="4" w:space="0"/>
-            <w:insideH w:val="single" w:color="auto" w:sz="4" w:space="0"/>
-            <w:insideV w:val="single" w:color="auto" w:sz="4" w:space="0"/>
-          </w:tblBorders>
           <w:tblCellMar>
             <w:top w:w="0" w:type="dxa"/>
             <w:left w:w="108" w:type="dxa"/>
@@ -3735,14 +3743,6 @@
       </w:tr>
       <w:tr>
         <w:tblPrEx>
-          <w:tblBorders>
-            <w:top w:val="single" w:color="auto" w:sz="4" w:space="0"/>
-            <w:left w:val="single" w:color="auto" w:sz="4" w:space="0"/>
-            <w:bottom w:val="single" w:color="auto" w:sz="4" w:space="0"/>
-            <w:right w:val="single" w:color="auto" w:sz="4" w:space="0"/>
-            <w:insideH w:val="single" w:color="auto" w:sz="4" w:space="0"/>
-            <w:insideV w:val="single" w:color="auto" w:sz="4" w:space="0"/>
-          </w:tblBorders>
           <w:tblCellMar>
             <w:top w:w="0" w:type="dxa"/>
             <w:left w:w="108" w:type="dxa"/>
@@ -3956,6 +3956,12 @@
             <w:insideH w:val="single" w:color="auto" w:sz="4" w:space="0"/>
             <w:insideV w:val="single" w:color="auto" w:sz="4" w:space="0"/>
           </w:tblBorders>
+          <w:tblCellMar>
+            <w:top w:w="0" w:type="dxa"/>
+            <w:left w:w="108" w:type="dxa"/>
+            <w:bottom w:w="0" w:type="dxa"/>
+            <w:right w:w="108" w:type="dxa"/>
+          </w:tblCellMar>
         </w:tblPrEx>
         <w:trPr>
           <w:trHeight w:val="340" w:hRule="atLeast"/>
@@ -4439,14 +4445,6 @@
       </w:tr>
       <w:tr>
         <w:tblPrEx>
-          <w:tblBorders>
-            <w:top w:val="single" w:color="auto" w:sz="4" w:space="0"/>
-            <w:left w:val="single" w:color="auto" w:sz="4" w:space="0"/>
-            <w:bottom w:val="single" w:color="auto" w:sz="4" w:space="0"/>
-            <w:right w:val="single" w:color="auto" w:sz="4" w:space="0"/>
-            <w:insideH w:val="single" w:color="auto" w:sz="4" w:space="0"/>
-            <w:insideV w:val="single" w:color="auto" w:sz="4" w:space="0"/>
-          </w:tblBorders>
           <w:tblCellMar>
             <w:top w:w="0" w:type="dxa"/>
             <w:left w:w="108" w:type="dxa"/>
@@ -4723,14 +4721,6 @@
       </w:tr>
       <w:tr>
         <w:tblPrEx>
-          <w:tblBorders>
-            <w:top w:val="single" w:color="auto" w:sz="4" w:space="0"/>
-            <w:left w:val="single" w:color="auto" w:sz="4" w:space="0"/>
-            <w:bottom w:val="single" w:color="auto" w:sz="4" w:space="0"/>
-            <w:right w:val="single" w:color="auto" w:sz="4" w:space="0"/>
-            <w:insideH w:val="single" w:color="auto" w:sz="4" w:space="0"/>
-            <w:insideV w:val="single" w:color="auto" w:sz="4" w:space="0"/>
-          </w:tblBorders>
           <w:tblCellMar>
             <w:top w:w="0" w:type="dxa"/>
             <w:left w:w="108" w:type="dxa"/>
@@ -12290,19 +12280,7 @@
           <w:sz w:val="24"/>
           <w:szCs w:val="24"/>
         </w:rPr>
-        <w:t xml:space="preserve"> ile hata yönetimi konularında uygulam</w:t>
-      </w:r>
-      <w:bookmarkStart w:id="0" w:name="_GoBack"/>
-      <w:bookmarkEnd w:id="0"/>
-      <w:r>
-        <w:rPr>
-          <w:rFonts w:hint="default" w:ascii="Times New Roman" w:hAnsi="Times New Roman" w:eastAsia="SimSun" w:cs="Times New Roman"/>
-          <w:b/>
-          <w:bCs/>
-          <w:sz w:val="24"/>
-          <w:szCs w:val="24"/>
-        </w:rPr>
-        <w:t>alı dersler alındı. En önemlisi, yazılım güvenliğinin (şifre yönetimi, bağlantı bilgileri, audit log) uygulama yaşam döngüsünün bir parçası olması gerektiği daha iyi anlaşıldı.</w:t>
+        <w:t xml:space="preserve"> ile hata yönetimi konularında uygulamalı dersler alındı. En önemlisi, yazılım güvenliğinin (şifre yönetimi, bağlantı bilgileri, audit log) uygulama yaşam döngüsünün bir parçası olması gerektiği daha iyi anlaşıldı.</w:t>
       </w:r>
     </w:p>
     <w:p>
@@ -12689,14 +12667,460 @@
     </w:p>
     <w:p>
       <w:pPr>
-        <w:jc w:val="both"/>
-      </w:pPr>
-    </w:p>
-    <w:p>
-      <w:pPr>
-        <w:jc w:val="both"/>
-      </w:pPr>
-      <w:r>
+        <w:pStyle w:val="18"/>
+        <w:keepNext w:val="0"/>
+        <w:keepLines w:val="0"/>
+        <w:widowControl/>
+        <w:suppressLineNumbers w:val="0"/>
+        <w:ind w:firstLine="120" w:firstLineChars="50"/>
+        <w:rPr>
+          <w:b/>
+          <w:bCs/>
+        </w:rPr>
+      </w:pPr>
+      <w:r>
+        <w:rPr>
+          <w:b/>
+          <w:bCs/>
+        </w:rPr>
+        <w:t xml:space="preserve">Bugün kullanılan MySQL veritabanında ciddi bir hata ile karşılaşıldı. Sistem kararlılığını sağlamak amacıyla veritabanı tamamen kaldırılıp sıfırdan yeniden kuruldu. Bu süreçte, önceki günlerde oluşturulan tablolar daha profesyonel bir bakış açısıyla yeniden tasarlandı. </w:t>
+      </w:r>
+      <w:r>
+        <w:rPr>
+          <w:rStyle w:val="19"/>
+          <w:b/>
+          <w:bCs/>
+        </w:rPr>
+        <w:t>Personel</w:t>
+      </w:r>
+      <w:r>
+        <w:rPr>
+          <w:b/>
+          <w:bCs/>
+        </w:rPr>
+        <w:t xml:space="preserve">, </w:t>
+      </w:r>
+      <w:r>
+        <w:rPr>
+          <w:rStyle w:val="19"/>
+          <w:b/>
+          <w:bCs/>
+        </w:rPr>
+        <w:t>İzinler</w:t>
+      </w:r>
+      <w:r>
+        <w:rPr>
+          <w:b/>
+          <w:bCs/>
+        </w:rPr>
+        <w:t xml:space="preserve"> ve </w:t>
+      </w:r>
+      <w:r>
+        <w:rPr>
+          <w:rStyle w:val="19"/>
+          <w:b/>
+          <w:bCs/>
+        </w:rPr>
+        <w:t>İzin Talepleri</w:t>
+      </w:r>
+      <w:r>
+        <w:rPr>
+          <w:b/>
+          <w:bCs/>
+        </w:rPr>
+        <w:t xml:space="preserve"> tabloları ilişkisel bütünlük gözetilerek yapılandırıldı ve yabancı anahtar kısıtlamaları eklenerek veri tutarlılığı güvence altına alındı. Ayrıca sütun tipleri, indeksler ve varsayılan değerler, uzun vadeli performans ve sürdürülebilirlik için optimize edildi.</w:t>
+      </w:r>
+    </w:p>
+    <w:p>
+      <w:pPr>
+        <w:pStyle w:val="18"/>
+        <w:keepNext w:val="0"/>
+        <w:keepLines w:val="0"/>
+        <w:widowControl/>
+        <w:suppressLineNumbers w:val="0"/>
+        <w:ind w:firstLine="120" w:firstLineChars="50"/>
+        <w:rPr>
+          <w:b/>
+          <w:bCs/>
+        </w:rPr>
+      </w:pPr>
+      <w:r>
+        <w:rPr>
+          <w:b/>
+          <w:bCs/>
+        </w:rPr>
+        <w:t xml:space="preserve">Uygulama tarafında, yönetici ekranında kullanılacak olan </w:t>
+      </w:r>
+      <w:r>
+        <w:rPr>
+          <w:rStyle w:val="19"/>
+          <w:b/>
+          <w:bCs/>
+        </w:rPr>
+        <w:t>“İzin Yönetimi” formu</w:t>
+      </w:r>
+      <w:r>
+        <w:rPr>
+          <w:b/>
+          <w:bCs/>
+        </w:rPr>
+        <w:t xml:space="preserve"> üzerinde çalışıldı. Form tasarımında kullanıcı dostu bir arayüz hedeflenerek </w:t>
+      </w:r>
+      <w:r>
+        <w:rPr>
+          <w:rStyle w:val="19"/>
+          <w:b/>
+          <w:bCs/>
+        </w:rPr>
+        <w:t>DataGridView</w:t>
+      </w:r>
+      <w:r>
+        <w:rPr>
+          <w:b/>
+          <w:bCs/>
+        </w:rPr>
+        <w:t xml:space="preserve"> (izin taleplerinin listelenmesi), </w:t>
+      </w:r>
+      <w:r>
+        <w:rPr>
+          <w:rStyle w:val="19"/>
+          <w:b/>
+          <w:bCs/>
+        </w:rPr>
+        <w:t>ComboBox</w:t>
+      </w:r>
+      <w:r>
+        <w:rPr>
+          <w:b/>
+          <w:bCs/>
+        </w:rPr>
+        <w:t xml:space="preserve"> (izin türü ve durum seçimleri), </w:t>
+      </w:r>
+      <w:r>
+        <w:rPr>
+          <w:rStyle w:val="19"/>
+          <w:b/>
+          <w:bCs/>
+        </w:rPr>
+        <w:t>DateTimePicker</w:t>
+      </w:r>
+      <w:r>
+        <w:rPr>
+          <w:b/>
+          <w:bCs/>
+        </w:rPr>
+        <w:t xml:space="preserve"> (başlangıç ve bitiş tarihleri), </w:t>
+      </w:r>
+      <w:r>
+        <w:rPr>
+          <w:rStyle w:val="19"/>
+          <w:b/>
+          <w:bCs/>
+        </w:rPr>
+        <w:t>TextBox</w:t>
+      </w:r>
+      <w:r>
+        <w:rPr>
+          <w:b/>
+          <w:bCs/>
+        </w:rPr>
+        <w:t xml:space="preserve"> (açıklamalar) ve </w:t>
+      </w:r>
+      <w:r>
+        <w:rPr>
+          <w:rStyle w:val="19"/>
+          <w:b/>
+          <w:bCs/>
+        </w:rPr>
+        <w:t>Button</w:t>
+      </w:r>
+      <w:r>
+        <w:rPr>
+          <w:b/>
+          <w:bCs/>
+        </w:rPr>
+        <w:t xml:space="preserve"> (Kaydet, Güncelle, Onayla, Reddet, Filtrele) gibi temel araçlar kullanıldı. Butonlara bağlı olaylar, veritabanı ile etkileşim kuracak şekilde kodlandı ve hata yönetimi için </w:t>
+      </w:r>
+      <w:r>
+        <w:rPr>
+          <w:rStyle w:val="19"/>
+          <w:b/>
+          <w:bCs/>
+        </w:rPr>
+        <w:t>try-catch</w:t>
+      </w:r>
+      <w:r>
+        <w:rPr>
+          <w:b/>
+          <w:bCs/>
+        </w:rPr>
+        <w:t xml:space="preserve"> blokları uygulandı. Böylece izin taleplerinin eklenmesi, güncellenmesi, onaylanması ve reddedilmesi işlemleri başarıyla gerçekleştirildi.</w:t>
+      </w:r>
+    </w:p>
+    <w:p>
+      <w:pPr>
+        <w:pStyle w:val="18"/>
+        <w:keepNext w:val="0"/>
+        <w:keepLines w:val="0"/>
+        <w:widowControl/>
+        <w:suppressLineNumbers w:val="0"/>
+        <w:ind w:firstLine="120" w:firstLineChars="50"/>
+        <w:rPr>
+          <w:rFonts w:hint="default"/>
+          <w:b/>
+          <w:bCs/>
+          <w:lang w:val="tr-TR"/>
+        </w:rPr>
+      </w:pPr>
+      <w:r>
+        <w:rPr>
+          <w:rFonts w:hint="default"/>
+          <w:b/>
+          <w:bCs/>
+          <w:lang w:val="tr-TR"/>
+        </w:rPr>
+        <w:t xml:space="preserve">                    </w:t>
+      </w:r>
+      <w:r>
+        <w:rPr>
+          <w:rFonts w:hint="default"/>
+          <w:b/>
+          <w:bCs/>
+          <w:lang w:val="tr-TR"/>
+        </w:rPr>
+        <w:drawing>
+          <wp:inline distT="0" distB="0" distL="114300" distR="114300">
+            <wp:extent cx="4401185" cy="2744470"/>
+            <wp:effectExtent l="0" t="0" r="18415" b="17780"/>
+            <wp:docPr id="12" name="Picture 12" descr="Ekran görüntüsü 2025-08-20 112451"/>
+            <wp:cNvGraphicFramePr>
+              <a:graphicFrameLocks xmlns:a="http://schemas.openxmlformats.org/drawingml/2006/main" noChangeAspect="1"/>
+            </wp:cNvGraphicFramePr>
+            <a:graphic xmlns:a="http://schemas.openxmlformats.org/drawingml/2006/main">
+              <a:graphicData uri="http://schemas.openxmlformats.org/drawingml/2006/picture">
+                <pic:pic xmlns:pic="http://schemas.openxmlformats.org/drawingml/2006/picture">
+                  <pic:nvPicPr>
+                    <pic:cNvPr id="12" name="Picture 12" descr="Ekran görüntüsü 2025-08-20 112451"/>
+                    <pic:cNvPicPr>
+                      <a:picLocks noChangeAspect="1"/>
+                    </pic:cNvPicPr>
+                  </pic:nvPicPr>
+                  <pic:blipFill>
+                    <a:blip r:embed="rId20"/>
+                    <a:stretch>
+                      <a:fillRect/>
+                    </a:stretch>
+                  </pic:blipFill>
+                  <pic:spPr>
+                    <a:xfrm>
+                      <a:off x="0" y="0"/>
+                      <a:ext cx="4401185" cy="2744470"/>
+                    </a:xfrm>
+                    <a:prstGeom prst="rect">
+                      <a:avLst/>
+                    </a:prstGeom>
+                  </pic:spPr>
+                </pic:pic>
+              </a:graphicData>
+            </a:graphic>
+          </wp:inline>
+        </w:drawing>
+      </w:r>
+      <w:bookmarkStart w:id="0" w:name="_GoBack"/>
+      <w:bookmarkEnd w:id="0"/>
+    </w:p>
+    <w:p>
+      <w:pPr>
+        <w:pStyle w:val="18"/>
+        <w:keepNext w:val="0"/>
+        <w:keepLines w:val="0"/>
+        <w:widowControl/>
+        <w:suppressLineNumbers w:val="0"/>
+        <w:ind w:firstLine="120" w:firstLineChars="50"/>
+        <w:rPr>
+          <w:rFonts w:hint="default" w:ascii="Times New Roman" w:hAnsi="Times New Roman" w:cs="Times New Roman"/>
+          <w:b/>
+          <w:bCs/>
+          <w:lang w:val="tr-TR"/>
+        </w:rPr>
+      </w:pPr>
+      <w:r>
+        <w:rPr>
+          <w:rFonts w:hint="default"/>
+          <w:b/>
+          <w:bCs/>
+          <w:lang w:val="tr-TR"/>
+        </w:rPr>
+        <w:t xml:space="preserve">       </w:t>
+      </w:r>
+      <w:r>
+        <w:rPr>
+          <w:rStyle w:val="19"/>
+          <w:rFonts w:hint="default" w:ascii="Times New Roman" w:hAnsi="Times New Roman" w:eastAsia="SimSun" w:cs="Times New Roman"/>
+          <w:b/>
+          <w:bCs/>
+          <w:sz w:val="24"/>
+          <w:szCs w:val="24"/>
+        </w:rPr>
+        <w:t>Şekil 1.</w:t>
+      </w:r>
+      <w:r>
+        <w:rPr>
+          <w:rStyle w:val="19"/>
+          <w:rFonts w:hint="default" w:ascii="Times New Roman" w:hAnsi="Times New Roman" w:cs="Times New Roman"/>
+          <w:b/>
+          <w:bCs/>
+          <w:sz w:val="24"/>
+          <w:szCs w:val="24"/>
+          <w:lang w:val="tr-TR"/>
+        </w:rPr>
+        <w:t>3</w:t>
+      </w:r>
+      <w:r>
+        <w:rPr>
+          <w:rStyle w:val="19"/>
+          <w:rFonts w:hint="default" w:ascii="Times New Roman" w:hAnsi="Times New Roman" w:eastAsia="SimSun" w:cs="Times New Roman"/>
+          <w:b/>
+          <w:bCs/>
+          <w:sz w:val="24"/>
+          <w:szCs w:val="24"/>
+        </w:rPr>
+        <w:t>.</w:t>
+      </w:r>
+      <w:r>
+        <w:rPr>
+          <w:rStyle w:val="19"/>
+          <w:rFonts w:hint="default" w:cs="Times New Roman"/>
+          <w:b/>
+          <w:bCs/>
+          <w:sz w:val="24"/>
+          <w:szCs w:val="24"/>
+          <w:lang w:val="tr-TR"/>
+        </w:rPr>
+        <w:t>3</w:t>
+      </w:r>
+      <w:r>
+        <w:rPr>
+          <w:rStyle w:val="19"/>
+          <w:rFonts w:hint="default" w:ascii="Times New Roman" w:hAnsi="Times New Roman" w:eastAsia="SimSun" w:cs="Times New Roman"/>
+          <w:b/>
+          <w:bCs/>
+          <w:sz w:val="24"/>
+          <w:szCs w:val="24"/>
+        </w:rPr>
+        <w:t>:</w:t>
+      </w:r>
+      <w:r>
+        <w:rPr>
+          <w:rFonts w:hint="default" w:ascii="Times New Roman" w:hAnsi="Times New Roman" w:eastAsia="SimSun" w:cs="Times New Roman"/>
+          <w:b/>
+          <w:bCs/>
+          <w:sz w:val="24"/>
+          <w:szCs w:val="24"/>
+        </w:rPr>
+        <w:t>Parametreli SQL sorgusu ile izin talebinin veritabanına eklenmesi</w:t>
+      </w:r>
+    </w:p>
+    <w:p>
+      <w:pPr>
+        <w:pStyle w:val="18"/>
+        <w:keepNext w:val="0"/>
+        <w:keepLines w:val="0"/>
+        <w:widowControl/>
+        <w:suppressLineNumbers w:val="0"/>
+        <w:ind w:firstLine="120" w:firstLineChars="50"/>
+        <w:rPr>
+          <w:b/>
+          <w:bCs/>
+        </w:rPr>
+      </w:pPr>
+      <w:r>
+        <w:rPr>
+          <w:b/>
+          <w:bCs/>
+        </w:rPr>
+        <w:t xml:space="preserve">Veritabanının sıfırdan kurulumu sırasında profesyonel bir şema tasarımının önemi pekiştirildi. İlişkisel bütünlüğün sağlanmasında </w:t>
+      </w:r>
+      <w:r>
+        <w:rPr>
+          <w:rStyle w:val="19"/>
+          <w:b/>
+          <w:bCs/>
+        </w:rPr>
+        <w:t>foreign key</w:t>
+      </w:r>
+      <w:r>
+        <w:rPr>
+          <w:b/>
+          <w:bCs/>
+        </w:rPr>
+        <w:t xml:space="preserve"> kısıtlamalarının etkin kullanımı öğrenildi. </w:t>
+      </w:r>
+      <w:r>
+        <w:rPr>
+          <w:rStyle w:val="19"/>
+          <w:b/>
+          <w:bCs/>
+        </w:rPr>
+        <w:t>WinForms araçlarının</w:t>
+      </w:r>
+      <w:r>
+        <w:rPr>
+          <w:b/>
+          <w:bCs/>
+        </w:rPr>
+        <w:t xml:space="preserve"> (DataGridView, ComboBox, DateTimePicker, Button vb.) form üzerinde koordineli şekilde nasıl kullanılacağı gözlemlendi. Kullanıcı arayüzü ile arka plan veri yönetiminin eş zamanlı geliştirilmesi gerektiği deneyimlendi.</w:t>
+      </w:r>
+    </w:p>
+    <w:p>
+      <w:pPr>
+        <w:pStyle w:val="18"/>
+        <w:keepNext w:val="0"/>
+        <w:keepLines w:val="0"/>
+        <w:widowControl/>
+        <w:suppressLineNumbers w:val="0"/>
+        <w:ind w:firstLine="120" w:firstLineChars="50"/>
+        <w:rPr>
+          <w:b/>
+          <w:bCs/>
+        </w:rPr>
+      </w:pPr>
+      <w:r>
+        <w:rPr>
+          <w:b/>
+          <w:bCs/>
+        </w:rPr>
+        <w:t xml:space="preserve">Ek olarak, formun geliştirilmesi sırasında </w:t>
+      </w:r>
+      <w:r>
+        <w:rPr>
+          <w:rStyle w:val="19"/>
+          <w:b/>
+          <w:bCs/>
+        </w:rPr>
+        <w:t>kullanıcı geri bildirimlerinin simülasyonu</w:t>
+      </w:r>
+      <w:r>
+        <w:rPr>
+          <w:b/>
+          <w:bCs/>
+        </w:rPr>
+        <w:t xml:space="preserve"> yapıldı ve olası senaryolar test edildi. Yanlış tarih aralıklarının seçilmesi, eksik bilgi girişi veya geçersiz izin türü seçimi gibi durumlarda sistemin doğru hata mesajlarını üretmesi sağlandı. Bu sayede hem kullanıcı deneyiminin iyileştirilmesi hem de yazılımın hataya dayanıklı hale getirilmesi konusunda önemli kazanımlar elde edildi.</w:t>
+      </w:r>
+    </w:p>
+    <w:p>
+      <w:pPr>
+        <w:jc w:val="both"/>
+        <w:rPr>
+          <w:b/>
+          <w:bCs/>
+        </w:rPr>
+      </w:pPr>
+      <w:r>
+        <w:rPr>
+          <w:b/>
+          <w:bCs/>
+        </w:rPr>
         <w:br w:type="page"/>
       </w:r>
     </w:p>

</xml_diff>

<commit_message>
Staj Defteri 14. gün dolduruldu.
</commit_message>
<xml_diff>
--- a/Staj Defteri.docx
+++ b/Staj Defteri.docx
@@ -107,12 +107,6 @@
             <w:insideH w:val="single" w:color="auto" w:sz="4" w:space="0"/>
             <w:insideV w:val="single" w:color="auto" w:sz="4" w:space="0"/>
           </w:tblBorders>
-          <w:tblCellMar>
-            <w:top w:w="0" w:type="dxa"/>
-            <w:left w:w="108" w:type="dxa"/>
-            <w:bottom w:w="0" w:type="dxa"/>
-            <w:right w:w="108" w:type="dxa"/>
-          </w:tblCellMar>
         </w:tblPrEx>
         <w:trPr>
           <w:trHeight w:val="397" w:hRule="atLeast"/>
@@ -953,14 +947,6 @@
       </w:tblGrid>
       <w:tr>
         <w:tblPrEx>
-          <w:tblBorders>
-            <w:top w:val="single" w:color="auto" w:sz="4" w:space="0"/>
-            <w:left w:val="single" w:color="auto" w:sz="4" w:space="0"/>
-            <w:bottom w:val="single" w:color="auto" w:sz="4" w:space="0"/>
-            <w:right w:val="single" w:color="auto" w:sz="4" w:space="0"/>
-            <w:insideH w:val="single" w:color="auto" w:sz="4" w:space="0"/>
-            <w:insideV w:val="single" w:color="auto" w:sz="4" w:space="0"/>
-          </w:tblBorders>
           <w:tblCellMar>
             <w:top w:w="0" w:type="dxa"/>
             <w:left w:w="108" w:type="dxa"/>
@@ -1555,6 +1541,12 @@
             <w:insideH w:val="single" w:color="auto" w:sz="4" w:space="0"/>
             <w:insideV w:val="single" w:color="auto" w:sz="4" w:space="0"/>
           </w:tblBorders>
+          <w:tblCellMar>
+            <w:top w:w="0" w:type="dxa"/>
+            <w:left w:w="108" w:type="dxa"/>
+            <w:bottom w:w="0" w:type="dxa"/>
+            <w:right w:w="108" w:type="dxa"/>
+          </w:tblCellMar>
         </w:tblPrEx>
         <w:trPr>
           <w:trHeight w:val="397" w:hRule="atLeast"/>
@@ -3458,10 +3450,37 @@
               <w:spacing w:after="0" w:line="240" w:lineRule="auto"/>
               <w:jc w:val="both"/>
               <w:rPr>
-                <w:b/>
-                <w:bCs/>
-              </w:rPr>
-            </w:pPr>
+                <w:rFonts w:hint="default"/>
+                <w:b/>
+                <w:bCs/>
+                <w:lang w:val="tr-TR"/>
+              </w:rPr>
+            </w:pPr>
+            <w:r>
+              <w:rPr>
+                <w:b/>
+                <w:bCs/>
+                <w:lang w:val="tr-TR"/>
+              </w:rPr>
+              <w:t xml:space="preserve">İzin Yönetimi Formu </w:t>
+            </w:r>
+            <w:r>
+              <w:rPr>
+                <w:rFonts w:hint="default"/>
+                <w:b/>
+                <w:bCs/>
+                <w:lang w:val="tr-TR"/>
+              </w:rPr>
+              <w:t>T</w:t>
+            </w:r>
+            <w:r>
+              <w:rPr>
+                <w:b/>
+                <w:bCs/>
+                <w:lang w:val="tr-TR"/>
+              </w:rPr>
+              <w:t>asarımı ve Geliştirilmesi</w:t>
+            </w:r>
           </w:p>
         </w:tc>
       </w:tr>
@@ -3496,10 +3515,20 @@
               <w:spacing w:after="0" w:line="240" w:lineRule="auto"/>
               <w:jc w:val="both"/>
               <w:rPr>
-                <w:b/>
-                <w:bCs/>
-              </w:rPr>
-            </w:pPr>
+                <w:rFonts w:hint="default"/>
+                <w:b/>
+                <w:bCs/>
+                <w:lang w:val="tr-TR"/>
+              </w:rPr>
+            </w:pPr>
+            <w:r>
+              <w:rPr>
+                <w:b/>
+                <w:bCs/>
+                <w:lang w:val="tr-TR"/>
+              </w:rPr>
+              <w:t>21.08.2025</w:t>
+            </w:r>
           </w:p>
         </w:tc>
         <w:tc>
@@ -3512,10 +3541,20 @@
               <w:spacing w:after="0" w:line="240" w:lineRule="auto"/>
               <w:jc w:val="both"/>
               <w:rPr>
-                <w:b/>
-                <w:bCs/>
-              </w:rPr>
-            </w:pPr>
+                <w:rFonts w:hint="default"/>
+                <w:b/>
+                <w:bCs/>
+                <w:lang w:val="tr-TR"/>
+              </w:rPr>
+            </w:pPr>
+            <w:r>
+              <w:rPr>
+                <w:b/>
+                <w:bCs/>
+                <w:lang w:val="tr-TR"/>
+              </w:rPr>
+              <w:t>8</w:t>
+            </w:r>
           </w:p>
         </w:tc>
         <w:tc>
@@ -3529,10 +3568,43 @@
               <w:spacing w:after="0" w:line="240" w:lineRule="auto"/>
               <w:jc w:val="both"/>
               <w:rPr>
-                <w:b/>
-                <w:bCs/>
-              </w:rPr>
-            </w:pPr>
+                <w:rFonts w:hint="default"/>
+                <w:b/>
+                <w:bCs/>
+                <w:lang w:val="tr-TR"/>
+              </w:rPr>
+            </w:pPr>
+            <w:r>
+              <w:rPr>
+                <w:rFonts w:hint="default" w:ascii="Times New Roman" w:hAnsi="Times New Roman" w:eastAsia="SimSun" w:cs="Times New Roman"/>
+                <w:b/>
+                <w:bCs/>
+                <w:sz w:val="24"/>
+                <w:szCs w:val="24"/>
+              </w:rPr>
+              <w:t>İzin Yönetimi</w:t>
+            </w:r>
+            <w:r>
+              <w:rPr>
+                <w:rFonts w:hint="default" w:ascii="Times New Roman" w:hAnsi="Times New Roman" w:eastAsia="SimSun" w:cs="Times New Roman"/>
+                <w:b/>
+                <w:bCs/>
+                <w:sz w:val="24"/>
+                <w:szCs w:val="24"/>
+                <w:lang w:val="tr-TR"/>
+              </w:rPr>
+              <w:t xml:space="preserve"> Formu Geliştirilmesi ve </w:t>
+            </w:r>
+            <w:r>
+              <w:rPr>
+                <w:rFonts w:hint="default" w:ascii="Times New Roman" w:hAnsi="Times New Roman" w:eastAsia="SimSun" w:cs="Times New Roman"/>
+                <w:b/>
+                <w:bCs/>
+                <w:sz w:val="24"/>
+                <w:szCs w:val="24"/>
+              </w:rPr>
+              <w:t>Kodun Yeniden Yapılandırılması</w:t>
+            </w:r>
           </w:p>
         </w:tc>
       </w:tr>
@@ -3609,6 +3681,14 @@
       </w:tr>
       <w:tr>
         <w:tblPrEx>
+          <w:tblBorders>
+            <w:top w:val="single" w:color="auto" w:sz="4" w:space="0"/>
+            <w:left w:val="single" w:color="auto" w:sz="4" w:space="0"/>
+            <w:bottom w:val="single" w:color="auto" w:sz="4" w:space="0"/>
+            <w:right w:val="single" w:color="auto" w:sz="4" w:space="0"/>
+            <w:insideH w:val="single" w:color="auto" w:sz="4" w:space="0"/>
+            <w:insideV w:val="single" w:color="auto" w:sz="4" w:space="0"/>
+          </w:tblBorders>
           <w:tblCellMar>
             <w:top w:w="0" w:type="dxa"/>
             <w:left w:w="108" w:type="dxa"/>
@@ -3743,6 +3823,14 @@
       </w:tr>
       <w:tr>
         <w:tblPrEx>
+          <w:tblBorders>
+            <w:top w:val="single" w:color="auto" w:sz="4" w:space="0"/>
+            <w:left w:val="single" w:color="auto" w:sz="4" w:space="0"/>
+            <w:bottom w:val="single" w:color="auto" w:sz="4" w:space="0"/>
+            <w:right w:val="single" w:color="auto" w:sz="4" w:space="0"/>
+            <w:insideH w:val="single" w:color="auto" w:sz="4" w:space="0"/>
+            <w:insideV w:val="single" w:color="auto" w:sz="4" w:space="0"/>
+          </w:tblBorders>
           <w:tblCellMar>
             <w:top w:w="0" w:type="dxa"/>
             <w:left w:w="108" w:type="dxa"/>
@@ -4445,6 +4533,14 @@
       </w:tr>
       <w:tr>
         <w:tblPrEx>
+          <w:tblBorders>
+            <w:top w:val="single" w:color="auto" w:sz="4" w:space="0"/>
+            <w:left w:val="single" w:color="auto" w:sz="4" w:space="0"/>
+            <w:bottom w:val="single" w:color="auto" w:sz="4" w:space="0"/>
+            <w:right w:val="single" w:color="auto" w:sz="4" w:space="0"/>
+            <w:insideH w:val="single" w:color="auto" w:sz="4" w:space="0"/>
+            <w:insideV w:val="single" w:color="auto" w:sz="4" w:space="0"/>
+          </w:tblBorders>
           <w:tblCellMar>
             <w:top w:w="0" w:type="dxa"/>
             <w:left w:w="108" w:type="dxa"/>
@@ -4721,6 +4817,14 @@
       </w:tr>
       <w:tr>
         <w:tblPrEx>
+          <w:tblBorders>
+            <w:top w:val="single" w:color="auto" w:sz="4" w:space="0"/>
+            <w:left w:val="single" w:color="auto" w:sz="4" w:space="0"/>
+            <w:bottom w:val="single" w:color="auto" w:sz="4" w:space="0"/>
+            <w:right w:val="single" w:color="auto" w:sz="4" w:space="0"/>
+            <w:insideH w:val="single" w:color="auto" w:sz="4" w:space="0"/>
+            <w:insideV w:val="single" w:color="auto" w:sz="4" w:space="0"/>
+          </w:tblBorders>
           <w:tblCellMar>
             <w:top w:w="0" w:type="dxa"/>
             <w:left w:w="108" w:type="dxa"/>
@@ -12926,8 +13030,6 @@
           </wp:inline>
         </w:drawing>
       </w:r>
-      <w:bookmarkStart w:id="0" w:name="_GoBack"/>
-      <w:bookmarkEnd w:id="0"/>
     </w:p>
     <w:p>
       <w:pPr>
@@ -13126,14 +13228,625 @@
     </w:p>
     <w:p>
       <w:pPr>
-        <w:jc w:val="both"/>
-      </w:pPr>
-    </w:p>
-    <w:p>
-      <w:pPr>
-        <w:jc w:val="both"/>
-      </w:pPr>
-      <w:r>
+        <w:pStyle w:val="18"/>
+        <w:keepNext w:val="0"/>
+        <w:keepLines w:val="0"/>
+        <w:widowControl/>
+        <w:suppressLineNumbers w:val="0"/>
+        <w:ind w:firstLine="120" w:firstLineChars="50"/>
+        <w:rPr>
+          <w:rFonts w:hint="default" w:ascii="Times New Roman" w:hAnsi="Times New Roman" w:cs="Times New Roman"/>
+          <w:b/>
+          <w:bCs/>
+        </w:rPr>
+      </w:pPr>
+      <w:bookmarkStart w:id="0" w:name="_GoBack"/>
+      <w:r>
+        <w:rPr>
+          <w:rFonts w:hint="default" w:ascii="Times New Roman" w:hAnsi="Times New Roman" w:cs="Times New Roman"/>
+          <w:b/>
+          <w:bCs/>
+        </w:rPr>
+        <w:t xml:space="preserve">Bugün, </w:t>
+      </w:r>
+      <w:r>
+        <w:rPr>
+          <w:rStyle w:val="19"/>
+          <w:rFonts w:hint="default" w:ascii="Times New Roman" w:hAnsi="Times New Roman" w:cs="Times New Roman"/>
+          <w:b/>
+          <w:bCs/>
+        </w:rPr>
+        <w:t>İzin İstatistikleri</w:t>
+      </w:r>
+      <w:r>
+        <w:rPr>
+          <w:rFonts w:hint="default" w:ascii="Times New Roman" w:hAnsi="Times New Roman" w:cs="Times New Roman"/>
+          <w:b/>
+          <w:bCs/>
+        </w:rPr>
+        <w:t xml:space="preserve"> formu geliştirildi. Arayüz,üst kısımda bilgi etiketi (</w:t>
+      </w:r>
+      <w:r>
+        <w:rPr>
+          <w:rStyle w:val="19"/>
+          <w:rFonts w:hint="default" w:ascii="Times New Roman" w:hAnsi="Times New Roman" w:cs="Times New Roman"/>
+          <w:b/>
+          <w:bCs/>
+        </w:rPr>
+        <w:t>Label</w:t>
+      </w:r>
+      <w:r>
+        <w:rPr>
+          <w:rFonts w:hint="default" w:ascii="Times New Roman" w:hAnsi="Times New Roman" w:cs="Times New Roman"/>
+          <w:b/>
+          <w:bCs/>
+        </w:rPr>
+        <w:t xml:space="preserve">), sağ üstte veri tazeleme amacıyla </w:t>
+      </w:r>
+      <w:r>
+        <w:rPr>
+          <w:rStyle w:val="19"/>
+          <w:rFonts w:hint="default" w:ascii="Times New Roman" w:hAnsi="Times New Roman" w:cs="Times New Roman"/>
+          <w:b/>
+          <w:bCs/>
+        </w:rPr>
+        <w:t>Yenile</w:t>
+      </w:r>
+      <w:r>
+        <w:rPr>
+          <w:rFonts w:hint="default" w:ascii="Times New Roman" w:hAnsi="Times New Roman" w:cs="Times New Roman"/>
+          <w:b/>
+          <w:bCs/>
+        </w:rPr>
+        <w:t xml:space="preserve"> butonu (</w:t>
+      </w:r>
+      <w:r>
+        <w:rPr>
+          <w:rStyle w:val="19"/>
+          <w:rFonts w:hint="default" w:ascii="Times New Roman" w:hAnsi="Times New Roman" w:cs="Times New Roman"/>
+          <w:b/>
+          <w:bCs/>
+        </w:rPr>
+        <w:t>Button</w:t>
+      </w:r>
+      <w:r>
+        <w:rPr>
+          <w:rFonts w:hint="default" w:ascii="Times New Roman" w:hAnsi="Times New Roman" w:cs="Times New Roman"/>
+          <w:b/>
+          <w:bCs/>
+        </w:rPr>
+        <w:t xml:space="preserve">), ana alan olarak da grafiğin çizildiği </w:t>
+      </w:r>
+      <w:r>
+        <w:rPr>
+          <w:rStyle w:val="19"/>
+          <w:rFonts w:hint="default" w:ascii="Times New Roman" w:hAnsi="Times New Roman" w:cs="Times New Roman"/>
+          <w:b/>
+          <w:bCs/>
+        </w:rPr>
+        <w:t>Panel</w:t>
+      </w:r>
+      <w:r>
+        <w:rPr>
+          <w:rFonts w:hint="default" w:ascii="Times New Roman" w:hAnsi="Times New Roman" w:cs="Times New Roman"/>
+          <w:b/>
+          <w:bCs/>
+        </w:rPr>
+        <w:t xml:space="preserve"> konumlandırıldı. Grafik için hazır kütüphane kullanılmadı; bunun yerine Panel’in </w:t>
+      </w:r>
+      <w:r>
+        <w:rPr>
+          <w:rStyle w:val="19"/>
+          <w:rFonts w:hint="default" w:ascii="Times New Roman" w:hAnsi="Times New Roman" w:cs="Times New Roman"/>
+          <w:b/>
+          <w:bCs/>
+        </w:rPr>
+        <w:t>Paint</w:t>
+      </w:r>
+      <w:r>
+        <w:rPr>
+          <w:rFonts w:hint="default" w:ascii="Times New Roman" w:hAnsi="Times New Roman" w:cs="Times New Roman"/>
+          <w:b/>
+          <w:bCs/>
+        </w:rPr>
+        <w:t xml:space="preserve"> olayı üzerinde </w:t>
+      </w:r>
+      <w:r>
+        <w:rPr>
+          <w:rStyle w:val="19"/>
+          <w:rFonts w:hint="default" w:ascii="Times New Roman" w:hAnsi="Times New Roman" w:cs="Times New Roman"/>
+          <w:b/>
+          <w:bCs/>
+        </w:rPr>
+        <w:t>GDI+</w:t>
+      </w:r>
+      <w:r>
+        <w:rPr>
+          <w:rFonts w:hint="default" w:ascii="Times New Roman" w:hAnsi="Times New Roman" w:cs="Times New Roman"/>
+          <w:b/>
+          <w:bCs/>
+        </w:rPr>
+        <w:t xml:space="preserve"> ile özel çubuk grafik (bar chart) çizimi tasarlandı.</w:t>
+      </w:r>
+    </w:p>
+    <w:p>
+      <w:pPr>
+        <w:pStyle w:val="18"/>
+        <w:keepNext w:val="0"/>
+        <w:keepLines w:val="0"/>
+        <w:widowControl/>
+        <w:suppressLineNumbers w:val="0"/>
+        <w:ind w:firstLine="120" w:firstLineChars="50"/>
+        <w:rPr>
+          <w:rFonts w:hint="default" w:ascii="Times New Roman" w:hAnsi="Times New Roman" w:cs="Times New Roman"/>
+          <w:b/>
+          <w:bCs/>
+        </w:rPr>
+      </w:pPr>
+      <w:r>
+        <w:rPr>
+          <w:rFonts w:hint="default" w:ascii="Times New Roman" w:hAnsi="Times New Roman" w:cs="Times New Roman"/>
+          <w:b/>
+          <w:bCs/>
+        </w:rPr>
+        <w:t xml:space="preserve">Form </w:t>
+      </w:r>
+      <w:r>
+        <w:rPr>
+          <w:rStyle w:val="19"/>
+          <w:rFonts w:hint="default" w:ascii="Times New Roman" w:hAnsi="Times New Roman" w:cs="Times New Roman"/>
+          <w:b/>
+          <w:bCs/>
+        </w:rPr>
+        <w:t>Load</w:t>
+      </w:r>
+      <w:r>
+        <w:rPr>
+          <w:rFonts w:hint="default" w:ascii="Times New Roman" w:hAnsi="Times New Roman" w:cs="Times New Roman"/>
+          <w:b/>
+          <w:bCs/>
+        </w:rPr>
+        <w:t xml:space="preserve"> anında ve </w:t>
+      </w:r>
+      <w:r>
+        <w:rPr>
+          <w:rStyle w:val="19"/>
+          <w:rFonts w:hint="default" w:ascii="Times New Roman" w:hAnsi="Times New Roman" w:cs="Times New Roman"/>
+          <w:b/>
+          <w:bCs/>
+        </w:rPr>
+        <w:t>Yenile</w:t>
+      </w:r>
+      <w:r>
+        <w:rPr>
+          <w:rFonts w:hint="default" w:ascii="Times New Roman" w:hAnsi="Times New Roman" w:cs="Times New Roman"/>
+          <w:b/>
+          <w:bCs/>
+        </w:rPr>
+        <w:t xml:space="preserve"> butonuna basıldığında aynı akış çalıştırılacak şekilde bir işlev kurgulandı. Bu akış, veri erişimi sonrası çizim için gerekli ham dizileri üretir (etiket ve değer dizileri), ardından Panel’i </w:t>
+      </w:r>
+      <w:r>
+        <w:rPr>
+          <w:rStyle w:val="19"/>
+          <w:rFonts w:hint="default" w:ascii="Times New Roman" w:hAnsi="Times New Roman" w:cs="Times New Roman"/>
+          <w:b/>
+          <w:bCs/>
+        </w:rPr>
+        <w:t>Invalidate</w:t>
+      </w:r>
+      <w:r>
+        <w:rPr>
+          <w:rFonts w:hint="default" w:ascii="Times New Roman" w:hAnsi="Times New Roman" w:cs="Times New Roman"/>
+          <w:b/>
+          <w:bCs/>
+        </w:rPr>
+        <w:t xml:space="preserve"> ederek yeniden boyamayı tetikler. Çizim tarafında, Panel’in </w:t>
+      </w:r>
+      <w:r>
+        <w:rPr>
+          <w:rStyle w:val="19"/>
+          <w:rFonts w:hint="default" w:ascii="Times New Roman" w:hAnsi="Times New Roman" w:cs="Times New Roman"/>
+          <w:b/>
+          <w:bCs/>
+        </w:rPr>
+        <w:t>ClientRectangle</w:t>
+      </w:r>
+      <w:r>
+        <w:rPr>
+          <w:rFonts w:hint="default" w:ascii="Times New Roman" w:hAnsi="Times New Roman" w:cs="Times New Roman"/>
+          <w:b/>
+          <w:bCs/>
+        </w:rPr>
+        <w:t xml:space="preserve"> değerinden hareketle grafik alanı tanımlanır; sol/sağ/üst/alt boşluklar (</w:t>
+      </w:r>
+      <w:r>
+        <w:rPr>
+          <w:rStyle w:val="19"/>
+          <w:rFonts w:hint="default" w:ascii="Times New Roman" w:hAnsi="Times New Roman" w:cs="Times New Roman"/>
+          <w:b/>
+          <w:bCs/>
+        </w:rPr>
+        <w:t>margins</w:t>
+      </w:r>
+      <w:r>
+        <w:rPr>
+          <w:rFonts w:hint="default" w:ascii="Times New Roman" w:hAnsi="Times New Roman" w:cs="Times New Roman"/>
+          <w:b/>
+          <w:bCs/>
+        </w:rPr>
+        <w:t xml:space="preserve">) hesaplanır ve çizim koordinatları bu alan üzerinde yürütülür. Y ekseni ölçekleme için dizi içindeki </w:t>
+      </w:r>
+      <w:r>
+        <w:rPr>
+          <w:rStyle w:val="19"/>
+          <w:rFonts w:hint="default" w:ascii="Times New Roman" w:hAnsi="Times New Roman" w:cs="Times New Roman"/>
+          <w:b/>
+          <w:bCs/>
+        </w:rPr>
+        <w:t>maksimum değer</w:t>
+      </w:r>
+      <w:r>
+        <w:rPr>
+          <w:rFonts w:hint="default" w:ascii="Times New Roman" w:hAnsi="Times New Roman" w:cs="Times New Roman"/>
+          <w:b/>
+          <w:bCs/>
+        </w:rPr>
+        <w:t xml:space="preserve"> bulunur, daha okunabilir bir skala elde etmek amacıyla “</w:t>
+      </w:r>
+      <w:r>
+        <w:rPr>
+          <w:rStyle w:val="19"/>
+          <w:rFonts w:hint="default" w:ascii="Times New Roman" w:hAnsi="Times New Roman" w:cs="Times New Roman"/>
+          <w:b/>
+          <w:bCs/>
+        </w:rPr>
+        <w:t>niceMax</w:t>
+      </w:r>
+      <w:r>
+        <w:rPr>
+          <w:rFonts w:hint="default" w:ascii="Times New Roman" w:hAnsi="Times New Roman" w:cs="Times New Roman"/>
+          <w:b/>
+          <w:bCs/>
+        </w:rPr>
+        <w:t>” yaklaşımı uygulanır: maksimum değer 10’un katlarına yuvarlanır, böylece ızgara çizgileri (</w:t>
+      </w:r>
+      <w:r>
+        <w:rPr>
+          <w:rStyle w:val="19"/>
+          <w:rFonts w:hint="default" w:ascii="Times New Roman" w:hAnsi="Times New Roman" w:cs="Times New Roman"/>
+          <w:b/>
+          <w:bCs/>
+        </w:rPr>
+        <w:t>grid</w:t>
+      </w:r>
+      <w:r>
+        <w:rPr>
+          <w:rFonts w:hint="default" w:ascii="Times New Roman" w:hAnsi="Times New Roman" w:cs="Times New Roman"/>
+          <w:b/>
+          <w:bCs/>
+        </w:rPr>
+        <w:t>) 5 eşit aralıkla ve bütün sayılarla görüntülenir. Bu sayede eksen okumaları düzenli ve tutarlı hale getirilir.</w:t>
+      </w:r>
+    </w:p>
+    <w:p>
+      <w:pPr>
+        <w:pStyle w:val="18"/>
+        <w:keepNext w:val="0"/>
+        <w:keepLines w:val="0"/>
+        <w:widowControl/>
+        <w:suppressLineNumbers w:val="0"/>
+        <w:ind w:firstLine="120" w:firstLineChars="50"/>
+        <w:rPr>
+          <w:rFonts w:hint="default" w:ascii="Times New Roman" w:hAnsi="Times New Roman" w:cs="Times New Roman"/>
+          <w:b/>
+          <w:bCs/>
+        </w:rPr>
+      </w:pPr>
+      <w:r>
+        <w:rPr>
+          <w:rFonts w:hint="default" w:ascii="Times New Roman" w:hAnsi="Times New Roman" w:cs="Times New Roman"/>
+          <w:b/>
+          <w:bCs/>
+        </w:rPr>
+        <w:t xml:space="preserve">Kullanıcı deneyimini artırmak için Panel’in </w:t>
+      </w:r>
+      <w:r>
+        <w:rPr>
+          <w:rStyle w:val="19"/>
+          <w:rFonts w:hint="default" w:ascii="Times New Roman" w:hAnsi="Times New Roman" w:cs="Times New Roman"/>
+          <w:b/>
+          <w:bCs/>
+        </w:rPr>
+        <w:t>MouseMove</w:t>
+      </w:r>
+      <w:r>
+        <w:rPr>
+          <w:rFonts w:hint="default" w:ascii="Times New Roman" w:hAnsi="Times New Roman" w:cs="Times New Roman"/>
+          <w:b/>
+          <w:bCs/>
+        </w:rPr>
+        <w:t xml:space="preserve"> olayı yakalanarak basit bir </w:t>
+      </w:r>
+      <w:r>
+        <w:rPr>
+          <w:rStyle w:val="19"/>
+          <w:rFonts w:hint="default" w:ascii="Times New Roman" w:hAnsi="Times New Roman" w:cs="Times New Roman"/>
+          <w:b/>
+          <w:bCs/>
+        </w:rPr>
+        <w:t>tooltip</w:t>
+      </w:r>
+      <w:r>
+        <w:rPr>
+          <w:rFonts w:hint="default" w:ascii="Times New Roman" w:hAnsi="Times New Roman" w:cs="Times New Roman"/>
+          <w:b/>
+          <w:bCs/>
+        </w:rPr>
+        <w:t xml:space="preserve"> davranışı eklendi. Her barın ekran koordinatları çizim sırasında bir </w:t>
+      </w:r>
+      <w:r>
+        <w:rPr>
+          <w:rStyle w:val="19"/>
+          <w:rFonts w:hint="default" w:ascii="Times New Roman" w:hAnsi="Times New Roman" w:cs="Times New Roman"/>
+          <w:b/>
+          <w:bCs/>
+        </w:rPr>
+        <w:t>RectangleF</w:t>
+      </w:r>
+      <w:r>
+        <w:rPr>
+          <w:rFonts w:hint="default" w:ascii="Times New Roman" w:hAnsi="Times New Roman" w:cs="Times New Roman"/>
+          <w:b/>
+          <w:bCs/>
+        </w:rPr>
+        <w:t xml:space="preserve"> dizisinde saklandı; fare imleci bu dikdörtgenlerden birinin üzerine geldiğinde ilgili ay ve değer küçük bir baloncukta gösterildi.</w:t>
+      </w:r>
+    </w:p>
+    <w:p>
+      <w:pPr>
+        <w:ind w:firstLine="120" w:firstLineChars="50"/>
+        <w:jc w:val="both"/>
+        <w:rPr>
+          <w:rFonts w:hint="default" w:ascii="Times New Roman" w:hAnsi="Times New Roman" w:eastAsia="SimSun" w:cs="Times New Roman"/>
+          <w:b/>
+          <w:bCs/>
+          <w:sz w:val="24"/>
+          <w:szCs w:val="24"/>
+          <w:lang w:val="tr-TR"/>
+        </w:rPr>
+      </w:pPr>
+      <w:r>
+        <w:rPr>
+          <w:rFonts w:hint="default" w:eastAsia="SimSun" w:cs="Times New Roman"/>
+          <w:b/>
+          <w:bCs/>
+          <w:sz w:val="24"/>
+          <w:szCs w:val="24"/>
+          <w:lang w:val="tr-TR"/>
+        </w:rPr>
+        <w:t xml:space="preserve">                                          </w:t>
+      </w:r>
+      <w:r>
+        <w:rPr>
+          <w:rFonts w:hint="default" w:ascii="Times New Roman" w:hAnsi="Times New Roman" w:eastAsia="SimSun" w:cs="Times New Roman"/>
+          <w:b/>
+          <w:bCs/>
+          <w:sz w:val="24"/>
+          <w:szCs w:val="24"/>
+          <w:lang w:val="tr-TR"/>
+        </w:rPr>
+        <w:drawing>
+          <wp:inline distT="0" distB="0" distL="114300" distR="114300">
+            <wp:extent cx="3124835" cy="2832735"/>
+            <wp:effectExtent l="0" t="0" r="18415" b="5715"/>
+            <wp:docPr id="14" name="Picture 14" descr="Ekran görüntüsü 2025-08-21 161713"/>
+            <wp:cNvGraphicFramePr>
+              <a:graphicFrameLocks xmlns:a="http://schemas.openxmlformats.org/drawingml/2006/main" noChangeAspect="1"/>
+            </wp:cNvGraphicFramePr>
+            <a:graphic xmlns:a="http://schemas.openxmlformats.org/drawingml/2006/main">
+              <a:graphicData uri="http://schemas.openxmlformats.org/drawingml/2006/picture">
+                <pic:pic xmlns:pic="http://schemas.openxmlformats.org/drawingml/2006/picture">
+                  <pic:nvPicPr>
+                    <pic:cNvPr id="14" name="Picture 14" descr="Ekran görüntüsü 2025-08-21 161713"/>
+                    <pic:cNvPicPr>
+                      <a:picLocks noChangeAspect="1"/>
+                    </pic:cNvPicPr>
+                  </pic:nvPicPr>
+                  <pic:blipFill>
+                    <a:blip r:embed="rId21"/>
+                    <a:stretch>
+                      <a:fillRect/>
+                    </a:stretch>
+                  </pic:blipFill>
+                  <pic:spPr>
+                    <a:xfrm>
+                      <a:off x="0" y="0"/>
+                      <a:ext cx="3124835" cy="2832735"/>
+                    </a:xfrm>
+                    <a:prstGeom prst="rect">
+                      <a:avLst/>
+                    </a:prstGeom>
+                  </pic:spPr>
+                </pic:pic>
+              </a:graphicData>
+            </a:graphic>
+          </wp:inline>
+        </w:drawing>
+      </w:r>
+    </w:p>
+    <w:p>
+      <w:pPr>
+        <w:ind w:firstLine="1084" w:firstLineChars="450"/>
+        <w:jc w:val="both"/>
+        <w:rPr>
+          <w:rFonts w:hint="default" w:ascii="Times New Roman" w:hAnsi="Times New Roman" w:eastAsia="SimSun" w:cs="Times New Roman"/>
+          <w:b/>
+          <w:bCs/>
+          <w:sz w:val="24"/>
+          <w:szCs w:val="24"/>
+          <w:lang w:val="tr-TR"/>
+        </w:rPr>
+      </w:pPr>
+      <w:r>
+        <w:rPr>
+          <w:rStyle w:val="19"/>
+          <w:rFonts w:hint="default" w:ascii="Times New Roman" w:hAnsi="Times New Roman" w:eastAsia="SimSun" w:cs="Times New Roman"/>
+          <w:b/>
+          <w:bCs/>
+          <w:sz w:val="24"/>
+          <w:szCs w:val="24"/>
+        </w:rPr>
+        <w:t>Şekil 1.</w:t>
+      </w:r>
+      <w:r>
+        <w:rPr>
+          <w:rStyle w:val="19"/>
+          <w:rFonts w:hint="default" w:ascii="Times New Roman" w:hAnsi="Times New Roman" w:cs="Times New Roman"/>
+          <w:b/>
+          <w:bCs/>
+          <w:sz w:val="24"/>
+          <w:szCs w:val="24"/>
+          <w:lang w:val="tr-TR"/>
+        </w:rPr>
+        <w:t>3</w:t>
+      </w:r>
+      <w:r>
+        <w:rPr>
+          <w:rStyle w:val="19"/>
+          <w:rFonts w:hint="default" w:ascii="Times New Roman" w:hAnsi="Times New Roman" w:eastAsia="SimSun" w:cs="Times New Roman"/>
+          <w:b/>
+          <w:bCs/>
+          <w:sz w:val="24"/>
+          <w:szCs w:val="24"/>
+        </w:rPr>
+        <w:t>.</w:t>
+      </w:r>
+      <w:r>
+        <w:rPr>
+          <w:rStyle w:val="19"/>
+          <w:rFonts w:hint="default" w:eastAsia="SimSun" w:cs="Times New Roman"/>
+          <w:b/>
+          <w:bCs/>
+          <w:sz w:val="24"/>
+          <w:szCs w:val="24"/>
+          <w:lang w:val="tr-TR"/>
+        </w:rPr>
+        <w:t>4</w:t>
+      </w:r>
+      <w:r>
+        <w:rPr>
+          <w:rStyle w:val="19"/>
+          <w:rFonts w:hint="default" w:ascii="Times New Roman" w:hAnsi="Times New Roman" w:eastAsia="SimSun" w:cs="Times New Roman"/>
+          <w:b/>
+          <w:bCs/>
+          <w:sz w:val="24"/>
+          <w:szCs w:val="24"/>
+        </w:rPr>
+        <w:t>:</w:t>
+      </w:r>
+      <w:r>
+        <w:rPr>
+          <w:rStyle w:val="19"/>
+          <w:rFonts w:hint="default" w:eastAsia="SimSun" w:cs="Times New Roman"/>
+          <w:b/>
+          <w:bCs/>
+          <w:sz w:val="24"/>
+          <w:szCs w:val="24"/>
+          <w:lang w:val="tr-TR"/>
+        </w:rPr>
+        <w:t xml:space="preserve"> </w:t>
+      </w:r>
+      <w:r>
+        <w:rPr>
+          <w:rFonts w:hint="default" w:ascii="Times New Roman" w:hAnsi="Times New Roman" w:eastAsia="SimSun" w:cs="Times New Roman"/>
+          <w:b/>
+          <w:bCs/>
+          <w:sz w:val="24"/>
+          <w:szCs w:val="24"/>
+        </w:rPr>
+        <w:t>İzin istatistiklerinde çubuk grafiklerin çizimini sağlayan C# kodu</w:t>
+      </w:r>
+    </w:p>
+    <w:p>
+      <w:pPr>
+        <w:ind w:firstLine="120" w:firstLineChars="50"/>
+        <w:jc w:val="both"/>
+        <w:rPr>
+          <w:rFonts w:hint="default" w:ascii="Times New Roman" w:hAnsi="Times New Roman" w:cs="Times New Roman"/>
+          <w:b/>
+          <w:bCs/>
+        </w:rPr>
+      </w:pPr>
+      <w:r>
+        <w:rPr>
+          <w:rFonts w:hint="default" w:ascii="Times New Roman" w:hAnsi="Times New Roman" w:eastAsia="SimSun" w:cs="Times New Roman"/>
+          <w:b/>
+          <w:bCs/>
+          <w:sz w:val="24"/>
+          <w:szCs w:val="24"/>
+        </w:rPr>
+        <w:t>Bugün yapılan çalışmalar sayesinde WinForms uygulamalarında istatistiksel verilerin görsel olarak kullanıcıya sunulabilmesi için grafik kütüphanelerinin nasıl kullanılacağını öğren</w:t>
+      </w:r>
+      <w:r>
+        <w:rPr>
+          <w:rFonts w:hint="default" w:ascii="Times New Roman" w:hAnsi="Times New Roman" w:eastAsia="SimSun" w:cs="Times New Roman"/>
+          <w:b/>
+          <w:bCs/>
+          <w:sz w:val="24"/>
+          <w:szCs w:val="24"/>
+          <w:lang w:val="tr-TR"/>
+        </w:rPr>
+        <w:t>ildi</w:t>
+      </w:r>
+      <w:r>
+        <w:rPr>
+          <w:rFonts w:hint="default" w:ascii="Times New Roman" w:hAnsi="Times New Roman" w:eastAsia="SimSun" w:cs="Times New Roman"/>
+          <w:b/>
+          <w:bCs/>
+          <w:sz w:val="24"/>
+          <w:szCs w:val="24"/>
+        </w:rPr>
+        <w:t>. Form üzerine eklenen grafik bileşeninin (ScottPlot kütüphanesi) programatik olarak nasıl doldurulduğunu, veritabanından alınan değerlerin dizi haline getirilerek grafiğe aktarıldığını ve eksen ayarlarının nasıl yapıldığını deneyim</w:t>
+      </w:r>
+      <w:r>
+        <w:rPr>
+          <w:rFonts w:hint="default" w:ascii="Times New Roman" w:hAnsi="Times New Roman" w:eastAsia="SimSun" w:cs="Times New Roman"/>
+          <w:b/>
+          <w:bCs/>
+          <w:sz w:val="24"/>
+          <w:szCs w:val="24"/>
+          <w:lang w:val="tr-TR"/>
+        </w:rPr>
+        <w:t>lendi</w:t>
+      </w:r>
+      <w:r>
+        <w:rPr>
+          <w:rFonts w:hint="default" w:ascii="Times New Roman" w:hAnsi="Times New Roman" w:eastAsia="SimSun" w:cs="Times New Roman"/>
+          <w:b/>
+          <w:bCs/>
+          <w:sz w:val="24"/>
+          <w:szCs w:val="24"/>
+        </w:rPr>
+        <w:t>. Bu süreçte, kullanıcıya yalnızca tablo değil aynı zamanda grafiksel bir görünüm sunmanın karar alma ve izleme süreçlerinde ne kadar faydalı olduğunu gözlem</w:t>
+      </w:r>
+      <w:r>
+        <w:rPr>
+          <w:rFonts w:hint="default" w:ascii="Times New Roman" w:hAnsi="Times New Roman" w:eastAsia="SimSun" w:cs="Times New Roman"/>
+          <w:b/>
+          <w:bCs/>
+          <w:sz w:val="24"/>
+          <w:szCs w:val="24"/>
+          <w:lang w:val="tr-TR"/>
+        </w:rPr>
+        <w:t>lendi.</w:t>
+      </w:r>
+      <w:bookmarkEnd w:id="0"/>
+      <w:r>
+        <w:rPr>
+          <w:rFonts w:hint="default" w:ascii="Times New Roman" w:hAnsi="Times New Roman" w:cs="Times New Roman"/>
+          <w:b/>
+          <w:bCs/>
+        </w:rPr>
         <w:br w:type="page"/>
       </w:r>
     </w:p>

</xml_diff>

<commit_message>
Staj Defteri gün 15 dolduruldu .
</commit_message>
<xml_diff>
--- a/Staj Defteri.docx
+++ b/Staj Defteri.docx
@@ -107,6 +107,12 @@
             <w:insideH w:val="single" w:color="auto" w:sz="4" w:space="0"/>
             <w:insideV w:val="single" w:color="auto" w:sz="4" w:space="0"/>
           </w:tblBorders>
+          <w:tblCellMar>
+            <w:top w:w="0" w:type="dxa"/>
+            <w:left w:w="108" w:type="dxa"/>
+            <w:bottom w:w="0" w:type="dxa"/>
+            <w:right w:w="108" w:type="dxa"/>
+          </w:tblCellMar>
         </w:tblPrEx>
         <w:trPr>
           <w:trHeight w:val="397" w:hRule="atLeast"/>
@@ -947,6 +953,14 @@
       </w:tblGrid>
       <w:tr>
         <w:tblPrEx>
+          <w:tblBorders>
+            <w:top w:val="single" w:color="auto" w:sz="4" w:space="0"/>
+            <w:left w:val="single" w:color="auto" w:sz="4" w:space="0"/>
+            <w:bottom w:val="single" w:color="auto" w:sz="4" w:space="0"/>
+            <w:right w:val="single" w:color="auto" w:sz="4" w:space="0"/>
+            <w:insideH w:val="single" w:color="auto" w:sz="4" w:space="0"/>
+            <w:insideV w:val="single" w:color="auto" w:sz="4" w:space="0"/>
+          </w:tblBorders>
           <w:tblCellMar>
             <w:top w:w="0" w:type="dxa"/>
             <w:left w:w="108" w:type="dxa"/>
@@ -3639,10 +3653,21 @@
               <w:spacing w:after="0" w:line="240" w:lineRule="auto"/>
               <w:jc w:val="both"/>
               <w:rPr>
-                <w:b/>
-                <w:bCs/>
-              </w:rPr>
-            </w:pPr>
+                <w:rFonts w:hint="default"/>
+                <w:b/>
+                <w:bCs/>
+                <w:lang w:val="tr-TR"/>
+              </w:rPr>
+            </w:pPr>
+            <w:r>
+              <w:rPr>
+                <w:rFonts w:hint="default"/>
+                <w:b/>
+                <w:bCs/>
+                <w:lang w:val="tr-TR"/>
+              </w:rPr>
+              <w:t>22.08.2025</w:t>
+            </w:r>
           </w:p>
         </w:tc>
         <w:tc>
@@ -3655,10 +3680,21 @@
               <w:spacing w:after="0" w:line="240" w:lineRule="auto"/>
               <w:jc w:val="both"/>
               <w:rPr>
-                <w:b/>
-                <w:bCs/>
-              </w:rPr>
-            </w:pPr>
+                <w:rFonts w:hint="default"/>
+                <w:b/>
+                <w:bCs/>
+                <w:lang w:val="tr-TR"/>
+              </w:rPr>
+            </w:pPr>
+            <w:r>
+              <w:rPr>
+                <w:rFonts w:hint="default"/>
+                <w:b/>
+                <w:bCs/>
+                <w:lang w:val="tr-TR"/>
+              </w:rPr>
+              <w:t>8</w:t>
+            </w:r>
           </w:p>
         </w:tc>
         <w:tc>
@@ -3672,10 +3708,21 @@
               <w:spacing w:after="0" w:line="240" w:lineRule="auto"/>
               <w:jc w:val="both"/>
               <w:rPr>
-                <w:b/>
-                <w:bCs/>
-              </w:rPr>
-            </w:pPr>
+                <w:rFonts w:hint="default"/>
+                <w:b/>
+                <w:bCs/>
+                <w:lang w:val="tr-TR"/>
+              </w:rPr>
+            </w:pPr>
+            <w:r>
+              <w:rPr>
+                <w:rFonts w:hint="default"/>
+                <w:b/>
+                <w:bCs/>
+                <w:lang w:val="tr-TR"/>
+              </w:rPr>
+              <w:t>Proje_1 Test Aşamaları</w:t>
+            </w:r>
           </w:p>
         </w:tc>
       </w:tr>
@@ -13240,7 +13287,6 @@
           <w:bCs/>
         </w:rPr>
       </w:pPr>
-      <w:bookmarkStart w:id="0" w:name="_GoBack"/>
       <w:r>
         <w:rPr>
           <w:rFonts w:hint="default" w:ascii="Times New Roman" w:hAnsi="Times New Roman" w:cs="Times New Roman"/>
@@ -13840,14 +13886,191 @@
         </w:rPr>
         <w:t>lendi.</w:t>
       </w:r>
+      <w:r>
+        <w:rPr>
+          <w:rFonts w:hint="default" w:ascii="Times New Roman" w:hAnsi="Times New Roman" w:cs="Times New Roman"/>
+          <w:b/>
+          <w:bCs/>
+        </w:rPr>
+        <w:br w:type="page"/>
+      </w:r>
+    </w:p>
+    <w:p>
+      <w:pPr>
+        <w:pStyle w:val="18"/>
+        <w:keepNext w:val="0"/>
+        <w:keepLines w:val="0"/>
+        <w:widowControl/>
+        <w:suppressLineNumbers w:val="0"/>
+        <w:ind w:firstLine="120" w:firstLineChars="50"/>
+        <w:rPr>
+          <w:b/>
+          <w:bCs/>
+        </w:rPr>
+      </w:pPr>
+      <w:r>
+        <w:rPr>
+          <w:b/>
+          <w:bCs/>
+        </w:rPr>
+        <w:t>Bugün yapılan çalışmalarda proje geliştirme sürecinde önemli bir aşamaya gelindi. Uygulamanın kodlama ve geliştirme kısımları tamamlandıktan sonra test aşamasına geçildi. Hem yönetici hem de personel giriş ekranları ayrı ayrı denendi ve herhangi bir hata olmaksızın çalıştığı gözlemlendi. Uygulamanın kullanıcı akışı içerisinde yer alan giriş kontrolleri, doğru kullanıcı adı ve şifre ile başarıyla test edildi, hatalı girişlerde ise sistemin beklenen uyarıları verdiği görüldü.</w:t>
+      </w:r>
+    </w:p>
+    <w:p>
+      <w:pPr>
+        <w:pStyle w:val="18"/>
+        <w:keepNext w:val="0"/>
+        <w:keepLines w:val="0"/>
+        <w:widowControl/>
+        <w:suppressLineNumbers w:val="0"/>
+        <w:ind w:firstLine="120" w:firstLineChars="50"/>
+        <w:rPr>
+          <w:b/>
+          <w:bCs/>
+        </w:rPr>
+      </w:pPr>
+    </w:p>
+    <w:p>
+      <w:pPr>
+        <w:pStyle w:val="18"/>
+        <w:keepNext w:val="0"/>
+        <w:keepLines w:val="0"/>
+        <w:widowControl/>
+        <w:suppressLineNumbers w:val="0"/>
+        <w:ind w:firstLine="120" w:firstLineChars="50"/>
+        <w:rPr>
+          <w:b/>
+          <w:bCs/>
+        </w:rPr>
+      </w:pPr>
+      <w:r>
+        <w:rPr>
+          <w:b/>
+          <w:bCs/>
+        </w:rPr>
+        <w:t>Test sürecinde personel tarafındaki ana menü formları tek tek incelendi. Kişisel bilgiler, şifre değiştirme, izin durumu, izin talepleri gibi formlar çalıştırıldı ve işlevlerin doğru bir şekilde yerine getirildiği doğrulandı. Yapılan denemelerde personel kullanıcısının kendi verileri üzerinde işlem yapabildiği, aynı zamanda izin taleplerinin doğru şekilde kayıt altına alındığı ve görüntülendiği gözlemlendi.</w:t>
+      </w:r>
+    </w:p>
+    <w:p>
+      <w:pPr>
+        <w:pStyle w:val="18"/>
+        <w:keepNext w:val="0"/>
+        <w:keepLines w:val="0"/>
+        <w:widowControl/>
+        <w:suppressLineNumbers w:val="0"/>
+        <w:ind w:firstLine="120" w:firstLineChars="50"/>
+        <w:rPr>
+          <w:b/>
+          <w:bCs/>
+        </w:rPr>
+      </w:pPr>
+    </w:p>
+    <w:p>
+      <w:pPr>
+        <w:pStyle w:val="18"/>
+        <w:keepNext w:val="0"/>
+        <w:keepLines w:val="0"/>
+        <w:widowControl/>
+        <w:suppressLineNumbers w:val="0"/>
+        <w:ind w:firstLine="120" w:firstLineChars="50"/>
+        <w:rPr>
+          <w:b/>
+          <w:bCs/>
+        </w:rPr>
+      </w:pPr>
+      <w:r>
+        <w:rPr>
+          <w:b/>
+          <w:bCs/>
+        </w:rPr>
+        <w:t>Benzer şekilde yönetici tarafında bulunan ana menü formları da detaylı olarak test edildi. Yönetici menüsünden erişilebilen personel bilgileri, izin yönetimi ve istatistiksel raporlama kısımları incelendi. Bu formlar aracılığıyla yöneticinin personel izinlerini yönetebildiği, istatistiksel verileri görüntüleyebildiği ve sistem üzerinde gerekli düzenlemeleri yapabildiği doğrulandı. Testlerde uygulamanın genel akışının sorunsuz bir şekilde ilerlediği ve kullanıcı dostu bir yapıya sahip olduğu sonucuna ulaşıldı.</w:t>
+      </w:r>
+    </w:p>
+    <w:p>
+      <w:pPr>
+        <w:pStyle w:val="18"/>
+        <w:keepNext w:val="0"/>
+        <w:keepLines w:val="0"/>
+        <w:widowControl/>
+        <w:suppressLineNumbers w:val="0"/>
+        <w:ind w:firstLine="120" w:firstLineChars="50"/>
+        <w:rPr>
+          <w:b/>
+          <w:bCs/>
+        </w:rPr>
+      </w:pPr>
+    </w:p>
+    <w:p>
+      <w:pPr>
+        <w:pStyle w:val="18"/>
+        <w:keepNext w:val="0"/>
+        <w:keepLines w:val="0"/>
+        <w:widowControl/>
+        <w:suppressLineNumbers w:val="0"/>
+        <w:ind w:firstLine="120" w:firstLineChars="50"/>
+        <w:rPr>
+          <w:b/>
+          <w:bCs/>
+        </w:rPr>
+      </w:pPr>
+      <w:r>
+        <w:rPr>
+          <w:b/>
+          <w:bCs/>
+        </w:rPr>
+        <w:t xml:space="preserve">Projenin dışarıdan erişen kişiler tarafından daha anlaşılır olması amacıyla GitHub deposuna bir </w:t>
+      </w:r>
+      <w:r>
+        <w:rPr>
+          <w:rStyle w:val="19"/>
+          <w:b/>
+          <w:bCs/>
+        </w:rPr>
+        <w:t>README</w:t>
+      </w:r>
+      <w:r>
+        <w:rPr>
+          <w:b/>
+          <w:bCs/>
+        </w:rPr>
+        <w:t xml:space="preserve"> dosyası oluşturuldu. Bu dosyada projenin temel özellikleri, kullanılan teknolojiler, kurulum adımları ve ekran görüntüleri yer aldı. Böylece projeyi inceleyecek kişilerin, uygulamanın nasıl kullanılacağını ve hangi amaçlarla geliştirildiğini hızlıca kavrayabilmeleri sağlandı.</w:t>
+      </w:r>
+    </w:p>
+    <w:p>
+      <w:pPr>
+        <w:pStyle w:val="18"/>
+        <w:keepNext w:val="0"/>
+        <w:keepLines w:val="0"/>
+        <w:widowControl/>
+        <w:suppressLineNumbers w:val="0"/>
+        <w:ind w:firstLine="120" w:firstLineChars="50"/>
+        <w:rPr>
+          <w:b/>
+          <w:bCs/>
+        </w:rPr>
+      </w:pPr>
+    </w:p>
+    <w:p>
+      <w:pPr>
+        <w:pStyle w:val="18"/>
+        <w:keepNext w:val="0"/>
+        <w:keepLines w:val="0"/>
+        <w:widowControl/>
+        <w:suppressLineNumbers w:val="0"/>
+        <w:ind w:firstLine="120" w:firstLineChars="50"/>
+        <w:rPr>
+          <w:b/>
+          <w:bCs/>
+        </w:rPr>
+      </w:pPr>
+      <w:bookmarkStart w:id="0" w:name="_GoBack"/>
       <w:bookmarkEnd w:id="0"/>
       <w:r>
         <w:rPr>
-          <w:rFonts w:hint="default" w:ascii="Times New Roman" w:hAnsi="Times New Roman" w:cs="Times New Roman"/>
-          <w:b/>
-          <w:bCs/>
-        </w:rPr>
-        <w:br w:type="page"/>
+          <w:b/>
+          <w:bCs/>
+        </w:rPr>
+        <w:t>Sonuç olarak, bugün itibarıyla uygulamanın geliştirme kısmı tamamlanarak test aşaması başarıyla başlatıldı. Yapılan denemeler sonucunda sistemin beklendiği şekilde çalıştığı, kullanıcı rollerine uygun işlevsellik sunduğu ve genel olarak stabil bir yapıya ulaştığı gözlemlendi.</w:t>
       </w:r>
     </w:p>
     <w:p>

</xml_diff>